<commit_message>
observaciones sobre el Plan de Iteración -1- face Inicio.docx. Detalle de actividades candidatas a realizarse.
</commit_message>
<xml_diff>
--- a/Gestion del Proyecto/Planificacion/Plan de Iteración -1- face Inicio.docx
+++ b/Gestion del Proyecto/Planificacion/Plan de Iteración -1- face Inicio.docx
@@ -1,6 +1,6 @@
 
 <file path=word/document.xml><?xml version="1.0" encoding="utf-8"?>
-<w:document xmlns:wpc="http://schemas.microsoft.com/office/word/2010/wordprocessingCanvas" xmlns:cx="http://schemas.microsoft.com/office/drawing/2014/chartex" xmlns:mc="http://schemas.openxmlformats.org/markup-compatibility/2006" xmlns:o="urn:schemas-microsoft-com:office:office" xmlns:r="http://schemas.openxmlformats.org/officeDocument/2006/relationships" xmlns:m="http://schemas.openxmlformats.org/officeDocument/2006/math" xmlns:v="urn:schemas-microsoft-com:vml" xmlns:wp14="http://schemas.microsoft.com/office/word/2010/wordprocessingDrawing" xmlns:wp="http://schemas.openxmlformats.org/drawingml/2006/wordprocessingDrawing" xmlns:w10="urn:schemas-microsoft-com:office:word" xmlns:w="http://schemas.openxmlformats.org/wordprocessingml/2006/main" xmlns:w14="http://schemas.microsoft.com/office/word/2010/wordml" xmlns:w15="http://schemas.microsoft.com/office/word/2012/wordml" xmlns:w16se="http://schemas.microsoft.com/office/word/2015/wordml/symex" xmlns:wpg="http://schemas.microsoft.com/office/word/2010/wordprocessingGroup" xmlns:wpi="http://schemas.microsoft.com/office/word/2010/wordprocessingInk" xmlns:wne="http://schemas.microsoft.com/office/word/2006/wordml" xmlns:wps="http://schemas.microsoft.com/office/word/2010/wordprocessingShape" mc:Ignorable="w14 w15 w16se wp14">
+<w:document xmlns:wpc="http://schemas.microsoft.com/office/word/2010/wordprocessingCanvas" xmlns:mc="http://schemas.openxmlformats.org/markup-compatibility/2006" xmlns:o="urn:schemas-microsoft-com:office:office" xmlns:r="http://schemas.openxmlformats.org/officeDocument/2006/relationships" xmlns:m="http://schemas.openxmlformats.org/officeDocument/2006/math" xmlns:v="urn:schemas-microsoft-com:vml" xmlns:wp14="http://schemas.microsoft.com/office/word/2010/wordprocessingDrawing" xmlns:wp="http://schemas.openxmlformats.org/drawingml/2006/wordprocessingDrawing" xmlns:w10="urn:schemas-microsoft-com:office:word" xmlns:w="http://schemas.openxmlformats.org/wordprocessingml/2006/main" xmlns:w14="http://schemas.microsoft.com/office/word/2010/wordml" xmlns:w15="http://schemas.microsoft.com/office/word/2012/wordml" xmlns:wpg="http://schemas.microsoft.com/office/word/2010/wordprocessingGroup" xmlns:wpi="http://schemas.microsoft.com/office/word/2010/wordprocessingInk" xmlns:wne="http://schemas.microsoft.com/office/word/2006/wordml" xmlns:wps="http://schemas.microsoft.com/office/word/2010/wordprocessingShape" mc:Ignorable="w14 w15 wp14">
   <w:body>
     <w:sdt>
       <w:sdtPr>
@@ -38,7 +38,7 @@
               <w:noProof/>
               <w:sz w:val="72"/>
               <w:szCs w:val="72"/>
-              <w:lang w:val="en-US"/>
+              <w:lang w:val="es-AR" w:eastAsia="es-AR"/>
             </w:rPr>
             <mc:AlternateContent>
               <mc:Choice Requires="wpg">
@@ -216,7 +216,7 @@
                                     <w:r>
                                       <w:rPr>
                                         <w:noProof/>
-                                        <w:lang w:val="en-US"/>
+                                        <w:lang w:val="es-AR" w:eastAsia="es-AR"/>
                                       </w:rPr>
                                       <w:drawing>
                                         <wp:inline distT="0" distB="0" distL="0" distR="0" wp14:anchorId="030DC52C" wp14:editId="4251ED18">
@@ -325,7 +325,7 @@
                                       <w:noProof/>
                                       <w:sz w:val="72"/>
                                       <w:szCs w:val="72"/>
-                                      <w:lang w:val="en-US"/>
+                                      <w:lang w:val="es-AR" w:eastAsia="es-AR"/>
                                     </w:rPr>
                                     <w:drawing>
                                       <wp:inline distT="0" distB="0" distL="0" distR="0" wp14:anchorId="32E4BF38" wp14:editId="0C888563">
@@ -388,7 +388,7 @@
                   </wp:anchor>
                 </w:drawing>
               </mc:Choice>
-              <mc:Fallback>
+              <mc:Fallback xmlns:w16se="http://schemas.microsoft.com/office/word/2015/wordml/symex" xmlns:cx="http://schemas.microsoft.com/office/drawing/2014/chartex">
                 <w:pict>
                   <v:group w14:anchorId="1139AF5B" id="Grupo 4" o:spid="_x0000_s1026" style="position:absolute;margin-left:-99.3pt;margin-top:-112.4pt;width:637pt;height:882.6pt;z-index:251695104" coordsize="80899,112090" o:gfxdata="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">
                     <v:group id="Grupo 3" o:spid="_x0000_s1027" style="position:absolute;width:80899;height:112090" coordsize="80899,112090" o:gfxdata="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">
@@ -426,7 +426,7 @@
                                             </pic:cNvPicPr>
                                           </pic:nvPicPr>
                                           <pic:blipFill>
-                                            <a:blip r:embed="rId9">
+                                            <a:blip r:embed="rId11">
                                               <a:extLst>
                                                 <a:ext uri="{28A0092B-C50C-407E-A947-70E740481C1C}">
                                                   <a14:useLocalDpi xmlns:a14="http://schemas.microsoft.com/office/drawing/2010/main" val="0"/>
@@ -496,7 +496,7 @@
                                           </pic:cNvPicPr>
                                         </pic:nvPicPr>
                                         <pic:blipFill>
-                                          <a:blip r:embed="rId10">
+                                          <a:blip r:embed="rId12">
                                             <a:extLst>
                                               <a:ext uri="{28A0092B-C50C-407E-A947-70E740481C1C}">
                                                 <a14:useLocalDpi xmlns:a14="http://schemas.microsoft.com/office/drawing/2010/main" val="0"/>
@@ -749,7 +749,7 @@
           <w:r>
             <w:rPr>
               <w:noProof/>
-              <w:lang w:val="en-US"/>
+              <w:lang w:eastAsia="es-AR"/>
             </w:rPr>
             <mc:AlternateContent>
               <mc:Choice Requires="wps">
@@ -820,7 +820,7 @@
                                     <w:noProof/>
                                     <w:sz w:val="72"/>
                                     <w:szCs w:val="72"/>
-                                    <w:lang w:val="en-US"/>
+                                    <w:lang w:val="es-AR" w:eastAsia="es-AR"/>
                                   </w:rPr>
                                   <w:drawing>
                                     <wp:inline distT="0" distB="0" distL="0" distR="0" wp14:anchorId="18E9DE72" wp14:editId="5F0770E9">
@@ -888,7 +888,7 @@
                   </wp:anchor>
                 </w:drawing>
               </mc:Choice>
-              <mc:Fallback>
+              <mc:Fallback xmlns:w16se="http://schemas.microsoft.com/office/word/2015/wordml/symex" xmlns:cx="http://schemas.microsoft.com/office/drawing/2014/chartex">
                 <w:pict>
                   <v:rect w14:anchorId="085BD0CF" id="Rectangle 31" o:spid="_x0000_s1033" style="position:absolute;left:0;text-align:left;margin-left:187.6pt;margin-top:471.8pt;width:229.65pt;height:310.85pt;z-index:251689984;visibility:visible;mso-wrap-style:square;mso-width-percent:0;mso-height-percent:0;mso-wrap-distance-left:9pt;mso-wrap-distance-top:0;mso-wrap-distance-right:9pt;mso-wrap-distance-bottom:0;mso-position-horizontal:absolute;mso-position-horizontal-relative:margin;mso-position-vertical:absolute;mso-position-vertical-relative:text;mso-width-percent:0;mso-height-percent:0;mso-width-relative:page;mso-height-relative:page;v-text-anchor:top" o:gfxdata="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" filled="f" stroked="f">
                     <v:textbox>
@@ -924,7 +924,7 @@
                                         </pic:cNvPicPr>
                                       </pic:nvPicPr>
                                       <pic:blipFill>
-                                        <a:blip r:embed="rId10">
+                                        <a:blip r:embed="rId12">
                                           <a:extLst>
                                             <a:ext uri="{28A0092B-C50C-407E-A947-70E740481C1C}">
                                               <a14:useLocalDpi xmlns:a14="http://schemas.microsoft.com/office/drawing/2010/main" val="0"/>
@@ -972,7 +972,7 @@
           <w:r>
             <w:rPr>
               <w:noProof/>
-              <w:lang w:val="en-US"/>
+              <w:lang w:eastAsia="es-AR"/>
             </w:rPr>
             <mc:AlternateContent>
               <mc:Choice Requires="wps">
@@ -1043,7 +1043,7 @@
                                     <w:noProof/>
                                     <w:sz w:val="72"/>
                                     <w:szCs w:val="72"/>
-                                    <w:lang w:val="en-US"/>
+                                    <w:lang w:val="es-AR" w:eastAsia="es-AR"/>
                                   </w:rPr>
                                   <w:drawing>
                                     <wp:inline distT="0" distB="0" distL="0" distR="0" wp14:anchorId="6EECFB87" wp14:editId="147A49CE">
@@ -1111,7 +1111,7 @@
                   </wp:anchor>
                 </w:drawing>
               </mc:Choice>
-              <mc:Fallback>
+              <mc:Fallback xmlns:w16se="http://schemas.microsoft.com/office/word/2015/wordml/symex" xmlns:cx="http://schemas.microsoft.com/office/drawing/2014/chartex">
                 <w:pict>
                   <v:rect w14:anchorId="0163567D" id="_x0000_s1034" style="position:absolute;left:0;text-align:left;margin-left:187.6pt;margin-top:471.8pt;width:229.65pt;height:310.85pt;z-index:251692032;visibility:visible;mso-wrap-style:square;mso-width-percent:0;mso-height-percent:0;mso-wrap-distance-left:9pt;mso-wrap-distance-top:0;mso-wrap-distance-right:9pt;mso-wrap-distance-bottom:0;mso-position-horizontal:absolute;mso-position-horizontal-relative:margin;mso-position-vertical:absolute;mso-position-vertical-relative:text;mso-width-percent:0;mso-height-percent:0;mso-width-relative:page;mso-height-relative:page;v-text-anchor:top" o:gfxdata="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" filled="f" stroked="f">
                     <v:textbox>
@@ -1147,7 +1147,7 @@
                                         </pic:cNvPicPr>
                                       </pic:nvPicPr>
                                       <pic:blipFill>
-                                        <a:blip r:embed="rId10">
+                                        <a:blip r:embed="rId12">
                                           <a:extLst>
                                             <a:ext uri="{28A0092B-C50C-407E-A947-70E740481C1C}">
                                               <a14:useLocalDpi xmlns:a14="http://schemas.microsoft.com/office/drawing/2010/main" val="0"/>
@@ -1189,7 +1189,7 @@
           <w:r>
             <w:rPr>
               <w:noProof/>
-              <w:lang w:val="en-US"/>
+              <w:lang w:eastAsia="es-AR"/>
             </w:rPr>
             <mc:AlternateContent>
               <mc:Choice Requires="wps">
@@ -1260,7 +1260,7 @@
                                     <w:noProof/>
                                     <w:sz w:val="72"/>
                                     <w:szCs w:val="72"/>
-                                    <w:lang w:val="en-US"/>
+                                    <w:lang w:val="es-AR" w:eastAsia="es-AR"/>
                                   </w:rPr>
                                   <w:drawing>
                                     <wp:inline distT="0" distB="0" distL="0" distR="0" wp14:anchorId="2DF8B2D1" wp14:editId="38F0BEC3">
@@ -1328,7 +1328,7 @@
                   </wp:anchor>
                 </w:drawing>
               </mc:Choice>
-              <mc:Fallback>
+              <mc:Fallback xmlns:w16se="http://schemas.microsoft.com/office/word/2015/wordml/symex" xmlns:cx="http://schemas.microsoft.com/office/drawing/2014/chartex">
                 <w:pict>
                   <v:rect w14:anchorId="3581A820" id="_x0000_s1035" style="position:absolute;left:0;text-align:left;margin-left:187.6pt;margin-top:471.8pt;width:229.65pt;height:310.85pt;z-index:251687936;visibility:visible;mso-wrap-style:square;mso-width-percent:0;mso-height-percent:0;mso-wrap-distance-left:9pt;mso-wrap-distance-top:0;mso-wrap-distance-right:9pt;mso-wrap-distance-bottom:0;mso-position-horizontal:absolute;mso-position-horizontal-relative:margin;mso-position-vertical:absolute;mso-position-vertical-relative:text;mso-width-percent:0;mso-height-percent:0;mso-width-relative:page;mso-height-relative:page;v-text-anchor:top" o:gfxdata="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" filled="f" stroked="f">
                     <v:textbox>
@@ -1364,7 +1364,7 @@
                                         </pic:cNvPicPr>
                                       </pic:nvPicPr>
                                       <pic:blipFill>
-                                        <a:blip r:embed="rId10">
+                                        <a:blip r:embed="rId12">
                                           <a:extLst>
                                             <a:ext uri="{28A0092B-C50C-407E-A947-70E740481C1C}">
                                               <a14:useLocalDpi xmlns:a14="http://schemas.microsoft.com/office/drawing/2010/main" val="0"/>
@@ -1415,7 +1415,7 @@
             <w:rPr>
               <w:noProof/>
               <w:color w:val="auto"/>
-              <w:lang w:val="en-US"/>
+              <w:lang w:eastAsia="es-AR"/>
             </w:rPr>
             <w:lastRenderedPageBreak/>
             <mc:AlternateContent>
@@ -1477,7 +1477,7 @@
                   </wp:anchor>
                 </w:drawing>
               </mc:Choice>
-              <mc:Fallback>
+              <mc:Fallback xmlns:w16se="http://schemas.microsoft.com/office/word/2015/wordml/symex" xmlns:cx="http://schemas.microsoft.com/office/drawing/2014/chartex">
                 <w:pict>
                   <v:rect w14:anchorId="38E241C5" id="Rectangle 17" o:spid="_x0000_s1026" style="position:absolute;margin-left:315.7pt;margin-top:-95.5pt;width:195.35pt;height:864.15pt;z-index:-251645952;visibility:visible;mso-wrap-style:square;mso-width-percent:0;mso-height-percent:0;mso-wrap-distance-left:9pt;mso-wrap-distance-top:0;mso-wrap-distance-right:9pt;mso-wrap-distance-bottom:0;mso-position-horizontal:absolute;mso-position-horizontal-relative:margin;mso-position-vertical:absolute;mso-position-vertical-relative:margin;mso-width-percent:0;mso-height-percent:0;mso-width-relative:page;mso-height-relative:page;v-text-anchor:top" o:gfxdata="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" fillcolor="#92d050" strokecolor="#ffc000">
                     <w10:wrap type="square" anchorx="margin" anchory="margin"/>
@@ -1490,7 +1490,7 @@
             <w:rPr>
               <w:noProof/>
               <w:color w:val="auto"/>
-              <w:lang w:val="en-US"/>
+              <w:lang w:eastAsia="es-AR"/>
             </w:rPr>
             <mc:AlternateContent>
               <mc:Choice Requires="wps">
@@ -1603,7 +1603,7 @@
                   </wp:anchor>
                 </w:drawing>
               </mc:Choice>
-              <mc:Fallback>
+              <mc:Fallback xmlns:w16se="http://schemas.microsoft.com/office/word/2015/wordml/symex" xmlns:cx="http://schemas.microsoft.com/office/drawing/2014/chartex">
                 <w:pict>
                   <v:shapetype w14:anchorId="7B753815" id="_x0000_t202" coordsize="21600,21600" o:spt="202" path="m,l,21600r21600,l21600,xe">
                     <v:stroke joinstyle="miter"/>
@@ -1831,21 +1831,7 @@
             <w:rPr>
               <w:color w:val="auto"/>
             </w:rPr>
-            <w:t xml:space="preserve">Para actualizar los campos en Microsoft Word (los cuales se muestran sobre un fondo gris cuando se selecciona], ir a Archivo &gt; Propiedades &gt; Resumen y reemplazar los campos “Asunto” con el Nombre del </w:t>
-          </w:r>
-          <w:proofErr w:type="gramStart"/>
-          <w:r>
-            <w:rPr>
-              <w:color w:val="auto"/>
-            </w:rPr>
-            <w:t>Proyecto  y</w:t>
-          </w:r>
-          <w:proofErr w:type="gramEnd"/>
-          <w:r>
-            <w:rPr>
-              <w:color w:val="auto"/>
-            </w:rPr>
-            <w:t xml:space="preserve"> “Autor” con el nombre del autor de este documento después ir a Personalizar y actualizar el valor “Numero de Documento” en la lista de propiedades del mismo dialogo, por el nuevo número de versión. Posteriormente cerrar el dialogo actualizar el documento seleccionando en el menú Editar &gt; Seleccionar todo o </w:t>
+            <w:t xml:space="preserve">Para actualizar los campos en Microsoft Word (los cuales se muestran sobre un fondo gris cuando se selecciona], ir a Archivo &gt; Propiedades &gt; Resumen y reemplazar los campos “Asunto” con el Nombre del Proyecto  y “Autor” con el nombre del autor de este documento después ir a Personalizar y actualizar el valor “Numero de Documento” en la lista de propiedades del mismo dialogo, por el nuevo número de versión. Posteriormente cerrar el dialogo actualizar el documento seleccionando en el menú Editar &gt; Seleccionar todo o </w:t>
           </w:r>
           <w:proofErr w:type="spellStart"/>
           <w:r>
@@ -1859,21 +1845,7 @@
             <w:rPr>
               <w:color w:val="auto"/>
             </w:rPr>
-            <w:t xml:space="preserve">–E y presionar F9, o simplemente dar un clic sobre el campo y presionar F9. Esto debe repetirse también en el índice, encabezado </w:t>
-          </w:r>
-          <w:proofErr w:type="gramStart"/>
-          <w:r>
-            <w:rPr>
-              <w:color w:val="auto"/>
-            </w:rPr>
-            <w:t>y  pie</w:t>
-          </w:r>
-          <w:proofErr w:type="gramEnd"/>
-          <w:r>
-            <w:rPr>
-              <w:color w:val="auto"/>
-            </w:rPr>
-            <w:t xml:space="preserve"> de página, en todas sus secciones.]</w:t>
+            <w:t>–E y presionar F9, o simplemente dar un clic sobre el campo y presionar F9. Esto debe repetirse también en el índice, encabezado y  pie de página, en todas sus secciones.]</w:t>
           </w:r>
         </w:p>
         <w:p>
@@ -1920,7 +1892,7 @@
       <w:sdtContent>
         <w:p>
           <w:pPr>
-            <w:pStyle w:val="TtuloTDC"/>
+            <w:pStyle w:val="TtulodeTDC"/>
             <w:tabs>
               <w:tab w:val="left" w:pos="5954"/>
             </w:tabs>
@@ -3286,23 +3258,7 @@
           <w:rFonts w:cstheme="minorHAnsi"/>
           <w:color w:val="auto"/>
         </w:rPr>
-        <w:t xml:space="preserve"> fácil y organizada esta tarea, de ser empleada cualquier herramienta </w:t>
-      </w:r>
-      <w:proofErr w:type="gramStart"/>
-      <w:r>
-        <w:rPr>
-          <w:rFonts w:cstheme="minorHAnsi"/>
-          <w:color w:val="auto"/>
-        </w:rPr>
-        <w:t>sus resultados debe</w:t>
-      </w:r>
-      <w:proofErr w:type="gramEnd"/>
-      <w:r>
-        <w:rPr>
-          <w:rFonts w:cstheme="minorHAnsi"/>
-          <w:color w:val="auto"/>
-        </w:rPr>
-        <w:t xml:space="preserve"> ser reflejados en el </w:t>
+        <w:t xml:space="preserve"> fácil y organizada esta tarea, de ser empleada cualquier herramienta sus resultados debe ser reflejados en el </w:t>
       </w:r>
       <w:r>
         <w:rPr>
@@ -3663,6 +3619,9 @@
     <w:p>
       <w:pPr>
         <w:pStyle w:val="Default"/>
+        <w:rPr>
+          <w:lang w:val="es-AR"/>
+        </w:rPr>
       </w:pPr>
     </w:p>
     <w:p>
@@ -3708,8 +3667,65 @@
           <w:szCs w:val="22"/>
           <w:lang w:val="es-AR"/>
         </w:rPr>
-        <w:t xml:space="preserve">Modelo de </w:t>
-      </w:r>
+        <w:t xml:space="preserve">Modelo de Negocio </w:t>
+      </w:r>
+    </w:p>
+    <w:p>
+      <w:pPr>
+        <w:pStyle w:val="Default"/>
+        <w:rPr>
+          <w:color w:val="548DD4" w:themeColor="text2" w:themeTint="99"/>
+          <w:sz w:val="22"/>
+          <w:szCs w:val="22"/>
+          <w:lang w:val="es-AR"/>
+        </w:rPr>
+      </w:pPr>
+    </w:p>
+    <w:p>
+      <w:pPr>
+        <w:pStyle w:val="Default"/>
+        <w:rPr>
+          <w:color w:val="548DD4" w:themeColor="text2" w:themeTint="99"/>
+          <w:sz w:val="22"/>
+          <w:szCs w:val="22"/>
+          <w:lang w:val="es-AR"/>
+        </w:rPr>
+      </w:pPr>
+      <w:r>
+        <w:rPr>
+          <w:color w:val="548DD4" w:themeColor="text2" w:themeTint="99"/>
+          <w:sz w:val="22"/>
+          <w:szCs w:val="22"/>
+          <w:lang w:val="es-AR"/>
+        </w:rPr>
+        <w:t xml:space="preserve">Generar un documento completo que junto a los documentos de resumen de entrevista sirvan de apoyo para generar los casos de uso correspondientes. </w:t>
+      </w:r>
+    </w:p>
+    <w:p>
+      <w:pPr>
+        <w:pStyle w:val="Default"/>
+        <w:rPr>
+          <w:color w:val="548DD4" w:themeColor="text2" w:themeTint="99"/>
+          <w:sz w:val="22"/>
+          <w:szCs w:val="22"/>
+          <w:lang w:val="es-AR"/>
+        </w:rPr>
+      </w:pPr>
+    </w:p>
+    <w:p>
+      <w:pPr>
+        <w:pStyle w:val="Default"/>
+        <w:numPr>
+          <w:ilvl w:val="0"/>
+          <w:numId w:val="14"/>
+        </w:numPr>
+        <w:rPr>
+          <w:color w:val="548DD4" w:themeColor="text2" w:themeTint="99"/>
+          <w:sz w:val="22"/>
+          <w:szCs w:val="22"/>
+          <w:lang w:val="es-AR"/>
+        </w:rPr>
+      </w:pPr>
       <w:r>
         <w:rPr>
           <w:b/>
@@ -3719,8 +3735,65 @@
           <w:szCs w:val="22"/>
           <w:lang w:val="es-AR"/>
         </w:rPr>
-        <w:t>Negocio</w:t>
-      </w:r>
+        <w:t xml:space="preserve">Estudio de Factibilidad </w:t>
+      </w:r>
+    </w:p>
+    <w:p>
+      <w:pPr>
+        <w:pStyle w:val="Default"/>
+        <w:rPr>
+          <w:color w:val="548DD4" w:themeColor="text2" w:themeTint="99"/>
+          <w:sz w:val="22"/>
+          <w:szCs w:val="22"/>
+          <w:lang w:val="es-AR"/>
+        </w:rPr>
+      </w:pPr>
+    </w:p>
+    <w:p>
+      <w:pPr>
+        <w:pStyle w:val="Default"/>
+        <w:rPr>
+          <w:color w:val="548DD4" w:themeColor="text2" w:themeTint="99"/>
+          <w:sz w:val="22"/>
+          <w:szCs w:val="22"/>
+          <w:lang w:val="es-AR"/>
+        </w:rPr>
+      </w:pPr>
+      <w:r>
+        <w:rPr>
+          <w:color w:val="548DD4" w:themeColor="text2" w:themeTint="99"/>
+          <w:sz w:val="22"/>
+          <w:szCs w:val="22"/>
+          <w:lang w:val="es-AR"/>
+        </w:rPr>
+        <w:t>Generar un documento que…….</w:t>
+      </w:r>
+    </w:p>
+    <w:p>
+      <w:pPr>
+        <w:pStyle w:val="Default"/>
+        <w:rPr>
+          <w:color w:val="548DD4" w:themeColor="text2" w:themeTint="99"/>
+          <w:sz w:val="22"/>
+          <w:szCs w:val="22"/>
+          <w:lang w:val="es-AR"/>
+        </w:rPr>
+      </w:pPr>
+    </w:p>
+    <w:p>
+      <w:pPr>
+        <w:pStyle w:val="Default"/>
+        <w:numPr>
+          <w:ilvl w:val="0"/>
+          <w:numId w:val="14"/>
+        </w:numPr>
+        <w:rPr>
+          <w:color w:val="548DD4" w:themeColor="text2" w:themeTint="99"/>
+          <w:sz w:val="22"/>
+          <w:szCs w:val="22"/>
+          <w:lang w:val="es-AR"/>
+        </w:rPr>
+      </w:pPr>
       <w:r>
         <w:rPr>
           <w:b/>
@@ -3730,56 +3803,7 @@
           <w:szCs w:val="22"/>
           <w:lang w:val="es-AR"/>
         </w:rPr>
-        <w:t xml:space="preserve"> </w:t>
-      </w:r>
-    </w:p>
-    <w:p>
-      <w:pPr>
-        <w:pStyle w:val="Default"/>
-        <w:rPr>
-          <w:color w:val="548DD4" w:themeColor="text2" w:themeTint="99"/>
-          <w:sz w:val="22"/>
-          <w:szCs w:val="22"/>
-          <w:lang w:val="es-AR"/>
-        </w:rPr>
-      </w:pPr>
-    </w:p>
-    <w:p>
-      <w:pPr>
-        <w:pStyle w:val="Default"/>
-        <w:rPr>
-          <w:color w:val="548DD4" w:themeColor="text2" w:themeTint="99"/>
-          <w:sz w:val="22"/>
-          <w:szCs w:val="22"/>
-          <w:lang w:val="es-AR"/>
-        </w:rPr>
-      </w:pPr>
-      <w:r>
-        <w:rPr>
-          <w:color w:val="548DD4" w:themeColor="text2" w:themeTint="99"/>
-          <w:sz w:val="22"/>
-          <w:szCs w:val="22"/>
-          <w:lang w:val="es-AR"/>
-        </w:rPr>
-        <w:t xml:space="preserve">Generar un documento completo que </w:t>
-      </w:r>
-      <w:r>
-        <w:rPr>
-          <w:color w:val="548DD4" w:themeColor="text2" w:themeTint="99"/>
-          <w:sz w:val="22"/>
-          <w:szCs w:val="22"/>
-          <w:lang w:val="es-AR"/>
-        </w:rPr>
-        <w:t>junto a los documentos de resumen de entrevista sirvan de apoyo para generar los casos de uso correspondientes</w:t>
-      </w:r>
-      <w:r>
-        <w:rPr>
-          <w:color w:val="548DD4" w:themeColor="text2" w:themeTint="99"/>
-          <w:sz w:val="22"/>
-          <w:szCs w:val="22"/>
-          <w:lang w:val="es-AR"/>
-        </w:rPr>
-        <w:t xml:space="preserve">. </w:t>
+        <w:t xml:space="preserve">Captura de Requerimientos </w:t>
       </w:r>
     </w:p>
     <w:p>
@@ -3816,19 +3840,19 @@
           <w:szCs w:val="22"/>
           <w:lang w:val="es-AR"/>
         </w:rPr>
-        <w:t>Estudio de Factibilidad</w:t>
-      </w:r>
-      <w:r>
-        <w:rPr>
-          <w:b/>
-          <w:bCs/>
+        <w:t xml:space="preserve">Plan de Proyecto </w:t>
+      </w:r>
+    </w:p>
+    <w:p>
+      <w:pPr>
+        <w:pStyle w:val="Default"/>
+        <w:rPr>
           <w:color w:val="548DD4" w:themeColor="text2" w:themeTint="99"/>
           <w:sz w:val="22"/>
           <w:szCs w:val="22"/>
           <w:lang w:val="es-AR"/>
         </w:rPr>
-        <w:t xml:space="preserve"> </w:t>
-      </w:r>
+      </w:pPr>
     </w:p>
     <w:p>
       <w:pPr>
@@ -3840,45 +3864,39 @@
           <w:lang w:val="es-AR"/>
         </w:rPr>
       </w:pPr>
-    </w:p>
-    <w:p>
-      <w:pPr>
-        <w:pStyle w:val="Default"/>
+      <w:r>
         <w:rPr>
           <w:color w:val="548DD4" w:themeColor="text2" w:themeTint="99"/>
           <w:sz w:val="22"/>
           <w:szCs w:val="22"/>
           <w:lang w:val="es-AR"/>
         </w:rPr>
-      </w:pPr>
-      <w:r>
+        <w:t>Definir el plan de proyecto de modo de generar una estimación concreta</w:t>
+      </w:r>
+    </w:p>
+    <w:p>
+      <w:pPr>
+        <w:pStyle w:val="Default"/>
         <w:rPr>
           <w:color w:val="548DD4" w:themeColor="text2" w:themeTint="99"/>
           <w:sz w:val="22"/>
           <w:szCs w:val="22"/>
           <w:lang w:val="es-AR"/>
         </w:rPr>
-        <w:t>Generar un documento que…….</w:t>
-      </w:r>
-    </w:p>
-    <w:p>
-      <w:pPr>
-        <w:pStyle w:val="Default"/>
+      </w:pPr>
+      <w:r>
         <w:rPr>
           <w:color w:val="548DD4" w:themeColor="text2" w:themeTint="99"/>
           <w:sz w:val="22"/>
           <w:szCs w:val="22"/>
           <w:lang w:val="es-AR"/>
         </w:rPr>
-      </w:pPr>
+        <w:t>========================================</w:t>
+      </w:r>
     </w:p>
     <w:p>
       <w:pPr>
         <w:pStyle w:val="Default"/>
-        <w:numPr>
-          <w:ilvl w:val="0"/>
-          <w:numId w:val="14"/>
-        </w:numPr>
         <w:rPr>
           <w:color w:val="548DD4" w:themeColor="text2" w:themeTint="99"/>
           <w:sz w:val="22"/>
@@ -3886,80 +3904,74 @@
           <w:lang w:val="es-AR"/>
         </w:rPr>
       </w:pPr>
-      <w:r>
-        <w:rPr>
-          <w:b/>
-          <w:bCs/>
+      <w:proofErr w:type="gramStart"/>
+      <w:r>
+        <w:rPr>
           <w:color w:val="548DD4" w:themeColor="text2" w:themeTint="99"/>
           <w:sz w:val="22"/>
           <w:szCs w:val="22"/>
           <w:lang w:val="es-AR"/>
         </w:rPr>
-        <w:t>Captura de Requerimientos</w:t>
-      </w:r>
-      <w:r>
-        <w:rPr>
-          <w:b/>
-          <w:bCs/>
+        <w:t>de</w:t>
+      </w:r>
+      <w:proofErr w:type="gramEnd"/>
+      <w:r>
+        <w:rPr>
           <w:color w:val="548DD4" w:themeColor="text2" w:themeTint="99"/>
           <w:sz w:val="22"/>
           <w:szCs w:val="22"/>
           <w:lang w:val="es-AR"/>
         </w:rPr>
-        <w:t xml:space="preserve"> </w:t>
-      </w:r>
-    </w:p>
-    <w:p>
-      <w:pPr>
-        <w:pStyle w:val="Default"/>
+        <w:t xml:space="preserve"> acuerdo al libro </w:t>
+      </w:r>
+      <w:proofErr w:type="spellStart"/>
+      <w:r>
         <w:rPr>
           <w:color w:val="548DD4" w:themeColor="text2" w:themeTint="99"/>
           <w:sz w:val="22"/>
           <w:szCs w:val="22"/>
           <w:lang w:val="es-AR"/>
         </w:rPr>
-      </w:pPr>
-    </w:p>
-    <w:p>
-      <w:pPr>
-        <w:pStyle w:val="Default"/>
-        <w:numPr>
-          <w:ilvl w:val="0"/>
-          <w:numId w:val="14"/>
-        </w:numPr>
+        <w:t>Cap</w:t>
+      </w:r>
+      <w:proofErr w:type="spellEnd"/>
+      <w:r>
         <w:rPr>
           <w:color w:val="548DD4" w:themeColor="text2" w:themeTint="99"/>
           <w:sz w:val="22"/>
           <w:szCs w:val="22"/>
           <w:lang w:val="es-AR"/>
         </w:rPr>
-      </w:pPr>
-      <w:r>
-        <w:rPr>
-          <w:b/>
-          <w:bCs/>
+        <w:t xml:space="preserve"> 13.2.4 (</w:t>
+      </w:r>
+      <w:proofErr w:type="spellStart"/>
+      <w:r>
+        <w:rPr>
           <w:color w:val="548DD4" w:themeColor="text2" w:themeTint="99"/>
           <w:sz w:val="22"/>
           <w:szCs w:val="22"/>
           <w:lang w:val="es-AR"/>
         </w:rPr>
-        <w:t>Plan de Proyecto</w:t>
-      </w:r>
-      <w:r>
-        <w:rPr>
-          <w:b/>
-          <w:bCs/>
+        <w:t>pag</w:t>
+      </w:r>
+      <w:proofErr w:type="spellEnd"/>
+      <w:r>
+        <w:rPr>
           <w:color w:val="548DD4" w:themeColor="text2" w:themeTint="99"/>
           <w:sz w:val="22"/>
           <w:szCs w:val="22"/>
           <w:lang w:val="es-AR"/>
         </w:rPr>
-        <w:t xml:space="preserve"> </w:t>
+        <w:t xml:space="preserve"> 330)</w:t>
       </w:r>
     </w:p>
     <w:p>
       <w:pPr>
         <w:pStyle w:val="Default"/>
+        <w:numPr>
+          <w:ilvl w:val="0"/>
+          <w:numId w:val="19"/>
+        </w:numPr>
         <w:rPr>
           <w:color w:val="548DD4" w:themeColor="text2" w:themeTint="99"/>
           <w:sz w:val="22"/>
@@ -3967,16 +3979,6 @@
           <w:lang w:val="es-AR"/>
         </w:rPr>
       </w:pPr>
-    </w:p>
-    <w:p>
-      <w:pPr>
-        <w:pStyle w:val="Default"/>
-        <w:rPr>
-          <w:rFonts w:cstheme="minorHAnsi"/>
-          <w:color w:val="548DD4" w:themeColor="text2" w:themeTint="99"/>
-          <w:lang w:val="es-AR"/>
-        </w:rPr>
-      </w:pPr>
       <w:r>
         <w:rPr>
           <w:color w:val="548DD4" w:themeColor="text2" w:themeTint="99"/>
@@ -3984,7 +3986,345 @@
           <w:szCs w:val="22"/>
           <w:lang w:val="es-AR"/>
         </w:rPr>
-        <w:t>Definir el plan de proyecto de modo de generar una estimación concreta</w:t>
+        <w:t xml:space="preserve">Decidir el ámbito del </w:t>
+      </w:r>
+      <w:proofErr w:type="spellStart"/>
+      <w:r>
+        <w:rPr>
+          <w:color w:val="548DD4" w:themeColor="text2" w:themeTint="99"/>
+          <w:sz w:val="22"/>
+          <w:szCs w:val="22"/>
+          <w:lang w:val="es-AR"/>
+        </w:rPr>
+        <w:t>sistemsa</w:t>
+      </w:r>
+      <w:proofErr w:type="spellEnd"/>
+      <w:r>
+        <w:rPr>
+          <w:color w:val="548DD4" w:themeColor="text2" w:themeTint="99"/>
+          <w:sz w:val="22"/>
+          <w:szCs w:val="22"/>
+          <w:lang w:val="es-AR"/>
+        </w:rPr>
+        <w:t>: definición de actores</w:t>
+      </w:r>
+    </w:p>
+    <w:p>
+      <w:pPr>
+        <w:pStyle w:val="Default"/>
+        <w:numPr>
+          <w:ilvl w:val="0"/>
+          <w:numId w:val="19"/>
+        </w:numPr>
+        <w:rPr>
+          <w:color w:val="548DD4" w:themeColor="text2" w:themeTint="99"/>
+          <w:sz w:val="22"/>
+          <w:szCs w:val="22"/>
+          <w:lang w:val="es-AR"/>
+        </w:rPr>
+      </w:pPr>
+      <w:r>
+        <w:rPr>
+          <w:color w:val="548DD4" w:themeColor="text2" w:themeTint="99"/>
+          <w:sz w:val="22"/>
+          <w:szCs w:val="22"/>
+          <w:lang w:val="es-AR"/>
+        </w:rPr>
+        <w:t>Resolver ambigüedades en los requisitos: identificación (funcionales y no funcionales)</w:t>
+      </w:r>
+    </w:p>
+    <w:p>
+      <w:pPr>
+        <w:pStyle w:val="Default"/>
+        <w:numPr>
+          <w:ilvl w:val="0"/>
+          <w:numId w:val="19"/>
+        </w:numPr>
+        <w:rPr>
+          <w:color w:val="548DD4" w:themeColor="text2" w:themeTint="99"/>
+          <w:sz w:val="22"/>
+          <w:szCs w:val="22"/>
+          <w:lang w:val="es-AR"/>
+        </w:rPr>
+      </w:pPr>
+      <w:r>
+        <w:rPr>
+          <w:color w:val="548DD4" w:themeColor="text2" w:themeTint="99"/>
+          <w:sz w:val="22"/>
+          <w:szCs w:val="22"/>
+          <w:lang w:val="es-AR"/>
+        </w:rPr>
+        <w:t>Determinar una arquitectura candidata:</w:t>
+      </w:r>
+    </w:p>
+    <w:p>
+      <w:pPr>
+        <w:pStyle w:val="Default"/>
+        <w:numPr>
+          <w:ilvl w:val="1"/>
+          <w:numId w:val="19"/>
+        </w:numPr>
+        <w:rPr>
+          <w:color w:val="548DD4" w:themeColor="text2" w:themeTint="99"/>
+          <w:sz w:val="22"/>
+          <w:szCs w:val="22"/>
+          <w:lang w:val="es-AR"/>
+        </w:rPr>
+      </w:pPr>
+      <w:r>
+        <w:rPr>
+          <w:color w:val="548DD4" w:themeColor="text2" w:themeTint="99"/>
+          <w:sz w:val="22"/>
+          <w:szCs w:val="22"/>
+          <w:lang w:val="es-AR"/>
+        </w:rPr>
+        <w:t xml:space="preserve">Tecnología sobre la que se </w:t>
+      </w:r>
+      <w:proofErr w:type="spellStart"/>
+      <w:r>
+        <w:rPr>
+          <w:color w:val="548DD4" w:themeColor="text2" w:themeTint="99"/>
+          <w:sz w:val="22"/>
+          <w:szCs w:val="22"/>
+          <w:lang w:val="es-AR"/>
+        </w:rPr>
+        <w:t>contruye</w:t>
+      </w:r>
+      <w:proofErr w:type="spellEnd"/>
+    </w:p>
+    <w:p>
+      <w:pPr>
+        <w:pStyle w:val="Default"/>
+        <w:numPr>
+          <w:ilvl w:val="1"/>
+          <w:numId w:val="19"/>
+        </w:numPr>
+        <w:rPr>
+          <w:color w:val="548DD4" w:themeColor="text2" w:themeTint="99"/>
+          <w:sz w:val="22"/>
+          <w:szCs w:val="22"/>
+          <w:lang w:val="es-AR"/>
+        </w:rPr>
+      </w:pPr>
+      <w:r>
+        <w:rPr>
+          <w:color w:val="548DD4" w:themeColor="text2" w:themeTint="99"/>
+          <w:sz w:val="22"/>
+          <w:szCs w:val="22"/>
+          <w:lang w:val="es-AR"/>
+        </w:rPr>
+        <w:t>Eficiencia</w:t>
+      </w:r>
+    </w:p>
+    <w:p>
+      <w:pPr>
+        <w:pStyle w:val="Default"/>
+        <w:numPr>
+          <w:ilvl w:val="1"/>
+          <w:numId w:val="19"/>
+        </w:numPr>
+        <w:rPr>
+          <w:color w:val="548DD4" w:themeColor="text2" w:themeTint="99"/>
+          <w:sz w:val="22"/>
+          <w:szCs w:val="22"/>
+          <w:lang w:val="es-AR"/>
+        </w:rPr>
+      </w:pPr>
+      <w:r>
+        <w:rPr>
+          <w:color w:val="548DD4" w:themeColor="text2" w:themeTint="99"/>
+          <w:sz w:val="22"/>
+          <w:szCs w:val="22"/>
+          <w:lang w:val="es-AR"/>
+        </w:rPr>
+        <w:t>Explotar los recursos existentes</w:t>
+      </w:r>
+    </w:p>
+    <w:p>
+      <w:pPr>
+        <w:pStyle w:val="Default"/>
+        <w:numPr>
+          <w:ilvl w:val="1"/>
+          <w:numId w:val="19"/>
+        </w:numPr>
+        <w:rPr>
+          <w:color w:val="548DD4" w:themeColor="text2" w:themeTint="99"/>
+          <w:sz w:val="22"/>
+          <w:szCs w:val="22"/>
+          <w:lang w:val="es-AR"/>
+        </w:rPr>
+      </w:pPr>
+      <w:r>
+        <w:rPr>
+          <w:color w:val="548DD4" w:themeColor="text2" w:themeTint="99"/>
+          <w:sz w:val="22"/>
+          <w:szCs w:val="22"/>
+          <w:lang w:val="es-AR"/>
+        </w:rPr>
+        <w:t>Robusta y flexible al cambio</w:t>
+      </w:r>
+    </w:p>
+    <w:p>
+      <w:pPr>
+        <w:pStyle w:val="Default"/>
+        <w:numPr>
+          <w:ilvl w:val="1"/>
+          <w:numId w:val="19"/>
+        </w:numPr>
+        <w:rPr>
+          <w:color w:val="548DD4" w:themeColor="text2" w:themeTint="99"/>
+          <w:sz w:val="22"/>
+          <w:szCs w:val="22"/>
+          <w:lang w:val="es-AR"/>
+        </w:rPr>
+      </w:pPr>
+      <w:r>
+        <w:rPr>
+          <w:color w:val="548DD4" w:themeColor="text2" w:themeTint="99"/>
+          <w:sz w:val="22"/>
+          <w:szCs w:val="22"/>
+          <w:lang w:val="es-AR"/>
+        </w:rPr>
+        <w:t>Facilidad de evolución si se añaden requisitos</w:t>
+      </w:r>
+    </w:p>
+    <w:p>
+      <w:pPr>
+        <w:pStyle w:val="Default"/>
+        <w:numPr>
+          <w:ilvl w:val="1"/>
+          <w:numId w:val="19"/>
+        </w:numPr>
+        <w:rPr>
+          <w:color w:val="548DD4" w:themeColor="text2" w:themeTint="99"/>
+          <w:sz w:val="22"/>
+          <w:szCs w:val="22"/>
+          <w:lang w:val="es-AR"/>
+        </w:rPr>
+      </w:pPr>
+      <w:r>
+        <w:rPr>
+          <w:color w:val="548DD4" w:themeColor="text2" w:themeTint="99"/>
+          <w:sz w:val="22"/>
+          <w:szCs w:val="22"/>
+          <w:lang w:val="es-AR"/>
+        </w:rPr>
+        <w:t>Fiable y tolerancia a fallos</w:t>
+      </w:r>
+    </w:p>
+    <w:p>
+      <w:pPr>
+        <w:pStyle w:val="Default"/>
+        <w:numPr>
+          <w:ilvl w:val="0"/>
+          <w:numId w:val="19"/>
+        </w:numPr>
+        <w:rPr>
+          <w:color w:val="548DD4" w:themeColor="text2" w:themeTint="99"/>
+          <w:sz w:val="22"/>
+          <w:szCs w:val="22"/>
+          <w:lang w:val="es-AR"/>
+        </w:rPr>
+      </w:pPr>
+      <w:r>
+        <w:rPr>
+          <w:color w:val="548DD4" w:themeColor="text2" w:themeTint="99"/>
+          <w:sz w:val="22"/>
+          <w:szCs w:val="22"/>
+          <w:lang w:val="es-AR"/>
+        </w:rPr>
+        <w:t>Mitigar los riesgos críticos: identificación y plan para mitigarlos.</w:t>
+      </w:r>
+    </w:p>
+    <w:p>
+      <w:pPr>
+        <w:pStyle w:val="Default"/>
+        <w:rPr>
+          <w:color w:val="548DD4" w:themeColor="text2" w:themeTint="99"/>
+          <w:sz w:val="22"/>
+          <w:szCs w:val="22"/>
+          <w:lang w:val="es-AR"/>
+        </w:rPr>
+      </w:pPr>
+      <w:r>
+        <w:rPr>
+          <w:color w:val="548DD4" w:themeColor="text2" w:themeTint="99"/>
+          <w:sz w:val="22"/>
+          <w:szCs w:val="22"/>
+          <w:lang w:val="es-AR"/>
+        </w:rPr>
+        <w:t>======================================</w:t>
+      </w:r>
+    </w:p>
+    <w:p>
+      <w:pPr>
+        <w:pStyle w:val="Default"/>
+        <w:rPr>
+          <w:color w:val="548DD4" w:themeColor="text2" w:themeTint="99"/>
+          <w:sz w:val="22"/>
+          <w:szCs w:val="22"/>
+          <w:lang w:val="es-AR"/>
+        </w:rPr>
+      </w:pPr>
+      <w:r>
+        <w:rPr>
+          <w:color w:val="548DD4" w:themeColor="text2" w:themeTint="99"/>
+          <w:sz w:val="22"/>
+          <w:szCs w:val="22"/>
+          <w:lang w:val="es-AR"/>
+        </w:rPr>
+        <w:t>Ejemplo</w:t>
+      </w:r>
+    </w:p>
+    <w:p>
+      <w:pPr>
+        <w:pStyle w:val="Default"/>
+        <w:rPr>
+          <w:color w:val="548DD4" w:themeColor="text2" w:themeTint="99"/>
+          <w:sz w:val="22"/>
+          <w:szCs w:val="22"/>
+          <w:lang w:val="es-AR"/>
+        </w:rPr>
+      </w:pPr>
+      <w:hyperlink r:id="rId13" w:history="1">
+        <w:r>
+          <w:rPr>
+            <w:rStyle w:val="Hipervnculo"/>
+            <w:sz w:val="22"/>
+            <w:szCs w:val="22"/>
+            <w:lang w:val="es-AR"/>
+          </w:rPr>
+          <w:t>http://cgrw01.cgr.go.cr/rup/RUP.es/SmallProjects/core.informal_resources/guidances/examples/resources/ex_itplan1.htm</w:t>
+        </w:r>
+      </w:hyperlink>
+      <w:r>
+        <w:rPr>
+          <w:color w:val="548DD4" w:themeColor="text2" w:themeTint="99"/>
+          <w:sz w:val="22"/>
+          <w:szCs w:val="22"/>
+          <w:lang w:val="es-AR"/>
+        </w:rPr>
+        <w:t xml:space="preserve"> </w:t>
+      </w:r>
+    </w:p>
+    <w:p>
+      <w:pPr>
+        <w:pStyle w:val="Default"/>
+        <w:rPr>
+          <w:color w:val="548DD4" w:themeColor="text2" w:themeTint="99"/>
+          <w:sz w:val="22"/>
+          <w:szCs w:val="22"/>
+          <w:lang w:val="es-AR"/>
+        </w:rPr>
+      </w:pPr>
+      <w:r>
+        <w:rPr>
+          <w:color w:val="548DD4" w:themeColor="text2" w:themeTint="99"/>
+          <w:sz w:val="22"/>
+          <w:szCs w:val="22"/>
+          <w:lang w:val="es-AR"/>
+        </w:rPr>
+        <w:t>=======================================</w:t>
       </w:r>
     </w:p>
     <w:p>
@@ -4035,6 +4375,7 @@
       </w:pPr>
       <w:bookmarkStart w:id="6" w:name="_Toc257627934"/>
       <w:r>
+        <w:lastRenderedPageBreak/>
         <w:t>Planificación</w:t>
       </w:r>
       <w:bookmarkEnd w:id="6"/>
@@ -4202,8 +4543,6 @@
                 <w:color w:val="auto"/>
               </w:rPr>
             </w:pPr>
-            <w:bookmarkStart w:id="7" w:name="_GoBack"/>
-            <w:bookmarkEnd w:id="7"/>
           </w:p>
         </w:tc>
         <w:tc>
@@ -4296,16 +4635,14 @@
                 <w:lang w:val="es-ES"/>
               </w:rPr>
             </w:pPr>
-            <w:proofErr w:type="spellStart"/>
             <w:r>
               <w:rPr>
                 <w:rFonts w:cstheme="minorHAnsi"/>
                 <w:color w:val="auto"/>
                 <w:lang w:val="es-ES"/>
               </w:rPr>
-              <w:t>Reunion</w:t>
-            </w:r>
-            <w:proofErr w:type="spellEnd"/>
+              <w:t>Reunión</w:t>
+            </w:r>
             <w:r>
               <w:rPr>
                 <w:rFonts w:cstheme="minorHAnsi"/>
@@ -4369,7 +4706,6 @@
                 <w:color w:val="auto"/>
                 <w:lang w:val="es-ES"/>
               </w:rPr>
-              <w:lastRenderedPageBreak/>
               <w:t>Documento resumen de primera reunión de trabajo</w:t>
             </w:r>
           </w:p>
@@ -4541,28 +4877,24 @@
                 <w:lang w:val="es-AR"/>
               </w:rPr>
             </w:pPr>
-            <w:proofErr w:type="spellStart"/>
             <w:r>
               <w:rPr>
                 <w:lang w:val="es-AR"/>
               </w:rPr>
-              <w:t>Reunion</w:t>
-            </w:r>
-            <w:proofErr w:type="spellEnd"/>
+              <w:t>Reunión</w:t>
+            </w:r>
             <w:r>
               <w:rPr>
                 <w:lang w:val="es-AR"/>
               </w:rPr>
               <w:t xml:space="preserve"> de grupo para </w:t>
             </w:r>
-            <w:proofErr w:type="spellStart"/>
             <w:r>
               <w:rPr>
                 <w:lang w:val="es-AR"/>
               </w:rPr>
-              <w:t>definer</w:t>
-            </w:r>
-            <w:proofErr w:type="spellEnd"/>
+              <w:t>definir</w:t>
+            </w:r>
             <w:r>
               <w:rPr>
                 <w:lang w:val="es-AR"/>
@@ -4692,7 +5024,19 @@
               <w:rPr>
                 <w:lang w:val="es-AR"/>
               </w:rPr>
-              <w:t>Documento de negocio</w:t>
+              <w:t xml:space="preserve">Documento de </w:t>
+            </w:r>
+            <w:r>
+              <w:rPr>
+                <w:lang w:val="es-AR"/>
+              </w:rPr>
+              <w:t xml:space="preserve">modelo de </w:t>
+            </w:r>
+            <w:r>
+              <w:rPr>
+                <w:lang w:val="es-AR"/>
+              </w:rPr>
+              <w:t>negocio</w:t>
             </w:r>
           </w:p>
         </w:tc>
@@ -4848,7 +5192,13 @@
               <w:rPr>
                 <w:lang w:val="es-AR"/>
               </w:rPr>
-              <w:t>Documento casos de uso?</w:t>
+              <w:t>Modelo de caso preliminar (10-20% completo)</w:t>
+            </w:r>
+            <w:r>
+              <w:rPr>
+                <w:lang w:val="es-AR"/>
+              </w:rPr>
+              <w:t xml:space="preserve"> creado y colocado bajo control de versión</w:t>
             </w:r>
           </w:p>
         </w:tc>
@@ -4895,16 +5245,14 @@
             <w:pPr>
               <w:pStyle w:val="Default"/>
               <w:rPr>
-                <w:b/>
                 <w:lang w:val="es-AR"/>
               </w:rPr>
             </w:pPr>
             <w:r>
               <w:rPr>
-                <w:b/>
                 <w:lang w:val="es-AR"/>
               </w:rPr>
-              <w:t>FIN PRIMERA ITERACION</w:t>
+              <w:t>Creación de glosario</w:t>
             </w:r>
           </w:p>
         </w:tc>
@@ -4918,18 +5266,9 @@
               <w:spacing w:after="240"/>
               <w:rPr>
                 <w:rFonts w:cstheme="minorHAnsi"/>
-                <w:b/>
                 <w:color w:val="auto"/>
               </w:rPr>
             </w:pPr>
-            <w:r>
-              <w:rPr>
-                <w:rFonts w:cstheme="minorHAnsi"/>
-                <w:b/>
-                <w:color w:val="auto"/>
-              </w:rPr>
-              <w:t>18-09-17</w:t>
-            </w:r>
           </w:p>
         </w:tc>
         <w:tc>
@@ -4942,6 +5281,300 @@
               <w:spacing w:after="240"/>
               <w:rPr>
                 <w:rFonts w:cstheme="minorHAnsi"/>
+                <w:color w:val="auto"/>
+              </w:rPr>
+            </w:pPr>
+          </w:p>
+        </w:tc>
+      </w:tr>
+      <w:tr>
+        <w:tc>
+          <w:tcPr>
+            <w:tcW w:w="5671" w:type="dxa"/>
+          </w:tcPr>
+          <w:p>
+            <w:pPr>
+              <w:pStyle w:val="Default"/>
+              <w:rPr>
+                <w:lang w:val="es-AR"/>
+              </w:rPr>
+            </w:pPr>
+            <w:r>
+              <w:rPr>
+                <w:lang w:val="es-AR"/>
+              </w:rPr>
+              <w:t>Prototipo exploratorio</w:t>
+            </w:r>
+            <w:r>
+              <w:rPr>
+                <w:lang w:val="es-AR"/>
+              </w:rPr>
+              <w:t xml:space="preserve"> de interfaz de usuario</w:t>
+            </w:r>
+          </w:p>
+        </w:tc>
+        <w:tc>
+          <w:tcPr>
+            <w:tcW w:w="1134" w:type="dxa"/>
+          </w:tcPr>
+          <w:p>
+            <w:pPr>
+              <w:pStyle w:val="PSI-ComentarioenTabla"/>
+              <w:spacing w:after="240"/>
+              <w:rPr>
+                <w:rFonts w:cstheme="minorHAnsi"/>
+                <w:color w:val="auto"/>
+              </w:rPr>
+            </w:pPr>
+          </w:p>
+        </w:tc>
+        <w:tc>
+          <w:tcPr>
+            <w:tcW w:w="1133" w:type="dxa"/>
+          </w:tcPr>
+          <w:p>
+            <w:pPr>
+              <w:pStyle w:val="PSI-ComentarioenTabla"/>
+              <w:spacing w:after="240"/>
+              <w:rPr>
+                <w:rFonts w:cstheme="minorHAnsi"/>
+                <w:color w:val="auto"/>
+              </w:rPr>
+            </w:pPr>
+          </w:p>
+        </w:tc>
+      </w:tr>
+      <w:tr>
+        <w:trPr>
+          <w:cnfStyle w:val="000000100000" w:firstRow="0" w:lastRow="0" w:firstColumn="0" w:lastColumn="0" w:oddVBand="0" w:evenVBand="0" w:oddHBand="1" w:evenHBand="0" w:firstRowFirstColumn="0" w:firstRowLastColumn="0" w:lastRowFirstColumn="0" w:lastRowLastColumn="0"/>
+        </w:trPr>
+        <w:tc>
+          <w:tcPr>
+            <w:tcW w:w="5671" w:type="dxa"/>
+          </w:tcPr>
+          <w:p>
+            <w:pPr>
+              <w:pStyle w:val="Default"/>
+              <w:rPr>
+                <w:lang w:val="es-AR"/>
+              </w:rPr>
+            </w:pPr>
+            <w:r>
+              <w:rPr>
+                <w:lang w:val="es-AR"/>
+              </w:rPr>
+              <w:t>Desarrollar alternativas tecnológicas preliminares.</w:t>
+            </w:r>
+          </w:p>
+        </w:tc>
+        <w:tc>
+          <w:tcPr>
+            <w:tcW w:w="1134" w:type="dxa"/>
+          </w:tcPr>
+          <w:p>
+            <w:pPr>
+              <w:pStyle w:val="PSI-ComentarioenTabla"/>
+              <w:spacing w:after="240"/>
+              <w:rPr>
+                <w:rFonts w:cstheme="minorHAnsi"/>
+                <w:color w:val="auto"/>
+              </w:rPr>
+            </w:pPr>
+          </w:p>
+        </w:tc>
+        <w:tc>
+          <w:tcPr>
+            <w:tcW w:w="1133" w:type="dxa"/>
+          </w:tcPr>
+          <w:p>
+            <w:pPr>
+              <w:pStyle w:val="PSI-ComentarioenTabla"/>
+              <w:spacing w:after="240"/>
+              <w:rPr>
+                <w:rFonts w:cstheme="minorHAnsi"/>
+                <w:color w:val="auto"/>
+              </w:rPr>
+            </w:pPr>
+          </w:p>
+        </w:tc>
+      </w:tr>
+      <w:tr>
+        <w:tc>
+          <w:tcPr>
+            <w:tcW w:w="5671" w:type="dxa"/>
+          </w:tcPr>
+          <w:p>
+            <w:pPr>
+              <w:pStyle w:val="Default"/>
+              <w:rPr>
+                <w:lang w:val="es-AR"/>
+              </w:rPr>
+            </w:pPr>
+            <w:r>
+              <w:rPr>
+                <w:rStyle w:val="notranslate"/>
+                <w:lang w:val="es-AR"/>
+              </w:rPr>
+              <w:lastRenderedPageBreak/>
+              <w:t xml:space="preserve">Establecer contacto con los </w:t>
+            </w:r>
+            <w:r>
+              <w:rPr>
+                <w:rStyle w:val="notranslate"/>
+                <w:lang w:val="es-AR"/>
+              </w:rPr>
+              <w:t>Gurús</w:t>
+            </w:r>
+            <w:r>
+              <w:rPr>
+                <w:rStyle w:val="notranslate"/>
+                <w:lang w:val="es-AR"/>
+              </w:rPr>
+              <w:t xml:space="preserve"> del Contexto apropiados</w:t>
+            </w:r>
+          </w:p>
+        </w:tc>
+        <w:tc>
+          <w:tcPr>
+            <w:tcW w:w="1134" w:type="dxa"/>
+          </w:tcPr>
+          <w:p>
+            <w:pPr>
+              <w:pStyle w:val="PSI-ComentarioenTabla"/>
+              <w:spacing w:after="240"/>
+              <w:rPr>
+                <w:rFonts w:cstheme="minorHAnsi"/>
+                <w:color w:val="auto"/>
+              </w:rPr>
+            </w:pPr>
+          </w:p>
+        </w:tc>
+        <w:tc>
+          <w:tcPr>
+            <w:tcW w:w="1133" w:type="dxa"/>
+          </w:tcPr>
+          <w:p>
+            <w:pPr>
+              <w:pStyle w:val="PSI-ComentarioenTabla"/>
+              <w:spacing w:after="240"/>
+              <w:rPr>
+                <w:rFonts w:cstheme="minorHAnsi"/>
+                <w:color w:val="auto"/>
+              </w:rPr>
+            </w:pPr>
+          </w:p>
+        </w:tc>
+      </w:tr>
+      <w:tr>
+        <w:trPr>
+          <w:cnfStyle w:val="000000100000" w:firstRow="0" w:lastRow="0" w:firstColumn="0" w:lastColumn="0" w:oddVBand="0" w:evenVBand="0" w:oddHBand="1" w:evenHBand="0" w:firstRowFirstColumn="0" w:firstRowLastColumn="0" w:lastRowFirstColumn="0" w:lastRowLastColumn="0"/>
+        </w:trPr>
+        <w:tc>
+          <w:tcPr>
+            <w:tcW w:w="5671" w:type="dxa"/>
+          </w:tcPr>
+          <w:p>
+            <w:pPr>
+              <w:pStyle w:val="Default"/>
+              <w:rPr>
+                <w:lang w:val="es-AR"/>
+              </w:rPr>
+            </w:pPr>
+            <w:r>
+              <w:rPr>
+                <w:lang w:val="es-AR"/>
+              </w:rPr>
+              <w:t>Gestión de riesgos</w:t>
+            </w:r>
+          </w:p>
+        </w:tc>
+        <w:tc>
+          <w:tcPr>
+            <w:tcW w:w="1134" w:type="dxa"/>
+          </w:tcPr>
+          <w:p>
+            <w:pPr>
+              <w:pStyle w:val="PSI-ComentarioenTabla"/>
+              <w:spacing w:after="240"/>
+              <w:rPr>
+                <w:rFonts w:cstheme="minorHAnsi"/>
+                <w:color w:val="auto"/>
+              </w:rPr>
+            </w:pPr>
+          </w:p>
+        </w:tc>
+        <w:tc>
+          <w:tcPr>
+            <w:tcW w:w="1133" w:type="dxa"/>
+          </w:tcPr>
+          <w:p>
+            <w:pPr>
+              <w:pStyle w:val="PSI-ComentarioenTabla"/>
+              <w:spacing w:after="240"/>
+              <w:rPr>
+                <w:rFonts w:cstheme="minorHAnsi"/>
+                <w:color w:val="auto"/>
+              </w:rPr>
+            </w:pPr>
+          </w:p>
+        </w:tc>
+      </w:tr>
+      <w:tr>
+        <w:tc>
+          <w:tcPr>
+            <w:tcW w:w="5671" w:type="dxa"/>
+          </w:tcPr>
+          <w:p>
+            <w:pPr>
+              <w:pStyle w:val="Default"/>
+              <w:rPr>
+                <w:b/>
+                <w:lang w:val="es-AR"/>
+              </w:rPr>
+            </w:pPr>
+            <w:r>
+              <w:rPr>
+                <w:b/>
+                <w:lang w:val="es-AR"/>
+              </w:rPr>
+              <w:t>FIN PRIMERA ITERACION</w:t>
+            </w:r>
+          </w:p>
+        </w:tc>
+        <w:tc>
+          <w:tcPr>
+            <w:tcW w:w="1134" w:type="dxa"/>
+          </w:tcPr>
+          <w:p>
+            <w:pPr>
+              <w:pStyle w:val="PSI-ComentarioenTabla"/>
+              <w:spacing w:after="240"/>
+              <w:rPr>
+                <w:rFonts w:cstheme="minorHAnsi"/>
+                <w:b/>
+                <w:color w:val="auto"/>
+              </w:rPr>
+            </w:pPr>
+            <w:r>
+              <w:rPr>
+                <w:rFonts w:cstheme="minorHAnsi"/>
+                <w:b/>
+                <w:color w:val="auto"/>
+              </w:rPr>
+              <w:t>18-09-17</w:t>
+            </w:r>
+          </w:p>
+        </w:tc>
+        <w:tc>
+          <w:tcPr>
+            <w:tcW w:w="1133" w:type="dxa"/>
+          </w:tcPr>
+          <w:p>
+            <w:pPr>
+              <w:pStyle w:val="PSI-ComentarioenTabla"/>
+              <w:spacing w:after="240"/>
+              <w:rPr>
+                <w:rFonts w:cstheme="minorHAnsi"/>
                 <w:b/>
                 <w:color w:val="auto"/>
               </w:rPr>
@@ -4965,7 +5598,7 @@
           <w:rFonts w:cstheme="minorHAnsi"/>
         </w:rPr>
       </w:pPr>
-      <w:bookmarkStart w:id="8" w:name="_Toc238197615"/>
+      <w:bookmarkStart w:id="7" w:name="_Toc238197615"/>
       <w:r>
         <w:rPr>
           <w:rFonts w:cstheme="minorHAnsi"/>
@@ -4980,115 +5613,86 @@
           <w:rFonts w:eastAsia="DejaVu Sans"/>
         </w:rPr>
       </w:pPr>
-      <w:bookmarkStart w:id="9" w:name="_Toc257627935"/>
+      <w:bookmarkStart w:id="8" w:name="_Toc257627935"/>
       <w:r>
         <w:rPr>
           <w:rFonts w:eastAsia="DejaVu Sans"/>
         </w:rPr>
         <w:t>Casos de Uso y Escenarios</w:t>
       </w:r>
+      <w:bookmarkEnd w:id="7"/>
       <w:bookmarkEnd w:id="8"/>
+    </w:p>
+    <w:p>
+      <w:pPr>
+        <w:pStyle w:val="PSI-Comentario"/>
+        <w:rPr>
+          <w:rFonts w:eastAsia="Calibri" w:cstheme="minorHAnsi"/>
+          <w:color w:val="auto"/>
+        </w:rPr>
+      </w:pPr>
+      <w:r>
+        <w:rPr>
+          <w:rFonts w:cstheme="minorHAnsi"/>
+          <w:color w:val="auto"/>
+        </w:rPr>
+        <w:t>[</w:t>
+      </w:r>
+      <w:r>
+        <w:rPr>
+          <w:rFonts w:eastAsia="Calibri" w:cstheme="minorHAnsi"/>
+          <w:color w:val="auto"/>
+        </w:rPr>
+        <w:t>En este apartado hay que listar los Casos de Uso y los  escenarios que corresponden a esa iteración, los cuales están descritos en el documento de Arquitectura del Software y en el de  Especificaciones de Requerimiento de Software.</w:t>
+      </w:r>
+      <w:r>
+        <w:rPr>
+          <w:rFonts w:cstheme="minorHAnsi"/>
+          <w:color w:val="auto"/>
+        </w:rPr>
+        <w:t>]</w:t>
+      </w:r>
+    </w:p>
+    <w:p>
+      <w:pPr>
+        <w:pStyle w:val="PSI-Normal"/>
+        <w:rPr>
+          <w:rFonts w:cstheme="minorHAnsi"/>
+        </w:rPr>
+      </w:pPr>
+    </w:p>
+    <w:p>
+      <w:pPr>
+        <w:pStyle w:val="PSI-Ttulo1"/>
+      </w:pPr>
+      <w:bookmarkStart w:id="9" w:name="_Toc257627936"/>
+      <w:r>
+        <w:t>Recursos</w:t>
+      </w:r>
       <w:bookmarkEnd w:id="9"/>
     </w:p>
     <w:p>
       <w:pPr>
         <w:pStyle w:val="PSI-Comentario"/>
         <w:rPr>
-          <w:rFonts w:eastAsia="Calibri" w:cstheme="minorHAnsi"/>
-          <w:color w:val="auto"/>
-        </w:rPr>
-      </w:pPr>
-      <w:r>
-        <w:rPr>
           <w:rFonts w:cstheme="minorHAnsi"/>
           <w:color w:val="auto"/>
         </w:rPr>
-        <w:t>[</w:t>
-      </w:r>
-      <w:r>
-        <w:rPr>
-          <w:rFonts w:eastAsia="Calibri" w:cstheme="minorHAnsi"/>
-          <w:color w:val="auto"/>
-        </w:rPr>
-        <w:t xml:space="preserve">En este apartado hay que listar los Casos de Uso y </w:t>
-      </w:r>
-      <w:proofErr w:type="gramStart"/>
-      <w:r>
-        <w:rPr>
-          <w:rFonts w:eastAsia="Calibri" w:cstheme="minorHAnsi"/>
-          <w:color w:val="auto"/>
-        </w:rPr>
-        <w:t>los  escenarios</w:t>
-      </w:r>
-      <w:proofErr w:type="gramEnd"/>
-      <w:r>
-        <w:rPr>
-          <w:rFonts w:eastAsia="Calibri" w:cstheme="minorHAnsi"/>
-          <w:color w:val="auto"/>
-        </w:rPr>
-        <w:t xml:space="preserve"> que corresponden a esa iteración, los cuales están descritos en el documento de Arquitectura del Software y en el de  Especificaciones de Requerimiento de Software.</w:t>
-      </w:r>
+      </w:pPr>
       <w:r>
         <w:rPr>
           <w:rFonts w:cstheme="minorHAnsi"/>
           <w:color w:val="auto"/>
         </w:rPr>
-        <w:t>]</w:t>
+        <w:t>[Aquí se puede hacer referencia a los recursos adicionales que serán necesarios para el desarrollo de las actividades planificadas, por ejemplo equipos informáticos, bibliografía, etc.]</w:t>
       </w:r>
     </w:p>
     <w:p>
       <w:pPr>
-        <w:pStyle w:val="PSI-Normal"/>
-        <w:rPr>
-          <w:rFonts w:cstheme="minorHAnsi"/>
-        </w:rPr>
-      </w:pPr>
-    </w:p>
-    <w:p>
-      <w:pPr>
-        <w:pStyle w:val="PSI-Ttulo1"/>
-      </w:pPr>
-      <w:bookmarkStart w:id="10" w:name="_Toc257627936"/>
-      <w:r>
-        <w:t>Recursos</w:t>
-      </w:r>
-      <w:bookmarkEnd w:id="10"/>
-    </w:p>
-    <w:p>
-      <w:pPr>
-        <w:pStyle w:val="PSI-Comentario"/>
-        <w:rPr>
-          <w:rFonts w:cstheme="minorHAnsi"/>
-          <w:color w:val="auto"/>
-        </w:rPr>
-      </w:pPr>
-      <w:r>
-        <w:rPr>
-          <w:rFonts w:cstheme="minorHAnsi"/>
-          <w:color w:val="auto"/>
-        </w:rPr>
-        <w:t xml:space="preserve">[Aquí se puede hacer referencia a los recursos adicionales que serán necesarios para el desarrollo de las actividades planificadas, por </w:t>
-      </w:r>
-      <w:proofErr w:type="gramStart"/>
-      <w:r>
-        <w:rPr>
-          <w:rFonts w:cstheme="minorHAnsi"/>
-          <w:color w:val="auto"/>
-        </w:rPr>
-        <w:t>ejemplo</w:t>
-      </w:r>
-      <w:proofErr w:type="gramEnd"/>
-      <w:r>
-        <w:rPr>
-          <w:rFonts w:cstheme="minorHAnsi"/>
-          <w:color w:val="auto"/>
-        </w:rPr>
-        <w:t xml:space="preserve"> equipos informáticos, bibliografía, etc.]</w:t>
-      </w:r>
-    </w:p>
-    <w:p>
-      <w:pPr>
         <w:pStyle w:val="Default"/>
+        <w:rPr>
+          <w:lang w:val="es-AR"/>
+        </w:rPr>
       </w:pPr>
     </w:p>
     <w:p>
@@ -5328,6 +5932,13 @@
           <w:color w:val="auto"/>
         </w:rPr>
       </w:pPr>
+      <w:r>
+        <w:rPr>
+          <w:rFonts w:cstheme="minorHAnsi"/>
+          <w:color w:val="auto"/>
+        </w:rPr>
+        <w:t>1 Notebook Lenovo B570 Intel Pentium CPUB950 2.10 GHz 6GB RAM</w:t>
+      </w:r>
     </w:p>
     <w:p>
       <w:pPr>
@@ -5342,6 +5953,20 @@
           <w:szCs w:val="22"/>
         </w:rPr>
       </w:pPr>
+    </w:p>
+    <w:p>
+      <w:pPr>
+        <w:pStyle w:val="Default"/>
+        <w:rPr>
+          <w:i/>
+          <w:iCs/>
+          <w:color w:val="auto"/>
+          <w:sz w:val="22"/>
+          <w:szCs w:val="22"/>
+        </w:rPr>
+      </w:pPr>
+      <w:bookmarkStart w:id="10" w:name="_GoBack"/>
+      <w:bookmarkEnd w:id="10"/>
     </w:p>
     <w:p>
       <w:pPr>
@@ -5355,10 +5980,17 @@
           <w:lang w:val="es-AR"/>
         </w:rPr>
       </w:pPr>
-    </w:p>
-    <w:p>
-      <w:pPr>
-        <w:pStyle w:val="Default"/>
+      <w:r>
+        <w:rPr>
+          <w:i/>
+          <w:iCs/>
+          <w:color w:val="auto"/>
+          <w:sz w:val="22"/>
+          <w:szCs w:val="22"/>
+        </w:rPr>
+        <w:t xml:space="preserve"> </w:t>
+      </w:r>
+      <w:r>
         <w:rPr>
           <w:i/>
           <w:iCs/>
@@ -5367,7 +5999,8 @@
           <w:szCs w:val="22"/>
           <w:lang w:val="es-AR"/>
         </w:rPr>
-      </w:pPr>
+        <w:t>(Características complet</w:t>
+      </w:r>
       <w:r>
         <w:rPr>
           <w:i/>
@@ -5377,9 +6010,12 @@
           <w:szCs w:val="22"/>
           <w:lang w:val="es-AR"/>
         </w:rPr>
-        <w:t xml:space="preserve"> </w:t>
-      </w:r>
-      <w:r>
+        <w:t>as se encuentran detalladas en los anexos)</w:t>
+      </w:r>
+    </w:p>
+    <w:p>
+      <w:pPr>
+        <w:pStyle w:val="Default"/>
         <w:rPr>
           <w:i/>
           <w:iCs/>
@@ -5388,8 +6024,18 @@
           <w:szCs w:val="22"/>
           <w:lang w:val="es-AR"/>
         </w:rPr>
-        <w:t>(Características complet</w:t>
-      </w:r>
+      </w:pPr>
+    </w:p>
+    <w:p>
+      <w:pPr>
+        <w:pStyle w:val="Default"/>
+        <w:rPr>
+          <w:color w:val="auto"/>
+          <w:sz w:val="22"/>
+          <w:szCs w:val="22"/>
+          <w:lang w:val="es-AR"/>
+        </w:rPr>
+      </w:pPr>
       <w:r>
         <w:rPr>
           <w:i/>
@@ -5399,41 +6045,6 @@
           <w:szCs w:val="22"/>
           <w:lang w:val="es-AR"/>
         </w:rPr>
-        <w:t>as se encuentran detalladas en los anexos)</w:t>
-      </w:r>
-    </w:p>
-    <w:p>
-      <w:pPr>
-        <w:pStyle w:val="Default"/>
-        <w:rPr>
-          <w:i/>
-          <w:iCs/>
-          <w:color w:val="auto"/>
-          <w:sz w:val="22"/>
-          <w:szCs w:val="22"/>
-          <w:lang w:val="es-AR"/>
-        </w:rPr>
-      </w:pPr>
-    </w:p>
-    <w:p>
-      <w:pPr>
-        <w:pStyle w:val="Default"/>
-        <w:rPr>
-          <w:color w:val="auto"/>
-          <w:sz w:val="22"/>
-          <w:szCs w:val="22"/>
-          <w:lang w:val="es-AR"/>
-        </w:rPr>
-      </w:pPr>
-      <w:r>
-        <w:rPr>
-          <w:i/>
-          <w:iCs/>
-          <w:color w:val="auto"/>
-          <w:sz w:val="22"/>
-          <w:szCs w:val="22"/>
-          <w:lang w:val="es-AR"/>
-        </w:rPr>
         <w:t xml:space="preserve"> </w:t>
       </w:r>
       <w:r>
@@ -5457,6 +6068,7 @@
           <w:color w:val="auto"/>
           <w:sz w:val="22"/>
           <w:szCs w:val="22"/>
+          <w:lang w:val="es-AR"/>
         </w:rPr>
       </w:pPr>
       <w:r>
@@ -5464,55 +6076,10 @@
           <w:color w:val="auto"/>
           <w:sz w:val="22"/>
           <w:szCs w:val="22"/>
-        </w:rPr>
-        <w:t xml:space="preserve">Conexión </w:t>
-      </w:r>
-      <w:proofErr w:type="gramStart"/>
-      <w:r>
-        <w:rPr>
-          <w:color w:val="auto"/>
-          <w:sz w:val="22"/>
-          <w:szCs w:val="22"/>
-        </w:rPr>
-        <w:t>a</w:t>
-      </w:r>
-      <w:proofErr w:type="gramEnd"/>
-      <w:r>
-        <w:rPr>
-          <w:color w:val="auto"/>
-          <w:sz w:val="22"/>
-          <w:szCs w:val="22"/>
-        </w:rPr>
-        <w:t xml:space="preserve"> Internet </w:t>
-      </w:r>
-      <w:proofErr w:type="spellStart"/>
-      <w:r>
-        <w:rPr>
-          <w:color w:val="auto"/>
-          <w:sz w:val="22"/>
-          <w:szCs w:val="22"/>
-        </w:rPr>
-        <w:t>por</w:t>
-      </w:r>
-      <w:proofErr w:type="spellEnd"/>
-      <w:r>
-        <w:rPr>
-          <w:color w:val="auto"/>
-          <w:sz w:val="22"/>
-          <w:szCs w:val="22"/>
-        </w:rPr>
-        <w:t xml:space="preserve"> Banda </w:t>
-      </w:r>
-      <w:proofErr w:type="spellStart"/>
-      <w:r>
-        <w:rPr>
-          <w:color w:val="auto"/>
-          <w:sz w:val="22"/>
-          <w:szCs w:val="22"/>
-        </w:rPr>
-        <w:t>Ancha</w:t>
-      </w:r>
-      <w:proofErr w:type="spellEnd"/>
+          <w:lang w:val="es-AR"/>
+        </w:rPr>
+        <w:t>Conexión a Internet por Banda Ancha</w:t>
+      </w:r>
     </w:p>
     <w:p>
       <w:pPr>
@@ -5794,8 +6361,8 @@
       </w:pPr>
     </w:p>
     <w:sectPr>
-      <w:headerReference w:type="default" r:id="rId11"/>
-      <w:footerReference w:type="default" r:id="rId12"/>
+      <w:headerReference w:type="default" r:id="rId14"/>
+      <w:footerReference w:type="default" r:id="rId15"/>
       <w:pgSz w:w="11906" w:h="16838"/>
       <w:pgMar w:top="1843" w:right="1701" w:bottom="1417" w:left="1701" w:header="567" w:footer="572" w:gutter="0"/>
       <w:cols w:space="708"/>
@@ -5807,7 +6374,7 @@
 </file>
 
 <file path=word/endnotes.xml><?xml version="1.0" encoding="utf-8"?>
-<w:endnotes xmlns:wpc="http://schemas.microsoft.com/office/word/2010/wordprocessingCanvas" xmlns:cx="http://schemas.microsoft.com/office/drawing/2014/chartex" xmlns:mc="http://schemas.openxmlformats.org/markup-compatibility/2006" xmlns:o="urn:schemas-microsoft-com:office:office" xmlns:r="http://schemas.openxmlformats.org/officeDocument/2006/relationships" xmlns:m="http://schemas.openxmlformats.org/officeDocument/2006/math" xmlns:v="urn:schemas-microsoft-com:vml" xmlns:wp14="http://schemas.microsoft.com/office/word/2010/wordprocessingDrawing" xmlns:wp="http://schemas.openxmlformats.org/drawingml/2006/wordprocessingDrawing" xmlns:w10="urn:schemas-microsoft-com:office:word" xmlns:w="http://schemas.openxmlformats.org/wordprocessingml/2006/main" xmlns:w14="http://schemas.microsoft.com/office/word/2010/wordml" xmlns:w15="http://schemas.microsoft.com/office/word/2012/wordml" xmlns:w16se="http://schemas.microsoft.com/office/word/2015/wordml/symex" xmlns:wpg="http://schemas.microsoft.com/office/word/2010/wordprocessingGroup" xmlns:wpi="http://schemas.microsoft.com/office/word/2010/wordprocessingInk" xmlns:wne="http://schemas.microsoft.com/office/word/2006/wordml" xmlns:wps="http://schemas.microsoft.com/office/word/2010/wordprocessingShape" mc:Ignorable="w14 w15 w16se wp14">
+<w:endnotes xmlns:wpc="http://schemas.microsoft.com/office/word/2010/wordprocessingCanvas" xmlns:mc="http://schemas.openxmlformats.org/markup-compatibility/2006" xmlns:o="urn:schemas-microsoft-com:office:office" xmlns:r="http://schemas.openxmlformats.org/officeDocument/2006/relationships" xmlns:m="http://schemas.openxmlformats.org/officeDocument/2006/math" xmlns:v="urn:schemas-microsoft-com:vml" xmlns:wp14="http://schemas.microsoft.com/office/word/2010/wordprocessingDrawing" xmlns:wp="http://schemas.openxmlformats.org/drawingml/2006/wordprocessingDrawing" xmlns:w10="urn:schemas-microsoft-com:office:word" xmlns:w="http://schemas.openxmlformats.org/wordprocessingml/2006/main" xmlns:w14="http://schemas.microsoft.com/office/word/2010/wordml" xmlns:w15="http://schemas.microsoft.com/office/word/2012/wordml" xmlns:wpg="http://schemas.microsoft.com/office/word/2010/wordprocessingGroup" xmlns:wpi="http://schemas.microsoft.com/office/word/2010/wordprocessingInk" xmlns:wne="http://schemas.microsoft.com/office/word/2006/wordml" xmlns:wps="http://schemas.microsoft.com/office/word/2010/wordprocessingShape" mc:Ignorable="w14 w15 wp14">
   <w:endnote w:type="separator" w:id="-1">
     <w:p>
       <w:pPr>
@@ -5834,7 +6401,7 @@
 </file>
 
 <file path=word/footer1.xml><?xml version="1.0" encoding="utf-8"?>
-<w:ftr xmlns:wpc="http://schemas.microsoft.com/office/word/2010/wordprocessingCanvas" xmlns:cx="http://schemas.microsoft.com/office/drawing/2014/chartex" xmlns:mc="http://schemas.openxmlformats.org/markup-compatibility/2006" xmlns:o="urn:schemas-microsoft-com:office:office" xmlns:r="http://schemas.openxmlformats.org/officeDocument/2006/relationships" xmlns:m="http://schemas.openxmlformats.org/officeDocument/2006/math" xmlns:v="urn:schemas-microsoft-com:vml" xmlns:wp14="http://schemas.microsoft.com/office/word/2010/wordprocessingDrawing" xmlns:wp="http://schemas.openxmlformats.org/drawingml/2006/wordprocessingDrawing" xmlns:w10="urn:schemas-microsoft-com:office:word" xmlns:w="http://schemas.openxmlformats.org/wordprocessingml/2006/main" xmlns:w14="http://schemas.microsoft.com/office/word/2010/wordml" xmlns:w15="http://schemas.microsoft.com/office/word/2012/wordml" xmlns:w16se="http://schemas.microsoft.com/office/word/2015/wordml/symex" xmlns:wpg="http://schemas.microsoft.com/office/word/2010/wordprocessingGroup" xmlns:wpi="http://schemas.microsoft.com/office/word/2010/wordprocessingInk" xmlns:wne="http://schemas.microsoft.com/office/word/2006/wordml" xmlns:wps="http://schemas.microsoft.com/office/word/2010/wordprocessingShape" mc:Ignorable="w14 w15 w16se wp14">
+<w:ftr xmlns:wpc="http://schemas.microsoft.com/office/word/2010/wordprocessingCanvas" xmlns:mc="http://schemas.openxmlformats.org/markup-compatibility/2006" xmlns:o="urn:schemas-microsoft-com:office:office" xmlns:r="http://schemas.openxmlformats.org/officeDocument/2006/relationships" xmlns:m="http://schemas.openxmlformats.org/officeDocument/2006/math" xmlns:v="urn:schemas-microsoft-com:vml" xmlns:wp14="http://schemas.microsoft.com/office/word/2010/wordprocessingDrawing" xmlns:wp="http://schemas.openxmlformats.org/drawingml/2006/wordprocessingDrawing" xmlns:w10="urn:schemas-microsoft-com:office:word" xmlns:w="http://schemas.openxmlformats.org/wordprocessingml/2006/main" xmlns:w14="http://schemas.microsoft.com/office/word/2010/wordml" xmlns:w15="http://schemas.microsoft.com/office/word/2012/wordml" xmlns:wpg="http://schemas.microsoft.com/office/word/2010/wordprocessingGroup" xmlns:wpi="http://schemas.microsoft.com/office/word/2010/wordprocessingInk" xmlns:wne="http://schemas.microsoft.com/office/word/2006/wordml" xmlns:wps="http://schemas.microsoft.com/office/word/2010/wordprocessingShape" mc:Ignorable="w14 w15 wp14">
   <w:p>
     <w:pPr>
       <w:pStyle w:val="Piedepgina"/>
@@ -5842,7 +6409,7 @@
     <w:r>
       <w:rPr>
         <w:noProof/>
-        <w:lang w:val="en-US"/>
+        <w:lang w:val="es-AR" w:eastAsia="es-AR"/>
       </w:rPr>
       <mc:AlternateContent>
         <mc:Choice Requires="wps">
@@ -5910,7 +6477,7 @@
                           <w:r>
                             <w:rPr>
                               <w:noProof/>
-                              <w:lang w:val="en-US"/>
+                              <w:lang w:val="es-AR" w:eastAsia="es-AR"/>
                             </w:rPr>
                             <w:drawing>
                               <wp:inline distT="0" distB="0" distL="0" distR="0" wp14:anchorId="09E12505" wp14:editId="1D55DC34">
@@ -5979,7 +6546,7 @@
             </wp:anchor>
           </w:drawing>
         </mc:Choice>
-        <mc:Fallback>
+        <mc:Fallback xmlns:w16se="http://schemas.microsoft.com/office/word/2015/wordml/symex" xmlns:cx="http://schemas.microsoft.com/office/drawing/2014/chartex">
           <w:pict>
             <v:rect w14:anchorId="0A933ED5" id="Rectangle 45" o:spid="_x0000_s1038" style="position:absolute;left:0;text-align:left;margin-left:-1.6pt;margin-top:-34.85pt;width:137.8pt;height:76.4pt;z-index:251665408;visibility:visible;mso-wrap-style:square;mso-width-percent:0;mso-height-percent:0;mso-wrap-distance-left:9pt;mso-wrap-distance-top:0;mso-wrap-distance-right:9pt;mso-wrap-distance-bottom:0;mso-position-horizontal:absolute;mso-position-horizontal-relative:page;mso-position-vertical:absolute;mso-position-vertical-relative:text;mso-width-percent:0;mso-height-percent:0;mso-width-relative:page;mso-height-relative:page;v-text-anchor:top" o:gfxdata="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" filled="f" stroked="f">
               <v:textbox style="mso-fit-shape-to-text:t">
@@ -6012,7 +6579,7 @@
                                   </pic:cNvPicPr>
                                 </pic:nvPicPr>
                                 <pic:blipFill>
-                                  <a:blip r:embed="rId1">
+                                  <a:blip r:embed="rId2">
                                     <a:extLst>
                                       <a:ext uri="{28A0092B-C50C-407E-A947-70E740481C1C}">
                                         <a14:useLocalDpi xmlns:a14="http://schemas.microsoft.com/office/drawing/2010/main" val="0"/>
@@ -6055,7 +6622,7 @@
     <w:r>
       <w:rPr>
         <w:noProof/>
-        <w:lang w:val="en-US"/>
+        <w:lang w:val="es-AR" w:eastAsia="es-AR"/>
       </w:rPr>
       <mc:AlternateContent>
         <mc:Choice Requires="wps">
@@ -6123,7 +6690,7 @@
                           <w:r>
                             <w:rPr>
                               <w:noProof/>
-                              <w:lang w:val="en-US"/>
+                              <w:lang w:val="es-AR" w:eastAsia="es-AR"/>
                             </w:rPr>
                             <w:drawing>
                               <wp:inline distT="0" distB="0" distL="0" distR="0" wp14:anchorId="0BFA4F87" wp14:editId="1CC9B634">
@@ -6143,7 +6710,7 @@
                                         </pic:cNvPicPr>
                                       </pic:nvPicPr>
                                       <pic:blipFill>
-                                        <a:blip r:embed="rId1">
+                                        <a:blip r:embed="rId2">
                                           <a:extLst>
                                             <a:ext uri="{28A0092B-C50C-407E-A947-70E740481C1C}">
                                               <a14:useLocalDpi xmlns:a14="http://schemas.microsoft.com/office/drawing/2010/main" val="0"/>
@@ -6192,7 +6759,7 @@
             </wp:anchor>
           </w:drawing>
         </mc:Choice>
-        <mc:Fallback>
+        <mc:Fallback xmlns:w16se="http://schemas.microsoft.com/office/word/2015/wordml/symex" xmlns:cx="http://schemas.microsoft.com/office/drawing/2014/chartex">
           <w:pict>
             <v:rect id="_x0000_s1039" style="position:absolute;left:0;text-align:left;margin-left:.9pt;margin-top:763.9pt;width:137.8pt;height:76.3pt;z-index:251663360;visibility:visible;mso-wrap-style:square;mso-width-percent:0;mso-height-percent:0;mso-wrap-distance-left:9pt;mso-wrap-distance-top:0;mso-wrap-distance-right:9pt;mso-wrap-distance-bottom:0;mso-position-horizontal:absolute;mso-position-horizontal-relative:text;mso-position-vertical:absolute;mso-position-vertical-relative:text;mso-width-percent:0;mso-height-percent:0;mso-width-relative:page;mso-height-relative:page;v-text-anchor:top" o:gfxdata="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" filled="f" stroked="f">
               <v:textbox style="mso-fit-shape-to-text:t">
@@ -6225,7 +6792,7 @@
                                   </pic:cNvPicPr>
                                 </pic:nvPicPr>
                                 <pic:blipFill>
-                                  <a:blip r:embed="rId1">
+                                  <a:blip r:embed="rId2">
                                     <a:extLst>
                                       <a:ext uri="{28A0092B-C50C-407E-A947-70E740481C1C}">
                                         <a14:useLocalDpi xmlns:a14="http://schemas.microsoft.com/office/drawing/2010/main" val="0"/>
@@ -6267,7 +6834,7 @@
     <w:r>
       <w:rPr>
         <w:noProof/>
-        <w:lang w:val="en-US"/>
+        <w:lang w:val="es-AR" w:eastAsia="es-AR"/>
       </w:rPr>
       <mc:AlternateContent>
         <mc:Choice Requires="wps">
@@ -6335,7 +6902,7 @@
                           <w:r>
                             <w:rPr>
                               <w:noProof/>
-                              <w:lang w:val="en-US"/>
+                              <w:lang w:val="es-AR" w:eastAsia="es-AR"/>
                             </w:rPr>
                             <w:drawing>
                               <wp:inline distT="0" distB="0" distL="0" distR="0" wp14:anchorId="7708B275" wp14:editId="23B324C6">
@@ -6404,7 +6971,7 @@
             </wp:anchor>
           </w:drawing>
         </mc:Choice>
-        <mc:Fallback>
+        <mc:Fallback xmlns:w16se="http://schemas.microsoft.com/office/word/2015/wordml/symex" xmlns:cx="http://schemas.microsoft.com/office/drawing/2014/chartex">
           <w:pict>
             <v:rect id="_x0000_s1040" style="position:absolute;left:0;text-align:left;margin-left:0;margin-top:763.9pt;width:137.8pt;height:76.3pt;z-index:251661312;visibility:visible;mso-wrap-style:square;mso-width-percent:0;mso-height-percent:0;mso-wrap-distance-left:9pt;mso-wrap-distance-top:0;mso-wrap-distance-right:9pt;mso-wrap-distance-bottom:0;mso-position-horizontal:absolute;mso-position-horizontal-relative:text;mso-position-vertical:absolute;mso-position-vertical-relative:text;mso-width-percent:0;mso-height-percent:0;mso-width-relative:page;mso-height-relative:page;v-text-anchor:top" o:gfxdata="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" filled="f" stroked="f">
               <v:textbox style="mso-fit-shape-to-text:t">
@@ -6437,7 +7004,7 @@
                                   </pic:cNvPicPr>
                                 </pic:nvPicPr>
                                 <pic:blipFill>
-                                  <a:blip r:embed="rId1">
+                                  <a:blip r:embed="rId2">
                                     <a:extLst>
                                       <a:ext uri="{28A0092B-C50C-407E-A947-70E740481C1C}">
                                         <a14:useLocalDpi xmlns:a14="http://schemas.microsoft.com/office/drawing/2010/main" val="0"/>
@@ -6481,7 +7048,7 @@
 </file>
 
 <file path=word/footnotes.xml><?xml version="1.0" encoding="utf-8"?>
-<w:footnotes xmlns:wpc="http://schemas.microsoft.com/office/word/2010/wordprocessingCanvas" xmlns:cx="http://schemas.microsoft.com/office/drawing/2014/chartex" xmlns:mc="http://schemas.openxmlformats.org/markup-compatibility/2006" xmlns:o="urn:schemas-microsoft-com:office:office" xmlns:r="http://schemas.openxmlformats.org/officeDocument/2006/relationships" xmlns:m="http://schemas.openxmlformats.org/officeDocument/2006/math" xmlns:v="urn:schemas-microsoft-com:vml" xmlns:wp14="http://schemas.microsoft.com/office/word/2010/wordprocessingDrawing" xmlns:wp="http://schemas.openxmlformats.org/drawingml/2006/wordprocessingDrawing" xmlns:w10="urn:schemas-microsoft-com:office:word" xmlns:w="http://schemas.openxmlformats.org/wordprocessingml/2006/main" xmlns:w14="http://schemas.microsoft.com/office/word/2010/wordml" xmlns:w15="http://schemas.microsoft.com/office/word/2012/wordml" xmlns:w16se="http://schemas.microsoft.com/office/word/2015/wordml/symex" xmlns:wpg="http://schemas.microsoft.com/office/word/2010/wordprocessingGroup" xmlns:wpi="http://schemas.microsoft.com/office/word/2010/wordprocessingInk" xmlns:wne="http://schemas.microsoft.com/office/word/2006/wordml" xmlns:wps="http://schemas.microsoft.com/office/word/2010/wordprocessingShape" mc:Ignorable="w14 w15 w16se wp14">
+<w:footnotes xmlns:wpc="http://schemas.microsoft.com/office/word/2010/wordprocessingCanvas" xmlns:mc="http://schemas.openxmlformats.org/markup-compatibility/2006" xmlns:o="urn:schemas-microsoft-com:office:office" xmlns:r="http://schemas.openxmlformats.org/officeDocument/2006/relationships" xmlns:m="http://schemas.openxmlformats.org/officeDocument/2006/math" xmlns:v="urn:schemas-microsoft-com:vml" xmlns:wp14="http://schemas.microsoft.com/office/word/2010/wordprocessingDrawing" xmlns:wp="http://schemas.openxmlformats.org/drawingml/2006/wordprocessingDrawing" xmlns:w10="urn:schemas-microsoft-com:office:word" xmlns:w="http://schemas.openxmlformats.org/wordprocessingml/2006/main" xmlns:w14="http://schemas.microsoft.com/office/word/2010/wordml" xmlns:w15="http://schemas.microsoft.com/office/word/2012/wordml" xmlns:wpg="http://schemas.microsoft.com/office/word/2010/wordprocessingGroup" xmlns:wpi="http://schemas.microsoft.com/office/word/2010/wordprocessingInk" xmlns:wne="http://schemas.microsoft.com/office/word/2006/wordml" xmlns:wps="http://schemas.microsoft.com/office/word/2010/wordprocessingShape" mc:Ignorable="w14 w15 wp14">
   <w:footnote w:type="separator" w:id="-1">
     <w:p>
       <w:pPr>
@@ -6508,7 +7075,7 @@
 </file>
 
 <file path=word/header1.xml><?xml version="1.0" encoding="utf-8"?>
-<w:hdr xmlns:wpc="http://schemas.microsoft.com/office/word/2010/wordprocessingCanvas" xmlns:cx="http://schemas.microsoft.com/office/drawing/2014/chartex" xmlns:mc="http://schemas.openxmlformats.org/markup-compatibility/2006" xmlns:o="urn:schemas-microsoft-com:office:office" xmlns:r="http://schemas.openxmlformats.org/officeDocument/2006/relationships" xmlns:m="http://schemas.openxmlformats.org/officeDocument/2006/math" xmlns:v="urn:schemas-microsoft-com:vml" xmlns:wp14="http://schemas.microsoft.com/office/word/2010/wordprocessingDrawing" xmlns:wp="http://schemas.openxmlformats.org/drawingml/2006/wordprocessingDrawing" xmlns:w10="urn:schemas-microsoft-com:office:word" xmlns:w="http://schemas.openxmlformats.org/wordprocessingml/2006/main" xmlns:w14="http://schemas.microsoft.com/office/word/2010/wordml" xmlns:w15="http://schemas.microsoft.com/office/word/2012/wordml" xmlns:w16se="http://schemas.microsoft.com/office/word/2015/wordml/symex" xmlns:wpg="http://schemas.microsoft.com/office/word/2010/wordprocessingGroup" xmlns:wpi="http://schemas.microsoft.com/office/word/2010/wordprocessingInk" xmlns:wne="http://schemas.microsoft.com/office/word/2006/wordml" xmlns:wps="http://schemas.microsoft.com/office/word/2010/wordprocessingShape" mc:Ignorable="w14 w15 w16se wp14">
+<w:hdr xmlns:wpc="http://schemas.microsoft.com/office/word/2010/wordprocessingCanvas" xmlns:mc="http://schemas.openxmlformats.org/markup-compatibility/2006" xmlns:o="urn:schemas-microsoft-com:office:office" xmlns:r="http://schemas.openxmlformats.org/officeDocument/2006/relationships" xmlns:m="http://schemas.openxmlformats.org/officeDocument/2006/math" xmlns:v="urn:schemas-microsoft-com:vml" xmlns:wp14="http://schemas.microsoft.com/office/word/2010/wordprocessingDrawing" xmlns:wp="http://schemas.openxmlformats.org/drawingml/2006/wordprocessingDrawing" xmlns:w10="urn:schemas-microsoft-com:office:word" xmlns:w="http://schemas.openxmlformats.org/wordprocessingml/2006/main" xmlns:w14="http://schemas.microsoft.com/office/word/2010/wordml" xmlns:w15="http://schemas.microsoft.com/office/word/2012/wordml" xmlns:wpg="http://schemas.microsoft.com/office/word/2010/wordprocessingGroup" xmlns:wpi="http://schemas.microsoft.com/office/word/2010/wordprocessingInk" xmlns:wne="http://schemas.microsoft.com/office/word/2006/wordml" xmlns:wps="http://schemas.microsoft.com/office/word/2010/wordprocessingShape" mc:Ignorable="w14 w15 wp14">
   <w:p>
     <w:pPr>
       <w:pStyle w:val="Encabezado"/>
@@ -6516,7 +7083,7 @@
     <w:r>
       <w:rPr>
         <w:noProof/>
-        <w:lang w:val="en-US"/>
+        <w:lang w:val="es-AR" w:eastAsia="es-AR"/>
       </w:rPr>
       <mc:AlternateContent>
         <mc:Choice Requires="wps">
@@ -6587,7 +7154,7 @@
                               <w:noProof/>
                               <w:sz w:val="72"/>
                               <w:szCs w:val="72"/>
-                              <w:lang w:val="en-US"/>
+                              <w:lang w:val="es-AR" w:eastAsia="es-AR"/>
                             </w:rPr>
                             <w:drawing>
                               <wp:inline distT="0" distB="0" distL="0" distR="0" wp14:anchorId="1BB8CDDD" wp14:editId="1BBE515B">
@@ -6655,7 +7222,7 @@
             </wp:anchor>
           </w:drawing>
         </mc:Choice>
-        <mc:Fallback>
+        <mc:Fallback xmlns:w16se="http://schemas.microsoft.com/office/word/2015/wordml/symex" xmlns:cx="http://schemas.microsoft.com/office/drawing/2014/chartex">
           <w:pict>
             <v:rect id="Rectangle 44" o:spid="_x0000_s1037" style="position:absolute;left:0;text-align:left;margin-left:163.65pt;margin-top:-35pt;width:98.45pt;height:102.35pt;z-index:251659264;visibility:visible;mso-wrap-style:square;mso-width-percent:0;mso-height-percent:0;mso-wrap-distance-left:9pt;mso-wrap-distance-top:0;mso-wrap-distance-right:9pt;mso-wrap-distance-bottom:0;mso-position-horizontal:absolute;mso-position-horizontal-relative:text;mso-position-vertical:absolute;mso-position-vertical-relative:text;mso-width-percent:0;mso-height-percent:0;mso-width-relative:page;mso-height-relative:page;v-text-anchor:top" o:gfxdata="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" filled="f" stroked="f">
               <v:textbox style="mso-fit-shape-to-text:t">
@@ -6691,7 +7258,7 @@
                                   </pic:cNvPicPr>
                                 </pic:nvPicPr>
                                 <pic:blipFill>
-                                  <a:blip r:embed="rId1" cstate="print">
+                                  <a:blip r:embed="rId2" cstate="print">
                                     <a:extLst>
                                       <a:ext uri="{28A0092B-C50C-407E-A947-70E740481C1C}">
                                         <a14:useLocalDpi xmlns:a14="http://schemas.microsoft.com/office/drawing/2010/main" val="0"/>
@@ -6734,8 +7301,8 @@
 </file>
 
 <file path=word/numbering.xml><?xml version="1.0" encoding="utf-8"?>
-<w:numbering xmlns:wpc="http://schemas.microsoft.com/office/word/2010/wordprocessingCanvas" xmlns:cx="http://schemas.microsoft.com/office/drawing/2014/chartex" xmlns:mc="http://schemas.openxmlformats.org/markup-compatibility/2006" xmlns:o="urn:schemas-microsoft-com:office:office" xmlns:r="http://schemas.openxmlformats.org/officeDocument/2006/relationships" xmlns:m="http://schemas.openxmlformats.org/officeDocument/2006/math" xmlns:v="urn:schemas-microsoft-com:vml" xmlns:wp14="http://schemas.microsoft.com/office/word/2010/wordprocessingDrawing" xmlns:wp="http://schemas.openxmlformats.org/drawingml/2006/wordprocessingDrawing" xmlns:w10="urn:schemas-microsoft-com:office:word" xmlns:w="http://schemas.openxmlformats.org/wordprocessingml/2006/main" xmlns:w14="http://schemas.microsoft.com/office/word/2010/wordml" xmlns:w15="http://schemas.microsoft.com/office/word/2012/wordml" xmlns:w16se="http://schemas.microsoft.com/office/word/2015/wordml/symex" xmlns:wpg="http://schemas.microsoft.com/office/word/2010/wordprocessingGroup" xmlns:wpi="http://schemas.microsoft.com/office/word/2010/wordprocessingInk" xmlns:wne="http://schemas.microsoft.com/office/word/2006/wordml" xmlns:wps="http://schemas.microsoft.com/office/word/2010/wordprocessingShape" mc:Ignorable="w14 w15 w16se wp14">
-  <w:abstractNum w:abstractNumId="0" w15:restartNumberingAfterBreak="0">
+<w:numbering xmlns:wpc="http://schemas.microsoft.com/office/word/2010/wordprocessingCanvas" xmlns:mc="http://schemas.openxmlformats.org/markup-compatibility/2006" xmlns:o="urn:schemas-microsoft-com:office:office" xmlns:r="http://schemas.openxmlformats.org/officeDocument/2006/relationships" xmlns:m="http://schemas.openxmlformats.org/officeDocument/2006/math" xmlns:v="urn:schemas-microsoft-com:vml" xmlns:wp14="http://schemas.microsoft.com/office/word/2010/wordprocessingDrawing" xmlns:wp="http://schemas.openxmlformats.org/drawingml/2006/wordprocessingDrawing" xmlns:w10="urn:schemas-microsoft-com:office:word" xmlns:w="http://schemas.openxmlformats.org/wordprocessingml/2006/main" xmlns:w14="http://schemas.microsoft.com/office/word/2010/wordml" xmlns:w15="http://schemas.microsoft.com/office/word/2012/wordml" xmlns:wpg="http://schemas.microsoft.com/office/word/2010/wordprocessingGroup" xmlns:wpi="http://schemas.microsoft.com/office/word/2010/wordprocessingInk" xmlns:wne="http://schemas.microsoft.com/office/word/2006/wordml" xmlns:wps="http://schemas.microsoft.com/office/word/2010/wordprocessingShape" mc:Ignorable="w14 w15 wp14">
+  <w:abstractNum w:abstractNumId="0">
     <w:nsid w:val="00000003"/>
     <w:multiLevelType w:val="multilevel"/>
     <w:tmpl w:val="00000003"/>
@@ -6893,7 +7460,7 @@
       </w:rPr>
     </w:lvl>
   </w:abstractNum>
-  <w:abstractNum w:abstractNumId="1" w15:restartNumberingAfterBreak="0">
+  <w:abstractNum w:abstractNumId="1">
     <w:nsid w:val="00000004"/>
     <w:multiLevelType w:val="multilevel"/>
     <w:tmpl w:val="796A7516"/>
@@ -7051,7 +7618,7 @@
       </w:rPr>
     </w:lvl>
   </w:abstractNum>
-  <w:abstractNum w:abstractNumId="2" w15:restartNumberingAfterBreak="0">
+  <w:abstractNum w:abstractNumId="2">
     <w:nsid w:val="00000005"/>
     <w:multiLevelType w:val="multilevel"/>
     <w:tmpl w:val="00000005"/>
@@ -7209,7 +7776,7 @@
       </w:rPr>
     </w:lvl>
   </w:abstractNum>
-  <w:abstractNum w:abstractNumId="3" w15:restartNumberingAfterBreak="0">
+  <w:abstractNum w:abstractNumId="3">
     <w:nsid w:val="00000006"/>
     <w:multiLevelType w:val="multilevel"/>
     <w:tmpl w:val="00000006"/>
@@ -7367,7 +7934,7 @@
       </w:rPr>
     </w:lvl>
   </w:abstractNum>
-  <w:abstractNum w:abstractNumId="4" w15:restartNumberingAfterBreak="0">
+  <w:abstractNum w:abstractNumId="4">
     <w:nsid w:val="11EC450D"/>
     <w:multiLevelType w:val="hybridMultilevel"/>
     <w:tmpl w:val="8D1847A2"/>
@@ -7480,7 +8047,7 @@
       </w:rPr>
     </w:lvl>
   </w:abstractNum>
-  <w:abstractNum w:abstractNumId="5" w15:restartNumberingAfterBreak="0">
+  <w:abstractNum w:abstractNumId="5">
     <w:nsid w:val="255F5799"/>
     <w:multiLevelType w:val="hybridMultilevel"/>
     <w:tmpl w:val="B8F40458"/>
@@ -7566,7 +8133,7 @@
       </w:pPr>
     </w:lvl>
   </w:abstractNum>
-  <w:abstractNum w:abstractNumId="6" w15:restartNumberingAfterBreak="0">
+  <w:abstractNum w:abstractNumId="6">
     <w:nsid w:val="487036EC"/>
     <w:multiLevelType w:val="hybridMultilevel"/>
     <w:tmpl w:val="BDFE724A"/>
@@ -7652,7 +8219,7 @@
       </w:pPr>
     </w:lvl>
   </w:abstractNum>
-  <w:abstractNum w:abstractNumId="7" w15:restartNumberingAfterBreak="0">
+  <w:abstractNum w:abstractNumId="7">
     <w:nsid w:val="518521F3"/>
     <w:multiLevelType w:val="hybridMultilevel"/>
     <w:tmpl w:val="24E4A1A6"/>
@@ -7765,7 +8332,7 @@
       </w:rPr>
     </w:lvl>
   </w:abstractNum>
-  <w:abstractNum w:abstractNumId="8" w15:restartNumberingAfterBreak="0">
+  <w:abstractNum w:abstractNumId="8">
     <w:nsid w:val="52D90BB8"/>
     <w:multiLevelType w:val="hybridMultilevel"/>
     <w:tmpl w:val="1D2461DE"/>
@@ -7879,7 +8446,7 @@
       </w:rPr>
     </w:lvl>
   </w:abstractNum>
-  <w:abstractNum w:abstractNumId="9" w15:restartNumberingAfterBreak="0">
+  <w:abstractNum w:abstractNumId="9">
     <w:nsid w:val="548E177D"/>
     <w:multiLevelType w:val="hybridMultilevel"/>
     <w:tmpl w:val="A88C859C"/>
@@ -7993,7 +8560,7 @@
       </w:rPr>
     </w:lvl>
   </w:abstractNum>
-  <w:abstractNum w:abstractNumId="10" w15:restartNumberingAfterBreak="0">
+  <w:abstractNum w:abstractNumId="10">
     <w:nsid w:val="57686FD4"/>
     <w:multiLevelType w:val="hybridMultilevel"/>
     <w:tmpl w:val="04CC7B74"/>
@@ -8106,7 +8673,120 @@
       </w:rPr>
     </w:lvl>
   </w:abstractNum>
-  <w:abstractNum w:abstractNumId="11" w15:restartNumberingAfterBreak="0">
+  <w:abstractNum w:abstractNumId="11">
+    <w:nsid w:val="5B4C4C4B"/>
+    <w:multiLevelType w:val="hybridMultilevel"/>
+    <w:tmpl w:val="30384556"/>
+    <w:lvl w:ilvl="0" w:tplc="2C0A0001">
+      <w:start w:val="1"/>
+      <w:numFmt w:val="bullet"/>
+      <w:lvlText w:val=""/>
+      <w:lvlJc w:val="left"/>
+      <w:pPr>
+        <w:ind w:left="720" w:hanging="360"/>
+      </w:pPr>
+      <w:rPr>
+        <w:rFonts w:ascii="Symbol" w:hAnsi="Symbol" w:hint="default"/>
+      </w:rPr>
+    </w:lvl>
+    <w:lvl w:ilvl="1" w:tplc="2C0A0003">
+      <w:start w:val="1"/>
+      <w:numFmt w:val="bullet"/>
+      <w:lvlText w:val="o"/>
+      <w:lvlJc w:val="left"/>
+      <w:pPr>
+        <w:ind w:left="1440" w:hanging="360"/>
+      </w:pPr>
+      <w:rPr>
+        <w:rFonts w:ascii="Courier New" w:hAnsi="Courier New" w:cs="Courier New" w:hint="default"/>
+      </w:rPr>
+    </w:lvl>
+    <w:lvl w:ilvl="2" w:tplc="2C0A0005" w:tentative="1">
+      <w:start w:val="1"/>
+      <w:numFmt w:val="bullet"/>
+      <w:lvlText w:val=""/>
+      <w:lvlJc w:val="left"/>
+      <w:pPr>
+        <w:ind w:left="2160" w:hanging="360"/>
+      </w:pPr>
+      <w:rPr>
+        <w:rFonts w:ascii="Wingdings" w:hAnsi="Wingdings" w:hint="default"/>
+      </w:rPr>
+    </w:lvl>
+    <w:lvl w:ilvl="3" w:tplc="2C0A0001" w:tentative="1">
+      <w:start w:val="1"/>
+      <w:numFmt w:val="bullet"/>
+      <w:lvlText w:val=""/>
+      <w:lvlJc w:val="left"/>
+      <w:pPr>
+        <w:ind w:left="2880" w:hanging="360"/>
+      </w:pPr>
+      <w:rPr>
+        <w:rFonts w:ascii="Symbol" w:hAnsi="Symbol" w:hint="default"/>
+      </w:rPr>
+    </w:lvl>
+    <w:lvl w:ilvl="4" w:tplc="2C0A0003" w:tentative="1">
+      <w:start w:val="1"/>
+      <w:numFmt w:val="bullet"/>
+      <w:lvlText w:val="o"/>
+      <w:lvlJc w:val="left"/>
+      <w:pPr>
+        <w:ind w:left="3600" w:hanging="360"/>
+      </w:pPr>
+      <w:rPr>
+        <w:rFonts w:ascii="Courier New" w:hAnsi="Courier New" w:cs="Courier New" w:hint="default"/>
+      </w:rPr>
+    </w:lvl>
+    <w:lvl w:ilvl="5" w:tplc="2C0A0005" w:tentative="1">
+      <w:start w:val="1"/>
+      <w:numFmt w:val="bullet"/>
+      <w:lvlText w:val=""/>
+      <w:lvlJc w:val="left"/>
+      <w:pPr>
+        <w:ind w:left="4320" w:hanging="360"/>
+      </w:pPr>
+      <w:rPr>
+        <w:rFonts w:ascii="Wingdings" w:hAnsi="Wingdings" w:hint="default"/>
+      </w:rPr>
+    </w:lvl>
+    <w:lvl w:ilvl="6" w:tplc="2C0A0001" w:tentative="1">
+      <w:start w:val="1"/>
+      <w:numFmt w:val="bullet"/>
+      <w:lvlText w:val=""/>
+      <w:lvlJc w:val="left"/>
+      <w:pPr>
+        <w:ind w:left="5040" w:hanging="360"/>
+      </w:pPr>
+      <w:rPr>
+        <w:rFonts w:ascii="Symbol" w:hAnsi="Symbol" w:hint="default"/>
+      </w:rPr>
+    </w:lvl>
+    <w:lvl w:ilvl="7" w:tplc="2C0A0003" w:tentative="1">
+      <w:start w:val="1"/>
+      <w:numFmt w:val="bullet"/>
+      <w:lvlText w:val="o"/>
+      <w:lvlJc w:val="left"/>
+      <w:pPr>
+        <w:ind w:left="5760" w:hanging="360"/>
+      </w:pPr>
+      <w:rPr>
+        <w:rFonts w:ascii="Courier New" w:hAnsi="Courier New" w:cs="Courier New" w:hint="default"/>
+      </w:rPr>
+    </w:lvl>
+    <w:lvl w:ilvl="8" w:tplc="2C0A0005" w:tentative="1">
+      <w:start w:val="1"/>
+      <w:numFmt w:val="bullet"/>
+      <w:lvlText w:val=""/>
+      <w:lvlJc w:val="left"/>
+      <w:pPr>
+        <w:ind w:left="6480" w:hanging="360"/>
+      </w:pPr>
+      <w:rPr>
+        <w:rFonts w:ascii="Wingdings" w:hAnsi="Wingdings" w:hint="default"/>
+      </w:rPr>
+    </w:lvl>
+  </w:abstractNum>
+  <w:abstractNum w:abstractNumId="12">
     <w:nsid w:val="5EC861E0"/>
     <w:multiLevelType w:val="hybridMultilevel"/>
     <w:tmpl w:val="26922D9C"/>
@@ -8220,7 +8900,7 @@
       </w:rPr>
     </w:lvl>
   </w:abstractNum>
-  <w:abstractNum w:abstractNumId="12" w15:restartNumberingAfterBreak="0">
+  <w:abstractNum w:abstractNumId="13">
     <w:nsid w:val="60AA1569"/>
     <w:multiLevelType w:val="hybridMultilevel"/>
     <w:tmpl w:val="2536D340"/>
@@ -8333,7 +9013,7 @@
       </w:rPr>
     </w:lvl>
   </w:abstractNum>
-  <w:abstractNum w:abstractNumId="13" w15:restartNumberingAfterBreak="0">
+  <w:abstractNum w:abstractNumId="14">
     <w:nsid w:val="708E589C"/>
     <w:multiLevelType w:val="multilevel"/>
     <w:tmpl w:val="381042DE"/>
@@ -8473,7 +9153,7 @@
       </w:rPr>
     </w:lvl>
   </w:abstractNum>
-  <w:abstractNum w:abstractNumId="14" w15:restartNumberingAfterBreak="0">
+  <w:abstractNum w:abstractNumId="15">
     <w:nsid w:val="7DD64906"/>
     <w:multiLevelType w:val="hybridMultilevel"/>
     <w:tmpl w:val="795E7434"/>
@@ -8587,7 +9267,7 @@
       </w:rPr>
     </w:lvl>
   </w:abstractNum>
-  <w:abstractNum w:abstractNumId="15" w15:restartNumberingAfterBreak="0">
+  <w:abstractNum w:abstractNumId="16">
     <w:nsid w:val="7EBC55E3"/>
     <w:multiLevelType w:val="hybridMultilevel"/>
     <w:tmpl w:val="68D07CCE"/>
@@ -8725,10 +9405,10 @@
     <w:abstractNumId w:val="0"/>
   </w:num>
   <w:num w:numId="9">
-    <w:abstractNumId w:val="13"/>
+    <w:abstractNumId w:val="14"/>
   </w:num>
   <w:num w:numId="10">
-    <w:abstractNumId w:val="14"/>
+    <w:abstractNumId w:val="15"/>
   </w:num>
   <w:num w:numId="11">
     <w:abstractNumId w:val="4"/>
@@ -8740,25 +9420,28 @@
     <w:abstractNumId w:val="7"/>
   </w:num>
   <w:num w:numId="14">
-    <w:abstractNumId w:val="15"/>
+    <w:abstractNumId w:val="16"/>
   </w:num>
   <w:num w:numId="15">
     <w:abstractNumId w:val="10"/>
   </w:num>
   <w:num w:numId="16">
-    <w:abstractNumId w:val="12"/>
+    <w:abstractNumId w:val="13"/>
   </w:num>
   <w:num w:numId="17">
     <w:abstractNumId w:val="9"/>
   </w:num>
   <w:num w:numId="18">
+    <w:abstractNumId w:val="12"/>
+  </w:num>
+  <w:num w:numId="19">
     <w:abstractNumId w:val="11"/>
   </w:num>
 </w:numbering>
 </file>
 
 <file path=word/styles.xml><?xml version="1.0" encoding="utf-8"?>
-<w:styles xmlns:mc="http://schemas.openxmlformats.org/markup-compatibility/2006" xmlns:r="http://schemas.openxmlformats.org/officeDocument/2006/relationships" xmlns:w="http://schemas.openxmlformats.org/wordprocessingml/2006/main" xmlns:w14="http://schemas.microsoft.com/office/word/2010/wordml" xmlns:w15="http://schemas.microsoft.com/office/word/2012/wordml" xmlns:w16se="http://schemas.microsoft.com/office/word/2015/wordml/symex" mc:Ignorable="w14 w15 w16se">
+<w:styles xmlns:mc="http://schemas.openxmlformats.org/markup-compatibility/2006" xmlns:r="http://schemas.openxmlformats.org/officeDocument/2006/relationships" xmlns:w="http://schemas.openxmlformats.org/wordprocessingml/2006/main" xmlns:w14="http://schemas.microsoft.com/office/word/2010/wordml" xmlns:w15="http://schemas.microsoft.com/office/word/2012/wordml" mc:Ignorable="w14 w15">
   <w:docDefaults>
     <w:rPrDefault>
       <w:rPr>
@@ -9633,7 +10316,7 @@
       <w:u w:val="single"/>
     </w:rPr>
   </w:style>
-  <w:style w:type="paragraph" w:styleId="TtuloTDC">
+  <w:style w:type="paragraph" w:styleId="TtulodeTDC">
     <w:name w:val="TOC Heading"/>
     <w:basedOn w:val="Ttulo1"/>
     <w:next w:val="Normal"/>
@@ -9805,11 +10488,11 @@
     <w:qFormat/>
     <w:rsid w:val="005F60BA"/>
   </w:style>
-  <w:style w:type="paragraph" w:styleId="Ttulo">
+  <w:style w:type="paragraph" w:styleId="Puesto">
     <w:name w:val="Title"/>
     <w:basedOn w:val="Normal"/>
     <w:next w:val="Normal"/>
-    <w:link w:val="TtuloCar"/>
+    <w:link w:val="PuestoCar"/>
     <w:uiPriority w:val="10"/>
     <w:qFormat/>
     <w:rsid w:val="009A3173"/>
@@ -9829,10 +10512,10 @@
       <w:szCs w:val="52"/>
     </w:rPr>
   </w:style>
-  <w:style w:type="character" w:customStyle="1" w:styleId="TtuloCar">
-    <w:name w:val="Título Car"/>
+  <w:style w:type="character" w:customStyle="1" w:styleId="PuestoCar">
+    <w:name w:val="Puesto Car"/>
     <w:basedOn w:val="Fuentedeprrafopredeter"/>
-    <w:link w:val="Ttulo"/>
+    <w:link w:val="Puesto"/>
     <w:uiPriority w:val="10"/>
     <w:rsid w:val="009A3173"/>
     <w:rPr>
@@ -9846,7 +10529,7 @@
   </w:style>
   <w:style w:type="paragraph" w:customStyle="1" w:styleId="PSI-Ttulo">
     <w:name w:val="PSI - Título"/>
-    <w:basedOn w:val="Ttulo"/>
+    <w:basedOn w:val="Puesto"/>
     <w:autoRedefine/>
     <w:qFormat/>
     <w:rsid w:val="009A3173"/>
@@ -9892,6 +10575,7 @@
       <w:lang w:val="en-US"/>
     </w:rPr>
     <w:tblPr>
+      <w:tblInd w:w="0" w:type="dxa"/>
       <w:tblBorders>
         <w:top w:val="single" w:sz="4" w:space="0" w:color="auto"/>
         <w:left w:val="single" w:sz="4" w:space="0" w:color="auto"/>
@@ -9900,6 +10584,12 @@
         <w:insideH w:val="single" w:sz="4" w:space="0" w:color="auto"/>
         <w:insideV w:val="single" w:sz="4" w:space="0" w:color="auto"/>
       </w:tblBorders>
+      <w:tblCellMar>
+        <w:top w:w="0" w:type="dxa"/>
+        <w:left w:w="108" w:type="dxa"/>
+        <w:bottom w:w="0" w:type="dxa"/>
+        <w:right w:w="108" w:type="dxa"/>
+      </w:tblCellMar>
     </w:tblPr>
   </w:style>
   <w:style w:type="table" w:styleId="Tabladecuadrcula2-nfasis3">
@@ -9913,12 +10603,19 @@
     <w:tblPr>
       <w:tblStyleRowBandSize w:val="1"/>
       <w:tblStyleColBandSize w:val="1"/>
+      <w:tblInd w:w="0" w:type="dxa"/>
       <w:tblBorders>
         <w:top w:val="single" w:sz="2" w:space="0" w:color="C2D69B" w:themeColor="accent3" w:themeTint="99"/>
         <w:bottom w:val="single" w:sz="2" w:space="0" w:color="C2D69B" w:themeColor="accent3" w:themeTint="99"/>
         <w:insideH w:val="single" w:sz="2" w:space="0" w:color="C2D69B" w:themeColor="accent3" w:themeTint="99"/>
         <w:insideV w:val="single" w:sz="2" w:space="0" w:color="C2D69B" w:themeColor="accent3" w:themeTint="99"/>
       </w:tblBorders>
+      <w:tblCellMar>
+        <w:top w:w="0" w:type="dxa"/>
+        <w:left w:w="108" w:type="dxa"/>
+        <w:bottom w:w="0" w:type="dxa"/>
+        <w:right w:w="108" w:type="dxa"/>
+      </w:tblCellMar>
     </w:tblPr>
     <w:tblStylePr w:type="firstRow">
       <w:rPr>
@@ -9994,6 +10691,11 @@
       <w:szCs w:val="24"/>
       <w:lang w:val="en-US"/>
     </w:rPr>
+  </w:style>
+  <w:style w:type="character" w:customStyle="1" w:styleId="notranslate">
+    <w:name w:val="notranslate"/>
+    <w:basedOn w:val="Fuentedeprrafopredeter"/>
+    <w:rsid w:val="00A40C51"/>
   </w:style>
 </w:styles>
 </file>
@@ -10305,7 +11007,7 @@
 </file>
 
 <file path=customXml/itemProps2.xml><?xml version="1.0" encoding="utf-8"?>
-<ds:datastoreItem xmlns:ds="http://schemas.openxmlformats.org/officeDocument/2006/customXml" ds:itemID="{31E05BB4-69EF-4224-9293-770592172CB6}">
+<ds:datastoreItem xmlns:ds="http://schemas.openxmlformats.org/officeDocument/2006/customXml" ds:itemID="{3807EDAA-CC89-4424-BE13-15A50760484F}">
   <ds:schemaRefs>
     <ds:schemaRef ds:uri="http://schemas.openxmlformats.org/officeDocument/2006/bibliography"/>
   </ds:schemaRefs>

</xml_diff>

<commit_message>
agregado de modificaciones en plan de iteracion
</commit_message>
<xml_diff>
--- a/Gestion del Proyecto/Planificacion/Plan de Iteración -1- face Inicio.docx
+++ b/Gestion del Proyecto/Planificacion/Plan de Iteración -1- face Inicio.docx
@@ -388,7 +388,7 @@
                   </wp:anchor>
                 </w:drawing>
               </mc:Choice>
-              <mc:Fallback xmlns:w16se="http://schemas.microsoft.com/office/word/2015/wordml/symex" xmlns:cx="http://schemas.microsoft.com/office/drawing/2014/chartex">
+              <mc:Fallback xmlns:cx="http://schemas.microsoft.com/office/drawing/2014/chartex" xmlns:w16se="http://schemas.microsoft.com/office/word/2015/wordml/symex">
                 <w:pict>
                   <v:group w14:anchorId="1139AF5B" id="Grupo 4" o:spid="_x0000_s1026" style="position:absolute;margin-left:-99.3pt;margin-top:-112.4pt;width:637pt;height:882.6pt;z-index:251695104" coordsize="80899,112090" o:gfxdata="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">
                     <v:group id="Grupo 3" o:spid="_x0000_s1027" style="position:absolute;width:80899;height:112090" coordsize="80899,112090" o:gfxdata="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">
@@ -888,7 +888,7 @@
                   </wp:anchor>
                 </w:drawing>
               </mc:Choice>
-              <mc:Fallback xmlns:w16se="http://schemas.microsoft.com/office/word/2015/wordml/symex" xmlns:cx="http://schemas.microsoft.com/office/drawing/2014/chartex">
+              <mc:Fallback xmlns:cx="http://schemas.microsoft.com/office/drawing/2014/chartex" xmlns:w16se="http://schemas.microsoft.com/office/word/2015/wordml/symex">
                 <w:pict>
                   <v:rect w14:anchorId="085BD0CF" id="Rectangle 31" o:spid="_x0000_s1033" style="position:absolute;left:0;text-align:left;margin-left:187.6pt;margin-top:471.8pt;width:229.65pt;height:310.85pt;z-index:251689984;visibility:visible;mso-wrap-style:square;mso-width-percent:0;mso-height-percent:0;mso-wrap-distance-left:9pt;mso-wrap-distance-top:0;mso-wrap-distance-right:9pt;mso-wrap-distance-bottom:0;mso-position-horizontal:absolute;mso-position-horizontal-relative:margin;mso-position-vertical:absolute;mso-position-vertical-relative:text;mso-width-percent:0;mso-height-percent:0;mso-width-relative:page;mso-height-relative:page;v-text-anchor:top" o:gfxdata="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" filled="f" stroked="f">
                     <v:textbox>
@@ -1111,7 +1111,7 @@
                   </wp:anchor>
                 </w:drawing>
               </mc:Choice>
-              <mc:Fallback xmlns:w16se="http://schemas.microsoft.com/office/word/2015/wordml/symex" xmlns:cx="http://schemas.microsoft.com/office/drawing/2014/chartex">
+              <mc:Fallback xmlns:cx="http://schemas.microsoft.com/office/drawing/2014/chartex" xmlns:w16se="http://schemas.microsoft.com/office/word/2015/wordml/symex">
                 <w:pict>
                   <v:rect w14:anchorId="0163567D" id="_x0000_s1034" style="position:absolute;left:0;text-align:left;margin-left:187.6pt;margin-top:471.8pt;width:229.65pt;height:310.85pt;z-index:251692032;visibility:visible;mso-wrap-style:square;mso-width-percent:0;mso-height-percent:0;mso-wrap-distance-left:9pt;mso-wrap-distance-top:0;mso-wrap-distance-right:9pt;mso-wrap-distance-bottom:0;mso-position-horizontal:absolute;mso-position-horizontal-relative:margin;mso-position-vertical:absolute;mso-position-vertical-relative:text;mso-width-percent:0;mso-height-percent:0;mso-width-relative:page;mso-height-relative:page;v-text-anchor:top" o:gfxdata="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" filled="f" stroked="f">
                     <v:textbox>
@@ -1328,7 +1328,7 @@
                   </wp:anchor>
                 </w:drawing>
               </mc:Choice>
-              <mc:Fallback xmlns:w16se="http://schemas.microsoft.com/office/word/2015/wordml/symex" xmlns:cx="http://schemas.microsoft.com/office/drawing/2014/chartex">
+              <mc:Fallback xmlns:cx="http://schemas.microsoft.com/office/drawing/2014/chartex" xmlns:w16se="http://schemas.microsoft.com/office/word/2015/wordml/symex">
                 <w:pict>
                   <v:rect w14:anchorId="3581A820" id="_x0000_s1035" style="position:absolute;left:0;text-align:left;margin-left:187.6pt;margin-top:471.8pt;width:229.65pt;height:310.85pt;z-index:251687936;visibility:visible;mso-wrap-style:square;mso-width-percent:0;mso-height-percent:0;mso-wrap-distance-left:9pt;mso-wrap-distance-top:0;mso-wrap-distance-right:9pt;mso-wrap-distance-bottom:0;mso-position-horizontal:absolute;mso-position-horizontal-relative:margin;mso-position-vertical:absolute;mso-position-vertical-relative:text;mso-width-percent:0;mso-height-percent:0;mso-width-relative:page;mso-height-relative:page;v-text-anchor:top" o:gfxdata="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" filled="f" stroked="f">
                     <v:textbox>
@@ -1477,7 +1477,7 @@
                   </wp:anchor>
                 </w:drawing>
               </mc:Choice>
-              <mc:Fallback xmlns:w16se="http://schemas.microsoft.com/office/word/2015/wordml/symex" xmlns:cx="http://schemas.microsoft.com/office/drawing/2014/chartex">
+              <mc:Fallback xmlns:cx="http://schemas.microsoft.com/office/drawing/2014/chartex" xmlns:w16se="http://schemas.microsoft.com/office/word/2015/wordml/symex">
                 <w:pict>
                   <v:rect w14:anchorId="38E241C5" id="Rectangle 17" o:spid="_x0000_s1026" style="position:absolute;margin-left:315.7pt;margin-top:-95.5pt;width:195.35pt;height:864.15pt;z-index:-251645952;visibility:visible;mso-wrap-style:square;mso-width-percent:0;mso-height-percent:0;mso-wrap-distance-left:9pt;mso-wrap-distance-top:0;mso-wrap-distance-right:9pt;mso-wrap-distance-bottom:0;mso-position-horizontal:absolute;mso-position-horizontal-relative:margin;mso-position-vertical:absolute;mso-position-vertical-relative:margin;mso-width-percent:0;mso-height-percent:0;mso-width-relative:page;mso-height-relative:page;v-text-anchor:top" o:gfxdata="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" fillcolor="#92d050" strokecolor="#ffc000">
                     <w10:wrap type="square" anchorx="margin" anchory="margin"/>
@@ -1603,7 +1603,7 @@
                   </wp:anchor>
                 </w:drawing>
               </mc:Choice>
-              <mc:Fallback xmlns:w16se="http://schemas.microsoft.com/office/word/2015/wordml/symex" xmlns:cx="http://schemas.microsoft.com/office/drawing/2014/chartex">
+              <mc:Fallback xmlns:cx="http://schemas.microsoft.com/office/drawing/2014/chartex" xmlns:w16se="http://schemas.microsoft.com/office/word/2015/wordml/symex">
                 <w:pict>
                   <v:shapetype w14:anchorId="7B753815" id="_x0000_t202" coordsize="21600,21600" o:spt="202" path="m,l,21600r21600,l21600,xe">
                     <v:stroke joinstyle="miter"/>
@@ -3856,479 +3856,6 @@
     </w:p>
     <w:p>
       <w:pPr>
-        <w:pStyle w:val="Default"/>
-        <w:rPr>
-          <w:color w:val="548DD4" w:themeColor="text2" w:themeTint="99"/>
-          <w:sz w:val="22"/>
-          <w:szCs w:val="22"/>
-          <w:lang w:val="es-AR"/>
-        </w:rPr>
-      </w:pPr>
-      <w:r>
-        <w:rPr>
-          <w:color w:val="548DD4" w:themeColor="text2" w:themeTint="99"/>
-          <w:sz w:val="22"/>
-          <w:szCs w:val="22"/>
-          <w:lang w:val="es-AR"/>
-        </w:rPr>
-        <w:t>Definir el plan de proyecto de modo de generar una estimación concreta</w:t>
-      </w:r>
-    </w:p>
-    <w:p>
-      <w:pPr>
-        <w:pStyle w:val="Default"/>
-        <w:rPr>
-          <w:color w:val="548DD4" w:themeColor="text2" w:themeTint="99"/>
-          <w:sz w:val="22"/>
-          <w:szCs w:val="22"/>
-          <w:lang w:val="es-AR"/>
-        </w:rPr>
-      </w:pPr>
-      <w:r>
-        <w:rPr>
-          <w:color w:val="548DD4" w:themeColor="text2" w:themeTint="99"/>
-          <w:sz w:val="22"/>
-          <w:szCs w:val="22"/>
-          <w:lang w:val="es-AR"/>
-        </w:rPr>
-        <w:t>========================================</w:t>
-      </w:r>
-    </w:p>
-    <w:p>
-      <w:pPr>
-        <w:pStyle w:val="Default"/>
-        <w:rPr>
-          <w:color w:val="548DD4" w:themeColor="text2" w:themeTint="99"/>
-          <w:sz w:val="22"/>
-          <w:szCs w:val="22"/>
-          <w:lang w:val="es-AR"/>
-        </w:rPr>
-      </w:pPr>
-      <w:proofErr w:type="gramStart"/>
-      <w:r>
-        <w:rPr>
-          <w:color w:val="548DD4" w:themeColor="text2" w:themeTint="99"/>
-          <w:sz w:val="22"/>
-          <w:szCs w:val="22"/>
-          <w:lang w:val="es-AR"/>
-        </w:rPr>
-        <w:t>de</w:t>
-      </w:r>
-      <w:proofErr w:type="gramEnd"/>
-      <w:r>
-        <w:rPr>
-          <w:color w:val="548DD4" w:themeColor="text2" w:themeTint="99"/>
-          <w:sz w:val="22"/>
-          <w:szCs w:val="22"/>
-          <w:lang w:val="es-AR"/>
-        </w:rPr>
-        <w:t xml:space="preserve"> acuerdo al libro </w:t>
-      </w:r>
-      <w:proofErr w:type="spellStart"/>
-      <w:r>
-        <w:rPr>
-          <w:color w:val="548DD4" w:themeColor="text2" w:themeTint="99"/>
-          <w:sz w:val="22"/>
-          <w:szCs w:val="22"/>
-          <w:lang w:val="es-AR"/>
-        </w:rPr>
-        <w:t>Cap</w:t>
-      </w:r>
-      <w:proofErr w:type="spellEnd"/>
-      <w:r>
-        <w:rPr>
-          <w:color w:val="548DD4" w:themeColor="text2" w:themeTint="99"/>
-          <w:sz w:val="22"/>
-          <w:szCs w:val="22"/>
-          <w:lang w:val="es-AR"/>
-        </w:rPr>
-        <w:t xml:space="preserve"> 13.2.4 (</w:t>
-      </w:r>
-      <w:proofErr w:type="spellStart"/>
-      <w:r>
-        <w:rPr>
-          <w:color w:val="548DD4" w:themeColor="text2" w:themeTint="99"/>
-          <w:sz w:val="22"/>
-          <w:szCs w:val="22"/>
-          <w:lang w:val="es-AR"/>
-        </w:rPr>
-        <w:t>pag</w:t>
-      </w:r>
-      <w:proofErr w:type="spellEnd"/>
-      <w:r>
-        <w:rPr>
-          <w:color w:val="548DD4" w:themeColor="text2" w:themeTint="99"/>
-          <w:sz w:val="22"/>
-          <w:szCs w:val="22"/>
-          <w:lang w:val="es-AR"/>
-        </w:rPr>
-        <w:t xml:space="preserve"> 330)</w:t>
-      </w:r>
-    </w:p>
-    <w:p>
-      <w:pPr>
-        <w:pStyle w:val="Default"/>
-        <w:numPr>
-          <w:ilvl w:val="0"/>
-          <w:numId w:val="19"/>
-        </w:numPr>
-        <w:rPr>
-          <w:color w:val="548DD4" w:themeColor="text2" w:themeTint="99"/>
-          <w:sz w:val="22"/>
-          <w:szCs w:val="22"/>
-          <w:lang w:val="es-AR"/>
-        </w:rPr>
-      </w:pPr>
-      <w:r>
-        <w:rPr>
-          <w:color w:val="548DD4" w:themeColor="text2" w:themeTint="99"/>
-          <w:sz w:val="22"/>
-          <w:szCs w:val="22"/>
-          <w:lang w:val="es-AR"/>
-        </w:rPr>
-        <w:t xml:space="preserve">Decidir el ámbito del </w:t>
-      </w:r>
-      <w:proofErr w:type="spellStart"/>
-      <w:r>
-        <w:rPr>
-          <w:color w:val="548DD4" w:themeColor="text2" w:themeTint="99"/>
-          <w:sz w:val="22"/>
-          <w:szCs w:val="22"/>
-          <w:lang w:val="es-AR"/>
-        </w:rPr>
-        <w:t>sistemsa</w:t>
-      </w:r>
-      <w:proofErr w:type="spellEnd"/>
-      <w:r>
-        <w:rPr>
-          <w:color w:val="548DD4" w:themeColor="text2" w:themeTint="99"/>
-          <w:sz w:val="22"/>
-          <w:szCs w:val="22"/>
-          <w:lang w:val="es-AR"/>
-        </w:rPr>
-        <w:t>: definición de actores</w:t>
-      </w:r>
-    </w:p>
-    <w:p>
-      <w:pPr>
-        <w:pStyle w:val="Default"/>
-        <w:numPr>
-          <w:ilvl w:val="0"/>
-          <w:numId w:val="19"/>
-        </w:numPr>
-        <w:rPr>
-          <w:color w:val="548DD4" w:themeColor="text2" w:themeTint="99"/>
-          <w:sz w:val="22"/>
-          <w:szCs w:val="22"/>
-          <w:lang w:val="es-AR"/>
-        </w:rPr>
-      </w:pPr>
-      <w:r>
-        <w:rPr>
-          <w:color w:val="548DD4" w:themeColor="text2" w:themeTint="99"/>
-          <w:sz w:val="22"/>
-          <w:szCs w:val="22"/>
-          <w:lang w:val="es-AR"/>
-        </w:rPr>
-        <w:t>Resolver ambigüedades en los requisitos: identificación (funcionales y no funcionales)</w:t>
-      </w:r>
-    </w:p>
-    <w:p>
-      <w:pPr>
-        <w:pStyle w:val="Default"/>
-        <w:numPr>
-          <w:ilvl w:val="0"/>
-          <w:numId w:val="19"/>
-        </w:numPr>
-        <w:rPr>
-          <w:color w:val="548DD4" w:themeColor="text2" w:themeTint="99"/>
-          <w:sz w:val="22"/>
-          <w:szCs w:val="22"/>
-          <w:lang w:val="es-AR"/>
-        </w:rPr>
-      </w:pPr>
-      <w:r>
-        <w:rPr>
-          <w:color w:val="548DD4" w:themeColor="text2" w:themeTint="99"/>
-          <w:sz w:val="22"/>
-          <w:szCs w:val="22"/>
-          <w:lang w:val="es-AR"/>
-        </w:rPr>
-        <w:t>Determinar una arquitectura candidata:</w:t>
-      </w:r>
-    </w:p>
-    <w:p>
-      <w:pPr>
-        <w:pStyle w:val="Default"/>
-        <w:numPr>
-          <w:ilvl w:val="1"/>
-          <w:numId w:val="19"/>
-        </w:numPr>
-        <w:rPr>
-          <w:color w:val="548DD4" w:themeColor="text2" w:themeTint="99"/>
-          <w:sz w:val="22"/>
-          <w:szCs w:val="22"/>
-          <w:lang w:val="es-AR"/>
-        </w:rPr>
-      </w:pPr>
-      <w:r>
-        <w:rPr>
-          <w:color w:val="548DD4" w:themeColor="text2" w:themeTint="99"/>
-          <w:sz w:val="22"/>
-          <w:szCs w:val="22"/>
-          <w:lang w:val="es-AR"/>
-        </w:rPr>
-        <w:t xml:space="preserve">Tecnología sobre la que se </w:t>
-      </w:r>
-      <w:proofErr w:type="spellStart"/>
-      <w:r>
-        <w:rPr>
-          <w:color w:val="548DD4" w:themeColor="text2" w:themeTint="99"/>
-          <w:sz w:val="22"/>
-          <w:szCs w:val="22"/>
-          <w:lang w:val="es-AR"/>
-        </w:rPr>
-        <w:t>contruye</w:t>
-      </w:r>
-      <w:proofErr w:type="spellEnd"/>
-    </w:p>
-    <w:p>
-      <w:pPr>
-        <w:pStyle w:val="Default"/>
-        <w:numPr>
-          <w:ilvl w:val="1"/>
-          <w:numId w:val="19"/>
-        </w:numPr>
-        <w:rPr>
-          <w:color w:val="548DD4" w:themeColor="text2" w:themeTint="99"/>
-          <w:sz w:val="22"/>
-          <w:szCs w:val="22"/>
-          <w:lang w:val="es-AR"/>
-        </w:rPr>
-      </w:pPr>
-      <w:r>
-        <w:rPr>
-          <w:color w:val="548DD4" w:themeColor="text2" w:themeTint="99"/>
-          <w:sz w:val="22"/>
-          <w:szCs w:val="22"/>
-          <w:lang w:val="es-AR"/>
-        </w:rPr>
-        <w:t>Eficiencia</w:t>
-      </w:r>
-    </w:p>
-    <w:p>
-      <w:pPr>
-        <w:pStyle w:val="Default"/>
-        <w:numPr>
-          <w:ilvl w:val="1"/>
-          <w:numId w:val="19"/>
-        </w:numPr>
-        <w:rPr>
-          <w:color w:val="548DD4" w:themeColor="text2" w:themeTint="99"/>
-          <w:sz w:val="22"/>
-          <w:szCs w:val="22"/>
-          <w:lang w:val="es-AR"/>
-        </w:rPr>
-      </w:pPr>
-      <w:r>
-        <w:rPr>
-          <w:color w:val="548DD4" w:themeColor="text2" w:themeTint="99"/>
-          <w:sz w:val="22"/>
-          <w:szCs w:val="22"/>
-          <w:lang w:val="es-AR"/>
-        </w:rPr>
-        <w:t>Explotar los recursos existentes</w:t>
-      </w:r>
-    </w:p>
-    <w:p>
-      <w:pPr>
-        <w:pStyle w:val="Default"/>
-        <w:numPr>
-          <w:ilvl w:val="1"/>
-          <w:numId w:val="19"/>
-        </w:numPr>
-        <w:rPr>
-          <w:color w:val="548DD4" w:themeColor="text2" w:themeTint="99"/>
-          <w:sz w:val="22"/>
-          <w:szCs w:val="22"/>
-          <w:lang w:val="es-AR"/>
-        </w:rPr>
-      </w:pPr>
-      <w:r>
-        <w:rPr>
-          <w:color w:val="548DD4" w:themeColor="text2" w:themeTint="99"/>
-          <w:sz w:val="22"/>
-          <w:szCs w:val="22"/>
-          <w:lang w:val="es-AR"/>
-        </w:rPr>
-        <w:t>Robusta y flexible al cambio</w:t>
-      </w:r>
-    </w:p>
-    <w:p>
-      <w:pPr>
-        <w:pStyle w:val="Default"/>
-        <w:numPr>
-          <w:ilvl w:val="1"/>
-          <w:numId w:val="19"/>
-        </w:numPr>
-        <w:rPr>
-          <w:color w:val="548DD4" w:themeColor="text2" w:themeTint="99"/>
-          <w:sz w:val="22"/>
-          <w:szCs w:val="22"/>
-          <w:lang w:val="es-AR"/>
-        </w:rPr>
-      </w:pPr>
-      <w:r>
-        <w:rPr>
-          <w:color w:val="548DD4" w:themeColor="text2" w:themeTint="99"/>
-          <w:sz w:val="22"/>
-          <w:szCs w:val="22"/>
-          <w:lang w:val="es-AR"/>
-        </w:rPr>
-        <w:t>Facilidad de evolución si se añaden requisitos</w:t>
-      </w:r>
-    </w:p>
-    <w:p>
-      <w:pPr>
-        <w:pStyle w:val="Default"/>
-        <w:numPr>
-          <w:ilvl w:val="1"/>
-          <w:numId w:val="19"/>
-        </w:numPr>
-        <w:rPr>
-          <w:color w:val="548DD4" w:themeColor="text2" w:themeTint="99"/>
-          <w:sz w:val="22"/>
-          <w:szCs w:val="22"/>
-          <w:lang w:val="es-AR"/>
-        </w:rPr>
-      </w:pPr>
-      <w:r>
-        <w:rPr>
-          <w:color w:val="548DD4" w:themeColor="text2" w:themeTint="99"/>
-          <w:sz w:val="22"/>
-          <w:szCs w:val="22"/>
-          <w:lang w:val="es-AR"/>
-        </w:rPr>
-        <w:t>Fiable y tolerancia a fallos</w:t>
-      </w:r>
-    </w:p>
-    <w:p>
-      <w:pPr>
-        <w:pStyle w:val="Default"/>
-        <w:numPr>
-          <w:ilvl w:val="0"/>
-          <w:numId w:val="19"/>
-        </w:numPr>
-        <w:rPr>
-          <w:color w:val="548DD4" w:themeColor="text2" w:themeTint="99"/>
-          <w:sz w:val="22"/>
-          <w:szCs w:val="22"/>
-          <w:lang w:val="es-AR"/>
-        </w:rPr>
-      </w:pPr>
-      <w:r>
-        <w:rPr>
-          <w:color w:val="548DD4" w:themeColor="text2" w:themeTint="99"/>
-          <w:sz w:val="22"/>
-          <w:szCs w:val="22"/>
-          <w:lang w:val="es-AR"/>
-        </w:rPr>
-        <w:t>Mitigar los riesgos críticos: identificación y plan para mitigarlos.</w:t>
-      </w:r>
-    </w:p>
-    <w:p>
-      <w:pPr>
-        <w:pStyle w:val="Default"/>
-        <w:rPr>
-          <w:color w:val="548DD4" w:themeColor="text2" w:themeTint="99"/>
-          <w:sz w:val="22"/>
-          <w:szCs w:val="22"/>
-          <w:lang w:val="es-AR"/>
-        </w:rPr>
-      </w:pPr>
-      <w:r>
-        <w:rPr>
-          <w:color w:val="548DD4" w:themeColor="text2" w:themeTint="99"/>
-          <w:sz w:val="22"/>
-          <w:szCs w:val="22"/>
-          <w:lang w:val="es-AR"/>
-        </w:rPr>
-        <w:t>======================================</w:t>
-      </w:r>
-    </w:p>
-    <w:p>
-      <w:pPr>
-        <w:pStyle w:val="Default"/>
-        <w:rPr>
-          <w:color w:val="548DD4" w:themeColor="text2" w:themeTint="99"/>
-          <w:sz w:val="22"/>
-          <w:szCs w:val="22"/>
-          <w:lang w:val="es-AR"/>
-        </w:rPr>
-      </w:pPr>
-      <w:r>
-        <w:rPr>
-          <w:color w:val="548DD4" w:themeColor="text2" w:themeTint="99"/>
-          <w:sz w:val="22"/>
-          <w:szCs w:val="22"/>
-          <w:lang w:val="es-AR"/>
-        </w:rPr>
-        <w:t>Ejemplo</w:t>
-      </w:r>
-    </w:p>
-    <w:p>
-      <w:pPr>
-        <w:pStyle w:val="Default"/>
-        <w:rPr>
-          <w:color w:val="548DD4" w:themeColor="text2" w:themeTint="99"/>
-          <w:sz w:val="22"/>
-          <w:szCs w:val="22"/>
-          <w:lang w:val="es-AR"/>
-        </w:rPr>
-      </w:pPr>
-      <w:hyperlink r:id="rId13" w:history="1">
-        <w:r>
-          <w:rPr>
-            <w:rStyle w:val="Hipervnculo"/>
-            <w:sz w:val="22"/>
-            <w:szCs w:val="22"/>
-            <w:lang w:val="es-AR"/>
-          </w:rPr>
-          <w:t>http://cgrw01.cgr.go.cr/rup/RUP.es/SmallProjects/core.informal_resources/guidances/examples/resources/ex_itplan1.htm</w:t>
-        </w:r>
-      </w:hyperlink>
-      <w:r>
-        <w:rPr>
-          <w:color w:val="548DD4" w:themeColor="text2" w:themeTint="99"/>
-          <w:sz w:val="22"/>
-          <w:szCs w:val="22"/>
-          <w:lang w:val="es-AR"/>
-        </w:rPr>
-        <w:t xml:space="preserve"> </w:t>
-      </w:r>
-    </w:p>
-    <w:p>
-      <w:pPr>
-        <w:pStyle w:val="Default"/>
-        <w:rPr>
-          <w:color w:val="548DD4" w:themeColor="text2" w:themeTint="99"/>
-          <w:sz w:val="22"/>
-          <w:szCs w:val="22"/>
-          <w:lang w:val="es-AR"/>
-        </w:rPr>
-      </w:pPr>
-      <w:r>
-        <w:rPr>
-          <w:color w:val="548DD4" w:themeColor="text2" w:themeTint="99"/>
-          <w:sz w:val="22"/>
-          <w:szCs w:val="22"/>
-          <w:lang w:val="es-AR"/>
-        </w:rPr>
-        <w:t>=======================================</w:t>
-      </w:r>
-    </w:p>
-    <w:p>
-      <w:pPr>
         <w:pStyle w:val="PSI-Ttulo2"/>
         <w:rPr>
           <w:rFonts w:asciiTheme="minorHAnsi" w:hAnsiTheme="minorHAnsi" w:cstheme="minorHAnsi"/>
@@ -4347,68 +3874,21 @@
     </w:p>
     <w:p>
       <w:pPr>
-        <w:pStyle w:val="PSI-Comentario"/>
+        <w:ind w:left="0" w:firstLine="0"/>
         <w:rPr>
           <w:rFonts w:cstheme="minorHAnsi"/>
-          <w:color w:val="auto"/>
-        </w:rPr>
-      </w:pPr>
-      <w:r>
-        <w:rPr>
-          <w:rFonts w:cstheme="minorHAnsi"/>
-          <w:color w:val="auto"/>
-        </w:rPr>
-        <w:t>[Enumerar los elementos de la línea base que deben completarse en esta iteración.]</w:t>
-      </w:r>
+        </w:rPr>
+      </w:pPr>
     </w:p>
     <w:p>
       <w:pPr>
-        <w:ind w:left="0" w:firstLine="0"/>
-        <w:rPr>
-          <w:rFonts w:cstheme="minorHAnsi"/>
-        </w:rPr>
-      </w:pPr>
-    </w:p>
-    <w:p>
-      <w:pPr>
         <w:pStyle w:val="PSI-Ttulo1"/>
       </w:pPr>
       <w:bookmarkStart w:id="6" w:name="_Toc257627934"/>
       <w:r>
-        <w:lastRenderedPageBreak/>
         <w:t>Planificación</w:t>
       </w:r>
       <w:bookmarkEnd w:id="6"/>
-    </w:p>
-    <w:p>
-      <w:pPr>
-        <w:pStyle w:val="PSI-Comentario"/>
-        <w:rPr>
-          <w:rFonts w:eastAsia="Calibri" w:cstheme="minorHAnsi"/>
-          <w:color w:val="auto"/>
-        </w:rPr>
-      </w:pPr>
-      <w:r>
-        <w:rPr>
-          <w:rFonts w:cstheme="minorHAnsi"/>
-          <w:color w:val="auto"/>
-        </w:rPr>
-        <w:t xml:space="preserve"> [</w:t>
-      </w:r>
-      <w:r>
-        <w:rPr>
-          <w:rFonts w:eastAsia="Calibri" w:cstheme="minorHAnsi"/>
-          <w:color w:val="auto"/>
-        </w:rPr>
-        <w:t>Mostrar todos los esquemas (Lista o Diagrama de Flujo) que muestren los aspectos para la iteración: tales como: los puntos de control, el inicio de la fase de pruebas, versiones de demostración, etc.</w:t>
-      </w:r>
-      <w:r>
-        <w:rPr>
-          <w:rFonts w:cstheme="minorHAnsi"/>
-          <w:color w:val="auto"/>
-        </w:rPr>
-        <w:t>]</w:t>
-      </w:r>
     </w:p>
     <w:p>
       <w:pPr>
@@ -4423,9 +3903,10 @@
         <w:tblLook w:val="0420" w:firstRow="1" w:lastRow="0" w:firstColumn="0" w:lastColumn="0" w:noHBand="0" w:noVBand="1"/>
       </w:tblPr>
       <w:tblGrid>
-        <w:gridCol w:w="5671"/>
-        <w:gridCol w:w="1134"/>
-        <w:gridCol w:w="1133"/>
+        <w:gridCol w:w="5292"/>
+        <w:gridCol w:w="1071"/>
+        <w:gridCol w:w="1071"/>
+        <w:gridCol w:w="1070"/>
       </w:tblGrid>
       <w:tr>
         <w:trPr>
@@ -4433,7 +3914,7 @@
         </w:trPr>
         <w:tc>
           <w:tcPr>
-            <w:tcW w:w="5671" w:type="dxa"/>
+            <w:tcW w:w="5292" w:type="dxa"/>
           </w:tcPr>
           <w:p>
             <w:pPr>
@@ -4457,7 +3938,7 @@
         </w:tc>
         <w:tc>
           <w:tcPr>
-            <w:tcW w:w="1134" w:type="dxa"/>
+            <w:tcW w:w="1071" w:type="dxa"/>
           </w:tcPr>
           <w:p>
             <w:pPr>
@@ -4475,13 +3956,37 @@
                 <w:sz w:val="24"/>
                 <w:szCs w:val="24"/>
               </w:rPr>
-              <w:t>Inicio</w:t>
+              <w:t>encargado</w:t>
             </w:r>
           </w:p>
         </w:tc>
         <w:tc>
           <w:tcPr>
-            <w:tcW w:w="1133" w:type="dxa"/>
+            <w:tcW w:w="1071" w:type="dxa"/>
+          </w:tcPr>
+          <w:p>
+            <w:pPr>
+              <w:pStyle w:val="PSI-Normal"/>
+              <w:jc w:val="center"/>
+              <w:rPr>
+                <w:rFonts w:cstheme="minorHAnsi"/>
+                <w:sz w:val="24"/>
+                <w:szCs w:val="24"/>
+              </w:rPr>
+            </w:pPr>
+            <w:r>
+              <w:rPr>
+                <w:rFonts w:cstheme="minorHAnsi"/>
+                <w:sz w:val="24"/>
+                <w:szCs w:val="24"/>
+              </w:rPr>
+              <w:t>Inicio</w:t>
+            </w:r>
+          </w:p>
+        </w:tc>
+        <w:tc>
+          <w:tcPr>
+            <w:tcW w:w="1070" w:type="dxa"/>
           </w:tcPr>
           <w:p>
             <w:pPr>
@@ -4510,7 +4015,7 @@
         </w:trPr>
         <w:tc>
           <w:tcPr>
-            <w:tcW w:w="5671" w:type="dxa"/>
+            <w:tcW w:w="5292" w:type="dxa"/>
           </w:tcPr>
           <w:p>
             <w:pPr>
@@ -4525,14 +4030,23 @@
               <w:rPr>
                 <w:rFonts w:cstheme="minorHAnsi"/>
                 <w:color w:val="auto"/>
-              </w:rPr>
-              <w:t>Primera entrevista con los clientes</w:t>
+                <w:lang w:val="es-ES"/>
+              </w:rPr>
+              <w:t>R</w:t>
+            </w:r>
+            <w:r>
+              <w:rPr>
+                <w:rFonts w:cstheme="minorHAnsi"/>
+                <w:color w:val="auto"/>
+                <w:lang w:val="es-ES"/>
+              </w:rPr>
+              <w:t>eunión de grupo para definir lineamientos de trabajo</w:t>
             </w:r>
           </w:p>
         </w:tc>
         <w:tc>
           <w:tcPr>
-            <w:tcW w:w="1134" w:type="dxa"/>
+            <w:tcW w:w="1071" w:type="dxa"/>
           </w:tcPr>
           <w:p>
             <w:pPr>
@@ -4543,11 +4057,18 @@
                 <w:color w:val="auto"/>
               </w:rPr>
             </w:pPr>
+            <w:r>
+              <w:rPr>
+                <w:rFonts w:cstheme="minorHAnsi"/>
+                <w:color w:val="auto"/>
+              </w:rPr>
+              <w:t>Todos</w:t>
+            </w:r>
           </w:p>
         </w:tc>
         <w:tc>
           <w:tcPr>
-            <w:tcW w:w="1133" w:type="dxa"/>
+            <w:tcW w:w="1071" w:type="dxa"/>
           </w:tcPr>
           <w:p>
             <w:pPr>
@@ -4558,13 +4079,42 @@
                 <w:color w:val="auto"/>
               </w:rPr>
             </w:pPr>
+            <w:r>
+              <w:rPr>
+                <w:rFonts w:cstheme="minorHAnsi"/>
+                <w:color w:val="auto"/>
+              </w:rPr>
+              <w:t>23-08-17</w:t>
+            </w:r>
+          </w:p>
+        </w:tc>
+        <w:tc>
+          <w:tcPr>
+            <w:tcW w:w="1070" w:type="dxa"/>
+          </w:tcPr>
+          <w:p>
+            <w:pPr>
+              <w:pStyle w:val="PSI-ComentarioenTabla"/>
+              <w:spacing w:after="240"/>
+              <w:rPr>
+                <w:rFonts w:cstheme="minorHAnsi"/>
+                <w:color w:val="auto"/>
+              </w:rPr>
+            </w:pPr>
+            <w:r>
+              <w:rPr>
+                <w:rFonts w:cstheme="minorHAnsi"/>
+                <w:color w:val="auto"/>
+              </w:rPr>
+              <w:t>23-08-17</w:t>
+            </w:r>
           </w:p>
         </w:tc>
       </w:tr>
       <w:tr>
         <w:tc>
           <w:tcPr>
-            <w:tcW w:w="5671" w:type="dxa"/>
+            <w:tcW w:w="5292" w:type="dxa"/>
           </w:tcPr>
           <w:p>
             <w:pPr>
@@ -4582,13 +4132,13 @@
                 <w:color w:val="auto"/>
                 <w:lang w:val="es-ES"/>
               </w:rPr>
-              <w:t>Documento resumen primera entrevista</w:t>
+              <w:t>Documento resumen de primera reunión de trabajo</w:t>
             </w:r>
           </w:p>
         </w:tc>
         <w:tc>
           <w:tcPr>
-            <w:tcW w:w="1134" w:type="dxa"/>
+            <w:tcW w:w="1071" w:type="dxa"/>
           </w:tcPr>
           <w:p>
             <w:pPr>
@@ -4597,13 +4147,22 @@
               <w:rPr>
                 <w:rFonts w:cstheme="minorHAnsi"/>
                 <w:color w:val="auto"/>
+                <w:lang w:val="es-ES"/>
               </w:rPr>
             </w:pPr>
+            <w:r>
+              <w:rPr>
+                <w:rFonts w:cstheme="minorHAnsi"/>
+                <w:color w:val="auto"/>
+                <w:lang w:val="es-ES"/>
+              </w:rPr>
+              <w:t>Juan</w:t>
+            </w:r>
           </w:p>
         </w:tc>
         <w:tc>
           <w:tcPr>
-            <w:tcW w:w="1133" w:type="dxa"/>
+            <w:tcW w:w="1071" w:type="dxa"/>
           </w:tcPr>
           <w:p>
             <w:pPr>
@@ -4612,8 +4171,39 @@
               <w:rPr>
                 <w:rFonts w:cstheme="minorHAnsi"/>
                 <w:color w:val="auto"/>
+                <w:lang w:val="es-ES"/>
               </w:rPr>
             </w:pPr>
+            <w:r>
+              <w:rPr>
+                <w:rFonts w:cstheme="minorHAnsi"/>
+                <w:color w:val="auto"/>
+                <w:lang w:val="es-ES"/>
+              </w:rPr>
+              <w:t>24-08-17</w:t>
+            </w:r>
+          </w:p>
+        </w:tc>
+        <w:tc>
+          <w:tcPr>
+            <w:tcW w:w="1070" w:type="dxa"/>
+          </w:tcPr>
+          <w:p>
+            <w:pPr>
+              <w:pStyle w:val="PSI-ComentarioenTabla"/>
+              <w:spacing w:after="240"/>
+              <w:rPr>
+                <w:rFonts w:cstheme="minorHAnsi"/>
+                <w:color w:val="auto"/>
+              </w:rPr>
+            </w:pPr>
+            <w:r>
+              <w:rPr>
+                <w:rFonts w:cstheme="minorHAnsi"/>
+                <w:color w:val="auto"/>
+              </w:rPr>
+              <w:t>24-08-17</w:t>
+            </w:r>
           </w:p>
         </w:tc>
       </w:tr>
@@ -4623,7 +4213,7 @@
         </w:trPr>
         <w:tc>
           <w:tcPr>
-            <w:tcW w:w="5671" w:type="dxa"/>
+            <w:tcW w:w="5292" w:type="dxa"/>
           </w:tcPr>
           <w:p>
             <w:pPr>
@@ -4632,30 +4222,20 @@
               <w:rPr>
                 <w:rFonts w:cstheme="minorHAnsi"/>
                 <w:color w:val="auto"/>
-                <w:lang w:val="es-ES"/>
               </w:rPr>
             </w:pPr>
             <w:r>
               <w:rPr>
                 <w:rFonts w:cstheme="minorHAnsi"/>
                 <w:color w:val="auto"/>
-                <w:lang w:val="es-ES"/>
-              </w:rPr>
-              <w:t>Reunión</w:t>
-            </w:r>
-            <w:r>
-              <w:rPr>
-                <w:rFonts w:cstheme="minorHAnsi"/>
-                <w:color w:val="auto"/>
-                <w:lang w:val="es-ES"/>
-              </w:rPr>
-              <w:t xml:space="preserve"> de grupo para definir lineamientos de trabajo</w:t>
+              </w:rPr>
+              <w:t>Primera entrevista con los clientes</w:t>
             </w:r>
           </w:p>
         </w:tc>
         <w:tc>
           <w:tcPr>
-            <w:tcW w:w="1134" w:type="dxa"/>
+            <w:tcW w:w="1071" w:type="dxa"/>
           </w:tcPr>
           <w:p>
             <w:pPr>
@@ -4664,14 +4244,20 @@
               <w:rPr>
                 <w:rFonts w:cstheme="minorHAnsi"/>
                 <w:color w:val="auto"/>
-                <w:lang w:val="es-ES"/>
               </w:rPr>
             </w:pPr>
+            <w:r>
+              <w:rPr>
+                <w:rFonts w:cstheme="minorHAnsi"/>
+                <w:color w:val="auto"/>
+              </w:rPr>
+              <w:t>Todos</w:t>
+            </w:r>
           </w:p>
         </w:tc>
         <w:tc>
           <w:tcPr>
-            <w:tcW w:w="1133" w:type="dxa"/>
+            <w:tcW w:w="1071" w:type="dxa"/>
           </w:tcPr>
           <w:p>
             <w:pPr>
@@ -4682,13 +4268,42 @@
                 <w:color w:val="auto"/>
               </w:rPr>
             </w:pPr>
+            <w:r>
+              <w:rPr>
+                <w:rFonts w:cstheme="minorHAnsi"/>
+                <w:color w:val="auto"/>
+              </w:rPr>
+              <w:t>25-08-17</w:t>
+            </w:r>
+          </w:p>
+        </w:tc>
+        <w:tc>
+          <w:tcPr>
+            <w:tcW w:w="1070" w:type="dxa"/>
+          </w:tcPr>
+          <w:p>
+            <w:pPr>
+              <w:pStyle w:val="PSI-ComentarioenTabla"/>
+              <w:spacing w:after="240"/>
+              <w:rPr>
+                <w:rFonts w:cstheme="minorHAnsi"/>
+                <w:color w:val="auto"/>
+              </w:rPr>
+            </w:pPr>
+            <w:r>
+              <w:rPr>
+                <w:rFonts w:cstheme="minorHAnsi"/>
+                <w:color w:val="auto"/>
+              </w:rPr>
+              <w:t>25-08-17</w:t>
+            </w:r>
           </w:p>
         </w:tc>
       </w:tr>
       <w:tr>
         <w:tc>
           <w:tcPr>
-            <w:tcW w:w="5671" w:type="dxa"/>
+            <w:tcW w:w="5292" w:type="dxa"/>
           </w:tcPr>
           <w:p>
             <w:pPr>
@@ -4706,13 +4321,14 @@
                 <w:color w:val="auto"/>
                 <w:lang w:val="es-ES"/>
               </w:rPr>
-              <w:t>Documento resumen de primera reunión de trabajo</w:t>
+              <w:lastRenderedPageBreak/>
+              <w:t>Documento resumen primera entrevista</w:t>
             </w:r>
           </w:p>
         </w:tc>
         <w:tc>
           <w:tcPr>
-            <w:tcW w:w="1134" w:type="dxa"/>
+            <w:tcW w:w="1071" w:type="dxa"/>
           </w:tcPr>
           <w:p>
             <w:pPr>
@@ -4721,14 +4337,20 @@
               <w:rPr>
                 <w:rFonts w:cstheme="minorHAnsi"/>
                 <w:color w:val="auto"/>
-                <w:lang w:val="es-ES"/>
               </w:rPr>
             </w:pPr>
+            <w:r>
+              <w:rPr>
+                <w:rFonts w:cstheme="minorHAnsi"/>
+                <w:color w:val="auto"/>
+              </w:rPr>
+              <w:t>Juan</w:t>
+            </w:r>
           </w:p>
         </w:tc>
         <w:tc>
           <w:tcPr>
-            <w:tcW w:w="1133" w:type="dxa"/>
+            <w:tcW w:w="1071" w:type="dxa"/>
           </w:tcPr>
           <w:p>
             <w:pPr>
@@ -4739,6 +4361,35 @@
                 <w:color w:val="auto"/>
               </w:rPr>
             </w:pPr>
+            <w:r>
+              <w:rPr>
+                <w:rFonts w:cstheme="minorHAnsi"/>
+                <w:color w:val="auto"/>
+              </w:rPr>
+              <w:t>26-08-17</w:t>
+            </w:r>
+          </w:p>
+        </w:tc>
+        <w:tc>
+          <w:tcPr>
+            <w:tcW w:w="1070" w:type="dxa"/>
+          </w:tcPr>
+          <w:p>
+            <w:pPr>
+              <w:pStyle w:val="PSI-ComentarioenTabla"/>
+              <w:spacing w:after="240"/>
+              <w:rPr>
+                <w:rFonts w:cstheme="minorHAnsi"/>
+                <w:color w:val="auto"/>
+              </w:rPr>
+            </w:pPr>
+            <w:r>
+              <w:rPr>
+                <w:rFonts w:cstheme="minorHAnsi"/>
+                <w:color w:val="auto"/>
+              </w:rPr>
+              <w:t>26-08-17</w:t>
+            </w:r>
           </w:p>
         </w:tc>
       </w:tr>
@@ -4748,7 +4399,35 @@
         </w:trPr>
         <w:tc>
           <w:tcPr>
-            <w:tcW w:w="5671" w:type="dxa"/>
+            <w:tcW w:w="5292" w:type="dxa"/>
+          </w:tcPr>
+          <w:p>
+            <w:pPr>
+              <w:pStyle w:val="Default"/>
+              <w:rPr>
+                <w:color w:val="auto"/>
+                <w:sz w:val="22"/>
+                <w:szCs w:val="22"/>
+                <w:lang w:val="es-AR"/>
+              </w:rPr>
+            </w:pPr>
+            <w:r>
+              <w:rPr>
+                <w:lang w:val="es-AR"/>
+              </w:rPr>
+              <w:t xml:space="preserve">Reunión de grupo </w:t>
+            </w:r>
+            <w:r>
+              <w:rPr>
+                <w:lang w:val="es-AR"/>
+              </w:rPr>
+              <w:t>numero dos</w:t>
+            </w:r>
+          </w:p>
+        </w:tc>
+        <w:tc>
+          <w:tcPr>
+            <w:tcW w:w="1071" w:type="dxa"/>
           </w:tcPr>
           <w:p>
             <w:pPr>
@@ -4757,22 +4436,20 @@
               <w:rPr>
                 <w:rFonts w:cstheme="minorHAnsi"/>
                 <w:color w:val="auto"/>
-                <w:lang w:val="es-ES"/>
               </w:rPr>
             </w:pPr>
             <w:r>
               <w:rPr>
                 <w:rFonts w:cstheme="minorHAnsi"/>
                 <w:color w:val="auto"/>
-                <w:lang w:val="es-ES"/>
-              </w:rPr>
-              <w:t>Segunda entrevista con los clientes</w:t>
+              </w:rPr>
+              <w:t>Todos</w:t>
             </w:r>
           </w:p>
         </w:tc>
         <w:tc>
           <w:tcPr>
-            <w:tcW w:w="1134" w:type="dxa"/>
+            <w:tcW w:w="1071" w:type="dxa"/>
           </w:tcPr>
           <w:p>
             <w:pPr>
@@ -4781,14 +4458,20 @@
               <w:rPr>
                 <w:rFonts w:cstheme="minorHAnsi"/>
                 <w:color w:val="auto"/>
-                <w:lang w:val="es-ES"/>
               </w:rPr>
             </w:pPr>
+            <w:r>
+              <w:rPr>
+                <w:rFonts w:cstheme="minorHAnsi"/>
+                <w:color w:val="auto"/>
+              </w:rPr>
+              <w:t>25-08-17</w:t>
+            </w:r>
           </w:p>
         </w:tc>
         <w:tc>
           <w:tcPr>
-            <w:tcW w:w="1133" w:type="dxa"/>
+            <w:tcW w:w="1070" w:type="dxa"/>
           </w:tcPr>
           <w:p>
             <w:pPr>
@@ -4799,13 +4482,39 @@
                 <w:color w:val="auto"/>
               </w:rPr>
             </w:pPr>
+            <w:r>
+              <w:rPr>
+                <w:rFonts w:cstheme="minorHAnsi"/>
+                <w:color w:val="auto"/>
+              </w:rPr>
+              <w:t>25-08-17</w:t>
+            </w:r>
           </w:p>
         </w:tc>
       </w:tr>
       <w:tr>
         <w:tc>
           <w:tcPr>
-            <w:tcW w:w="5671" w:type="dxa"/>
+            <w:tcW w:w="5292" w:type="dxa"/>
+          </w:tcPr>
+          <w:p>
+            <w:pPr>
+              <w:pStyle w:val="Default"/>
+              <w:rPr>
+                <w:lang w:val="es-AR"/>
+              </w:rPr>
+            </w:pPr>
+            <w:r>
+              <w:rPr>
+                <w:lang w:val="es-AR"/>
+              </w:rPr>
+              <w:t>Documento resumen segunda reunión</w:t>
+            </w:r>
+          </w:p>
+        </w:tc>
+        <w:tc>
+          <w:tcPr>
+            <w:tcW w:w="1071" w:type="dxa"/>
           </w:tcPr>
           <w:p>
             <w:pPr>
@@ -4814,22 +4523,20 @@
               <w:rPr>
                 <w:rFonts w:cstheme="minorHAnsi"/>
                 <w:color w:val="auto"/>
-                <w:lang w:val="es-ES"/>
               </w:rPr>
             </w:pPr>
             <w:r>
               <w:rPr>
                 <w:rFonts w:cstheme="minorHAnsi"/>
                 <w:color w:val="auto"/>
-                <w:lang w:val="es-ES"/>
-              </w:rPr>
-              <w:t>Documento resumen segunda entrevista</w:t>
+              </w:rPr>
+              <w:t>Juan</w:t>
             </w:r>
           </w:p>
         </w:tc>
         <w:tc>
           <w:tcPr>
-            <w:tcW w:w="1134" w:type="dxa"/>
+            <w:tcW w:w="1071" w:type="dxa"/>
           </w:tcPr>
           <w:p>
             <w:pPr>
@@ -4838,14 +4545,20 @@
               <w:rPr>
                 <w:rFonts w:cstheme="minorHAnsi"/>
                 <w:color w:val="auto"/>
-                <w:lang w:val="es-ES"/>
               </w:rPr>
             </w:pPr>
+            <w:r>
+              <w:rPr>
+                <w:rFonts w:cstheme="minorHAnsi"/>
+                <w:color w:val="auto"/>
+              </w:rPr>
+              <w:t>26-08-17</w:t>
+            </w:r>
           </w:p>
         </w:tc>
         <w:tc>
           <w:tcPr>
-            <w:tcW w:w="1133" w:type="dxa"/>
+            <w:tcW w:w="1070" w:type="dxa"/>
           </w:tcPr>
           <w:p>
             <w:pPr>
@@ -4856,6 +4569,13 @@
                 <w:color w:val="auto"/>
               </w:rPr>
             </w:pPr>
+            <w:r>
+              <w:rPr>
+                <w:rFonts w:cstheme="minorHAnsi"/>
+                <w:color w:val="auto"/>
+              </w:rPr>
+              <w:t>26-08-17</w:t>
+            </w:r>
           </w:p>
         </w:tc>
       </w:tr>
@@ -4865,67 +4585,7 @@
         </w:trPr>
         <w:tc>
           <w:tcPr>
-            <w:tcW w:w="5671" w:type="dxa"/>
-          </w:tcPr>
-          <w:p>
-            <w:pPr>
-              <w:pStyle w:val="Default"/>
-              <w:rPr>
-                <w:color w:val="auto"/>
-                <w:sz w:val="22"/>
-                <w:szCs w:val="22"/>
-                <w:lang w:val="es-AR"/>
-              </w:rPr>
-            </w:pPr>
-            <w:r>
-              <w:rPr>
-                <w:lang w:val="es-AR"/>
-              </w:rPr>
-              <w:t>Reunión</w:t>
-            </w:r>
-            <w:r>
-              <w:rPr>
-                <w:lang w:val="es-AR"/>
-              </w:rPr>
-              <w:t xml:space="preserve"> de grupo para </w:t>
-            </w:r>
-            <w:r>
-              <w:rPr>
-                <w:lang w:val="es-AR"/>
-              </w:rPr>
-              <w:t>definir</w:t>
-            </w:r>
-            <w:r>
-              <w:rPr>
-                <w:lang w:val="es-AR"/>
-              </w:rPr>
-              <w:t xml:space="preserve"> </w:t>
-            </w:r>
-            <w:proofErr w:type="spellStart"/>
-            <w:r>
-              <w:rPr>
-                <w:lang w:val="es-AR"/>
-              </w:rPr>
-              <w:t>isologos</w:t>
-            </w:r>
-            <w:proofErr w:type="spellEnd"/>
-            <w:r>
-              <w:rPr>
-                <w:lang w:val="es-AR"/>
-              </w:rPr>
-              <w:t xml:space="preserve"> y nombres tanto</w:t>
-            </w:r>
-            <w:r>
-              <w:rPr>
-                <w:lang w:val="es-AR"/>
-              </w:rPr>
-              <w:t xml:space="preserve"> del grupo como del proyecto</w:t>
-            </w:r>
-          </w:p>
-        </w:tc>
-        <w:tc>
-          <w:tcPr>
-            <w:tcW w:w="1134" w:type="dxa"/>
+            <w:tcW w:w="5292" w:type="dxa"/>
           </w:tcPr>
           <w:p>
             <w:pPr>
@@ -4934,13 +4594,22 @@
               <w:rPr>
                 <w:rFonts w:cstheme="minorHAnsi"/>
                 <w:color w:val="auto"/>
+                <w:lang w:val="es-ES"/>
               </w:rPr>
             </w:pPr>
+            <w:r>
+              <w:rPr>
+                <w:rFonts w:cstheme="minorHAnsi"/>
+                <w:color w:val="auto"/>
+                <w:lang w:val="es-ES"/>
+              </w:rPr>
+              <w:t>Segunda entrevista con los clientes</w:t>
+            </w:r>
           </w:p>
         </w:tc>
         <w:tc>
           <w:tcPr>
-            <w:tcW w:w="1133" w:type="dxa"/>
+            <w:tcW w:w="1071" w:type="dxa"/>
           </w:tcPr>
           <w:p>
             <w:pPr>
@@ -4949,34 +4618,70 @@
               <w:rPr>
                 <w:rFonts w:cstheme="minorHAnsi"/>
                 <w:color w:val="auto"/>
+                <w:lang w:val="es-ES"/>
               </w:rPr>
             </w:pPr>
+            <w:r>
+              <w:rPr>
+                <w:rFonts w:cstheme="minorHAnsi"/>
+                <w:color w:val="auto"/>
+                <w:lang w:val="es-ES"/>
+              </w:rPr>
+              <w:t>Todos</w:t>
+            </w:r>
+          </w:p>
+        </w:tc>
+        <w:tc>
+          <w:tcPr>
+            <w:tcW w:w="1071" w:type="dxa"/>
+          </w:tcPr>
+          <w:p>
+            <w:pPr>
+              <w:pStyle w:val="PSI-ComentarioenTabla"/>
+              <w:spacing w:after="240"/>
+              <w:rPr>
+                <w:rFonts w:cstheme="minorHAnsi"/>
+                <w:color w:val="auto"/>
+                <w:lang w:val="es-ES"/>
+              </w:rPr>
+            </w:pPr>
+            <w:r>
+              <w:rPr>
+                <w:rFonts w:cstheme="minorHAnsi"/>
+                <w:color w:val="auto"/>
+                <w:lang w:val="es-ES"/>
+              </w:rPr>
+              <w:t>29-08-17</w:t>
+            </w:r>
+          </w:p>
+        </w:tc>
+        <w:tc>
+          <w:tcPr>
+            <w:tcW w:w="1070" w:type="dxa"/>
+          </w:tcPr>
+          <w:p>
+            <w:pPr>
+              <w:pStyle w:val="PSI-ComentarioenTabla"/>
+              <w:spacing w:after="240"/>
+              <w:rPr>
+                <w:rFonts w:cstheme="minorHAnsi"/>
+                <w:color w:val="auto"/>
+              </w:rPr>
+            </w:pPr>
+            <w:r>
+              <w:rPr>
+                <w:rFonts w:cstheme="minorHAnsi"/>
+                <w:color w:val="auto"/>
+              </w:rPr>
+              <w:t>29-08-17</w:t>
+            </w:r>
           </w:p>
         </w:tc>
       </w:tr>
       <w:tr>
         <w:tc>
           <w:tcPr>
-            <w:tcW w:w="5671" w:type="dxa"/>
-          </w:tcPr>
-          <w:p>
-            <w:pPr>
-              <w:pStyle w:val="Default"/>
-              <w:rPr>
-                <w:lang w:val="es-AR"/>
-              </w:rPr>
-            </w:pPr>
-            <w:r>
-              <w:rPr>
-                <w:lang w:val="es-AR"/>
-              </w:rPr>
-              <w:t>Documento resumen segunda reunión</w:t>
-            </w:r>
-          </w:p>
-        </w:tc>
-        <w:tc>
-          <w:tcPr>
-            <w:tcW w:w="1134" w:type="dxa"/>
+            <w:tcW w:w="5292" w:type="dxa"/>
           </w:tcPr>
           <w:p>
             <w:pPr>
@@ -4985,13 +4690,22 @@
               <w:rPr>
                 <w:rFonts w:cstheme="minorHAnsi"/>
                 <w:color w:val="auto"/>
+                <w:lang w:val="es-ES"/>
               </w:rPr>
             </w:pPr>
+            <w:r>
+              <w:rPr>
+                <w:rFonts w:cstheme="minorHAnsi"/>
+                <w:color w:val="auto"/>
+                <w:lang w:val="es-ES"/>
+              </w:rPr>
+              <w:t>Documento resumen segunda entrevista</w:t>
+            </w:r>
           </w:p>
         </w:tc>
         <w:tc>
           <w:tcPr>
-            <w:tcW w:w="1133" w:type="dxa"/>
+            <w:tcW w:w="1071" w:type="dxa"/>
           </w:tcPr>
           <w:p>
             <w:pPr>
@@ -5000,8 +4714,63 @@
               <w:rPr>
                 <w:rFonts w:cstheme="minorHAnsi"/>
                 <w:color w:val="auto"/>
+                <w:lang w:val="es-ES"/>
               </w:rPr>
             </w:pPr>
+            <w:r>
+              <w:rPr>
+                <w:rFonts w:cstheme="minorHAnsi"/>
+                <w:color w:val="auto"/>
+                <w:lang w:val="es-ES"/>
+              </w:rPr>
+              <w:t>Juan</w:t>
+            </w:r>
+          </w:p>
+        </w:tc>
+        <w:tc>
+          <w:tcPr>
+            <w:tcW w:w="1071" w:type="dxa"/>
+          </w:tcPr>
+          <w:p>
+            <w:pPr>
+              <w:pStyle w:val="PSI-ComentarioenTabla"/>
+              <w:spacing w:after="240"/>
+              <w:rPr>
+                <w:rFonts w:cstheme="minorHAnsi"/>
+                <w:color w:val="auto"/>
+                <w:lang w:val="es-ES"/>
+              </w:rPr>
+            </w:pPr>
+            <w:r>
+              <w:rPr>
+                <w:rFonts w:cstheme="minorHAnsi"/>
+                <w:color w:val="auto"/>
+                <w:lang w:val="es-ES"/>
+              </w:rPr>
+              <w:t>30-08-17</w:t>
+            </w:r>
+          </w:p>
+        </w:tc>
+        <w:tc>
+          <w:tcPr>
+            <w:tcW w:w="1070" w:type="dxa"/>
+          </w:tcPr>
+          <w:p>
+            <w:pPr>
+              <w:pStyle w:val="PSI-ComentarioenTabla"/>
+              <w:spacing w:after="240"/>
+              <w:rPr>
+                <w:rFonts w:cstheme="minorHAnsi"/>
+                <w:color w:val="auto"/>
+              </w:rPr>
+            </w:pPr>
+            <w:r>
+              <w:rPr>
+                <w:rFonts w:cstheme="minorHAnsi"/>
+                <w:color w:val="auto"/>
+              </w:rPr>
+              <w:t>30-08-17</w:t>
+            </w:r>
           </w:p>
         </w:tc>
       </w:tr>
@@ -5011,7 +4780,7 @@
         </w:trPr>
         <w:tc>
           <w:tcPr>
-            <w:tcW w:w="5671" w:type="dxa"/>
+            <w:tcW w:w="5292" w:type="dxa"/>
           </w:tcPr>
           <w:p>
             <w:pPr>
@@ -5024,25 +4793,13 @@
               <w:rPr>
                 <w:lang w:val="es-AR"/>
               </w:rPr>
-              <w:t xml:space="preserve">Documento de </w:t>
-            </w:r>
-            <w:r>
-              <w:rPr>
-                <w:lang w:val="es-AR"/>
-              </w:rPr>
-              <w:t xml:space="preserve">modelo de </w:t>
-            </w:r>
-            <w:r>
-              <w:rPr>
-                <w:lang w:val="es-AR"/>
-              </w:rPr>
-              <w:t>negocio</w:t>
+              <w:t>Documento de modelo de negocio</w:t>
             </w:r>
           </w:p>
         </w:tc>
         <w:tc>
           <w:tcPr>
-            <w:tcW w:w="1134" w:type="dxa"/>
+            <w:tcW w:w="1071" w:type="dxa"/>
           </w:tcPr>
           <w:p>
             <w:pPr>
@@ -5053,11 +4810,18 @@
                 <w:color w:val="auto"/>
               </w:rPr>
             </w:pPr>
+            <w:r>
+              <w:rPr>
+                <w:rFonts w:cstheme="minorHAnsi"/>
+                <w:color w:val="auto"/>
+              </w:rPr>
+              <w:t>Gustavo</w:t>
+            </w:r>
           </w:p>
         </w:tc>
         <w:tc>
           <w:tcPr>
-            <w:tcW w:w="1133" w:type="dxa"/>
+            <w:tcW w:w="1071" w:type="dxa"/>
           </w:tcPr>
           <w:p>
             <w:pPr>
@@ -5068,32 +4832,42 @@
                 <w:color w:val="auto"/>
               </w:rPr>
             </w:pPr>
+            <w:r>
+              <w:rPr>
+                <w:rFonts w:cstheme="minorHAnsi"/>
+                <w:color w:val="auto"/>
+              </w:rPr>
+              <w:t>30-08-17</w:t>
+            </w:r>
+          </w:p>
+        </w:tc>
+        <w:tc>
+          <w:tcPr>
+            <w:tcW w:w="1070" w:type="dxa"/>
+          </w:tcPr>
+          <w:p>
+            <w:pPr>
+              <w:pStyle w:val="PSI-ComentarioenTabla"/>
+              <w:spacing w:after="240"/>
+              <w:rPr>
+                <w:rFonts w:cstheme="minorHAnsi"/>
+                <w:color w:val="auto"/>
+              </w:rPr>
+            </w:pPr>
+            <w:r>
+              <w:rPr>
+                <w:rFonts w:cstheme="minorHAnsi"/>
+                <w:color w:val="auto"/>
+              </w:rPr>
+              <w:t>06-09-17</w:t>
+            </w:r>
           </w:p>
         </w:tc>
       </w:tr>
       <w:tr>
         <w:tc>
           <w:tcPr>
-            <w:tcW w:w="5671" w:type="dxa"/>
-          </w:tcPr>
-          <w:p>
-            <w:pPr>
-              <w:pStyle w:val="Default"/>
-              <w:rPr>
-                <w:lang w:val="es-AR"/>
-              </w:rPr>
-            </w:pPr>
-            <w:r>
-              <w:rPr>
-                <w:lang w:val="es-AR"/>
-              </w:rPr>
-              <w:t>Documento de estudio de factibilidad</w:t>
-            </w:r>
-          </w:p>
-        </w:tc>
-        <w:tc>
-          <w:tcPr>
-            <w:tcW w:w="1134" w:type="dxa"/>
+            <w:tcW w:w="5292" w:type="dxa"/>
           </w:tcPr>
           <w:p>
             <w:pPr>
@@ -5102,13 +4876,22 @@
               <w:rPr>
                 <w:rFonts w:cstheme="minorHAnsi"/>
                 <w:color w:val="auto"/>
+                <w:lang w:val="es-ES"/>
               </w:rPr>
             </w:pPr>
+            <w:r>
+              <w:rPr>
+                <w:rFonts w:cstheme="minorHAnsi"/>
+                <w:color w:val="auto"/>
+                <w:lang w:val="es-ES"/>
+              </w:rPr>
+              <w:t>Creación de repositorio</w:t>
+            </w:r>
           </w:p>
         </w:tc>
         <w:tc>
           <w:tcPr>
-            <w:tcW w:w="1133" w:type="dxa"/>
+            <w:tcW w:w="1071" w:type="dxa"/>
           </w:tcPr>
           <w:p>
             <w:pPr>
@@ -5117,8 +4900,65 @@
               <w:rPr>
                 <w:rFonts w:cstheme="minorHAnsi"/>
                 <w:color w:val="auto"/>
+                <w:lang w:val="es-ES"/>
               </w:rPr>
             </w:pPr>
+            <w:proofErr w:type="spellStart"/>
+            <w:r>
+              <w:rPr>
+                <w:rFonts w:cstheme="minorHAnsi"/>
+                <w:color w:val="auto"/>
+                <w:lang w:val="es-ES"/>
+              </w:rPr>
+              <w:t>Victor</w:t>
+            </w:r>
+            <w:proofErr w:type="spellEnd"/>
+          </w:p>
+        </w:tc>
+        <w:tc>
+          <w:tcPr>
+            <w:tcW w:w="1071" w:type="dxa"/>
+          </w:tcPr>
+          <w:p>
+            <w:pPr>
+              <w:pStyle w:val="PSI-ComentarioenTabla"/>
+              <w:spacing w:after="240"/>
+              <w:rPr>
+                <w:rFonts w:cstheme="minorHAnsi"/>
+                <w:color w:val="auto"/>
+                <w:lang w:val="es-ES"/>
+              </w:rPr>
+            </w:pPr>
+            <w:r>
+              <w:rPr>
+                <w:rFonts w:cstheme="minorHAnsi"/>
+                <w:color w:val="auto"/>
+                <w:lang w:val="es-ES"/>
+              </w:rPr>
+              <w:t>01-09-17</w:t>
+            </w:r>
+          </w:p>
+        </w:tc>
+        <w:tc>
+          <w:tcPr>
+            <w:tcW w:w="1070" w:type="dxa"/>
+          </w:tcPr>
+          <w:p>
+            <w:pPr>
+              <w:pStyle w:val="PSI-ComentarioenTabla"/>
+              <w:spacing w:after="240"/>
+              <w:rPr>
+                <w:rFonts w:cstheme="minorHAnsi"/>
+                <w:color w:val="auto"/>
+              </w:rPr>
+            </w:pPr>
+            <w:r>
+              <w:rPr>
+                <w:rFonts w:cstheme="minorHAnsi"/>
+                <w:color w:val="auto"/>
+              </w:rPr>
+              <w:t>03-09-17</w:t>
+            </w:r>
           </w:p>
         </w:tc>
       </w:tr>
@@ -5128,7 +4968,7 @@
         </w:trPr>
         <w:tc>
           <w:tcPr>
-            <w:tcW w:w="5671" w:type="dxa"/>
+            <w:tcW w:w="5292" w:type="dxa"/>
           </w:tcPr>
           <w:p>
             <w:pPr>
@@ -5141,13 +4981,13 @@
               <w:rPr>
                 <w:lang w:val="es-AR"/>
               </w:rPr>
-              <w:t>Documento captura de requerimientos</w:t>
+              <w:t>Documento de estudio de factibilidad</w:t>
             </w:r>
           </w:p>
         </w:tc>
         <w:tc>
           <w:tcPr>
-            <w:tcW w:w="1134" w:type="dxa"/>
+            <w:tcW w:w="1071" w:type="dxa"/>
           </w:tcPr>
           <w:p>
             <w:pPr>
@@ -5158,11 +4998,18 @@
                 <w:color w:val="auto"/>
               </w:rPr>
             </w:pPr>
+            <w:r>
+              <w:rPr>
+                <w:rFonts w:cstheme="minorHAnsi"/>
+                <w:color w:val="auto"/>
+              </w:rPr>
+              <w:t>Todos</w:t>
+            </w:r>
           </w:p>
         </w:tc>
         <w:tc>
           <w:tcPr>
-            <w:tcW w:w="1133" w:type="dxa"/>
+            <w:tcW w:w="1071" w:type="dxa"/>
           </w:tcPr>
           <w:p>
             <w:pPr>
@@ -5173,13 +5020,42 @@
                 <w:color w:val="auto"/>
               </w:rPr>
             </w:pPr>
+            <w:r>
+              <w:rPr>
+                <w:rFonts w:cstheme="minorHAnsi"/>
+                <w:color w:val="auto"/>
+              </w:rPr>
+              <w:t>05-09-17</w:t>
+            </w:r>
+          </w:p>
+        </w:tc>
+        <w:tc>
+          <w:tcPr>
+            <w:tcW w:w="1070" w:type="dxa"/>
+          </w:tcPr>
+          <w:p>
+            <w:pPr>
+              <w:pStyle w:val="PSI-ComentarioenTabla"/>
+              <w:spacing w:after="240"/>
+              <w:rPr>
+                <w:rFonts w:cstheme="minorHAnsi"/>
+                <w:color w:val="auto"/>
+              </w:rPr>
+            </w:pPr>
+            <w:r>
+              <w:rPr>
+                <w:rFonts w:cstheme="minorHAnsi"/>
+                <w:color w:val="auto"/>
+              </w:rPr>
+              <w:t>11-09-17</w:t>
+            </w:r>
           </w:p>
         </w:tc>
       </w:tr>
       <w:tr>
         <w:tc>
           <w:tcPr>
-            <w:tcW w:w="5671" w:type="dxa"/>
+            <w:tcW w:w="5292" w:type="dxa"/>
           </w:tcPr>
           <w:p>
             <w:pPr>
@@ -5192,19 +5068,13 @@
               <w:rPr>
                 <w:lang w:val="es-AR"/>
               </w:rPr>
-              <w:t>Modelo de caso preliminar (10-20% completo)</w:t>
-            </w:r>
-            <w:r>
-              <w:rPr>
-                <w:lang w:val="es-AR"/>
-              </w:rPr>
-              <w:t xml:space="preserve"> creado y colocado bajo control de versión</w:t>
+              <w:t>Documento captura de requerimientos</w:t>
             </w:r>
           </w:p>
         </w:tc>
         <w:tc>
           <w:tcPr>
-            <w:tcW w:w="1134" w:type="dxa"/>
+            <w:tcW w:w="1071" w:type="dxa"/>
           </w:tcPr>
           <w:p>
             <w:pPr>
@@ -5215,11 +5085,18 @@
                 <w:color w:val="auto"/>
               </w:rPr>
             </w:pPr>
+            <w:r>
+              <w:rPr>
+                <w:rFonts w:cstheme="minorHAnsi"/>
+                <w:color w:val="auto"/>
+              </w:rPr>
+              <w:t>Juan</w:t>
+            </w:r>
           </w:p>
         </w:tc>
         <w:tc>
           <w:tcPr>
-            <w:tcW w:w="1133" w:type="dxa"/>
+            <w:tcW w:w="1071" w:type="dxa"/>
           </w:tcPr>
           <w:p>
             <w:pPr>
@@ -5230,6 +5107,35 @@
                 <w:color w:val="auto"/>
               </w:rPr>
             </w:pPr>
+            <w:r>
+              <w:rPr>
+                <w:rFonts w:cstheme="minorHAnsi"/>
+                <w:color w:val="auto"/>
+              </w:rPr>
+              <w:t>05-09-17</w:t>
+            </w:r>
+          </w:p>
+        </w:tc>
+        <w:tc>
+          <w:tcPr>
+            <w:tcW w:w="1070" w:type="dxa"/>
+          </w:tcPr>
+          <w:p>
+            <w:pPr>
+              <w:pStyle w:val="PSI-ComentarioenTabla"/>
+              <w:spacing w:after="240"/>
+              <w:rPr>
+                <w:rFonts w:cstheme="minorHAnsi"/>
+                <w:color w:val="auto"/>
+              </w:rPr>
+            </w:pPr>
+            <w:r>
+              <w:rPr>
+                <w:rFonts w:cstheme="minorHAnsi"/>
+                <w:color w:val="auto"/>
+              </w:rPr>
+              <w:t>09-09-17</w:t>
+            </w:r>
           </w:p>
         </w:tc>
       </w:tr>
@@ -5239,7 +5145,7 @@
         </w:trPr>
         <w:tc>
           <w:tcPr>
-            <w:tcW w:w="5671" w:type="dxa"/>
+            <w:tcW w:w="5292" w:type="dxa"/>
           </w:tcPr>
           <w:p>
             <w:pPr>
@@ -5252,13 +5158,13 @@
               <w:rPr>
                 <w:lang w:val="es-AR"/>
               </w:rPr>
-              <w:t>Creación de glosario</w:t>
+              <w:t>Modelo de caso  de usos preliminar</w:t>
             </w:r>
           </w:p>
         </w:tc>
         <w:tc>
           <w:tcPr>
-            <w:tcW w:w="1134" w:type="dxa"/>
+            <w:tcW w:w="1071" w:type="dxa"/>
           </w:tcPr>
           <w:p>
             <w:pPr>
@@ -5269,11 +5175,18 @@
                 <w:color w:val="auto"/>
               </w:rPr>
             </w:pPr>
+            <w:r>
+              <w:rPr>
+                <w:rFonts w:cstheme="minorHAnsi"/>
+                <w:color w:val="auto"/>
+              </w:rPr>
+              <w:t>Juan</w:t>
+            </w:r>
           </w:p>
         </w:tc>
         <w:tc>
           <w:tcPr>
-            <w:tcW w:w="1133" w:type="dxa"/>
+            <w:tcW w:w="1071" w:type="dxa"/>
           </w:tcPr>
           <w:p>
             <w:pPr>
@@ -5284,13 +5197,42 @@
                 <w:color w:val="auto"/>
               </w:rPr>
             </w:pPr>
+            <w:r>
+              <w:rPr>
+                <w:rFonts w:cstheme="minorHAnsi"/>
+                <w:color w:val="auto"/>
+              </w:rPr>
+              <w:t>08-09-17</w:t>
+            </w:r>
+          </w:p>
+        </w:tc>
+        <w:tc>
+          <w:tcPr>
+            <w:tcW w:w="1070" w:type="dxa"/>
+          </w:tcPr>
+          <w:p>
+            <w:pPr>
+              <w:pStyle w:val="PSI-ComentarioenTabla"/>
+              <w:spacing w:after="240"/>
+              <w:rPr>
+                <w:rFonts w:cstheme="minorHAnsi"/>
+                <w:color w:val="auto"/>
+              </w:rPr>
+            </w:pPr>
+            <w:r>
+              <w:rPr>
+                <w:rFonts w:cstheme="minorHAnsi"/>
+                <w:color w:val="auto"/>
+              </w:rPr>
+              <w:t>12-09-17</w:t>
+            </w:r>
           </w:p>
         </w:tc>
       </w:tr>
       <w:tr>
         <w:tc>
           <w:tcPr>
-            <w:tcW w:w="5671" w:type="dxa"/>
+            <w:tcW w:w="5292" w:type="dxa"/>
           </w:tcPr>
           <w:p>
             <w:pPr>
@@ -5303,19 +5245,13 @@
               <w:rPr>
                 <w:lang w:val="es-AR"/>
               </w:rPr>
-              <w:t>Prototipo exploratorio</w:t>
-            </w:r>
-            <w:r>
-              <w:rPr>
-                <w:lang w:val="es-AR"/>
-              </w:rPr>
-              <w:t xml:space="preserve"> de interfaz de usuario</w:t>
+              <w:t>Creación de glosario</w:t>
             </w:r>
           </w:p>
         </w:tc>
         <w:tc>
           <w:tcPr>
-            <w:tcW w:w="1134" w:type="dxa"/>
+            <w:tcW w:w="1071" w:type="dxa"/>
           </w:tcPr>
           <w:p>
             <w:pPr>
@@ -5326,11 +5262,18 @@
                 <w:color w:val="auto"/>
               </w:rPr>
             </w:pPr>
+            <w:r>
+              <w:rPr>
+                <w:rFonts w:cstheme="minorHAnsi"/>
+                <w:color w:val="auto"/>
+              </w:rPr>
+              <w:t>Gustavo</w:t>
+            </w:r>
           </w:p>
         </w:tc>
         <w:tc>
           <w:tcPr>
-            <w:tcW w:w="1133" w:type="dxa"/>
+            <w:tcW w:w="1071" w:type="dxa"/>
           </w:tcPr>
           <w:p>
             <w:pPr>
@@ -5341,6 +5284,42 @@
                 <w:color w:val="auto"/>
               </w:rPr>
             </w:pPr>
+            <w:r>
+              <w:rPr>
+                <w:rFonts w:cstheme="minorHAnsi"/>
+                <w:color w:val="auto"/>
+              </w:rPr>
+              <w:t>12-09-17</w:t>
+            </w:r>
+          </w:p>
+        </w:tc>
+        <w:tc>
+          <w:tcPr>
+            <w:tcW w:w="1070" w:type="dxa"/>
+          </w:tcPr>
+          <w:p>
+            <w:pPr>
+              <w:pStyle w:val="PSI-ComentarioenTabla"/>
+              <w:spacing w:after="240"/>
+              <w:rPr>
+                <w:rFonts w:cstheme="minorHAnsi"/>
+                <w:color w:val="auto"/>
+              </w:rPr>
+            </w:pPr>
+            <w:r>
+              <w:rPr>
+                <w:rFonts w:cstheme="minorHAnsi"/>
+                <w:color w:val="auto"/>
+              </w:rPr>
+              <w:t>15</w:t>
+            </w:r>
+            <w:r>
+              <w:rPr>
+                <w:rFonts w:cstheme="minorHAnsi"/>
+                <w:color w:val="auto"/>
+              </w:rPr>
+              <w:t>-09-17</w:t>
+            </w:r>
           </w:p>
         </w:tc>
       </w:tr>
@@ -5350,7 +5329,7 @@
         </w:trPr>
         <w:tc>
           <w:tcPr>
-            <w:tcW w:w="5671" w:type="dxa"/>
+            <w:tcW w:w="5292" w:type="dxa"/>
           </w:tcPr>
           <w:p>
             <w:pPr>
@@ -5363,13 +5342,13 @@
               <w:rPr>
                 <w:lang w:val="es-AR"/>
               </w:rPr>
-              <w:t>Desarrollar alternativas tecnológicas preliminares.</w:t>
+              <w:t>Prototipo exploratorio de interfaz de usuario</w:t>
             </w:r>
           </w:p>
         </w:tc>
         <w:tc>
           <w:tcPr>
-            <w:tcW w:w="1134" w:type="dxa"/>
+            <w:tcW w:w="1071" w:type="dxa"/>
           </w:tcPr>
           <w:p>
             <w:pPr>
@@ -5380,11 +5359,20 @@
                 <w:color w:val="auto"/>
               </w:rPr>
             </w:pPr>
+            <w:proofErr w:type="spellStart"/>
+            <w:r>
+              <w:rPr>
+                <w:rFonts w:cstheme="minorHAnsi"/>
+                <w:color w:val="auto"/>
+              </w:rPr>
+              <w:t>Victor</w:t>
+            </w:r>
+            <w:proofErr w:type="spellEnd"/>
           </w:p>
         </w:tc>
         <w:tc>
           <w:tcPr>
-            <w:tcW w:w="1133" w:type="dxa"/>
+            <w:tcW w:w="1071" w:type="dxa"/>
           </w:tcPr>
           <w:p>
             <w:pPr>
@@ -5395,13 +5383,58 @@
                 <w:color w:val="auto"/>
               </w:rPr>
             </w:pPr>
+            <w:r>
+              <w:rPr>
+                <w:rFonts w:cstheme="minorHAnsi"/>
+                <w:color w:val="auto"/>
+              </w:rPr>
+              <w:t>12-09-17</w:t>
+            </w:r>
+          </w:p>
+        </w:tc>
+        <w:tc>
+          <w:tcPr>
+            <w:tcW w:w="1070" w:type="dxa"/>
+          </w:tcPr>
+          <w:p>
+            <w:pPr>
+              <w:pStyle w:val="PSI-ComentarioenTabla"/>
+              <w:spacing w:after="240"/>
+              <w:rPr>
+                <w:rFonts w:cstheme="minorHAnsi"/>
+                <w:color w:val="auto"/>
+              </w:rPr>
+            </w:pPr>
+            <w:r>
+              <w:rPr>
+                <w:rFonts w:cstheme="minorHAnsi"/>
+                <w:color w:val="auto"/>
+              </w:rPr>
+              <w:t>1</w:t>
+            </w:r>
+            <w:r>
+              <w:rPr>
+                <w:rFonts w:cstheme="minorHAnsi"/>
+                <w:color w:val="auto"/>
+              </w:rPr>
+              <w:t>5</w:t>
+            </w:r>
+            <w:bookmarkStart w:id="7" w:name="_GoBack"/>
+            <w:bookmarkEnd w:id="7"/>
+            <w:r>
+              <w:rPr>
+                <w:rFonts w:cstheme="minorHAnsi"/>
+                <w:color w:val="auto"/>
+              </w:rPr>
+              <w:t>-09-17</w:t>
+            </w:r>
           </w:p>
         </w:tc>
       </w:tr>
       <w:tr>
         <w:tc>
           <w:tcPr>
-            <w:tcW w:w="5671" w:type="dxa"/>
+            <w:tcW w:w="5292" w:type="dxa"/>
           </w:tcPr>
           <w:p>
             <w:pPr>
@@ -5412,31 +5445,15 @@
             </w:pPr>
             <w:r>
               <w:rPr>
-                <w:rStyle w:val="notranslate"/>
                 <w:lang w:val="es-AR"/>
               </w:rPr>
-              <w:lastRenderedPageBreak/>
-              <w:t xml:space="preserve">Establecer contacto con los </w:t>
-            </w:r>
-            <w:r>
-              <w:rPr>
-                <w:rStyle w:val="notranslate"/>
-                <w:lang w:val="es-AR"/>
-              </w:rPr>
-              <w:t>Gurús</w:t>
-            </w:r>
-            <w:r>
-              <w:rPr>
-                <w:rStyle w:val="notranslate"/>
-                <w:lang w:val="es-AR"/>
-              </w:rPr>
-              <w:t xml:space="preserve"> del Contexto apropiados</w:t>
+              <w:t>Documento Gestión de riesgos</w:t>
             </w:r>
           </w:p>
         </w:tc>
         <w:tc>
           <w:tcPr>
-            <w:tcW w:w="1134" w:type="dxa"/>
+            <w:tcW w:w="1071" w:type="dxa"/>
           </w:tcPr>
           <w:p>
             <w:pPr>
@@ -5451,7 +5468,7 @@
         </w:tc>
         <w:tc>
           <w:tcPr>
-            <w:tcW w:w="1133" w:type="dxa"/>
+            <w:tcW w:w="1071" w:type="dxa"/>
           </w:tcPr>
           <w:p>
             <w:pPr>
@@ -5462,6 +5479,42 @@
                 <w:color w:val="auto"/>
               </w:rPr>
             </w:pPr>
+            <w:r>
+              <w:rPr>
+                <w:rFonts w:cstheme="minorHAnsi"/>
+                <w:color w:val="auto"/>
+              </w:rPr>
+              <w:t>15-09-17</w:t>
+            </w:r>
+          </w:p>
+        </w:tc>
+        <w:tc>
+          <w:tcPr>
+            <w:tcW w:w="1070" w:type="dxa"/>
+          </w:tcPr>
+          <w:p>
+            <w:pPr>
+              <w:pStyle w:val="PSI-ComentarioenTabla"/>
+              <w:spacing w:after="240"/>
+              <w:rPr>
+                <w:rFonts w:cstheme="minorHAnsi"/>
+                <w:color w:val="auto"/>
+              </w:rPr>
+            </w:pPr>
+            <w:r>
+              <w:rPr>
+                <w:rFonts w:cstheme="minorHAnsi"/>
+                <w:color w:val="auto"/>
+              </w:rPr>
+              <w:t>15</w:t>
+            </w:r>
+            <w:r>
+              <w:rPr>
+                <w:rFonts w:cstheme="minorHAnsi"/>
+                <w:color w:val="auto"/>
+              </w:rPr>
+              <w:t>-09-17</w:t>
+            </w:r>
           </w:p>
         </w:tc>
       </w:tr>
@@ -5471,7 +5524,7 @@
         </w:trPr>
         <w:tc>
           <w:tcPr>
-            <w:tcW w:w="5671" w:type="dxa"/>
+            <w:tcW w:w="5292" w:type="dxa"/>
           </w:tcPr>
           <w:p>
             <w:pPr>
@@ -5484,13 +5537,14 @@
               <w:rPr>
                 <w:lang w:val="es-AR"/>
               </w:rPr>
-              <w:t>Gestión de riesgos</w:t>
+              <w:lastRenderedPageBreak/>
+              <w:t>Plan de desarrollo</w:t>
             </w:r>
           </w:p>
         </w:tc>
         <w:tc>
           <w:tcPr>
-            <w:tcW w:w="1134" w:type="dxa"/>
+            <w:tcW w:w="1071" w:type="dxa"/>
           </w:tcPr>
           <w:p>
             <w:pPr>
@@ -5501,11 +5555,18 @@
                 <w:color w:val="auto"/>
               </w:rPr>
             </w:pPr>
+            <w:r>
+              <w:rPr>
+                <w:rFonts w:cstheme="minorHAnsi"/>
+                <w:color w:val="auto"/>
+              </w:rPr>
+              <w:t>todos</w:t>
+            </w:r>
           </w:p>
         </w:tc>
         <w:tc>
           <w:tcPr>
-            <w:tcW w:w="1133" w:type="dxa"/>
+            <w:tcW w:w="1071" w:type="dxa"/>
           </w:tcPr>
           <w:p>
             <w:pPr>
@@ -5516,13 +5577,49 @@
                 <w:color w:val="auto"/>
               </w:rPr>
             </w:pPr>
+            <w:r>
+              <w:rPr>
+                <w:rFonts w:cstheme="minorHAnsi"/>
+                <w:color w:val="auto"/>
+              </w:rPr>
+              <w:t>08-09-17</w:t>
+            </w:r>
+          </w:p>
+        </w:tc>
+        <w:tc>
+          <w:tcPr>
+            <w:tcW w:w="1070" w:type="dxa"/>
+          </w:tcPr>
+          <w:p>
+            <w:pPr>
+              <w:pStyle w:val="PSI-ComentarioenTabla"/>
+              <w:spacing w:after="240"/>
+              <w:rPr>
+                <w:rFonts w:cstheme="minorHAnsi"/>
+                <w:color w:val="auto"/>
+              </w:rPr>
+            </w:pPr>
+            <w:r>
+              <w:rPr>
+                <w:rFonts w:cstheme="minorHAnsi"/>
+                <w:color w:val="auto"/>
+              </w:rPr>
+              <w:t>15</w:t>
+            </w:r>
+            <w:r>
+              <w:rPr>
+                <w:rFonts w:cstheme="minorHAnsi"/>
+                <w:color w:val="auto"/>
+              </w:rPr>
+              <w:t>-09-17</w:t>
+            </w:r>
           </w:p>
         </w:tc>
       </w:tr>
       <w:tr>
         <w:tc>
           <w:tcPr>
-            <w:tcW w:w="5671" w:type="dxa"/>
+            <w:tcW w:w="5292" w:type="dxa"/>
           </w:tcPr>
           <w:p>
             <w:pPr>
@@ -5543,7 +5640,7 @@
         </w:tc>
         <w:tc>
           <w:tcPr>
-            <w:tcW w:w="1134" w:type="dxa"/>
+            <w:tcW w:w="1071" w:type="dxa"/>
           </w:tcPr>
           <w:p>
             <w:pPr>
@@ -5555,19 +5652,11 @@
                 <w:color w:val="auto"/>
               </w:rPr>
             </w:pPr>
-            <w:r>
-              <w:rPr>
-                <w:rFonts w:cstheme="minorHAnsi"/>
-                <w:b/>
-                <w:color w:val="auto"/>
-              </w:rPr>
-              <w:t>18-09-17</w:t>
-            </w:r>
           </w:p>
         </w:tc>
         <w:tc>
           <w:tcPr>
-            <w:tcW w:w="1133" w:type="dxa"/>
+            <w:tcW w:w="1071" w:type="dxa"/>
           </w:tcPr>
           <w:p>
             <w:pPr>
@@ -5585,7 +5674,63 @@
                 <w:b/>
                 <w:color w:val="auto"/>
               </w:rPr>
-              <w:t>18-09-17</w:t>
+              <w:t>22</w:t>
+            </w:r>
+            <w:r>
+              <w:rPr>
+                <w:rFonts w:cstheme="minorHAnsi"/>
+                <w:b/>
+                <w:color w:val="auto"/>
+              </w:rPr>
+              <w:t>-0</w:t>
+            </w:r>
+            <w:r>
+              <w:rPr>
+                <w:rFonts w:cstheme="minorHAnsi"/>
+                <w:b/>
+                <w:color w:val="auto"/>
+              </w:rPr>
+              <w:t>8</w:t>
+            </w:r>
+            <w:r>
+              <w:rPr>
+                <w:rFonts w:cstheme="minorHAnsi"/>
+                <w:b/>
+                <w:color w:val="auto"/>
+              </w:rPr>
+              <w:t>-17</w:t>
+            </w:r>
+          </w:p>
+        </w:tc>
+        <w:tc>
+          <w:tcPr>
+            <w:tcW w:w="1070" w:type="dxa"/>
+          </w:tcPr>
+          <w:p>
+            <w:pPr>
+              <w:pStyle w:val="PSI-ComentarioenTabla"/>
+              <w:spacing w:after="240"/>
+              <w:rPr>
+                <w:rFonts w:cstheme="minorHAnsi"/>
+                <w:b/>
+                <w:color w:val="auto"/>
+              </w:rPr>
+            </w:pPr>
+            <w:r>
+              <w:rPr>
+                <w:rFonts w:cstheme="minorHAnsi"/>
+                <w:b/>
+                <w:color w:val="auto"/>
+              </w:rPr>
+              <w:t>15</w:t>
+            </w:r>
+            <w:r>
+              <w:rPr>
+                <w:rFonts w:cstheme="minorHAnsi"/>
+                <w:b/>
+                <w:color w:val="auto"/>
+              </w:rPr>
+              <w:t>-09-17</w:t>
             </w:r>
           </w:p>
         </w:tc>
@@ -5598,7 +5743,7 @@
           <w:rFonts w:cstheme="minorHAnsi"/>
         </w:rPr>
       </w:pPr>
-      <w:bookmarkStart w:id="7" w:name="_Toc238197615"/>
+      <w:bookmarkStart w:id="8" w:name="_Toc238197615"/>
       <w:r>
         <w:rPr>
           <w:rFonts w:cstheme="minorHAnsi"/>
@@ -5613,15 +5758,15 @@
           <w:rFonts w:eastAsia="DejaVu Sans"/>
         </w:rPr>
       </w:pPr>
-      <w:bookmarkStart w:id="8" w:name="_Toc257627935"/>
+      <w:bookmarkStart w:id="9" w:name="_Toc257627935"/>
       <w:r>
         <w:rPr>
           <w:rFonts w:eastAsia="DejaVu Sans"/>
         </w:rPr>
         <w:t>Casos de Uso y Escenarios</w:t>
       </w:r>
-      <w:bookmarkEnd w:id="7"/>
       <w:bookmarkEnd w:id="8"/>
+      <w:bookmarkEnd w:id="9"/>
     </w:p>
     <w:p>
       <w:pPr>
@@ -5665,11 +5810,11 @@
       <w:pPr>
         <w:pStyle w:val="PSI-Ttulo1"/>
       </w:pPr>
-      <w:bookmarkStart w:id="9" w:name="_Toc257627936"/>
+      <w:bookmarkStart w:id="10" w:name="_Toc257627936"/>
       <w:r>
         <w:t>Recursos</w:t>
       </w:r>
-      <w:bookmarkEnd w:id="9"/>
+      <w:bookmarkEnd w:id="10"/>
     </w:p>
     <w:p>
       <w:pPr>
@@ -5965,8 +6110,6 @@
           <w:szCs w:val="22"/>
         </w:rPr>
       </w:pPr>
-      <w:bookmarkStart w:id="10" w:name="_GoBack"/>
-      <w:bookmarkEnd w:id="10"/>
     </w:p>
     <w:p>
       <w:pPr>
@@ -5987,6 +6130,7 @@
           <w:color w:val="auto"/>
           <w:sz w:val="22"/>
           <w:szCs w:val="22"/>
+          <w:lang w:val="es-AR"/>
         </w:rPr>
         <w:t xml:space="preserve"> </w:t>
       </w:r>
@@ -6361,8 +6505,8 @@
       </w:pPr>
     </w:p>
     <w:sectPr>
-      <w:headerReference w:type="default" r:id="rId14"/>
-      <w:footerReference w:type="default" r:id="rId15"/>
+      <w:headerReference w:type="default" r:id="rId13"/>
+      <w:footerReference w:type="default" r:id="rId14"/>
       <w:pgSz w:w="11906" w:h="16838"/>
       <w:pgMar w:top="1843" w:right="1701" w:bottom="1417" w:left="1701" w:header="567" w:footer="572" w:gutter="0"/>
       <w:cols w:space="708"/>
@@ -6546,7 +6690,7 @@
             </wp:anchor>
           </w:drawing>
         </mc:Choice>
-        <mc:Fallback xmlns:w16se="http://schemas.microsoft.com/office/word/2015/wordml/symex" xmlns:cx="http://schemas.microsoft.com/office/drawing/2014/chartex">
+        <mc:Fallback xmlns:cx="http://schemas.microsoft.com/office/drawing/2014/chartex" xmlns:w16se="http://schemas.microsoft.com/office/word/2015/wordml/symex">
           <w:pict>
             <v:rect w14:anchorId="0A933ED5" id="Rectangle 45" o:spid="_x0000_s1038" style="position:absolute;left:0;text-align:left;margin-left:-1.6pt;margin-top:-34.85pt;width:137.8pt;height:76.4pt;z-index:251665408;visibility:visible;mso-wrap-style:square;mso-width-percent:0;mso-height-percent:0;mso-wrap-distance-left:9pt;mso-wrap-distance-top:0;mso-wrap-distance-right:9pt;mso-wrap-distance-bottom:0;mso-position-horizontal:absolute;mso-position-horizontal-relative:page;mso-position-vertical:absolute;mso-position-vertical-relative:text;mso-width-percent:0;mso-height-percent:0;mso-width-relative:page;mso-height-relative:page;v-text-anchor:top" o:gfxdata="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" filled="f" stroked="f">
               <v:textbox style="mso-fit-shape-to-text:t">
@@ -6710,7 +6854,7 @@
                                         </pic:cNvPicPr>
                                       </pic:nvPicPr>
                                       <pic:blipFill>
-                                        <a:blip r:embed="rId2">
+                                        <a:blip r:embed="rId1">
                                           <a:extLst>
                                             <a:ext uri="{28A0092B-C50C-407E-A947-70E740481C1C}">
                                               <a14:useLocalDpi xmlns:a14="http://schemas.microsoft.com/office/drawing/2010/main" val="0"/>
@@ -6759,7 +6903,7 @@
             </wp:anchor>
           </w:drawing>
         </mc:Choice>
-        <mc:Fallback xmlns:w16se="http://schemas.microsoft.com/office/word/2015/wordml/symex" xmlns:cx="http://schemas.microsoft.com/office/drawing/2014/chartex">
+        <mc:Fallback xmlns:cx="http://schemas.microsoft.com/office/drawing/2014/chartex" xmlns:w16se="http://schemas.microsoft.com/office/word/2015/wordml/symex">
           <w:pict>
             <v:rect id="_x0000_s1039" style="position:absolute;left:0;text-align:left;margin-left:.9pt;margin-top:763.9pt;width:137.8pt;height:76.3pt;z-index:251663360;visibility:visible;mso-wrap-style:square;mso-width-percent:0;mso-height-percent:0;mso-wrap-distance-left:9pt;mso-wrap-distance-top:0;mso-wrap-distance-right:9pt;mso-wrap-distance-bottom:0;mso-position-horizontal:absolute;mso-position-horizontal-relative:text;mso-position-vertical:absolute;mso-position-vertical-relative:text;mso-width-percent:0;mso-height-percent:0;mso-width-relative:page;mso-height-relative:page;v-text-anchor:top" o:gfxdata="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" filled="f" stroked="f">
               <v:textbox style="mso-fit-shape-to-text:t">
@@ -6971,7 +7115,7 @@
             </wp:anchor>
           </w:drawing>
         </mc:Choice>
-        <mc:Fallback xmlns:w16se="http://schemas.microsoft.com/office/word/2015/wordml/symex" xmlns:cx="http://schemas.microsoft.com/office/drawing/2014/chartex">
+        <mc:Fallback xmlns:cx="http://schemas.microsoft.com/office/drawing/2014/chartex" xmlns:w16se="http://schemas.microsoft.com/office/word/2015/wordml/symex">
           <w:pict>
             <v:rect id="_x0000_s1040" style="position:absolute;left:0;text-align:left;margin-left:0;margin-top:763.9pt;width:137.8pt;height:76.3pt;z-index:251661312;visibility:visible;mso-wrap-style:square;mso-width-percent:0;mso-height-percent:0;mso-wrap-distance-left:9pt;mso-wrap-distance-top:0;mso-wrap-distance-right:9pt;mso-wrap-distance-bottom:0;mso-position-horizontal:absolute;mso-position-horizontal-relative:text;mso-position-vertical:absolute;mso-position-vertical-relative:text;mso-width-percent:0;mso-height-percent:0;mso-width-relative:page;mso-height-relative:page;v-text-anchor:top" o:gfxdata="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" filled="f" stroked="f">
               <v:textbox style="mso-fit-shape-to-text:t">
@@ -7222,7 +7366,7 @@
             </wp:anchor>
           </w:drawing>
         </mc:Choice>
-        <mc:Fallback xmlns:w16se="http://schemas.microsoft.com/office/word/2015/wordml/symex" xmlns:cx="http://schemas.microsoft.com/office/drawing/2014/chartex">
+        <mc:Fallback xmlns:cx="http://schemas.microsoft.com/office/drawing/2014/chartex" xmlns:w16se="http://schemas.microsoft.com/office/word/2015/wordml/symex">
           <w:pict>
             <v:rect id="Rectangle 44" o:spid="_x0000_s1037" style="position:absolute;left:0;text-align:left;margin-left:163.65pt;margin-top:-35pt;width:98.45pt;height:102.35pt;z-index:251659264;visibility:visible;mso-wrap-style:square;mso-width-percent:0;mso-height-percent:0;mso-wrap-distance-left:9pt;mso-wrap-distance-top:0;mso-wrap-distance-right:9pt;mso-wrap-distance-bottom:0;mso-position-horizontal:absolute;mso-position-horizontal-relative:text;mso-position-vertical:absolute;mso-position-vertical-relative:text;mso-width-percent:0;mso-height-percent:0;mso-width-relative:page;mso-height-relative:page;v-text-anchor:top" o:gfxdata="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" filled="f" stroked="f">
               <v:textbox style="mso-fit-shape-to-text:t">
@@ -11007,7 +11151,7 @@
 </file>
 
 <file path=customXml/itemProps2.xml><?xml version="1.0" encoding="utf-8"?>
-<ds:datastoreItem xmlns:ds="http://schemas.openxmlformats.org/officeDocument/2006/customXml" ds:itemID="{3807EDAA-CC89-4424-BE13-15A50760484F}">
+<ds:datastoreItem xmlns:ds="http://schemas.openxmlformats.org/officeDocument/2006/customXml" ds:itemID="{6F488D02-3B8B-4D9E-AE9D-D0006F2504C1}">
   <ds:schemaRefs>
     <ds:schemaRef ds:uri="http://schemas.openxmlformats.org/officeDocument/2006/bibliography"/>
   </ds:schemaRefs>

</xml_diff>

<commit_message>
Modificado documento Itreracion 1fI
</commit_message>
<xml_diff>
--- a/Gestion del Proyecto/Planificacion/Plan de Iteración -1- face Inicio.docx
+++ b/Gestion del Proyecto/Planificacion/Plan de Iteración -1- face Inicio.docx
@@ -1,6 +1,6 @@
 
 <file path=word/document.xml><?xml version="1.0" encoding="utf-8"?>
-<w:document xmlns:wpc="http://schemas.microsoft.com/office/word/2010/wordprocessingCanvas" xmlns:mc="http://schemas.openxmlformats.org/markup-compatibility/2006" xmlns:o="urn:schemas-microsoft-com:office:office" xmlns:r="http://schemas.openxmlformats.org/officeDocument/2006/relationships" xmlns:m="http://schemas.openxmlformats.org/officeDocument/2006/math" xmlns:v="urn:schemas-microsoft-com:vml" xmlns:wp14="http://schemas.microsoft.com/office/word/2010/wordprocessingDrawing" xmlns:wp="http://schemas.openxmlformats.org/drawingml/2006/wordprocessingDrawing" xmlns:w10="urn:schemas-microsoft-com:office:word" xmlns:w="http://schemas.openxmlformats.org/wordprocessingml/2006/main" xmlns:w14="http://schemas.microsoft.com/office/word/2010/wordml" xmlns:w15="http://schemas.microsoft.com/office/word/2012/wordml" xmlns:wpg="http://schemas.microsoft.com/office/word/2010/wordprocessingGroup" xmlns:wpi="http://schemas.microsoft.com/office/word/2010/wordprocessingInk" xmlns:wne="http://schemas.microsoft.com/office/word/2006/wordml" xmlns:wps="http://schemas.microsoft.com/office/word/2010/wordprocessingShape" mc:Ignorable="w14 w15 wp14">
+<w:document xmlns:wpc="http://schemas.microsoft.com/office/word/2010/wordprocessingCanvas" xmlns:cx="http://schemas.microsoft.com/office/drawing/2014/chartex" xmlns:mc="http://schemas.openxmlformats.org/markup-compatibility/2006" xmlns:o="urn:schemas-microsoft-com:office:office" xmlns:r="http://schemas.openxmlformats.org/officeDocument/2006/relationships" xmlns:m="http://schemas.openxmlformats.org/officeDocument/2006/math" xmlns:v="urn:schemas-microsoft-com:vml" xmlns:wp14="http://schemas.microsoft.com/office/word/2010/wordprocessingDrawing" xmlns:wp="http://schemas.openxmlformats.org/drawingml/2006/wordprocessingDrawing" xmlns:w10="urn:schemas-microsoft-com:office:word" xmlns:w="http://schemas.openxmlformats.org/wordprocessingml/2006/main" xmlns:w14="http://schemas.microsoft.com/office/word/2010/wordml" xmlns:w15="http://schemas.microsoft.com/office/word/2012/wordml" xmlns:w16se="http://schemas.microsoft.com/office/word/2015/wordml/symex" xmlns:wpg="http://schemas.microsoft.com/office/word/2010/wordprocessingGroup" xmlns:wpi="http://schemas.microsoft.com/office/word/2010/wordprocessingInk" xmlns:wne="http://schemas.microsoft.com/office/word/2006/wordml" xmlns:wps="http://schemas.microsoft.com/office/word/2010/wordprocessingShape" mc:Ignorable="w14 w15 w16se wp14">
   <w:body>
     <w:sdt>
       <w:sdtPr>
@@ -38,7 +38,7 @@
               <w:noProof/>
               <w:sz w:val="72"/>
               <w:szCs w:val="72"/>
-              <w:lang w:val="es-AR" w:eastAsia="es-AR"/>
+              <w:lang w:val="en-US"/>
             </w:rPr>
             <mc:AlternateContent>
               <mc:Choice Requires="wpg">
@@ -216,7 +216,7 @@
                                     <w:r>
                                       <w:rPr>
                                         <w:noProof/>
-                                        <w:lang w:val="es-AR" w:eastAsia="es-AR"/>
+                                        <w:lang w:val="en-US"/>
                                       </w:rPr>
                                       <w:drawing>
                                         <wp:inline distT="0" distB="0" distL="0" distR="0" wp14:anchorId="030DC52C" wp14:editId="4251ED18">
@@ -325,7 +325,7 @@
                                       <w:noProof/>
                                       <w:sz w:val="72"/>
                                       <w:szCs w:val="72"/>
-                                      <w:lang w:val="es-AR" w:eastAsia="es-AR"/>
+                                      <w:lang w:val="en-US"/>
                                     </w:rPr>
                                     <w:drawing>
                                       <wp:inline distT="0" distB="0" distL="0" distR="0" wp14:anchorId="32E4BF38" wp14:editId="0C888563">
@@ -388,7 +388,7 @@
                   </wp:anchor>
                 </w:drawing>
               </mc:Choice>
-              <mc:Fallback xmlns:cx="http://schemas.microsoft.com/office/drawing/2014/chartex" xmlns:w16se="http://schemas.microsoft.com/office/word/2015/wordml/symex">
+              <mc:Fallback>
                 <w:pict>
                   <v:group w14:anchorId="1139AF5B" id="Grupo 4" o:spid="_x0000_s1026" style="position:absolute;margin-left:-99.3pt;margin-top:-112.4pt;width:637pt;height:882.6pt;z-index:251695104" coordsize="80899,112090" o:gfxdata="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">
                     <v:group id="Grupo 3" o:spid="_x0000_s1027" style="position:absolute;width:80899;height:112090" coordsize="80899,112090" o:gfxdata="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">
@@ -426,7 +426,7 @@
                                             </pic:cNvPicPr>
                                           </pic:nvPicPr>
                                           <pic:blipFill>
-                                            <a:blip r:embed="rId11">
+                                            <a:blip r:embed="rId9">
                                               <a:extLst>
                                                 <a:ext uri="{28A0092B-C50C-407E-A947-70E740481C1C}">
                                                   <a14:useLocalDpi xmlns:a14="http://schemas.microsoft.com/office/drawing/2010/main" val="0"/>
@@ -496,7 +496,7 @@
                                           </pic:cNvPicPr>
                                         </pic:nvPicPr>
                                         <pic:blipFill>
-                                          <a:blip r:embed="rId12">
+                                          <a:blip r:embed="rId10">
                                             <a:extLst>
                                               <a:ext uri="{28A0092B-C50C-407E-A947-70E740481C1C}">
                                                 <a14:useLocalDpi xmlns:a14="http://schemas.microsoft.com/office/drawing/2010/main" val="0"/>
@@ -749,7 +749,7 @@
           <w:r>
             <w:rPr>
               <w:noProof/>
-              <w:lang w:eastAsia="es-AR"/>
+              <w:lang w:val="en-US"/>
             </w:rPr>
             <mc:AlternateContent>
               <mc:Choice Requires="wps">
@@ -820,7 +820,7 @@
                                     <w:noProof/>
                                     <w:sz w:val="72"/>
                                     <w:szCs w:val="72"/>
-                                    <w:lang w:val="es-AR" w:eastAsia="es-AR"/>
+                                    <w:lang w:val="en-US"/>
                                   </w:rPr>
                                   <w:drawing>
                                     <wp:inline distT="0" distB="0" distL="0" distR="0" wp14:anchorId="18E9DE72" wp14:editId="5F0770E9">
@@ -888,7 +888,7 @@
                   </wp:anchor>
                 </w:drawing>
               </mc:Choice>
-              <mc:Fallback xmlns:cx="http://schemas.microsoft.com/office/drawing/2014/chartex" xmlns:w16se="http://schemas.microsoft.com/office/word/2015/wordml/symex">
+              <mc:Fallback>
                 <w:pict>
                   <v:rect w14:anchorId="085BD0CF" id="Rectangle 31" o:spid="_x0000_s1033" style="position:absolute;left:0;text-align:left;margin-left:187.6pt;margin-top:471.8pt;width:229.65pt;height:310.85pt;z-index:251689984;visibility:visible;mso-wrap-style:square;mso-width-percent:0;mso-height-percent:0;mso-wrap-distance-left:9pt;mso-wrap-distance-top:0;mso-wrap-distance-right:9pt;mso-wrap-distance-bottom:0;mso-position-horizontal:absolute;mso-position-horizontal-relative:margin;mso-position-vertical:absolute;mso-position-vertical-relative:text;mso-width-percent:0;mso-height-percent:0;mso-width-relative:page;mso-height-relative:page;v-text-anchor:top" o:gfxdata="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" filled="f" stroked="f">
                     <v:textbox>
@@ -924,7 +924,7 @@
                                         </pic:cNvPicPr>
                                       </pic:nvPicPr>
                                       <pic:blipFill>
-                                        <a:blip r:embed="rId12">
+                                        <a:blip r:embed="rId10">
                                           <a:extLst>
                                             <a:ext uri="{28A0092B-C50C-407E-A947-70E740481C1C}">
                                               <a14:useLocalDpi xmlns:a14="http://schemas.microsoft.com/office/drawing/2010/main" val="0"/>
@@ -972,7 +972,7 @@
           <w:r>
             <w:rPr>
               <w:noProof/>
-              <w:lang w:eastAsia="es-AR"/>
+              <w:lang w:val="en-US"/>
             </w:rPr>
             <mc:AlternateContent>
               <mc:Choice Requires="wps">
@@ -1043,7 +1043,7 @@
                                     <w:noProof/>
                                     <w:sz w:val="72"/>
                                     <w:szCs w:val="72"/>
-                                    <w:lang w:val="es-AR" w:eastAsia="es-AR"/>
+                                    <w:lang w:val="en-US"/>
                                   </w:rPr>
                                   <w:drawing>
                                     <wp:inline distT="0" distB="0" distL="0" distR="0" wp14:anchorId="6EECFB87" wp14:editId="147A49CE">
@@ -1111,7 +1111,7 @@
                   </wp:anchor>
                 </w:drawing>
               </mc:Choice>
-              <mc:Fallback xmlns:cx="http://schemas.microsoft.com/office/drawing/2014/chartex" xmlns:w16se="http://schemas.microsoft.com/office/word/2015/wordml/symex">
+              <mc:Fallback>
                 <w:pict>
                   <v:rect w14:anchorId="0163567D" id="_x0000_s1034" style="position:absolute;left:0;text-align:left;margin-left:187.6pt;margin-top:471.8pt;width:229.65pt;height:310.85pt;z-index:251692032;visibility:visible;mso-wrap-style:square;mso-width-percent:0;mso-height-percent:0;mso-wrap-distance-left:9pt;mso-wrap-distance-top:0;mso-wrap-distance-right:9pt;mso-wrap-distance-bottom:0;mso-position-horizontal:absolute;mso-position-horizontal-relative:margin;mso-position-vertical:absolute;mso-position-vertical-relative:text;mso-width-percent:0;mso-height-percent:0;mso-width-relative:page;mso-height-relative:page;v-text-anchor:top" o:gfxdata="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" filled="f" stroked="f">
                     <v:textbox>
@@ -1147,7 +1147,7 @@
                                         </pic:cNvPicPr>
                                       </pic:nvPicPr>
                                       <pic:blipFill>
-                                        <a:blip r:embed="rId12">
+                                        <a:blip r:embed="rId10">
                                           <a:extLst>
                                             <a:ext uri="{28A0092B-C50C-407E-A947-70E740481C1C}">
                                               <a14:useLocalDpi xmlns:a14="http://schemas.microsoft.com/office/drawing/2010/main" val="0"/>
@@ -1189,7 +1189,7 @@
           <w:r>
             <w:rPr>
               <w:noProof/>
-              <w:lang w:eastAsia="es-AR"/>
+              <w:lang w:val="en-US"/>
             </w:rPr>
             <mc:AlternateContent>
               <mc:Choice Requires="wps">
@@ -1260,7 +1260,7 @@
                                     <w:noProof/>
                                     <w:sz w:val="72"/>
                                     <w:szCs w:val="72"/>
-                                    <w:lang w:val="es-AR" w:eastAsia="es-AR"/>
+                                    <w:lang w:val="en-US"/>
                                   </w:rPr>
                                   <w:drawing>
                                     <wp:inline distT="0" distB="0" distL="0" distR="0" wp14:anchorId="2DF8B2D1" wp14:editId="38F0BEC3">
@@ -1328,7 +1328,7 @@
                   </wp:anchor>
                 </w:drawing>
               </mc:Choice>
-              <mc:Fallback xmlns:cx="http://schemas.microsoft.com/office/drawing/2014/chartex" xmlns:w16se="http://schemas.microsoft.com/office/word/2015/wordml/symex">
+              <mc:Fallback>
                 <w:pict>
                   <v:rect w14:anchorId="3581A820" id="_x0000_s1035" style="position:absolute;left:0;text-align:left;margin-left:187.6pt;margin-top:471.8pt;width:229.65pt;height:310.85pt;z-index:251687936;visibility:visible;mso-wrap-style:square;mso-width-percent:0;mso-height-percent:0;mso-wrap-distance-left:9pt;mso-wrap-distance-top:0;mso-wrap-distance-right:9pt;mso-wrap-distance-bottom:0;mso-position-horizontal:absolute;mso-position-horizontal-relative:margin;mso-position-vertical:absolute;mso-position-vertical-relative:text;mso-width-percent:0;mso-height-percent:0;mso-width-relative:page;mso-height-relative:page;v-text-anchor:top" o:gfxdata="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" filled="f" stroked="f">
                     <v:textbox>
@@ -1364,7 +1364,7 @@
                                         </pic:cNvPicPr>
                                       </pic:nvPicPr>
                                       <pic:blipFill>
-                                        <a:blip r:embed="rId12">
+                                        <a:blip r:embed="rId10">
                                           <a:extLst>
                                             <a:ext uri="{28A0092B-C50C-407E-A947-70E740481C1C}">
                                               <a14:useLocalDpi xmlns:a14="http://schemas.microsoft.com/office/drawing/2010/main" val="0"/>
@@ -1415,7 +1415,7 @@
             <w:rPr>
               <w:noProof/>
               <w:color w:val="auto"/>
-              <w:lang w:eastAsia="es-AR"/>
+              <w:lang w:val="en-US"/>
             </w:rPr>
             <w:lastRenderedPageBreak/>
             <mc:AlternateContent>
@@ -1477,7 +1477,7 @@
                   </wp:anchor>
                 </w:drawing>
               </mc:Choice>
-              <mc:Fallback xmlns:cx="http://schemas.microsoft.com/office/drawing/2014/chartex" xmlns:w16se="http://schemas.microsoft.com/office/word/2015/wordml/symex">
+              <mc:Fallback>
                 <w:pict>
                   <v:rect w14:anchorId="38E241C5" id="Rectangle 17" o:spid="_x0000_s1026" style="position:absolute;margin-left:315.7pt;margin-top:-95.5pt;width:195.35pt;height:864.15pt;z-index:-251645952;visibility:visible;mso-wrap-style:square;mso-width-percent:0;mso-height-percent:0;mso-wrap-distance-left:9pt;mso-wrap-distance-top:0;mso-wrap-distance-right:9pt;mso-wrap-distance-bottom:0;mso-position-horizontal:absolute;mso-position-horizontal-relative:margin;mso-position-vertical:absolute;mso-position-vertical-relative:margin;mso-width-percent:0;mso-height-percent:0;mso-width-relative:page;mso-height-relative:page;v-text-anchor:top" o:gfxdata="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" fillcolor="#92d050" strokecolor="#ffc000">
                     <w10:wrap type="square" anchorx="margin" anchory="margin"/>
@@ -1490,7 +1490,7 @@
             <w:rPr>
               <w:noProof/>
               <w:color w:val="auto"/>
-              <w:lang w:eastAsia="es-AR"/>
+              <w:lang w:val="en-US"/>
             </w:rPr>
             <mc:AlternateContent>
               <mc:Choice Requires="wps">
@@ -1603,7 +1603,7 @@
                   </wp:anchor>
                 </w:drawing>
               </mc:Choice>
-              <mc:Fallback xmlns:cx="http://schemas.microsoft.com/office/drawing/2014/chartex" xmlns:w16se="http://schemas.microsoft.com/office/word/2015/wordml/symex">
+              <mc:Fallback>
                 <w:pict>
                   <v:shapetype w14:anchorId="7B753815" id="_x0000_t202" coordsize="21600,21600" o:spt="202" path="m,l,21600r21600,l21600,xe">
                     <v:stroke joinstyle="miter"/>
@@ -1892,7 +1892,7 @@
       <w:sdtContent>
         <w:p>
           <w:pPr>
-            <w:pStyle w:val="TtulodeTDC"/>
+            <w:pStyle w:val="TtuloTDC"/>
             <w:tabs>
               <w:tab w:val="left" w:pos="5954"/>
             </w:tabs>
@@ -3628,15 +3628,15 @@
       <w:pPr>
         <w:pStyle w:val="Default"/>
         <w:rPr>
-          <w:color w:val="548DD4" w:themeColor="text2" w:themeTint="99"/>
-          <w:sz w:val="22"/>
-          <w:szCs w:val="22"/>
-          <w:lang w:val="es-AR"/>
-        </w:rPr>
-      </w:pPr>
-      <w:r>
-        <w:rPr>
-          <w:color w:val="548DD4" w:themeColor="text2" w:themeTint="99"/>
+          <w:color w:val="auto"/>
+          <w:sz w:val="22"/>
+          <w:szCs w:val="22"/>
+          <w:lang w:val="es-AR"/>
+        </w:rPr>
+      </w:pPr>
+      <w:r>
+        <w:rPr>
+          <w:color w:val="auto"/>
           <w:sz w:val="22"/>
           <w:szCs w:val="22"/>
           <w:lang w:val="es-AR"/>
@@ -3649,198 +3649,434 @@
         <w:pStyle w:val="Default"/>
         <w:numPr>
           <w:ilvl w:val="0"/>
-          <w:numId w:val="14"/>
+          <w:numId w:val="17"/>
         </w:numPr>
         <w:rPr>
-          <w:color w:val="548DD4" w:themeColor="text2" w:themeTint="99"/>
-          <w:sz w:val="22"/>
-          <w:szCs w:val="22"/>
-          <w:lang w:val="es-AR"/>
-        </w:rPr>
-      </w:pPr>
-      <w:r>
-        <w:rPr>
           <w:b/>
-          <w:bCs/>
-          <w:color w:val="548DD4" w:themeColor="text2" w:themeTint="99"/>
-          <w:sz w:val="22"/>
-          <w:szCs w:val="22"/>
-          <w:lang w:val="es-AR"/>
-        </w:rPr>
-        <w:t xml:space="preserve">Modelo de Negocio </w:t>
+          <w:color w:val="auto"/>
+          <w:sz w:val="22"/>
+          <w:szCs w:val="22"/>
+          <w:lang w:val="es-AR"/>
+        </w:rPr>
+      </w:pPr>
+      <w:r>
+        <w:rPr>
+          <w:b/>
+          <w:color w:val="auto"/>
+          <w:sz w:val="22"/>
+          <w:szCs w:val="22"/>
+          <w:lang w:val="es-AR"/>
+        </w:rPr>
+        <w:t>Entrevistas con el cliente</w:t>
       </w:r>
     </w:p>
     <w:p>
       <w:pPr>
         <w:pStyle w:val="Default"/>
-        <w:rPr>
-          <w:color w:val="548DD4" w:themeColor="text2" w:themeTint="99"/>
-          <w:sz w:val="22"/>
-          <w:szCs w:val="22"/>
-          <w:lang w:val="es-AR"/>
-        </w:rPr>
-      </w:pPr>
-    </w:p>
-    <w:p>
-      <w:pPr>
-        <w:pStyle w:val="Default"/>
-        <w:rPr>
-          <w:color w:val="548DD4" w:themeColor="text2" w:themeTint="99"/>
-          <w:sz w:val="22"/>
-          <w:szCs w:val="22"/>
-          <w:lang w:val="es-AR"/>
-        </w:rPr>
-      </w:pPr>
-      <w:r>
-        <w:rPr>
-          <w:color w:val="548DD4" w:themeColor="text2" w:themeTint="99"/>
-          <w:sz w:val="22"/>
-          <w:szCs w:val="22"/>
-          <w:lang w:val="es-AR"/>
-        </w:rPr>
-        <w:t xml:space="preserve">Generar un documento completo que junto a los documentos de resumen de entrevista sirvan de apoyo para generar los casos de uso correspondientes. </w:t>
-      </w:r>
-    </w:p>
-    <w:p>
-      <w:pPr>
-        <w:pStyle w:val="Default"/>
-        <w:rPr>
-          <w:color w:val="548DD4" w:themeColor="text2" w:themeTint="99"/>
-          <w:sz w:val="22"/>
-          <w:szCs w:val="22"/>
-          <w:lang w:val="es-AR"/>
-        </w:rPr>
-      </w:pPr>
+        <w:ind w:left="786"/>
+        <w:jc w:val="both"/>
+        <w:rPr>
+          <w:color w:val="auto"/>
+          <w:sz w:val="22"/>
+          <w:szCs w:val="22"/>
+          <w:lang w:val="es-AR"/>
+        </w:rPr>
+      </w:pPr>
+      <w:r>
+        <w:rPr>
+          <w:color w:val="auto"/>
+          <w:sz w:val="22"/>
+          <w:szCs w:val="22"/>
+          <w:lang w:val="es-AR"/>
+        </w:rPr>
+        <w:t>Las necesarias para lograr definir la visión y las necesidades generales que tiene el cliente sobre el sistema.</w:t>
+      </w:r>
     </w:p>
     <w:p>
       <w:pPr>
         <w:pStyle w:val="Default"/>
         <w:numPr>
           <w:ilvl w:val="0"/>
-          <w:numId w:val="14"/>
+          <w:numId w:val="17"/>
         </w:numPr>
         <w:rPr>
-          <w:color w:val="548DD4" w:themeColor="text2" w:themeTint="99"/>
-          <w:sz w:val="22"/>
-          <w:szCs w:val="22"/>
-          <w:lang w:val="es-AR"/>
-        </w:rPr>
-      </w:pPr>
-      <w:r>
-        <w:rPr>
           <w:b/>
-          <w:bCs/>
-          <w:color w:val="548DD4" w:themeColor="text2" w:themeTint="99"/>
-          <w:sz w:val="22"/>
-          <w:szCs w:val="22"/>
-          <w:lang w:val="es-AR"/>
-        </w:rPr>
-        <w:t xml:space="preserve">Estudio de Factibilidad </w:t>
+          <w:color w:val="auto"/>
+          <w:sz w:val="22"/>
+          <w:szCs w:val="22"/>
+          <w:lang w:val="es-AR"/>
+        </w:rPr>
+      </w:pPr>
+      <w:r>
+        <w:rPr>
+          <w:b/>
+          <w:color w:val="auto"/>
+          <w:sz w:val="22"/>
+          <w:szCs w:val="22"/>
+          <w:lang w:val="es-AR"/>
+        </w:rPr>
+        <w:t>Reuniones de grupo</w:t>
       </w:r>
     </w:p>
     <w:p>
       <w:pPr>
         <w:pStyle w:val="Default"/>
-        <w:rPr>
-          <w:color w:val="548DD4" w:themeColor="text2" w:themeTint="99"/>
-          <w:sz w:val="22"/>
-          <w:szCs w:val="22"/>
-          <w:lang w:val="es-AR"/>
-        </w:rPr>
-      </w:pPr>
-    </w:p>
-    <w:p>
-      <w:pPr>
-        <w:pStyle w:val="Default"/>
-        <w:rPr>
-          <w:color w:val="548DD4" w:themeColor="text2" w:themeTint="99"/>
-          <w:sz w:val="22"/>
-          <w:szCs w:val="22"/>
-          <w:lang w:val="es-AR"/>
-        </w:rPr>
-      </w:pPr>
-      <w:r>
-        <w:rPr>
-          <w:color w:val="548DD4" w:themeColor="text2" w:themeTint="99"/>
-          <w:sz w:val="22"/>
-          <w:szCs w:val="22"/>
-          <w:lang w:val="es-AR"/>
-        </w:rPr>
-        <w:t>Generar un documento que…….</w:t>
-      </w:r>
-    </w:p>
-    <w:p>
-      <w:pPr>
-        <w:pStyle w:val="Default"/>
-        <w:rPr>
-          <w:color w:val="548DD4" w:themeColor="text2" w:themeTint="99"/>
-          <w:sz w:val="22"/>
-          <w:szCs w:val="22"/>
-          <w:lang w:val="es-AR"/>
-        </w:rPr>
-      </w:pPr>
+        <w:ind w:left="786"/>
+        <w:jc w:val="both"/>
+        <w:rPr>
+          <w:color w:val="auto"/>
+          <w:sz w:val="22"/>
+          <w:szCs w:val="22"/>
+          <w:lang w:val="es-AR"/>
+        </w:rPr>
+      </w:pPr>
+      <w:r>
+        <w:rPr>
+          <w:color w:val="auto"/>
+          <w:sz w:val="22"/>
+          <w:szCs w:val="22"/>
+          <w:lang w:val="es-AR"/>
+        </w:rPr>
+        <w:t>Las reuniones necesarias para definir lineamientos de trabajo y determinar si el entendimiento sobre el proyecto entre los diferentes desarrolladores es único, de no ser así, analizar los documentos de entrevista en conjunto para definir un criterio uniforme</w:t>
+      </w:r>
+      <w:r>
+        <w:rPr>
+          <w:color w:val="auto"/>
+          <w:sz w:val="22"/>
+          <w:szCs w:val="22"/>
+          <w:lang w:val="es-AR"/>
+        </w:rPr>
+        <w:t>.</w:t>
+      </w:r>
     </w:p>
     <w:p>
       <w:pPr>
         <w:pStyle w:val="Default"/>
         <w:numPr>
           <w:ilvl w:val="0"/>
-          <w:numId w:val="14"/>
+          <w:numId w:val="17"/>
         </w:numPr>
         <w:rPr>
-          <w:color w:val="548DD4" w:themeColor="text2" w:themeTint="99"/>
-          <w:sz w:val="22"/>
-          <w:szCs w:val="22"/>
-          <w:lang w:val="es-AR"/>
-        </w:rPr>
-      </w:pPr>
-      <w:r>
-        <w:rPr>
           <w:b/>
-          <w:bCs/>
-          <w:color w:val="548DD4" w:themeColor="text2" w:themeTint="99"/>
-          <w:sz w:val="22"/>
-          <w:szCs w:val="22"/>
-          <w:lang w:val="es-AR"/>
-        </w:rPr>
-        <w:t xml:space="preserve">Captura de Requerimientos </w:t>
-      </w:r>
-    </w:p>
-    <w:p>
-      <w:pPr>
-        <w:pStyle w:val="Default"/>
-        <w:rPr>
-          <w:color w:val="548DD4" w:themeColor="text2" w:themeTint="99"/>
-          <w:sz w:val="22"/>
-          <w:szCs w:val="22"/>
-          <w:lang w:val="es-AR"/>
-        </w:rPr>
-      </w:pPr>
+          <w:color w:val="auto"/>
+          <w:sz w:val="22"/>
+          <w:szCs w:val="22"/>
+          <w:lang w:val="es-AR"/>
+        </w:rPr>
+      </w:pPr>
+      <w:r>
+        <w:rPr>
+          <w:b/>
+          <w:color w:val="auto"/>
+          <w:sz w:val="22"/>
+          <w:szCs w:val="22"/>
+          <w:lang w:val="es-AR"/>
+        </w:rPr>
+        <w:t xml:space="preserve">Documento </w:t>
+      </w:r>
+      <w:r>
+        <w:rPr>
+          <w:b/>
+          <w:color w:val="auto"/>
+          <w:sz w:val="22"/>
+          <w:szCs w:val="22"/>
+          <w:lang w:val="es-AR"/>
+        </w:rPr>
+        <w:t xml:space="preserve">Modelo de Negocio </w:t>
+      </w:r>
     </w:p>
     <w:p>
       <w:pPr>
         <w:pStyle w:val="Default"/>
         <w:numPr>
           <w:ilvl w:val="0"/>
-          <w:numId w:val="14"/>
+          <w:numId w:val="17"/>
         </w:numPr>
         <w:rPr>
-          <w:color w:val="548DD4" w:themeColor="text2" w:themeTint="99"/>
-          <w:sz w:val="22"/>
-          <w:szCs w:val="22"/>
-          <w:lang w:val="es-AR"/>
-        </w:rPr>
-      </w:pPr>
-      <w:r>
-        <w:rPr>
           <w:b/>
-          <w:bCs/>
-          <w:color w:val="548DD4" w:themeColor="text2" w:themeTint="99"/>
-          <w:sz w:val="22"/>
-          <w:szCs w:val="22"/>
-          <w:lang w:val="es-AR"/>
-        </w:rPr>
-        <w:t xml:space="preserve">Plan de Proyecto </w:t>
+          <w:color w:val="auto"/>
+          <w:sz w:val="22"/>
+          <w:szCs w:val="22"/>
+          <w:lang w:val="es-AR"/>
+        </w:rPr>
+      </w:pPr>
+      <w:r>
+        <w:rPr>
+          <w:b/>
+          <w:color w:val="auto"/>
+          <w:sz w:val="22"/>
+          <w:szCs w:val="22"/>
+          <w:lang w:val="es-AR"/>
+        </w:rPr>
+        <w:t xml:space="preserve">Documento </w:t>
+      </w:r>
+      <w:r>
+        <w:rPr>
+          <w:b/>
+          <w:color w:val="auto"/>
+          <w:sz w:val="22"/>
+          <w:szCs w:val="22"/>
+          <w:lang w:val="es-AR"/>
+        </w:rPr>
+        <w:t xml:space="preserve">Estudio de Factibilidad </w:t>
+      </w:r>
+    </w:p>
+    <w:p>
+      <w:pPr>
+        <w:pStyle w:val="Default"/>
+        <w:numPr>
+          <w:ilvl w:val="0"/>
+          <w:numId w:val="17"/>
+        </w:numPr>
+        <w:rPr>
+          <w:b/>
+          <w:color w:val="auto"/>
+          <w:sz w:val="22"/>
+          <w:szCs w:val="22"/>
+          <w:lang w:val="es-AR"/>
+        </w:rPr>
+      </w:pPr>
+      <w:r>
+        <w:rPr>
+          <w:b/>
+          <w:color w:val="auto"/>
+          <w:sz w:val="22"/>
+          <w:szCs w:val="22"/>
+          <w:lang w:val="es-AR"/>
+        </w:rPr>
+        <w:t xml:space="preserve">Documento </w:t>
+      </w:r>
+      <w:r>
+        <w:rPr>
+          <w:b/>
+          <w:color w:val="auto"/>
+          <w:sz w:val="22"/>
+          <w:szCs w:val="22"/>
+          <w:lang w:val="es-AR"/>
+        </w:rPr>
+        <w:t xml:space="preserve">Captura de Requerimientos </w:t>
+      </w:r>
+    </w:p>
+    <w:p>
+      <w:pPr>
+        <w:pStyle w:val="Default"/>
+        <w:numPr>
+          <w:ilvl w:val="0"/>
+          <w:numId w:val="17"/>
+        </w:numPr>
+        <w:rPr>
+          <w:b/>
+          <w:color w:val="auto"/>
+          <w:sz w:val="22"/>
+          <w:szCs w:val="22"/>
+          <w:lang w:val="es-AR"/>
+        </w:rPr>
+      </w:pPr>
+      <w:r>
+        <w:rPr>
+          <w:b/>
+          <w:color w:val="auto"/>
+          <w:sz w:val="22"/>
+          <w:szCs w:val="22"/>
+          <w:lang w:val="es-AR"/>
+        </w:rPr>
+        <w:t xml:space="preserve">Plan </w:t>
+      </w:r>
+      <w:r>
+        <w:rPr>
+          <w:b/>
+          <w:color w:val="auto"/>
+          <w:sz w:val="22"/>
+          <w:szCs w:val="22"/>
+          <w:lang w:val="es-AR"/>
+        </w:rPr>
+        <w:t>de Proyecto</w:t>
+      </w:r>
+      <w:r>
+        <w:rPr>
+          <w:b/>
+          <w:color w:val="auto"/>
+          <w:sz w:val="22"/>
+          <w:szCs w:val="22"/>
+          <w:lang w:val="es-AR"/>
+        </w:rPr>
+        <w:t xml:space="preserve"> </w:t>
+      </w:r>
+    </w:p>
+    <w:p>
+      <w:pPr>
+        <w:pStyle w:val="Default"/>
+        <w:numPr>
+          <w:ilvl w:val="0"/>
+          <w:numId w:val="17"/>
+        </w:numPr>
+        <w:rPr>
+          <w:b/>
+          <w:color w:val="auto"/>
+          <w:sz w:val="22"/>
+          <w:szCs w:val="22"/>
+          <w:lang w:val="es-AR"/>
+        </w:rPr>
+      </w:pPr>
+      <w:r>
+        <w:rPr>
+          <w:b/>
+          <w:color w:val="auto"/>
+          <w:sz w:val="22"/>
+          <w:szCs w:val="22"/>
+          <w:lang w:val="es-AR"/>
+        </w:rPr>
+        <w:t>Creación de Repositorio para Versionado</w:t>
+      </w:r>
+    </w:p>
+    <w:p>
+      <w:pPr>
+        <w:pStyle w:val="Default"/>
+        <w:numPr>
+          <w:ilvl w:val="0"/>
+          <w:numId w:val="17"/>
+        </w:numPr>
+        <w:rPr>
+          <w:b/>
+          <w:color w:val="auto"/>
+          <w:sz w:val="22"/>
+          <w:szCs w:val="22"/>
+          <w:lang w:val="es-AR"/>
+        </w:rPr>
+      </w:pPr>
+      <w:r>
+        <w:rPr>
+          <w:b/>
+          <w:color w:val="auto"/>
+          <w:sz w:val="22"/>
+          <w:szCs w:val="22"/>
+          <w:lang w:val="es-AR"/>
+        </w:rPr>
+        <w:t xml:space="preserve">Creación de Glosario </w:t>
+      </w:r>
+    </w:p>
+    <w:p>
+      <w:pPr>
+        <w:pStyle w:val="Default"/>
+        <w:numPr>
+          <w:ilvl w:val="0"/>
+          <w:numId w:val="17"/>
+        </w:numPr>
+        <w:rPr>
+          <w:b/>
+          <w:color w:val="auto"/>
+          <w:sz w:val="22"/>
+          <w:szCs w:val="22"/>
+          <w:lang w:val="es-AR"/>
+        </w:rPr>
+      </w:pPr>
+      <w:r>
+        <w:rPr>
+          <w:b/>
+          <w:color w:val="auto"/>
+          <w:sz w:val="22"/>
+          <w:szCs w:val="22"/>
+          <w:lang w:val="es-AR"/>
+        </w:rPr>
+        <w:t>Modelo de casos de uso preliminar</w:t>
+      </w:r>
+    </w:p>
+    <w:p>
+      <w:pPr>
+        <w:pStyle w:val="Default"/>
+        <w:numPr>
+          <w:ilvl w:val="0"/>
+          <w:numId w:val="17"/>
+        </w:numPr>
+        <w:rPr>
+          <w:b/>
+          <w:color w:val="auto"/>
+          <w:sz w:val="22"/>
+          <w:szCs w:val="22"/>
+          <w:lang w:val="es-AR"/>
+        </w:rPr>
+      </w:pPr>
+      <w:r>
+        <w:rPr>
+          <w:b/>
+          <w:color w:val="auto"/>
+          <w:sz w:val="22"/>
+          <w:szCs w:val="22"/>
+          <w:lang w:val="es-AR"/>
+        </w:rPr>
+        <w:t>Prototipo exploratorio de interfaz de usuario</w:t>
+      </w:r>
+    </w:p>
+    <w:p>
+      <w:pPr>
+        <w:pStyle w:val="Default"/>
+        <w:numPr>
+          <w:ilvl w:val="0"/>
+          <w:numId w:val="17"/>
+        </w:numPr>
+        <w:rPr>
+          <w:b/>
+          <w:color w:val="auto"/>
+          <w:sz w:val="22"/>
+          <w:szCs w:val="22"/>
+          <w:lang w:val="es-AR"/>
+        </w:rPr>
+      </w:pPr>
+      <w:r>
+        <w:rPr>
+          <w:b/>
+          <w:color w:val="auto"/>
+          <w:sz w:val="22"/>
+          <w:szCs w:val="22"/>
+          <w:lang w:val="es-AR"/>
+        </w:rPr>
+        <w:t xml:space="preserve">Documento </w:t>
+      </w:r>
+      <w:r>
+        <w:rPr>
+          <w:b/>
+          <w:color w:val="auto"/>
+          <w:sz w:val="22"/>
+          <w:szCs w:val="22"/>
+          <w:lang w:val="es-AR"/>
+        </w:rPr>
+        <w:t>Gestión</w:t>
+      </w:r>
+      <w:r>
+        <w:rPr>
+          <w:b/>
+          <w:color w:val="auto"/>
+          <w:sz w:val="22"/>
+          <w:szCs w:val="22"/>
+          <w:lang w:val="es-AR"/>
+        </w:rPr>
+        <w:t xml:space="preserve"> de Riesgos</w:t>
+      </w:r>
+    </w:p>
+    <w:p>
+      <w:pPr>
+        <w:pStyle w:val="Default"/>
+        <w:numPr>
+          <w:ilvl w:val="0"/>
+          <w:numId w:val="17"/>
+        </w:numPr>
+        <w:rPr>
+          <w:b/>
+          <w:color w:val="auto"/>
+          <w:sz w:val="22"/>
+          <w:szCs w:val="22"/>
+          <w:lang w:val="es-AR"/>
+        </w:rPr>
+      </w:pPr>
+      <w:r>
+        <w:rPr>
+          <w:b/>
+          <w:color w:val="auto"/>
+          <w:sz w:val="22"/>
+          <w:szCs w:val="22"/>
+          <w:lang w:val="es-AR"/>
+        </w:rPr>
+        <w:t>Documento Plan de Desarrollo</w:t>
       </w:r>
     </w:p>
     <w:p>
@@ -3874,14 +4110,6 @@
     </w:p>
     <w:p>
       <w:pPr>
-        <w:ind w:left="0" w:firstLine="0"/>
-        <w:rPr>
-          <w:rFonts w:cstheme="minorHAnsi"/>
-        </w:rPr>
-      </w:pPr>
-    </w:p>
-    <w:p>
-      <w:pPr>
         <w:pStyle w:val="PSI-Ttulo1"/>
       </w:pPr>
       <w:bookmarkStart w:id="6" w:name="_Toc257627934"/>
@@ -3889,11 +4117,6 @@
         <w:t>Planificación</w:t>
       </w:r>
       <w:bookmarkEnd w:id="6"/>
-    </w:p>
-    <w:p>
-      <w:pPr>
-        <w:pStyle w:val="PSI-Ttulo1"/>
-      </w:pPr>
     </w:p>
     <w:tbl>
       <w:tblPr>
@@ -3903,10 +4126,10 @@
         <w:tblLook w:val="0420" w:firstRow="1" w:lastRow="0" w:firstColumn="0" w:lastColumn="0" w:noHBand="0" w:noVBand="1"/>
       </w:tblPr>
       <w:tblGrid>
-        <w:gridCol w:w="5292"/>
-        <w:gridCol w:w="1071"/>
-        <w:gridCol w:w="1071"/>
-        <w:gridCol w:w="1070"/>
+        <w:gridCol w:w="4678"/>
+        <w:gridCol w:w="1276"/>
+        <w:gridCol w:w="1276"/>
+        <w:gridCol w:w="1274"/>
       </w:tblGrid>
       <w:tr>
         <w:trPr>
@@ -3914,7 +4137,7 @@
         </w:trPr>
         <w:tc>
           <w:tcPr>
-            <w:tcW w:w="5292" w:type="dxa"/>
+            <w:tcW w:w="4678" w:type="dxa"/>
           </w:tcPr>
           <w:p>
             <w:pPr>
@@ -3938,7 +4161,7 @@
         </w:tc>
         <w:tc>
           <w:tcPr>
-            <w:tcW w:w="1071" w:type="dxa"/>
+            <w:tcW w:w="1276" w:type="dxa"/>
           </w:tcPr>
           <w:p>
             <w:pPr>
@@ -3962,7 +4185,7 @@
         </w:tc>
         <w:tc>
           <w:tcPr>
-            <w:tcW w:w="1071" w:type="dxa"/>
+            <w:tcW w:w="1276" w:type="dxa"/>
           </w:tcPr>
           <w:p>
             <w:pPr>
@@ -3986,7 +4209,7 @@
         </w:tc>
         <w:tc>
           <w:tcPr>
-            <w:tcW w:w="1070" w:type="dxa"/>
+            <w:tcW w:w="1274" w:type="dxa"/>
           </w:tcPr>
           <w:p>
             <w:pPr>
@@ -4015,7 +4238,7 @@
         </w:trPr>
         <w:tc>
           <w:tcPr>
-            <w:tcW w:w="5292" w:type="dxa"/>
+            <w:tcW w:w="4678" w:type="dxa"/>
           </w:tcPr>
           <w:p>
             <w:pPr>
@@ -4032,21 +4255,13 @@
                 <w:color w:val="auto"/>
                 <w:lang w:val="es-ES"/>
               </w:rPr>
-              <w:t>R</w:t>
-            </w:r>
-            <w:r>
-              <w:rPr>
-                <w:rFonts w:cstheme="minorHAnsi"/>
-                <w:color w:val="auto"/>
-                <w:lang w:val="es-ES"/>
-              </w:rPr>
-              <w:t>eunión de grupo para definir lineamientos de trabajo</w:t>
+              <w:t>Reunión de grupo para definir lineamientos de trabajo</w:t>
             </w:r>
           </w:p>
         </w:tc>
         <w:tc>
           <w:tcPr>
-            <w:tcW w:w="1071" w:type="dxa"/>
+            <w:tcW w:w="1276" w:type="dxa"/>
           </w:tcPr>
           <w:p>
             <w:pPr>
@@ -4068,7 +4283,7 @@
         </w:tc>
         <w:tc>
           <w:tcPr>
-            <w:tcW w:w="1071" w:type="dxa"/>
+            <w:tcW w:w="1276" w:type="dxa"/>
           </w:tcPr>
           <w:p>
             <w:pPr>
@@ -4090,7 +4305,7 @@
         </w:tc>
         <w:tc>
           <w:tcPr>
-            <w:tcW w:w="1070" w:type="dxa"/>
+            <w:tcW w:w="1274" w:type="dxa"/>
           </w:tcPr>
           <w:p>
             <w:pPr>
@@ -4114,7 +4329,7 @@
       <w:tr>
         <w:tc>
           <w:tcPr>
-            <w:tcW w:w="5292" w:type="dxa"/>
+            <w:tcW w:w="4678" w:type="dxa"/>
           </w:tcPr>
           <w:p>
             <w:pPr>
@@ -4138,7 +4353,7 @@
         </w:tc>
         <w:tc>
           <w:tcPr>
-            <w:tcW w:w="1071" w:type="dxa"/>
+            <w:tcW w:w="1276" w:type="dxa"/>
           </w:tcPr>
           <w:p>
             <w:pPr>
@@ -4162,7 +4377,7 @@
         </w:tc>
         <w:tc>
           <w:tcPr>
-            <w:tcW w:w="1071" w:type="dxa"/>
+            <w:tcW w:w="1276" w:type="dxa"/>
           </w:tcPr>
           <w:p>
             <w:pPr>
@@ -4186,7 +4401,7 @@
         </w:tc>
         <w:tc>
           <w:tcPr>
-            <w:tcW w:w="1070" w:type="dxa"/>
+            <w:tcW w:w="1274" w:type="dxa"/>
           </w:tcPr>
           <w:p>
             <w:pPr>
@@ -4213,7 +4428,7 @@
         </w:trPr>
         <w:tc>
           <w:tcPr>
-            <w:tcW w:w="5292" w:type="dxa"/>
+            <w:tcW w:w="4678" w:type="dxa"/>
           </w:tcPr>
           <w:p>
             <w:pPr>
@@ -4235,7 +4450,7 @@
         </w:tc>
         <w:tc>
           <w:tcPr>
-            <w:tcW w:w="1071" w:type="dxa"/>
+            <w:tcW w:w="1276" w:type="dxa"/>
           </w:tcPr>
           <w:p>
             <w:pPr>
@@ -4257,7 +4472,7 @@
         </w:tc>
         <w:tc>
           <w:tcPr>
-            <w:tcW w:w="1071" w:type="dxa"/>
+            <w:tcW w:w="1276" w:type="dxa"/>
           </w:tcPr>
           <w:p>
             <w:pPr>
@@ -4279,7 +4494,7 @@
         </w:tc>
         <w:tc>
           <w:tcPr>
-            <w:tcW w:w="1070" w:type="dxa"/>
+            <w:tcW w:w="1274" w:type="dxa"/>
           </w:tcPr>
           <w:p>
             <w:pPr>
@@ -4303,7 +4518,7 @@
       <w:tr>
         <w:tc>
           <w:tcPr>
-            <w:tcW w:w="5292" w:type="dxa"/>
+            <w:tcW w:w="4678" w:type="dxa"/>
           </w:tcPr>
           <w:p>
             <w:pPr>
@@ -4321,14 +4536,13 @@
                 <w:color w:val="auto"/>
                 <w:lang w:val="es-ES"/>
               </w:rPr>
-              <w:lastRenderedPageBreak/>
               <w:t>Documento resumen primera entrevista</w:t>
             </w:r>
           </w:p>
         </w:tc>
         <w:tc>
           <w:tcPr>
-            <w:tcW w:w="1071" w:type="dxa"/>
+            <w:tcW w:w="1276" w:type="dxa"/>
           </w:tcPr>
           <w:p>
             <w:pPr>
@@ -4350,7 +4564,7 @@
         </w:tc>
         <w:tc>
           <w:tcPr>
-            <w:tcW w:w="1071" w:type="dxa"/>
+            <w:tcW w:w="1276" w:type="dxa"/>
           </w:tcPr>
           <w:p>
             <w:pPr>
@@ -4372,7 +4586,7 @@
         </w:tc>
         <w:tc>
           <w:tcPr>
-            <w:tcW w:w="1070" w:type="dxa"/>
+            <w:tcW w:w="1274" w:type="dxa"/>
           </w:tcPr>
           <w:p>
             <w:pPr>
@@ -4399,7 +4613,7 @@
         </w:trPr>
         <w:tc>
           <w:tcPr>
-            <w:tcW w:w="5292" w:type="dxa"/>
+            <w:tcW w:w="4678" w:type="dxa"/>
           </w:tcPr>
           <w:p>
             <w:pPr>
@@ -4415,6 +4629,7 @@
               <w:rPr>
                 <w:lang w:val="es-AR"/>
               </w:rPr>
+              <w:lastRenderedPageBreak/>
               <w:t xml:space="preserve">Reunión de grupo </w:t>
             </w:r>
             <w:r>
@@ -4427,7 +4642,7 @@
         </w:tc>
         <w:tc>
           <w:tcPr>
-            <w:tcW w:w="1071" w:type="dxa"/>
+            <w:tcW w:w="1276" w:type="dxa"/>
           </w:tcPr>
           <w:p>
             <w:pPr>
@@ -4449,7 +4664,7 @@
         </w:tc>
         <w:tc>
           <w:tcPr>
-            <w:tcW w:w="1071" w:type="dxa"/>
+            <w:tcW w:w="1276" w:type="dxa"/>
           </w:tcPr>
           <w:p>
             <w:pPr>
@@ -4471,7 +4686,7 @@
         </w:tc>
         <w:tc>
           <w:tcPr>
-            <w:tcW w:w="1070" w:type="dxa"/>
+            <w:tcW w:w="1274" w:type="dxa"/>
           </w:tcPr>
           <w:p>
             <w:pPr>
@@ -4495,7 +4710,7 @@
       <w:tr>
         <w:tc>
           <w:tcPr>
-            <w:tcW w:w="5292" w:type="dxa"/>
+            <w:tcW w:w="4678" w:type="dxa"/>
           </w:tcPr>
           <w:p>
             <w:pPr>
@@ -4514,7 +4729,7 @@
         </w:tc>
         <w:tc>
           <w:tcPr>
-            <w:tcW w:w="1071" w:type="dxa"/>
+            <w:tcW w:w="1276" w:type="dxa"/>
           </w:tcPr>
           <w:p>
             <w:pPr>
@@ -4536,7 +4751,7 @@
         </w:tc>
         <w:tc>
           <w:tcPr>
-            <w:tcW w:w="1071" w:type="dxa"/>
+            <w:tcW w:w="1276" w:type="dxa"/>
           </w:tcPr>
           <w:p>
             <w:pPr>
@@ -4558,7 +4773,7 @@
         </w:tc>
         <w:tc>
           <w:tcPr>
-            <w:tcW w:w="1070" w:type="dxa"/>
+            <w:tcW w:w="1274" w:type="dxa"/>
           </w:tcPr>
           <w:p>
             <w:pPr>
@@ -4585,7 +4800,7 @@
         </w:trPr>
         <w:tc>
           <w:tcPr>
-            <w:tcW w:w="5292" w:type="dxa"/>
+            <w:tcW w:w="4678" w:type="dxa"/>
           </w:tcPr>
           <w:p>
             <w:pPr>
@@ -4609,7 +4824,7 @@
         </w:tc>
         <w:tc>
           <w:tcPr>
-            <w:tcW w:w="1071" w:type="dxa"/>
+            <w:tcW w:w="1276" w:type="dxa"/>
           </w:tcPr>
           <w:p>
             <w:pPr>
@@ -4633,7 +4848,7 @@
         </w:tc>
         <w:tc>
           <w:tcPr>
-            <w:tcW w:w="1071" w:type="dxa"/>
+            <w:tcW w:w="1276" w:type="dxa"/>
           </w:tcPr>
           <w:p>
             <w:pPr>
@@ -4657,7 +4872,7 @@
         </w:tc>
         <w:tc>
           <w:tcPr>
-            <w:tcW w:w="1070" w:type="dxa"/>
+            <w:tcW w:w="1274" w:type="dxa"/>
           </w:tcPr>
           <w:p>
             <w:pPr>
@@ -4681,7 +4896,7 @@
       <w:tr>
         <w:tc>
           <w:tcPr>
-            <w:tcW w:w="5292" w:type="dxa"/>
+            <w:tcW w:w="4678" w:type="dxa"/>
           </w:tcPr>
           <w:p>
             <w:pPr>
@@ -4705,7 +4920,7 @@
         </w:tc>
         <w:tc>
           <w:tcPr>
-            <w:tcW w:w="1071" w:type="dxa"/>
+            <w:tcW w:w="1276" w:type="dxa"/>
           </w:tcPr>
           <w:p>
             <w:pPr>
@@ -4729,7 +4944,7 @@
         </w:tc>
         <w:tc>
           <w:tcPr>
-            <w:tcW w:w="1071" w:type="dxa"/>
+            <w:tcW w:w="1276" w:type="dxa"/>
           </w:tcPr>
           <w:p>
             <w:pPr>
@@ -4753,7 +4968,7 @@
         </w:tc>
         <w:tc>
           <w:tcPr>
-            <w:tcW w:w="1070" w:type="dxa"/>
+            <w:tcW w:w="1274" w:type="dxa"/>
           </w:tcPr>
           <w:p>
             <w:pPr>
@@ -4780,7 +4995,7 @@
         </w:trPr>
         <w:tc>
           <w:tcPr>
-            <w:tcW w:w="5292" w:type="dxa"/>
+            <w:tcW w:w="4678" w:type="dxa"/>
           </w:tcPr>
           <w:p>
             <w:pPr>
@@ -4799,7 +5014,7 @@
         </w:tc>
         <w:tc>
           <w:tcPr>
-            <w:tcW w:w="1071" w:type="dxa"/>
+            <w:tcW w:w="1276" w:type="dxa"/>
           </w:tcPr>
           <w:p>
             <w:pPr>
@@ -4821,7 +5036,7 @@
         </w:tc>
         <w:tc>
           <w:tcPr>
-            <w:tcW w:w="1071" w:type="dxa"/>
+            <w:tcW w:w="1276" w:type="dxa"/>
           </w:tcPr>
           <w:p>
             <w:pPr>
@@ -4843,7 +5058,7 @@
         </w:tc>
         <w:tc>
           <w:tcPr>
-            <w:tcW w:w="1070" w:type="dxa"/>
+            <w:tcW w:w="1274" w:type="dxa"/>
           </w:tcPr>
           <w:p>
             <w:pPr>
@@ -4867,7 +5082,7 @@
       <w:tr>
         <w:tc>
           <w:tcPr>
-            <w:tcW w:w="5292" w:type="dxa"/>
+            <w:tcW w:w="4678" w:type="dxa"/>
           </w:tcPr>
           <w:p>
             <w:pPr>
@@ -4891,7 +5106,7 @@
         </w:tc>
         <w:tc>
           <w:tcPr>
-            <w:tcW w:w="1071" w:type="dxa"/>
+            <w:tcW w:w="1276" w:type="dxa"/>
           </w:tcPr>
           <w:p>
             <w:pPr>
@@ -4903,7 +5118,6 @@
                 <w:lang w:val="es-ES"/>
               </w:rPr>
             </w:pPr>
-            <w:proofErr w:type="spellStart"/>
             <w:r>
               <w:rPr>
                 <w:rFonts w:cstheme="minorHAnsi"/>
@@ -4912,12 +5126,11 @@
               </w:rPr>
               <w:t>Victor</w:t>
             </w:r>
-            <w:proofErr w:type="spellEnd"/>
           </w:p>
         </w:tc>
         <w:tc>
           <w:tcPr>
-            <w:tcW w:w="1071" w:type="dxa"/>
+            <w:tcW w:w="1276" w:type="dxa"/>
           </w:tcPr>
           <w:p>
             <w:pPr>
@@ -4941,7 +5154,7 @@
         </w:tc>
         <w:tc>
           <w:tcPr>
-            <w:tcW w:w="1070" w:type="dxa"/>
+            <w:tcW w:w="1274" w:type="dxa"/>
           </w:tcPr>
           <w:p>
             <w:pPr>
@@ -4968,7 +5181,7 @@
         </w:trPr>
         <w:tc>
           <w:tcPr>
-            <w:tcW w:w="5292" w:type="dxa"/>
+            <w:tcW w:w="4678" w:type="dxa"/>
           </w:tcPr>
           <w:p>
             <w:pPr>
@@ -4987,7 +5200,7 @@
         </w:tc>
         <w:tc>
           <w:tcPr>
-            <w:tcW w:w="1071" w:type="dxa"/>
+            <w:tcW w:w="1276" w:type="dxa"/>
           </w:tcPr>
           <w:p>
             <w:pPr>
@@ -5009,7 +5222,7 @@
         </w:tc>
         <w:tc>
           <w:tcPr>
-            <w:tcW w:w="1071" w:type="dxa"/>
+            <w:tcW w:w="1276" w:type="dxa"/>
           </w:tcPr>
           <w:p>
             <w:pPr>
@@ -5031,7 +5244,7 @@
         </w:tc>
         <w:tc>
           <w:tcPr>
-            <w:tcW w:w="1070" w:type="dxa"/>
+            <w:tcW w:w="1274" w:type="dxa"/>
           </w:tcPr>
           <w:p>
             <w:pPr>
@@ -5055,7 +5268,7 @@
       <w:tr>
         <w:tc>
           <w:tcPr>
-            <w:tcW w:w="5292" w:type="dxa"/>
+            <w:tcW w:w="4678" w:type="dxa"/>
           </w:tcPr>
           <w:p>
             <w:pPr>
@@ -5074,7 +5287,7 @@
         </w:tc>
         <w:tc>
           <w:tcPr>
-            <w:tcW w:w="1071" w:type="dxa"/>
+            <w:tcW w:w="1276" w:type="dxa"/>
           </w:tcPr>
           <w:p>
             <w:pPr>
@@ -5096,7 +5309,7 @@
         </w:tc>
         <w:tc>
           <w:tcPr>
-            <w:tcW w:w="1071" w:type="dxa"/>
+            <w:tcW w:w="1276" w:type="dxa"/>
           </w:tcPr>
           <w:p>
             <w:pPr>
@@ -5118,7 +5331,7 @@
         </w:tc>
         <w:tc>
           <w:tcPr>
-            <w:tcW w:w="1070" w:type="dxa"/>
+            <w:tcW w:w="1274" w:type="dxa"/>
           </w:tcPr>
           <w:p>
             <w:pPr>
@@ -5145,7 +5358,7 @@
         </w:trPr>
         <w:tc>
           <w:tcPr>
-            <w:tcW w:w="5292" w:type="dxa"/>
+            <w:tcW w:w="4678" w:type="dxa"/>
           </w:tcPr>
           <w:p>
             <w:pPr>
@@ -5164,7 +5377,7 @@
         </w:tc>
         <w:tc>
           <w:tcPr>
-            <w:tcW w:w="1071" w:type="dxa"/>
+            <w:tcW w:w="1276" w:type="dxa"/>
           </w:tcPr>
           <w:p>
             <w:pPr>
@@ -5186,7 +5399,7 @@
         </w:tc>
         <w:tc>
           <w:tcPr>
-            <w:tcW w:w="1071" w:type="dxa"/>
+            <w:tcW w:w="1276" w:type="dxa"/>
           </w:tcPr>
           <w:p>
             <w:pPr>
@@ -5208,7 +5421,7 @@
         </w:tc>
         <w:tc>
           <w:tcPr>
-            <w:tcW w:w="1070" w:type="dxa"/>
+            <w:tcW w:w="1274" w:type="dxa"/>
           </w:tcPr>
           <w:p>
             <w:pPr>
@@ -5232,7 +5445,7 @@
       <w:tr>
         <w:tc>
           <w:tcPr>
-            <w:tcW w:w="5292" w:type="dxa"/>
+            <w:tcW w:w="4678" w:type="dxa"/>
           </w:tcPr>
           <w:p>
             <w:pPr>
@@ -5251,7 +5464,7 @@
         </w:tc>
         <w:tc>
           <w:tcPr>
-            <w:tcW w:w="1071" w:type="dxa"/>
+            <w:tcW w:w="1276" w:type="dxa"/>
           </w:tcPr>
           <w:p>
             <w:pPr>
@@ -5273,7 +5486,7 @@
         </w:tc>
         <w:tc>
           <w:tcPr>
-            <w:tcW w:w="1071" w:type="dxa"/>
+            <w:tcW w:w="1276" w:type="dxa"/>
           </w:tcPr>
           <w:p>
             <w:pPr>
@@ -5295,7 +5508,7 @@
         </w:tc>
         <w:tc>
           <w:tcPr>
-            <w:tcW w:w="1070" w:type="dxa"/>
+            <w:tcW w:w="1274" w:type="dxa"/>
           </w:tcPr>
           <w:p>
             <w:pPr>
@@ -5329,7 +5542,7 @@
         </w:trPr>
         <w:tc>
           <w:tcPr>
-            <w:tcW w:w="5292" w:type="dxa"/>
+            <w:tcW w:w="4678" w:type="dxa"/>
           </w:tcPr>
           <w:p>
             <w:pPr>
@@ -5348,7 +5561,7 @@
         </w:tc>
         <w:tc>
           <w:tcPr>
-            <w:tcW w:w="1071" w:type="dxa"/>
+            <w:tcW w:w="1276" w:type="dxa"/>
           </w:tcPr>
           <w:p>
             <w:pPr>
@@ -5359,7 +5572,6 @@
                 <w:color w:val="auto"/>
               </w:rPr>
             </w:pPr>
-            <w:proofErr w:type="spellStart"/>
             <w:r>
               <w:rPr>
                 <w:rFonts w:cstheme="minorHAnsi"/>
@@ -5367,12 +5579,11 @@
               </w:rPr>
               <w:t>Victor</w:t>
             </w:r>
-            <w:proofErr w:type="spellEnd"/>
           </w:p>
         </w:tc>
         <w:tc>
           <w:tcPr>
-            <w:tcW w:w="1071" w:type="dxa"/>
+            <w:tcW w:w="1276" w:type="dxa"/>
           </w:tcPr>
           <w:p>
             <w:pPr>
@@ -5394,7 +5605,7 @@
         </w:tc>
         <w:tc>
           <w:tcPr>
-            <w:tcW w:w="1070" w:type="dxa"/>
+            <w:tcW w:w="1274" w:type="dxa"/>
           </w:tcPr>
           <w:p>
             <w:pPr>
@@ -5419,8 +5630,6 @@
               </w:rPr>
               <w:t>5</w:t>
             </w:r>
-            <w:bookmarkStart w:id="7" w:name="_GoBack"/>
-            <w:bookmarkEnd w:id="7"/>
             <w:r>
               <w:rPr>
                 <w:rFonts w:cstheme="minorHAnsi"/>
@@ -5434,7 +5643,7 @@
       <w:tr>
         <w:tc>
           <w:tcPr>
-            <w:tcW w:w="5292" w:type="dxa"/>
+            <w:tcW w:w="4678" w:type="dxa"/>
           </w:tcPr>
           <w:p>
             <w:pPr>
@@ -5453,7 +5662,7 @@
         </w:tc>
         <w:tc>
           <w:tcPr>
-            <w:tcW w:w="1071" w:type="dxa"/>
+            <w:tcW w:w="1276" w:type="dxa"/>
           </w:tcPr>
           <w:p>
             <w:pPr>
@@ -5468,7 +5677,7 @@
         </w:tc>
         <w:tc>
           <w:tcPr>
-            <w:tcW w:w="1071" w:type="dxa"/>
+            <w:tcW w:w="1276" w:type="dxa"/>
           </w:tcPr>
           <w:p>
             <w:pPr>
@@ -5490,7 +5699,7 @@
         </w:tc>
         <w:tc>
           <w:tcPr>
-            <w:tcW w:w="1070" w:type="dxa"/>
+            <w:tcW w:w="1274" w:type="dxa"/>
           </w:tcPr>
           <w:p>
             <w:pPr>
@@ -5524,7 +5733,7 @@
         </w:trPr>
         <w:tc>
           <w:tcPr>
-            <w:tcW w:w="5292" w:type="dxa"/>
+            <w:tcW w:w="4678" w:type="dxa"/>
           </w:tcPr>
           <w:p>
             <w:pPr>
@@ -5537,14 +5746,13 @@
               <w:rPr>
                 <w:lang w:val="es-AR"/>
               </w:rPr>
-              <w:lastRenderedPageBreak/>
               <w:t>Plan de desarrollo</w:t>
             </w:r>
           </w:p>
         </w:tc>
         <w:tc>
           <w:tcPr>
-            <w:tcW w:w="1071" w:type="dxa"/>
+            <w:tcW w:w="1276" w:type="dxa"/>
           </w:tcPr>
           <w:p>
             <w:pPr>
@@ -5566,7 +5774,7 @@
         </w:tc>
         <w:tc>
           <w:tcPr>
-            <w:tcW w:w="1071" w:type="dxa"/>
+            <w:tcW w:w="1276" w:type="dxa"/>
           </w:tcPr>
           <w:p>
             <w:pPr>
@@ -5588,7 +5796,7 @@
         </w:tc>
         <w:tc>
           <w:tcPr>
-            <w:tcW w:w="1070" w:type="dxa"/>
+            <w:tcW w:w="1274" w:type="dxa"/>
           </w:tcPr>
           <w:p>
             <w:pPr>
@@ -5619,7 +5827,7 @@
       <w:tr>
         <w:tc>
           <w:tcPr>
-            <w:tcW w:w="5292" w:type="dxa"/>
+            <w:tcW w:w="4678" w:type="dxa"/>
           </w:tcPr>
           <w:p>
             <w:pPr>
@@ -5640,7 +5848,7 @@
         </w:tc>
         <w:tc>
           <w:tcPr>
-            <w:tcW w:w="1071" w:type="dxa"/>
+            <w:tcW w:w="1276" w:type="dxa"/>
           </w:tcPr>
           <w:p>
             <w:pPr>
@@ -5656,7 +5864,7 @@
         </w:tc>
         <w:tc>
           <w:tcPr>
-            <w:tcW w:w="1071" w:type="dxa"/>
+            <w:tcW w:w="1276" w:type="dxa"/>
           </w:tcPr>
           <w:p>
             <w:pPr>
@@ -5704,7 +5912,7 @@
         </w:tc>
         <w:tc>
           <w:tcPr>
-            <w:tcW w:w="1070" w:type="dxa"/>
+            <w:tcW w:w="1274" w:type="dxa"/>
           </w:tcPr>
           <w:p>
             <w:pPr>
@@ -5739,17 +5947,12 @@
     <w:p>
       <w:pPr>
         <w:pStyle w:val="PSI-Normal"/>
+        <w:ind w:left="0" w:firstLine="0"/>
         <w:rPr>
           <w:rFonts w:cstheme="minorHAnsi"/>
         </w:rPr>
       </w:pPr>
-      <w:bookmarkStart w:id="8" w:name="_Toc238197615"/>
-      <w:r>
-        <w:rPr>
-          <w:rFonts w:cstheme="minorHAnsi"/>
-        </w:rPr>
-        <w:tab/>
-      </w:r>
+      <w:bookmarkStart w:id="7" w:name="_Toc238197615"/>
     </w:p>
     <w:p>
       <w:pPr>
@@ -5758,15 +5961,15 @@
           <w:rFonts w:eastAsia="DejaVu Sans"/>
         </w:rPr>
       </w:pPr>
-      <w:bookmarkStart w:id="9" w:name="_Toc257627935"/>
+      <w:bookmarkStart w:id="8" w:name="_Toc257627935"/>
       <w:r>
         <w:rPr>
           <w:rFonts w:eastAsia="DejaVu Sans"/>
         </w:rPr>
         <w:t>Casos de Uso y Escenarios</w:t>
       </w:r>
+      <w:bookmarkEnd w:id="7"/>
       <w:bookmarkEnd w:id="8"/>
-      <w:bookmarkEnd w:id="9"/>
     </w:p>
     <w:p>
       <w:pPr>
@@ -5810,11 +6013,12 @@
       <w:pPr>
         <w:pStyle w:val="PSI-Ttulo1"/>
       </w:pPr>
-      <w:bookmarkStart w:id="10" w:name="_Toc257627936"/>
-      <w:r>
+      <w:bookmarkStart w:id="9" w:name="_Toc257627936"/>
+      <w:r>
+        <w:lastRenderedPageBreak/>
         <w:t>Recursos</w:t>
       </w:r>
-      <w:bookmarkEnd w:id="10"/>
+      <w:bookmarkEnd w:id="9"/>
     </w:p>
     <w:p>
       <w:pPr>
@@ -6108,64 +6312,6 @@
           <w:color w:val="auto"/>
           <w:sz w:val="22"/>
           <w:szCs w:val="22"/>
-        </w:rPr>
-      </w:pPr>
-    </w:p>
-    <w:p>
-      <w:pPr>
-        <w:pStyle w:val="Default"/>
-        <w:rPr>
-          <w:i/>
-          <w:iCs/>
-          <w:color w:val="auto"/>
-          <w:sz w:val="22"/>
-          <w:szCs w:val="22"/>
-          <w:lang w:val="es-AR"/>
-        </w:rPr>
-      </w:pPr>
-      <w:r>
-        <w:rPr>
-          <w:i/>
-          <w:iCs/>
-          <w:color w:val="auto"/>
-          <w:sz w:val="22"/>
-          <w:szCs w:val="22"/>
-          <w:lang w:val="es-AR"/>
-        </w:rPr>
-        <w:t xml:space="preserve"> </w:t>
-      </w:r>
-      <w:r>
-        <w:rPr>
-          <w:i/>
-          <w:iCs/>
-          <w:color w:val="auto"/>
-          <w:sz w:val="22"/>
-          <w:szCs w:val="22"/>
-          <w:lang w:val="es-AR"/>
-        </w:rPr>
-        <w:t>(Características complet</w:t>
-      </w:r>
-      <w:r>
-        <w:rPr>
-          <w:i/>
-          <w:iCs/>
-          <w:color w:val="auto"/>
-          <w:sz w:val="22"/>
-          <w:szCs w:val="22"/>
-          <w:lang w:val="es-AR"/>
-        </w:rPr>
-        <w:t>as se encuentran detalladas en los anexos)</w:t>
-      </w:r>
-    </w:p>
-    <w:p>
-      <w:pPr>
-        <w:pStyle w:val="Default"/>
-        <w:rPr>
-          <w:i/>
-          <w:iCs/>
-          <w:color w:val="auto"/>
-          <w:sz w:val="22"/>
-          <w:szCs w:val="22"/>
           <w:lang w:val="es-AR"/>
         </w:rPr>
       </w:pPr>
@@ -6227,105 +6373,740 @@
     </w:p>
     <w:p>
       <w:pPr>
+        <w:pStyle w:val="PSI-Ttulo1"/>
+      </w:pPr>
+    </w:p>
+    <w:p>
+      <w:pPr>
+        <w:pStyle w:val="PSI-Ttulo1"/>
+      </w:pPr>
+      <w:bookmarkStart w:id="10" w:name="_Toc257627937"/>
+      <w:r>
+        <w:t>Evalua</w:t>
+      </w:r>
+      <w:bookmarkStart w:id="11" w:name="_GoBack"/>
+      <w:bookmarkEnd w:id="11"/>
+      <w:r>
+        <w:t>ción</w:t>
+      </w:r>
+      <w:r>
+        <w:t xml:space="preserve"> </w:t>
+      </w:r>
+      <w:bookmarkEnd w:id="10"/>
+      <w:r>
+        <w:t>15-09-17</w:t>
+      </w:r>
+    </w:p>
+    <w:p>
+      <w:pPr>
+        <w:pStyle w:val="PSI-Comentario"/>
+        <w:rPr>
+          <w:rFonts w:cstheme="minorHAnsi"/>
+          <w:color w:val="auto"/>
+          <w:u w:val="single"/>
+        </w:rPr>
+      </w:pPr>
+      <w:r>
+        <w:rPr>
+          <w:rFonts w:cstheme="minorHAnsi"/>
+          <w:color w:val="auto"/>
+        </w:rPr>
+        <w:t>[Está sección deberá completarse una vez concluida la iteración. Basándose en los criterios previamente establecidos, evaluar el trabajo realizado y los logros obtenidos, como así también determinar los elementos de configuración que formarán parte de la línea base.]</w:t>
+      </w:r>
+    </w:p>
+    <w:p>
+      <w:pPr>
+        <w:pStyle w:val="PSI-Ttulo2"/>
+        <w:rPr>
+          <w:rFonts w:asciiTheme="minorHAnsi" w:hAnsiTheme="minorHAnsi" w:cstheme="minorHAnsi"/>
+          <w:color w:val="92D050"/>
+        </w:rPr>
+      </w:pPr>
+      <w:bookmarkStart w:id="12" w:name="_Toc257627938"/>
+      <w:r>
+        <w:rPr>
+          <w:rFonts w:asciiTheme="minorHAnsi" w:hAnsiTheme="minorHAnsi" w:cstheme="minorHAnsi"/>
+          <w:color w:val="92D050"/>
+        </w:rPr>
+        <w:t>Objetivos Alcanzados</w:t>
+      </w:r>
+      <w:bookmarkEnd w:id="12"/>
+    </w:p>
+    <w:p>
+      <w:pPr>
+        <w:pStyle w:val="Default"/>
+        <w:rPr>
+          <w:color w:val="auto"/>
+          <w:sz w:val="22"/>
+          <w:szCs w:val="22"/>
+          <w:lang w:val="es-AR"/>
+        </w:rPr>
+      </w:pPr>
+    </w:p>
+    <w:p>
+      <w:pPr>
+        <w:pStyle w:val="Default"/>
+        <w:rPr>
+          <w:color w:val="auto"/>
+          <w:sz w:val="22"/>
+          <w:szCs w:val="22"/>
+          <w:lang w:val="es-AR"/>
+        </w:rPr>
+      </w:pPr>
+      <w:r>
+        <w:rPr>
+          <w:color w:val="auto"/>
+          <w:sz w:val="22"/>
+          <w:szCs w:val="22"/>
+          <w:lang w:val="es-AR"/>
+        </w:rPr>
+        <w:t xml:space="preserve">Al finalizar esta fase se realizaron las siguientes tareas: </w:t>
+      </w:r>
+    </w:p>
+    <w:p>
+      <w:pPr>
         <w:pStyle w:val="Default"/>
         <w:numPr>
           <w:ilvl w:val="0"/>
           <w:numId w:val="18"/>
         </w:numPr>
-        <w:rPr>
-          <w:color w:val="auto"/>
-          <w:sz w:val="22"/>
-          <w:szCs w:val="22"/>
-          <w:lang w:val="es-AR"/>
-        </w:rPr>
-      </w:pPr>
-      <w:r>
-        <w:rPr>
-          <w:color w:val="auto"/>
-          <w:sz w:val="22"/>
-          <w:szCs w:val="22"/>
-          <w:lang w:val="es-AR"/>
-        </w:rPr>
-        <w:t>Lectura libro Proceso Unificado ¿Corresponde?</w:t>
+        <w:ind w:left="284"/>
+        <w:jc w:val="both"/>
+        <w:rPr>
+          <w:b/>
+          <w:color w:val="auto"/>
+          <w:sz w:val="22"/>
+          <w:szCs w:val="22"/>
+          <w:lang w:val="es-AR"/>
+        </w:rPr>
+      </w:pPr>
+      <w:r>
+        <w:rPr>
+          <w:b/>
+          <w:color w:val="auto"/>
+          <w:sz w:val="22"/>
+          <w:szCs w:val="22"/>
+          <w:lang w:val="es-AR"/>
+        </w:rPr>
+        <w:t>Entrevistas y sus respectivos documentos</w:t>
+      </w:r>
+      <w:r>
+        <w:rPr>
+          <w:b/>
+          <w:color w:val="auto"/>
+          <w:sz w:val="22"/>
+          <w:szCs w:val="22"/>
+          <w:lang w:val="es-AR"/>
+        </w:rPr>
+        <w:t xml:space="preserve">. </w:t>
       </w:r>
     </w:p>
     <w:p>
       <w:pPr>
-        <w:pStyle w:val="PSI-Ttulo1"/>
-      </w:pPr>
+        <w:pStyle w:val="Default"/>
+        <w:ind w:left="705"/>
+        <w:jc w:val="both"/>
+        <w:rPr>
+          <w:color w:val="auto"/>
+          <w:sz w:val="22"/>
+          <w:szCs w:val="22"/>
+          <w:lang w:val="es-AR"/>
+        </w:rPr>
+      </w:pPr>
+      <w:r>
+        <w:rPr>
+          <w:color w:val="auto"/>
+          <w:sz w:val="22"/>
+          <w:szCs w:val="22"/>
+          <w:lang w:val="es-AR"/>
+        </w:rPr>
+        <w:t>Se logró llevar adelante dos entrevistas de las cuales se confecciono su respectivo documento, fueron suficientes para entender las necesidades y visión del cliente.</w:t>
+      </w:r>
     </w:p>
     <w:p>
       <w:pPr>
-        <w:pStyle w:val="PSI-Ttulo1"/>
-      </w:pPr>
-      <w:bookmarkStart w:id="11" w:name="_Toc257627937"/>
-      <w:r>
-        <w:t>Evaluación</w:t>
-      </w:r>
-      <w:r>
-        <w:t xml:space="preserve"> [Fecha]</w:t>
-      </w:r>
-      <w:bookmarkEnd w:id="11"/>
+        <w:pStyle w:val="Default"/>
+        <w:numPr>
+          <w:ilvl w:val="0"/>
+          <w:numId w:val="18"/>
+        </w:numPr>
+        <w:ind w:left="284"/>
+        <w:jc w:val="both"/>
+        <w:rPr>
+          <w:b/>
+          <w:color w:val="auto"/>
+          <w:sz w:val="22"/>
+          <w:szCs w:val="22"/>
+          <w:lang w:val="es-AR"/>
+        </w:rPr>
+      </w:pPr>
+      <w:r>
+        <w:rPr>
+          <w:b/>
+          <w:color w:val="auto"/>
+          <w:sz w:val="22"/>
+          <w:szCs w:val="22"/>
+          <w:lang w:val="es-AR"/>
+        </w:rPr>
+        <w:t>Reuniones de grupo</w:t>
+      </w:r>
+      <w:r>
+        <w:rPr>
+          <w:b/>
+          <w:color w:val="auto"/>
+          <w:sz w:val="22"/>
+          <w:szCs w:val="22"/>
+          <w:lang w:val="es-AR"/>
+        </w:rPr>
+        <w:t>.</w:t>
+      </w:r>
     </w:p>
     <w:p>
       <w:pPr>
-        <w:pStyle w:val="PSI-Comentario"/>
-        <w:rPr>
-          <w:rFonts w:cstheme="minorHAnsi"/>
-          <w:color w:val="auto"/>
-          <w:u w:val="single"/>
-        </w:rPr>
-      </w:pPr>
-      <w:r>
-        <w:rPr>
-          <w:rFonts w:cstheme="minorHAnsi"/>
-          <w:color w:val="auto"/>
-        </w:rPr>
-        <w:t>[Está sección deberá completarse una vez concluida la iteración. Basándose en los criterios previamente establecidos, evaluar el trabajo realizado y los logros obtenidos, como así también determinar los elementos de configuración que formarán parte de la línea base.]</w:t>
+        <w:pStyle w:val="Default"/>
+        <w:ind w:left="705"/>
+        <w:jc w:val="both"/>
+        <w:rPr>
+          <w:color w:val="auto"/>
+          <w:sz w:val="22"/>
+          <w:szCs w:val="22"/>
+          <w:lang w:val="es-AR"/>
+        </w:rPr>
+      </w:pPr>
+      <w:r>
+        <w:rPr>
+          <w:color w:val="auto"/>
+          <w:sz w:val="22"/>
+          <w:szCs w:val="22"/>
+          <w:lang w:val="es-AR"/>
+        </w:rPr>
+        <w:tab/>
+        <w:t>Se llevaron a cabo dos reuniones de grupo con el objetivo de definir lineamientos de trabajo y aproximar las visiones sobre el sistema que cada desarrollador tenia.</w:t>
+      </w:r>
+      <w:r>
+        <w:rPr>
+          <w:color w:val="auto"/>
+          <w:sz w:val="22"/>
+          <w:szCs w:val="22"/>
+          <w:lang w:val="es-AR"/>
+        </w:rPr>
+        <w:t xml:space="preserve"> </w:t>
       </w:r>
     </w:p>
     <w:p>
       <w:pPr>
-        <w:pStyle w:val="PSI-Ttulo2"/>
-        <w:rPr>
-          <w:rFonts w:asciiTheme="minorHAnsi" w:hAnsiTheme="minorHAnsi" w:cstheme="minorHAnsi"/>
-          <w:color w:val="92D050"/>
-        </w:rPr>
-      </w:pPr>
-      <w:bookmarkStart w:id="12" w:name="_Toc257627938"/>
-      <w:r>
-        <w:rPr>
-          <w:rFonts w:asciiTheme="minorHAnsi" w:hAnsiTheme="minorHAnsi" w:cstheme="minorHAnsi"/>
-          <w:color w:val="92D050"/>
-        </w:rPr>
-        <w:t>Objetivos Alcanzados</w:t>
-      </w:r>
-      <w:bookmarkEnd w:id="12"/>
+        <w:pStyle w:val="Default"/>
+        <w:numPr>
+          <w:ilvl w:val="0"/>
+          <w:numId w:val="18"/>
+        </w:numPr>
+        <w:ind w:left="284"/>
+        <w:jc w:val="both"/>
+        <w:rPr>
+          <w:b/>
+          <w:color w:val="auto"/>
+          <w:sz w:val="22"/>
+          <w:szCs w:val="22"/>
+          <w:lang w:val="es-AR"/>
+        </w:rPr>
+      </w:pPr>
+      <w:r>
+        <w:rPr>
+          <w:b/>
+          <w:color w:val="auto"/>
+          <w:sz w:val="22"/>
+          <w:szCs w:val="22"/>
+          <w:lang w:val="es-AR"/>
+        </w:rPr>
+        <w:t>Documento Modelo de Negocio</w:t>
+      </w:r>
+      <w:r>
+        <w:rPr>
+          <w:b/>
+          <w:color w:val="auto"/>
+          <w:sz w:val="22"/>
+          <w:szCs w:val="22"/>
+          <w:lang w:val="es-AR"/>
+        </w:rPr>
+        <w:t>.</w:t>
+      </w:r>
     </w:p>
     <w:p>
       <w:pPr>
-        <w:pStyle w:val="PSI-Comentario"/>
-        <w:rPr>
-          <w:rFonts w:cstheme="minorHAnsi"/>
-          <w:color w:val="auto"/>
-        </w:rPr>
-      </w:pPr>
-      <w:r>
-        <w:rPr>
-          <w:rFonts w:cstheme="minorHAnsi"/>
-          <w:color w:val="auto"/>
-        </w:rPr>
-        <w:t>[Aquí se hace referencia a los objetivos que fueron alcanzados]</w:t>
+        <w:pStyle w:val="Default"/>
+        <w:ind w:left="705"/>
+        <w:jc w:val="both"/>
+        <w:rPr>
+          <w:color w:val="auto"/>
+          <w:sz w:val="22"/>
+          <w:szCs w:val="22"/>
+          <w:lang w:val="es-AR"/>
+        </w:rPr>
+      </w:pPr>
+      <w:r>
+        <w:rPr>
+          <w:color w:val="auto"/>
+          <w:sz w:val="22"/>
+          <w:szCs w:val="22"/>
+          <w:lang w:val="es-AR"/>
+        </w:rPr>
+        <w:tab/>
+        <w:t>Se confecciono el documento de modelo de negocio, expresando el estado actual de circuito de comunicación que el proyecto debe mejorar, aunque en principio es casi inexistente.</w:t>
+      </w:r>
+      <w:r>
+        <w:rPr>
+          <w:color w:val="auto"/>
+          <w:sz w:val="22"/>
+          <w:szCs w:val="22"/>
+          <w:lang w:val="es-AR"/>
+        </w:rPr>
+        <w:t xml:space="preserve"> </w:t>
       </w:r>
     </w:p>
     <w:p>
       <w:pPr>
-        <w:pStyle w:val="PSI-Ttulo2"/>
-        <w:rPr>
-          <w:rFonts w:asciiTheme="minorHAnsi" w:hAnsiTheme="minorHAnsi" w:cstheme="minorHAnsi"/>
-          <w:color w:val="auto"/>
-        </w:rPr>
-      </w:pPr>
+        <w:pStyle w:val="Default"/>
+        <w:numPr>
+          <w:ilvl w:val="0"/>
+          <w:numId w:val="18"/>
+        </w:numPr>
+        <w:ind w:left="284"/>
+        <w:jc w:val="both"/>
+        <w:rPr>
+          <w:b/>
+          <w:color w:val="auto"/>
+          <w:sz w:val="22"/>
+          <w:szCs w:val="22"/>
+          <w:lang w:val="es-AR"/>
+        </w:rPr>
+      </w:pPr>
+      <w:r>
+        <w:rPr>
+          <w:b/>
+          <w:color w:val="auto"/>
+          <w:sz w:val="22"/>
+          <w:szCs w:val="22"/>
+          <w:lang w:val="es-AR"/>
+        </w:rPr>
+        <w:t xml:space="preserve">Documento </w:t>
+      </w:r>
+      <w:r>
+        <w:rPr>
+          <w:b/>
+          <w:color w:val="auto"/>
+          <w:sz w:val="22"/>
+          <w:szCs w:val="22"/>
+          <w:lang w:val="es-AR"/>
+        </w:rPr>
+        <w:t>E</w:t>
+      </w:r>
+      <w:r>
+        <w:rPr>
+          <w:b/>
+          <w:color w:val="auto"/>
+          <w:sz w:val="22"/>
+          <w:szCs w:val="22"/>
+          <w:lang w:val="es-AR"/>
+        </w:rPr>
+        <w:t>studio de factibilidad.</w:t>
+      </w:r>
+    </w:p>
+    <w:p>
+      <w:pPr>
+        <w:pStyle w:val="Default"/>
+        <w:ind w:left="786"/>
+        <w:jc w:val="both"/>
+        <w:rPr>
+          <w:color w:val="auto"/>
+          <w:sz w:val="22"/>
+          <w:szCs w:val="22"/>
+          <w:lang w:val="es-AR"/>
+        </w:rPr>
+      </w:pPr>
+      <w:r>
+        <w:rPr>
+          <w:color w:val="auto"/>
+          <w:sz w:val="22"/>
+          <w:szCs w:val="22"/>
+          <w:lang w:val="es-AR"/>
+        </w:rPr>
+        <w:t>Se confecciono el documento, presentando el problema presentado por el cliente y las posibilidades de solución a grandes rasgos.</w:t>
+      </w:r>
+    </w:p>
+    <w:p>
+      <w:pPr>
+        <w:pStyle w:val="Default"/>
+        <w:numPr>
+          <w:ilvl w:val="0"/>
+          <w:numId w:val="18"/>
+        </w:numPr>
+        <w:ind w:left="284"/>
+        <w:jc w:val="both"/>
+        <w:rPr>
+          <w:b/>
+          <w:color w:val="auto"/>
+          <w:sz w:val="22"/>
+          <w:szCs w:val="22"/>
+          <w:lang w:val="es-AR"/>
+        </w:rPr>
+      </w:pPr>
+      <w:r>
+        <w:rPr>
+          <w:b/>
+          <w:color w:val="auto"/>
+          <w:sz w:val="22"/>
+          <w:szCs w:val="22"/>
+          <w:lang w:val="es-AR"/>
+        </w:rPr>
+        <w:t>Documento Captura de Requerimientos</w:t>
+      </w:r>
+      <w:r>
+        <w:rPr>
+          <w:b/>
+          <w:color w:val="auto"/>
+          <w:sz w:val="22"/>
+          <w:szCs w:val="22"/>
+          <w:lang w:val="es-AR"/>
+        </w:rPr>
+        <w:t>.</w:t>
+      </w:r>
+    </w:p>
+    <w:p>
+      <w:pPr>
+        <w:pStyle w:val="Default"/>
+        <w:ind w:left="786"/>
+        <w:jc w:val="both"/>
+        <w:rPr>
+          <w:color w:val="auto"/>
+          <w:sz w:val="22"/>
+          <w:szCs w:val="22"/>
+          <w:lang w:val="es-AR"/>
+        </w:rPr>
+      </w:pPr>
+      <w:r>
+        <w:rPr>
+          <w:color w:val="auto"/>
+          <w:sz w:val="22"/>
+          <w:szCs w:val="22"/>
+          <w:lang w:val="es-AR"/>
+        </w:rPr>
+        <w:t xml:space="preserve">Se confecciono el documento de captura de requerimientos haciendo uso de los </w:t>
+      </w:r>
+      <w:r>
+        <w:rPr>
+          <w:color w:val="auto"/>
+          <w:sz w:val="22"/>
+          <w:szCs w:val="22"/>
+          <w:lang w:val="es-AR"/>
+        </w:rPr>
+        <w:t>documentos de entrevista con el</w:t>
+      </w:r>
+      <w:r>
+        <w:rPr>
+          <w:color w:val="auto"/>
+          <w:sz w:val="22"/>
+          <w:szCs w:val="22"/>
+          <w:lang w:val="es-AR"/>
+        </w:rPr>
+        <w:t xml:space="preserve"> cliente, este documento recoge los requerimientos preliminares.</w:t>
+      </w:r>
+    </w:p>
+    <w:p>
+      <w:pPr>
+        <w:pStyle w:val="Default"/>
+        <w:numPr>
+          <w:ilvl w:val="0"/>
+          <w:numId w:val="18"/>
+        </w:numPr>
+        <w:ind w:left="284"/>
+        <w:rPr>
+          <w:b/>
+          <w:color w:val="auto"/>
+          <w:sz w:val="22"/>
+          <w:szCs w:val="22"/>
+          <w:lang w:val="es-AR"/>
+        </w:rPr>
+      </w:pPr>
+      <w:r>
+        <w:rPr>
+          <w:b/>
+          <w:color w:val="auto"/>
+          <w:sz w:val="22"/>
+          <w:szCs w:val="22"/>
+          <w:lang w:val="es-AR"/>
+        </w:rPr>
+        <w:t>Creación de Repositorio para Versionado</w:t>
+      </w:r>
+      <w:r>
+        <w:rPr>
+          <w:b/>
+          <w:color w:val="auto"/>
+          <w:sz w:val="22"/>
+          <w:szCs w:val="22"/>
+          <w:lang w:val="es-AR"/>
+        </w:rPr>
+        <w:t>.</w:t>
+      </w:r>
+    </w:p>
+    <w:p>
+      <w:pPr>
+        <w:pStyle w:val="Default"/>
+        <w:ind w:left="786"/>
+        <w:jc w:val="both"/>
+        <w:rPr>
+          <w:color w:val="auto"/>
+          <w:sz w:val="22"/>
+          <w:szCs w:val="22"/>
+          <w:lang w:val="es-AR"/>
+        </w:rPr>
+      </w:pPr>
+      <w:r>
+        <w:rPr>
+          <w:color w:val="auto"/>
+          <w:sz w:val="22"/>
+          <w:szCs w:val="22"/>
+          <w:lang w:val="es-AR"/>
+        </w:rPr>
+        <w:lastRenderedPageBreak/>
+        <w:t xml:space="preserve">Se creó en GitHub el repositorio necesario para trabajar el control de versiones, como gestor se procedió al uso de </w:t>
+      </w:r>
+      <w:proofErr w:type="spellStart"/>
+      <w:r>
+        <w:rPr>
+          <w:color w:val="auto"/>
+          <w:sz w:val="22"/>
+          <w:szCs w:val="22"/>
+          <w:lang w:val="es-AR"/>
+        </w:rPr>
+        <w:t>Tortoise</w:t>
+      </w:r>
+      <w:proofErr w:type="spellEnd"/>
+      <w:r>
+        <w:rPr>
+          <w:color w:val="auto"/>
+          <w:sz w:val="22"/>
+          <w:szCs w:val="22"/>
+          <w:lang w:val="es-AR"/>
+        </w:rPr>
+        <w:t xml:space="preserve">, instalado en cada una de las computadoras de los desarrolladores. </w:t>
+      </w:r>
+    </w:p>
+    <w:p>
+      <w:pPr>
+        <w:pStyle w:val="Default"/>
+        <w:numPr>
+          <w:ilvl w:val="0"/>
+          <w:numId w:val="18"/>
+        </w:numPr>
+        <w:ind w:left="284"/>
+        <w:rPr>
+          <w:b/>
+          <w:color w:val="auto"/>
+          <w:sz w:val="22"/>
+          <w:szCs w:val="22"/>
+          <w:lang w:val="es-AR"/>
+        </w:rPr>
+      </w:pPr>
+      <w:r>
+        <w:rPr>
+          <w:b/>
+          <w:color w:val="auto"/>
+          <w:sz w:val="22"/>
+          <w:szCs w:val="22"/>
+          <w:lang w:val="es-AR"/>
+        </w:rPr>
+        <w:t>Creación de Glosario</w:t>
+      </w:r>
+      <w:r>
+        <w:rPr>
+          <w:b/>
+          <w:color w:val="auto"/>
+          <w:sz w:val="22"/>
+          <w:szCs w:val="22"/>
+          <w:lang w:val="es-AR"/>
+        </w:rPr>
+        <w:t>.</w:t>
+      </w:r>
+    </w:p>
+    <w:p>
+      <w:pPr>
+        <w:pStyle w:val="Default"/>
+        <w:ind w:left="786"/>
+        <w:jc w:val="both"/>
+        <w:rPr>
+          <w:color w:val="auto"/>
+          <w:sz w:val="22"/>
+          <w:szCs w:val="22"/>
+          <w:lang w:val="es-AR"/>
+        </w:rPr>
+      </w:pPr>
+      <w:r>
+        <w:rPr>
+          <w:color w:val="auto"/>
+          <w:sz w:val="22"/>
+          <w:szCs w:val="22"/>
+          <w:lang w:val="es-AR"/>
+        </w:rPr>
+        <w:t>Se creó el documento de Glosario, dicho documento recoge las definiciones que utilizamos hasta el momento y que por algún motivo requieran desambiguación.</w:t>
+      </w:r>
+    </w:p>
+    <w:p>
+      <w:pPr>
+        <w:pStyle w:val="Default"/>
+        <w:ind w:left="786"/>
+        <w:jc w:val="both"/>
+        <w:rPr>
+          <w:color w:val="auto"/>
+          <w:sz w:val="22"/>
+          <w:szCs w:val="22"/>
+          <w:lang w:val="es-AR"/>
+        </w:rPr>
+      </w:pPr>
+      <w:r>
+        <w:rPr>
+          <w:color w:val="auto"/>
+          <w:sz w:val="22"/>
+          <w:szCs w:val="22"/>
+          <w:lang w:val="es-AR"/>
+        </w:rPr>
+        <w:t>Este documento ira creciendo a lo largo de todo el proceso de desarrollo, conforme aparezcan nuevas definiciones que requieran definición.</w:t>
+      </w:r>
+      <w:r>
+        <w:rPr>
+          <w:color w:val="auto"/>
+          <w:sz w:val="22"/>
+          <w:szCs w:val="22"/>
+          <w:lang w:val="es-AR"/>
+        </w:rPr>
+        <w:t xml:space="preserve"> </w:t>
+      </w:r>
+    </w:p>
+    <w:p>
+      <w:pPr>
+        <w:pStyle w:val="Default"/>
+        <w:numPr>
+          <w:ilvl w:val="0"/>
+          <w:numId w:val="18"/>
+        </w:numPr>
+        <w:ind w:left="284"/>
+        <w:rPr>
+          <w:b/>
+          <w:color w:val="auto"/>
+          <w:sz w:val="22"/>
+          <w:szCs w:val="22"/>
+          <w:lang w:val="es-AR"/>
+        </w:rPr>
+      </w:pPr>
+      <w:r>
+        <w:rPr>
+          <w:b/>
+          <w:color w:val="auto"/>
+          <w:sz w:val="22"/>
+          <w:szCs w:val="22"/>
+          <w:lang w:val="es-AR"/>
+        </w:rPr>
+        <w:t>Modelo de casos de uso preliminar</w:t>
+      </w:r>
+      <w:r>
+        <w:rPr>
+          <w:b/>
+          <w:color w:val="auto"/>
+          <w:sz w:val="22"/>
+          <w:szCs w:val="22"/>
+          <w:lang w:val="es-AR"/>
+        </w:rPr>
+        <w:t>.</w:t>
+      </w:r>
+    </w:p>
+    <w:p>
+      <w:pPr>
+        <w:pStyle w:val="Default"/>
+        <w:ind w:left="786"/>
+        <w:jc w:val="both"/>
+        <w:rPr>
+          <w:color w:val="auto"/>
+          <w:sz w:val="22"/>
+          <w:szCs w:val="22"/>
+          <w:lang w:val="es-AR"/>
+        </w:rPr>
+      </w:pPr>
+      <w:r>
+        <w:rPr>
+          <w:color w:val="auto"/>
+          <w:sz w:val="22"/>
+          <w:szCs w:val="22"/>
+          <w:lang w:val="es-AR"/>
+        </w:rPr>
+        <w:t>Se creó el modelo de casos de uso preliminar, a partir de definir los actores que interactúan con el sistema y las funciones que este debería brindar, estos datos son recabados de los documentos de entrevista realizados.</w:t>
+      </w:r>
+    </w:p>
+    <w:p>
+      <w:pPr>
+        <w:pStyle w:val="Default"/>
+        <w:numPr>
+          <w:ilvl w:val="0"/>
+          <w:numId w:val="18"/>
+        </w:numPr>
+        <w:ind w:left="284"/>
+        <w:rPr>
+          <w:b/>
+          <w:color w:val="auto"/>
+          <w:sz w:val="22"/>
+          <w:szCs w:val="22"/>
+          <w:lang w:val="es-AR"/>
+        </w:rPr>
+      </w:pPr>
+      <w:r>
+        <w:rPr>
+          <w:b/>
+          <w:color w:val="auto"/>
+          <w:sz w:val="22"/>
+          <w:szCs w:val="22"/>
+          <w:lang w:val="es-AR"/>
+        </w:rPr>
+        <w:t>Prototipo exploratorio de interfaz de usuario</w:t>
+      </w:r>
+      <w:r>
+        <w:rPr>
+          <w:b/>
+          <w:color w:val="auto"/>
+          <w:sz w:val="22"/>
+          <w:szCs w:val="22"/>
+          <w:lang w:val="es-AR"/>
+        </w:rPr>
+        <w:t>.</w:t>
+      </w:r>
+    </w:p>
+    <w:p>
+      <w:pPr>
+        <w:pStyle w:val="Default"/>
+        <w:ind w:left="786"/>
+        <w:jc w:val="both"/>
+        <w:rPr>
+          <w:color w:val="auto"/>
+          <w:sz w:val="22"/>
+          <w:szCs w:val="22"/>
+          <w:lang w:val="es-AR"/>
+        </w:rPr>
+      </w:pPr>
+      <w:r>
+        <w:rPr>
+          <w:color w:val="auto"/>
+          <w:sz w:val="22"/>
+          <w:szCs w:val="22"/>
+          <w:lang w:val="es-AR"/>
+        </w:rPr>
+        <w:t xml:space="preserve">Se </w:t>
+      </w:r>
+      <w:r>
+        <w:rPr>
+          <w:color w:val="auto"/>
+          <w:sz w:val="22"/>
+          <w:szCs w:val="22"/>
+          <w:lang w:val="es-AR"/>
+        </w:rPr>
+        <w:t>definió dos prototipos exploratorios de interfaz de usuario, uno correspondiente a la aplicación móvil y otro a la aplicación web, dichos prototipos no presentan funcionalidad, solo permiten la navegación entre las diferentes pantallas que la componen y serán presentados a los clientes y utilizados para refinar el entendimiento que poseen tanto desarrolladores como clientes con la definición del problema y los objetivos esperados.</w:t>
+      </w:r>
     </w:p>
     <w:p>
       <w:pPr>
@@ -6354,28 +7135,124 @@
     </w:p>
     <w:p>
       <w:pPr>
-        <w:pStyle w:val="PSI-Comentario"/>
-        <w:rPr>
-          <w:rFonts w:cstheme="minorHAnsi"/>
-          <w:color w:val="auto"/>
-        </w:rPr>
-      </w:pPr>
-      <w:r>
-        <w:rPr>
-          <w:rFonts w:cstheme="minorHAnsi"/>
-          <w:color w:val="auto"/>
-        </w:rPr>
-        <w:t>[Aquí se detallan todos los objetivos que No fueron alcanzados]</w:t>
+        <w:pStyle w:val="Default"/>
+        <w:numPr>
+          <w:ilvl w:val="0"/>
+          <w:numId w:val="18"/>
+        </w:numPr>
+        <w:ind w:left="284"/>
+        <w:rPr>
+          <w:b/>
+          <w:color w:val="auto"/>
+          <w:sz w:val="22"/>
+          <w:szCs w:val="22"/>
+          <w:lang w:val="es-AR"/>
+        </w:rPr>
+      </w:pPr>
+      <w:r>
+        <w:rPr>
+          <w:b/>
+          <w:color w:val="auto"/>
+          <w:sz w:val="22"/>
+          <w:szCs w:val="22"/>
+          <w:lang w:val="es-AR"/>
+        </w:rPr>
+        <w:t>Documento Gestión de Riesgos</w:t>
+      </w:r>
+      <w:r>
+        <w:rPr>
+          <w:b/>
+          <w:color w:val="auto"/>
+          <w:sz w:val="22"/>
+          <w:szCs w:val="22"/>
+          <w:lang w:val="es-AR"/>
+        </w:rPr>
+        <w:t>.</w:t>
       </w:r>
     </w:p>
     <w:p>
       <w:pPr>
-        <w:pStyle w:val="PSI-Ttulo2"/>
-        <w:rPr>
-          <w:rFonts w:asciiTheme="minorHAnsi" w:hAnsiTheme="minorHAnsi" w:cstheme="minorHAnsi"/>
-          <w:color w:val="auto"/>
-        </w:rPr>
-      </w:pPr>
+        <w:pStyle w:val="Default"/>
+        <w:numPr>
+          <w:ilvl w:val="0"/>
+          <w:numId w:val="18"/>
+        </w:numPr>
+        <w:ind w:left="284"/>
+        <w:rPr>
+          <w:b/>
+          <w:color w:val="auto"/>
+          <w:sz w:val="22"/>
+          <w:szCs w:val="22"/>
+          <w:lang w:val="es-AR"/>
+        </w:rPr>
+      </w:pPr>
+      <w:r>
+        <w:rPr>
+          <w:b/>
+          <w:color w:val="auto"/>
+          <w:sz w:val="22"/>
+          <w:szCs w:val="22"/>
+          <w:lang w:val="es-AR"/>
+        </w:rPr>
+        <w:t>Documento Plan de Desarrollo</w:t>
+      </w:r>
+      <w:r>
+        <w:rPr>
+          <w:b/>
+          <w:color w:val="auto"/>
+          <w:sz w:val="22"/>
+          <w:szCs w:val="22"/>
+          <w:lang w:val="es-AR"/>
+        </w:rPr>
+        <w:t>.</w:t>
+      </w:r>
+    </w:p>
+    <w:p>
+      <w:pPr>
+        <w:pStyle w:val="Default"/>
+        <w:numPr>
+          <w:ilvl w:val="0"/>
+          <w:numId w:val="18"/>
+        </w:numPr>
+        <w:ind w:left="284"/>
+        <w:rPr>
+          <w:b/>
+          <w:color w:val="auto"/>
+          <w:sz w:val="22"/>
+          <w:szCs w:val="22"/>
+          <w:lang w:val="es-AR"/>
+        </w:rPr>
+      </w:pPr>
+      <w:r>
+        <w:rPr>
+          <w:b/>
+          <w:color w:val="auto"/>
+          <w:sz w:val="22"/>
+          <w:szCs w:val="22"/>
+          <w:lang w:val="es-AR"/>
+        </w:rPr>
+        <w:t xml:space="preserve">Plan </w:t>
+      </w:r>
+      <w:r>
+        <w:rPr>
+          <w:b/>
+          <w:color w:val="auto"/>
+          <w:sz w:val="22"/>
+          <w:szCs w:val="22"/>
+          <w:lang w:val="es-AR"/>
+        </w:rPr>
+        <w:t>de Proyecto</w:t>
+      </w:r>
+      <w:r>
+        <w:rPr>
+          <w:b/>
+          <w:color w:val="auto"/>
+          <w:sz w:val="22"/>
+          <w:szCs w:val="22"/>
+          <w:lang w:val="es-AR"/>
+        </w:rPr>
+        <w:t>.</w:t>
+      </w:r>
     </w:p>
     <w:p>
       <w:pPr>
@@ -6408,7 +7285,15 @@
           <w:rFonts w:cstheme="minorHAnsi"/>
           <w:color w:val="auto"/>
         </w:rPr>
-        <w:t>[Describir los elementos que se encuentran incluidos en la Línea Base]</w:t>
+        <w:t xml:space="preserve">[Describir los </w:t>
+      </w:r>
+      <w:r>
+        <w:rPr>
+          <w:rFonts w:cstheme="minorHAnsi"/>
+          <w:color w:val="auto"/>
+          <w:highlight w:val="yellow"/>
+        </w:rPr>
+        <w:t>elementos que se encuentran incluidos en la Línea Base]</w:t>
       </w:r>
     </w:p>
     <w:p>
@@ -6428,23 +7313,169 @@
     </w:p>
     <w:p>
       <w:pPr>
-        <w:pStyle w:val="PSI-Comentario"/>
-        <w:rPr>
-          <w:rFonts w:cstheme="minorHAnsi"/>
-          <w:color w:val="auto"/>
-        </w:rPr>
-      </w:pPr>
-      <w:r>
-        <w:rPr>
-          <w:rFonts w:cstheme="minorHAnsi"/>
-          <w:color w:val="auto"/>
-        </w:rPr>
-        <w:t>[Mencionar las apreciaciones personales del trabajo realizado en esta iteración, los problemas que surgieron y los logros destacables. Por último, establecer si se está en condiciones de pasar a una nueva iteración, o fase según corresponda, o si bien es necesario realizar una nueva planificación del trabajo pendiente.]</w:t>
-      </w:r>
+        <w:pStyle w:val="Default"/>
+      </w:pPr>
     </w:p>
     <w:p>
       <w:pPr>
+        <w:pStyle w:val="Default"/>
+        <w:jc w:val="both"/>
+        <w:rPr>
+          <w:lang w:val="es-AR"/>
+        </w:rPr>
+      </w:pPr>
+      <w:r>
+        <w:rPr>
+          <w:lang w:val="es-AR"/>
+        </w:rPr>
+        <w:t xml:space="preserve">Culminada esta </w:t>
+      </w:r>
+      <w:r>
+        <w:rPr>
+          <w:lang w:val="es-AR"/>
+        </w:rPr>
+        <w:t>iteración</w:t>
+      </w:r>
+      <w:r>
+        <w:rPr>
+          <w:lang w:val="es-AR"/>
+        </w:rPr>
+        <w:t xml:space="preserve"> es considerable el avance </w:t>
+      </w:r>
+      <w:r>
+        <w:rPr>
+          <w:lang w:val="es-AR"/>
+        </w:rPr>
+        <w:t>alcanzado</w:t>
+      </w:r>
+      <w:r>
+        <w:rPr>
+          <w:lang w:val="es-AR"/>
+        </w:rPr>
+        <w:t xml:space="preserve">, aunque la falta de experiencia en cuanto a la </w:t>
+      </w:r>
+      <w:r>
+        <w:rPr>
+          <w:lang w:val="es-AR"/>
+        </w:rPr>
+        <w:t>documentación</w:t>
+      </w:r>
+      <w:r>
+        <w:rPr>
+          <w:lang w:val="es-AR"/>
+        </w:rPr>
+        <w:t xml:space="preserve"> necesaria a </w:t>
+      </w:r>
+      <w:r>
+        <w:rPr>
+          <w:lang w:val="es-AR"/>
+        </w:rPr>
+        <w:t>presentar</w:t>
+      </w:r>
+      <w:r>
+        <w:rPr>
+          <w:lang w:val="es-AR"/>
+        </w:rPr>
+        <w:t xml:space="preserve"> y la manera en como </w:t>
+      </w:r>
+      <w:r>
+        <w:rPr>
+          <w:lang w:val="es-AR"/>
+        </w:rPr>
+        <w:t>completar</w:t>
+      </w:r>
+      <w:r>
+        <w:rPr>
+          <w:lang w:val="es-AR"/>
+        </w:rPr>
+        <w:t xml:space="preserve"> las </w:t>
+      </w:r>
+      <w:r>
+        <w:rPr>
+          <w:lang w:val="es-AR"/>
+        </w:rPr>
+        <w:t>plantillas</w:t>
+      </w:r>
+      <w:r>
+        <w:rPr>
+          <w:lang w:val="es-AR"/>
+        </w:rPr>
+        <w:t xml:space="preserve"> de </w:t>
+      </w:r>
+      <w:r>
+        <w:rPr>
+          <w:lang w:val="es-AR"/>
+        </w:rPr>
+        <w:t>documento</w:t>
+      </w:r>
+      <w:r>
+        <w:rPr>
+          <w:lang w:val="es-AR"/>
+        </w:rPr>
+        <w:t xml:space="preserve"> brindadas</w:t>
+      </w:r>
+      <w:r>
+        <w:rPr>
+          <w:lang w:val="es-AR"/>
+        </w:rPr>
+        <w:t xml:space="preserve"> supuso y </w:t>
+      </w:r>
+      <w:r>
+        <w:rPr>
+          <w:lang w:val="es-AR"/>
+        </w:rPr>
+        <w:t>quizás</w:t>
+      </w:r>
+      <w:r>
+        <w:rPr>
+          <w:lang w:val="es-AR"/>
+        </w:rPr>
+        <w:t xml:space="preserve"> </w:t>
+      </w:r>
+      <w:r>
+        <w:rPr>
+          <w:lang w:val="es-AR"/>
+        </w:rPr>
+        <w:t>supondrá</w:t>
+      </w:r>
+      <w:r>
+        <w:rPr>
+          <w:lang w:val="es-AR"/>
+        </w:rPr>
+        <w:t xml:space="preserve"> un factor problemático a la hora de alcanzar las metas planeadas.</w:t>
+      </w:r>
+    </w:p>
+    <w:p>
+      <w:pPr>
+        <w:pStyle w:val="Default"/>
+        <w:jc w:val="both"/>
+        <w:rPr>
+          <w:lang w:val="es-AR"/>
+        </w:rPr>
+      </w:pPr>
+      <w:r>
+        <w:rPr>
+          <w:lang w:val="es-AR"/>
+        </w:rPr>
+        <w:t xml:space="preserve">De acuerdo al estado de completitud de esta iteración y en virtud de las tareas no </w:t>
+      </w:r>
+      <w:r>
+        <w:rPr>
+          <w:lang w:val="es-AR"/>
+        </w:rPr>
+        <w:t>alcanzadas</w:t>
+      </w:r>
+      <w:r>
+        <w:rPr>
+          <w:lang w:val="es-AR"/>
+        </w:rPr>
+        <w:t xml:space="preserve"> creemos conveniente generar una nueva iteración, con un plan que permita alcanzar estos faltantes necesarios para pasar a la siguiente fase. </w:t>
+      </w:r>
+    </w:p>
+    <w:p>
+      <w:pPr>
         <w:pStyle w:val="PSI-Ttulo2"/>
+        <w:ind w:left="0" w:firstLine="0"/>
         <w:rPr>
           <w:rFonts w:asciiTheme="minorHAnsi" w:hAnsiTheme="minorHAnsi" w:cstheme="minorHAnsi"/>
           <w:color w:val="auto"/>
@@ -6484,7 +7515,15 @@
           <w:rFonts w:cstheme="minorHAnsi"/>
           <w:color w:val="auto"/>
         </w:rPr>
-        <w:t>[Incluir aquí el número de revisión del repositorio a la fecha.]</w:t>
+        <w:t xml:space="preserve">Revisión del repositorio: </w:t>
+      </w:r>
+      <w:r>
+        <w:rPr>
+          <w:rFonts w:cstheme="minorHAnsi"/>
+          <w:b/>
+          <w:color w:val="auto"/>
+        </w:rPr>
+        <w:t>43</w:t>
       </w:r>
     </w:p>
     <w:p>
@@ -6505,8 +7544,8 @@
       </w:pPr>
     </w:p>
     <w:sectPr>
-      <w:headerReference w:type="default" r:id="rId13"/>
-      <w:footerReference w:type="default" r:id="rId14"/>
+      <w:headerReference w:type="default" r:id="rId11"/>
+      <w:footerReference w:type="default" r:id="rId12"/>
       <w:pgSz w:w="11906" w:h="16838"/>
       <w:pgMar w:top="1843" w:right="1701" w:bottom="1417" w:left="1701" w:header="567" w:footer="572" w:gutter="0"/>
       <w:cols w:space="708"/>
@@ -6518,7 +7557,7 @@
 </file>
 
 <file path=word/endnotes.xml><?xml version="1.0" encoding="utf-8"?>
-<w:endnotes xmlns:wpc="http://schemas.microsoft.com/office/word/2010/wordprocessingCanvas" xmlns:mc="http://schemas.openxmlformats.org/markup-compatibility/2006" xmlns:o="urn:schemas-microsoft-com:office:office" xmlns:r="http://schemas.openxmlformats.org/officeDocument/2006/relationships" xmlns:m="http://schemas.openxmlformats.org/officeDocument/2006/math" xmlns:v="urn:schemas-microsoft-com:vml" xmlns:wp14="http://schemas.microsoft.com/office/word/2010/wordprocessingDrawing" xmlns:wp="http://schemas.openxmlformats.org/drawingml/2006/wordprocessingDrawing" xmlns:w10="urn:schemas-microsoft-com:office:word" xmlns:w="http://schemas.openxmlformats.org/wordprocessingml/2006/main" xmlns:w14="http://schemas.microsoft.com/office/word/2010/wordml" xmlns:w15="http://schemas.microsoft.com/office/word/2012/wordml" xmlns:wpg="http://schemas.microsoft.com/office/word/2010/wordprocessingGroup" xmlns:wpi="http://schemas.microsoft.com/office/word/2010/wordprocessingInk" xmlns:wne="http://schemas.microsoft.com/office/word/2006/wordml" xmlns:wps="http://schemas.microsoft.com/office/word/2010/wordprocessingShape" mc:Ignorable="w14 w15 wp14">
+<w:endnotes xmlns:wpc="http://schemas.microsoft.com/office/word/2010/wordprocessingCanvas" xmlns:cx="http://schemas.microsoft.com/office/drawing/2014/chartex" xmlns:mc="http://schemas.openxmlformats.org/markup-compatibility/2006" xmlns:o="urn:schemas-microsoft-com:office:office" xmlns:r="http://schemas.openxmlformats.org/officeDocument/2006/relationships" xmlns:m="http://schemas.openxmlformats.org/officeDocument/2006/math" xmlns:v="urn:schemas-microsoft-com:vml" xmlns:wp14="http://schemas.microsoft.com/office/word/2010/wordprocessingDrawing" xmlns:wp="http://schemas.openxmlformats.org/drawingml/2006/wordprocessingDrawing" xmlns:w10="urn:schemas-microsoft-com:office:word" xmlns:w="http://schemas.openxmlformats.org/wordprocessingml/2006/main" xmlns:w14="http://schemas.microsoft.com/office/word/2010/wordml" xmlns:w15="http://schemas.microsoft.com/office/word/2012/wordml" xmlns:w16se="http://schemas.microsoft.com/office/word/2015/wordml/symex" xmlns:wpg="http://schemas.microsoft.com/office/word/2010/wordprocessingGroup" xmlns:wpi="http://schemas.microsoft.com/office/word/2010/wordprocessingInk" xmlns:wne="http://schemas.microsoft.com/office/word/2006/wordml" xmlns:wps="http://schemas.microsoft.com/office/word/2010/wordprocessingShape" mc:Ignorable="w14 w15 w16se wp14">
   <w:endnote w:type="separator" w:id="-1">
     <w:p>
       <w:pPr>
@@ -6545,7 +7584,7 @@
 </file>
 
 <file path=word/footer1.xml><?xml version="1.0" encoding="utf-8"?>
-<w:ftr xmlns:wpc="http://schemas.microsoft.com/office/word/2010/wordprocessingCanvas" xmlns:mc="http://schemas.openxmlformats.org/markup-compatibility/2006" xmlns:o="urn:schemas-microsoft-com:office:office" xmlns:r="http://schemas.openxmlformats.org/officeDocument/2006/relationships" xmlns:m="http://schemas.openxmlformats.org/officeDocument/2006/math" xmlns:v="urn:schemas-microsoft-com:vml" xmlns:wp14="http://schemas.microsoft.com/office/word/2010/wordprocessingDrawing" xmlns:wp="http://schemas.openxmlformats.org/drawingml/2006/wordprocessingDrawing" xmlns:w10="urn:schemas-microsoft-com:office:word" xmlns:w="http://schemas.openxmlformats.org/wordprocessingml/2006/main" xmlns:w14="http://schemas.microsoft.com/office/word/2010/wordml" xmlns:w15="http://schemas.microsoft.com/office/word/2012/wordml" xmlns:wpg="http://schemas.microsoft.com/office/word/2010/wordprocessingGroup" xmlns:wpi="http://schemas.microsoft.com/office/word/2010/wordprocessingInk" xmlns:wne="http://schemas.microsoft.com/office/word/2006/wordml" xmlns:wps="http://schemas.microsoft.com/office/word/2010/wordprocessingShape" mc:Ignorable="w14 w15 wp14">
+<w:ftr xmlns:wpc="http://schemas.microsoft.com/office/word/2010/wordprocessingCanvas" xmlns:cx="http://schemas.microsoft.com/office/drawing/2014/chartex" xmlns:mc="http://schemas.openxmlformats.org/markup-compatibility/2006" xmlns:o="urn:schemas-microsoft-com:office:office" xmlns:r="http://schemas.openxmlformats.org/officeDocument/2006/relationships" xmlns:m="http://schemas.openxmlformats.org/officeDocument/2006/math" xmlns:v="urn:schemas-microsoft-com:vml" xmlns:wp14="http://schemas.microsoft.com/office/word/2010/wordprocessingDrawing" xmlns:wp="http://schemas.openxmlformats.org/drawingml/2006/wordprocessingDrawing" xmlns:w10="urn:schemas-microsoft-com:office:word" xmlns:w="http://schemas.openxmlformats.org/wordprocessingml/2006/main" xmlns:w14="http://schemas.microsoft.com/office/word/2010/wordml" xmlns:w15="http://schemas.microsoft.com/office/word/2012/wordml" xmlns:w16se="http://schemas.microsoft.com/office/word/2015/wordml/symex" xmlns:wpg="http://schemas.microsoft.com/office/word/2010/wordprocessingGroup" xmlns:wpi="http://schemas.microsoft.com/office/word/2010/wordprocessingInk" xmlns:wne="http://schemas.microsoft.com/office/word/2006/wordml" xmlns:wps="http://schemas.microsoft.com/office/word/2010/wordprocessingShape" mc:Ignorable="w14 w15 w16se wp14">
   <w:p>
     <w:pPr>
       <w:pStyle w:val="Piedepgina"/>
@@ -6553,7 +7592,7 @@
     <w:r>
       <w:rPr>
         <w:noProof/>
-        <w:lang w:val="es-AR" w:eastAsia="es-AR"/>
+        <w:lang w:val="en-US"/>
       </w:rPr>
       <mc:AlternateContent>
         <mc:Choice Requires="wps">
@@ -6621,7 +7660,7 @@
                           <w:r>
                             <w:rPr>
                               <w:noProof/>
-                              <w:lang w:val="es-AR" w:eastAsia="es-AR"/>
+                              <w:lang w:val="en-US"/>
                             </w:rPr>
                             <w:drawing>
                               <wp:inline distT="0" distB="0" distL="0" distR="0" wp14:anchorId="09E12505" wp14:editId="1D55DC34">
@@ -6690,7 +7729,7 @@
             </wp:anchor>
           </w:drawing>
         </mc:Choice>
-        <mc:Fallback xmlns:cx="http://schemas.microsoft.com/office/drawing/2014/chartex" xmlns:w16se="http://schemas.microsoft.com/office/word/2015/wordml/symex">
+        <mc:Fallback>
           <w:pict>
             <v:rect w14:anchorId="0A933ED5" id="Rectangle 45" o:spid="_x0000_s1038" style="position:absolute;left:0;text-align:left;margin-left:-1.6pt;margin-top:-34.85pt;width:137.8pt;height:76.4pt;z-index:251665408;visibility:visible;mso-wrap-style:square;mso-width-percent:0;mso-height-percent:0;mso-wrap-distance-left:9pt;mso-wrap-distance-top:0;mso-wrap-distance-right:9pt;mso-wrap-distance-bottom:0;mso-position-horizontal:absolute;mso-position-horizontal-relative:page;mso-position-vertical:absolute;mso-position-vertical-relative:text;mso-width-percent:0;mso-height-percent:0;mso-width-relative:page;mso-height-relative:page;v-text-anchor:top" o:gfxdata="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" filled="f" stroked="f">
               <v:textbox style="mso-fit-shape-to-text:t">
@@ -6723,7 +7762,7 @@
                                   </pic:cNvPicPr>
                                 </pic:nvPicPr>
                                 <pic:blipFill>
-                                  <a:blip r:embed="rId2">
+                                  <a:blip r:embed="rId1">
                                     <a:extLst>
                                       <a:ext uri="{28A0092B-C50C-407E-A947-70E740481C1C}">
                                         <a14:useLocalDpi xmlns:a14="http://schemas.microsoft.com/office/drawing/2010/main" val="0"/>
@@ -6766,7 +7805,7 @@
     <w:r>
       <w:rPr>
         <w:noProof/>
-        <w:lang w:val="es-AR" w:eastAsia="es-AR"/>
+        <w:lang w:val="en-US"/>
       </w:rPr>
       <mc:AlternateContent>
         <mc:Choice Requires="wps">
@@ -6834,7 +7873,7 @@
                           <w:r>
                             <w:rPr>
                               <w:noProof/>
-                              <w:lang w:val="es-AR" w:eastAsia="es-AR"/>
+                              <w:lang w:val="en-US"/>
                             </w:rPr>
                             <w:drawing>
                               <wp:inline distT="0" distB="0" distL="0" distR="0" wp14:anchorId="0BFA4F87" wp14:editId="1CC9B634">
@@ -6903,7 +7942,7 @@
             </wp:anchor>
           </w:drawing>
         </mc:Choice>
-        <mc:Fallback xmlns:cx="http://schemas.microsoft.com/office/drawing/2014/chartex" xmlns:w16se="http://schemas.microsoft.com/office/word/2015/wordml/symex">
+        <mc:Fallback>
           <w:pict>
             <v:rect id="_x0000_s1039" style="position:absolute;left:0;text-align:left;margin-left:.9pt;margin-top:763.9pt;width:137.8pt;height:76.3pt;z-index:251663360;visibility:visible;mso-wrap-style:square;mso-width-percent:0;mso-height-percent:0;mso-wrap-distance-left:9pt;mso-wrap-distance-top:0;mso-wrap-distance-right:9pt;mso-wrap-distance-bottom:0;mso-position-horizontal:absolute;mso-position-horizontal-relative:text;mso-position-vertical:absolute;mso-position-vertical-relative:text;mso-width-percent:0;mso-height-percent:0;mso-width-relative:page;mso-height-relative:page;v-text-anchor:top" o:gfxdata="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" filled="f" stroked="f">
               <v:textbox style="mso-fit-shape-to-text:t">
@@ -6936,7 +7975,7 @@
                                   </pic:cNvPicPr>
                                 </pic:nvPicPr>
                                 <pic:blipFill>
-                                  <a:blip r:embed="rId2">
+                                  <a:blip r:embed="rId1">
                                     <a:extLst>
                                       <a:ext uri="{28A0092B-C50C-407E-A947-70E740481C1C}">
                                         <a14:useLocalDpi xmlns:a14="http://schemas.microsoft.com/office/drawing/2010/main" val="0"/>
@@ -6978,7 +8017,7 @@
     <w:r>
       <w:rPr>
         <w:noProof/>
-        <w:lang w:val="es-AR" w:eastAsia="es-AR"/>
+        <w:lang w:val="en-US"/>
       </w:rPr>
       <mc:AlternateContent>
         <mc:Choice Requires="wps">
@@ -7046,7 +8085,7 @@
                           <w:r>
                             <w:rPr>
                               <w:noProof/>
-                              <w:lang w:val="es-AR" w:eastAsia="es-AR"/>
+                              <w:lang w:val="en-US"/>
                             </w:rPr>
                             <w:drawing>
                               <wp:inline distT="0" distB="0" distL="0" distR="0" wp14:anchorId="7708B275" wp14:editId="23B324C6">
@@ -7115,7 +8154,7 @@
             </wp:anchor>
           </w:drawing>
         </mc:Choice>
-        <mc:Fallback xmlns:cx="http://schemas.microsoft.com/office/drawing/2014/chartex" xmlns:w16se="http://schemas.microsoft.com/office/word/2015/wordml/symex">
+        <mc:Fallback>
           <w:pict>
             <v:rect id="_x0000_s1040" style="position:absolute;left:0;text-align:left;margin-left:0;margin-top:763.9pt;width:137.8pt;height:76.3pt;z-index:251661312;visibility:visible;mso-wrap-style:square;mso-width-percent:0;mso-height-percent:0;mso-wrap-distance-left:9pt;mso-wrap-distance-top:0;mso-wrap-distance-right:9pt;mso-wrap-distance-bottom:0;mso-position-horizontal:absolute;mso-position-horizontal-relative:text;mso-position-vertical:absolute;mso-position-vertical-relative:text;mso-width-percent:0;mso-height-percent:0;mso-width-relative:page;mso-height-relative:page;v-text-anchor:top" o:gfxdata="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" filled="f" stroked="f">
               <v:textbox style="mso-fit-shape-to-text:t">
@@ -7148,7 +8187,7 @@
                                   </pic:cNvPicPr>
                                 </pic:nvPicPr>
                                 <pic:blipFill>
-                                  <a:blip r:embed="rId2">
+                                  <a:blip r:embed="rId1">
                                     <a:extLst>
                                       <a:ext uri="{28A0092B-C50C-407E-A947-70E740481C1C}">
                                         <a14:useLocalDpi xmlns:a14="http://schemas.microsoft.com/office/drawing/2010/main" val="0"/>
@@ -7192,7 +8231,7 @@
 </file>
 
 <file path=word/footnotes.xml><?xml version="1.0" encoding="utf-8"?>
-<w:footnotes xmlns:wpc="http://schemas.microsoft.com/office/word/2010/wordprocessingCanvas" xmlns:mc="http://schemas.openxmlformats.org/markup-compatibility/2006" xmlns:o="urn:schemas-microsoft-com:office:office" xmlns:r="http://schemas.openxmlformats.org/officeDocument/2006/relationships" xmlns:m="http://schemas.openxmlformats.org/officeDocument/2006/math" xmlns:v="urn:schemas-microsoft-com:vml" xmlns:wp14="http://schemas.microsoft.com/office/word/2010/wordprocessingDrawing" xmlns:wp="http://schemas.openxmlformats.org/drawingml/2006/wordprocessingDrawing" xmlns:w10="urn:schemas-microsoft-com:office:word" xmlns:w="http://schemas.openxmlformats.org/wordprocessingml/2006/main" xmlns:w14="http://schemas.microsoft.com/office/word/2010/wordml" xmlns:w15="http://schemas.microsoft.com/office/word/2012/wordml" xmlns:wpg="http://schemas.microsoft.com/office/word/2010/wordprocessingGroup" xmlns:wpi="http://schemas.microsoft.com/office/word/2010/wordprocessingInk" xmlns:wne="http://schemas.microsoft.com/office/word/2006/wordml" xmlns:wps="http://schemas.microsoft.com/office/word/2010/wordprocessingShape" mc:Ignorable="w14 w15 wp14">
+<w:footnotes xmlns:wpc="http://schemas.microsoft.com/office/word/2010/wordprocessingCanvas" xmlns:cx="http://schemas.microsoft.com/office/drawing/2014/chartex" xmlns:mc="http://schemas.openxmlformats.org/markup-compatibility/2006" xmlns:o="urn:schemas-microsoft-com:office:office" xmlns:r="http://schemas.openxmlformats.org/officeDocument/2006/relationships" xmlns:m="http://schemas.openxmlformats.org/officeDocument/2006/math" xmlns:v="urn:schemas-microsoft-com:vml" xmlns:wp14="http://schemas.microsoft.com/office/word/2010/wordprocessingDrawing" xmlns:wp="http://schemas.openxmlformats.org/drawingml/2006/wordprocessingDrawing" xmlns:w10="urn:schemas-microsoft-com:office:word" xmlns:w="http://schemas.openxmlformats.org/wordprocessingml/2006/main" xmlns:w14="http://schemas.microsoft.com/office/word/2010/wordml" xmlns:w15="http://schemas.microsoft.com/office/word/2012/wordml" xmlns:w16se="http://schemas.microsoft.com/office/word/2015/wordml/symex" xmlns:wpg="http://schemas.microsoft.com/office/word/2010/wordprocessingGroup" xmlns:wpi="http://schemas.microsoft.com/office/word/2010/wordprocessingInk" xmlns:wne="http://schemas.microsoft.com/office/word/2006/wordml" xmlns:wps="http://schemas.microsoft.com/office/word/2010/wordprocessingShape" mc:Ignorable="w14 w15 w16se wp14">
   <w:footnote w:type="separator" w:id="-1">
     <w:p>
       <w:pPr>
@@ -7219,7 +8258,7 @@
 </file>
 
 <file path=word/header1.xml><?xml version="1.0" encoding="utf-8"?>
-<w:hdr xmlns:wpc="http://schemas.microsoft.com/office/word/2010/wordprocessingCanvas" xmlns:mc="http://schemas.openxmlformats.org/markup-compatibility/2006" xmlns:o="urn:schemas-microsoft-com:office:office" xmlns:r="http://schemas.openxmlformats.org/officeDocument/2006/relationships" xmlns:m="http://schemas.openxmlformats.org/officeDocument/2006/math" xmlns:v="urn:schemas-microsoft-com:vml" xmlns:wp14="http://schemas.microsoft.com/office/word/2010/wordprocessingDrawing" xmlns:wp="http://schemas.openxmlformats.org/drawingml/2006/wordprocessingDrawing" xmlns:w10="urn:schemas-microsoft-com:office:word" xmlns:w="http://schemas.openxmlformats.org/wordprocessingml/2006/main" xmlns:w14="http://schemas.microsoft.com/office/word/2010/wordml" xmlns:w15="http://schemas.microsoft.com/office/word/2012/wordml" xmlns:wpg="http://schemas.microsoft.com/office/word/2010/wordprocessingGroup" xmlns:wpi="http://schemas.microsoft.com/office/word/2010/wordprocessingInk" xmlns:wne="http://schemas.microsoft.com/office/word/2006/wordml" xmlns:wps="http://schemas.microsoft.com/office/word/2010/wordprocessingShape" mc:Ignorable="w14 w15 wp14">
+<w:hdr xmlns:wpc="http://schemas.microsoft.com/office/word/2010/wordprocessingCanvas" xmlns:cx="http://schemas.microsoft.com/office/drawing/2014/chartex" xmlns:mc="http://schemas.openxmlformats.org/markup-compatibility/2006" xmlns:o="urn:schemas-microsoft-com:office:office" xmlns:r="http://schemas.openxmlformats.org/officeDocument/2006/relationships" xmlns:m="http://schemas.openxmlformats.org/officeDocument/2006/math" xmlns:v="urn:schemas-microsoft-com:vml" xmlns:wp14="http://schemas.microsoft.com/office/word/2010/wordprocessingDrawing" xmlns:wp="http://schemas.openxmlformats.org/drawingml/2006/wordprocessingDrawing" xmlns:w10="urn:schemas-microsoft-com:office:word" xmlns:w="http://schemas.openxmlformats.org/wordprocessingml/2006/main" xmlns:w14="http://schemas.microsoft.com/office/word/2010/wordml" xmlns:w15="http://schemas.microsoft.com/office/word/2012/wordml" xmlns:w16se="http://schemas.microsoft.com/office/word/2015/wordml/symex" xmlns:wpg="http://schemas.microsoft.com/office/word/2010/wordprocessingGroup" xmlns:wpi="http://schemas.microsoft.com/office/word/2010/wordprocessingInk" xmlns:wne="http://schemas.microsoft.com/office/word/2006/wordml" xmlns:wps="http://schemas.microsoft.com/office/word/2010/wordprocessingShape" mc:Ignorable="w14 w15 w16se wp14">
   <w:p>
     <w:pPr>
       <w:pStyle w:val="Encabezado"/>
@@ -7227,7 +8266,7 @@
     <w:r>
       <w:rPr>
         <w:noProof/>
-        <w:lang w:val="es-AR" w:eastAsia="es-AR"/>
+        <w:lang w:val="en-US"/>
       </w:rPr>
       <mc:AlternateContent>
         <mc:Choice Requires="wps">
@@ -7298,7 +8337,7 @@
                               <w:noProof/>
                               <w:sz w:val="72"/>
                               <w:szCs w:val="72"/>
-                              <w:lang w:val="es-AR" w:eastAsia="es-AR"/>
+                              <w:lang w:val="en-US"/>
                             </w:rPr>
                             <w:drawing>
                               <wp:inline distT="0" distB="0" distL="0" distR="0" wp14:anchorId="1BB8CDDD" wp14:editId="1BBE515B">
@@ -7366,7 +8405,7 @@
             </wp:anchor>
           </w:drawing>
         </mc:Choice>
-        <mc:Fallback xmlns:cx="http://schemas.microsoft.com/office/drawing/2014/chartex" xmlns:w16se="http://schemas.microsoft.com/office/word/2015/wordml/symex">
+        <mc:Fallback>
           <w:pict>
             <v:rect id="Rectangle 44" o:spid="_x0000_s1037" style="position:absolute;left:0;text-align:left;margin-left:163.65pt;margin-top:-35pt;width:98.45pt;height:102.35pt;z-index:251659264;visibility:visible;mso-wrap-style:square;mso-width-percent:0;mso-height-percent:0;mso-wrap-distance-left:9pt;mso-wrap-distance-top:0;mso-wrap-distance-right:9pt;mso-wrap-distance-bottom:0;mso-position-horizontal:absolute;mso-position-horizontal-relative:text;mso-position-vertical:absolute;mso-position-vertical-relative:text;mso-width-percent:0;mso-height-percent:0;mso-width-relative:page;mso-height-relative:page;v-text-anchor:top" o:gfxdata="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" filled="f" stroked="f">
               <v:textbox style="mso-fit-shape-to-text:t">
@@ -7402,7 +8441,7 @@
                                   </pic:cNvPicPr>
                                 </pic:nvPicPr>
                                 <pic:blipFill>
-                                  <a:blip r:embed="rId2" cstate="print">
+                                  <a:blip r:embed="rId1" cstate="print">
                                     <a:extLst>
                                       <a:ext uri="{28A0092B-C50C-407E-A947-70E740481C1C}">
                                         <a14:useLocalDpi xmlns:a14="http://schemas.microsoft.com/office/drawing/2010/main" val="0"/>
@@ -7445,8 +8484,8 @@
 </file>
 
 <file path=word/numbering.xml><?xml version="1.0" encoding="utf-8"?>
-<w:numbering xmlns:wpc="http://schemas.microsoft.com/office/word/2010/wordprocessingCanvas" xmlns:mc="http://schemas.openxmlformats.org/markup-compatibility/2006" xmlns:o="urn:schemas-microsoft-com:office:office" xmlns:r="http://schemas.openxmlformats.org/officeDocument/2006/relationships" xmlns:m="http://schemas.openxmlformats.org/officeDocument/2006/math" xmlns:v="urn:schemas-microsoft-com:vml" xmlns:wp14="http://schemas.microsoft.com/office/word/2010/wordprocessingDrawing" xmlns:wp="http://schemas.openxmlformats.org/drawingml/2006/wordprocessingDrawing" xmlns:w10="urn:schemas-microsoft-com:office:word" xmlns:w="http://schemas.openxmlformats.org/wordprocessingml/2006/main" xmlns:w14="http://schemas.microsoft.com/office/word/2010/wordml" xmlns:w15="http://schemas.microsoft.com/office/word/2012/wordml" xmlns:wpg="http://schemas.microsoft.com/office/word/2010/wordprocessingGroup" xmlns:wpi="http://schemas.microsoft.com/office/word/2010/wordprocessingInk" xmlns:wne="http://schemas.microsoft.com/office/word/2006/wordml" xmlns:wps="http://schemas.microsoft.com/office/word/2010/wordprocessingShape" mc:Ignorable="w14 w15 wp14">
-  <w:abstractNum w:abstractNumId="0">
+<w:numbering xmlns:wpc="http://schemas.microsoft.com/office/word/2010/wordprocessingCanvas" xmlns:cx="http://schemas.microsoft.com/office/drawing/2014/chartex" xmlns:mc="http://schemas.openxmlformats.org/markup-compatibility/2006" xmlns:o="urn:schemas-microsoft-com:office:office" xmlns:r="http://schemas.openxmlformats.org/officeDocument/2006/relationships" xmlns:m="http://schemas.openxmlformats.org/officeDocument/2006/math" xmlns:v="urn:schemas-microsoft-com:vml" xmlns:wp14="http://schemas.microsoft.com/office/word/2010/wordprocessingDrawing" xmlns:wp="http://schemas.openxmlformats.org/drawingml/2006/wordprocessingDrawing" xmlns:w10="urn:schemas-microsoft-com:office:word" xmlns:w="http://schemas.openxmlformats.org/wordprocessingml/2006/main" xmlns:w14="http://schemas.microsoft.com/office/word/2010/wordml" xmlns:w15="http://schemas.microsoft.com/office/word/2012/wordml" xmlns:w16se="http://schemas.microsoft.com/office/word/2015/wordml/symex" xmlns:wpg="http://schemas.microsoft.com/office/word/2010/wordprocessingGroup" xmlns:wpi="http://schemas.microsoft.com/office/word/2010/wordprocessingInk" xmlns:wne="http://schemas.microsoft.com/office/word/2006/wordml" xmlns:wps="http://schemas.microsoft.com/office/word/2010/wordprocessingShape" mc:Ignorable="w14 w15 w16se wp14">
+  <w:abstractNum w:abstractNumId="0" w15:restartNumberingAfterBreak="0">
     <w:nsid w:val="00000003"/>
     <w:multiLevelType w:val="multilevel"/>
     <w:tmpl w:val="00000003"/>
@@ -7604,7 +8643,7 @@
       </w:rPr>
     </w:lvl>
   </w:abstractNum>
-  <w:abstractNum w:abstractNumId="1">
+  <w:abstractNum w:abstractNumId="1" w15:restartNumberingAfterBreak="0">
     <w:nsid w:val="00000004"/>
     <w:multiLevelType w:val="multilevel"/>
     <w:tmpl w:val="796A7516"/>
@@ -7762,7 +8801,7 @@
       </w:rPr>
     </w:lvl>
   </w:abstractNum>
-  <w:abstractNum w:abstractNumId="2">
+  <w:abstractNum w:abstractNumId="2" w15:restartNumberingAfterBreak="0">
     <w:nsid w:val="00000005"/>
     <w:multiLevelType w:val="multilevel"/>
     <w:tmpl w:val="00000005"/>
@@ -7920,7 +8959,7 @@
       </w:rPr>
     </w:lvl>
   </w:abstractNum>
-  <w:abstractNum w:abstractNumId="3">
+  <w:abstractNum w:abstractNumId="3" w15:restartNumberingAfterBreak="0">
     <w:nsid w:val="00000006"/>
     <w:multiLevelType w:val="multilevel"/>
     <w:tmpl w:val="00000006"/>
@@ -8078,7 +9117,7 @@
       </w:rPr>
     </w:lvl>
   </w:abstractNum>
-  <w:abstractNum w:abstractNumId="4">
+  <w:abstractNum w:abstractNumId="4" w15:restartNumberingAfterBreak="0">
     <w:nsid w:val="11EC450D"/>
     <w:multiLevelType w:val="hybridMultilevel"/>
     <w:tmpl w:val="8D1847A2"/>
@@ -8191,7 +9230,7 @@
       </w:rPr>
     </w:lvl>
   </w:abstractNum>
-  <w:abstractNum w:abstractNumId="5">
+  <w:abstractNum w:abstractNumId="5" w15:restartNumberingAfterBreak="0">
     <w:nsid w:val="255F5799"/>
     <w:multiLevelType w:val="hybridMultilevel"/>
     <w:tmpl w:val="B8F40458"/>
@@ -8277,7 +9316,7 @@
       </w:pPr>
     </w:lvl>
   </w:abstractNum>
-  <w:abstractNum w:abstractNumId="6">
+  <w:abstractNum w:abstractNumId="6" w15:restartNumberingAfterBreak="0">
     <w:nsid w:val="487036EC"/>
     <w:multiLevelType w:val="hybridMultilevel"/>
     <w:tmpl w:val="BDFE724A"/>
@@ -8363,7 +9402,7 @@
       </w:pPr>
     </w:lvl>
   </w:abstractNum>
-  <w:abstractNum w:abstractNumId="7">
+  <w:abstractNum w:abstractNumId="7" w15:restartNumberingAfterBreak="0">
     <w:nsid w:val="518521F3"/>
     <w:multiLevelType w:val="hybridMultilevel"/>
     <w:tmpl w:val="24E4A1A6"/>
@@ -8476,7 +9515,7 @@
       </w:rPr>
     </w:lvl>
   </w:abstractNum>
-  <w:abstractNum w:abstractNumId="8">
+  <w:abstractNum w:abstractNumId="8" w15:restartNumberingAfterBreak="0">
     <w:nsid w:val="52D90BB8"/>
     <w:multiLevelType w:val="hybridMultilevel"/>
     <w:tmpl w:val="1D2461DE"/>
@@ -8590,7 +9629,7 @@
       </w:rPr>
     </w:lvl>
   </w:abstractNum>
-  <w:abstractNum w:abstractNumId="9">
+  <w:abstractNum w:abstractNumId="9" w15:restartNumberingAfterBreak="0">
     <w:nsid w:val="548E177D"/>
     <w:multiLevelType w:val="hybridMultilevel"/>
     <w:tmpl w:val="A88C859C"/>
@@ -8704,7 +9743,7 @@
       </w:rPr>
     </w:lvl>
   </w:abstractNum>
-  <w:abstractNum w:abstractNumId="10">
+  <w:abstractNum w:abstractNumId="10" w15:restartNumberingAfterBreak="0">
     <w:nsid w:val="57686FD4"/>
     <w:multiLevelType w:val="hybridMultilevel"/>
     <w:tmpl w:val="04CC7B74"/>
@@ -8817,7 +9856,7 @@
       </w:rPr>
     </w:lvl>
   </w:abstractNum>
-  <w:abstractNum w:abstractNumId="11">
+  <w:abstractNum w:abstractNumId="11" w15:restartNumberingAfterBreak="0">
     <w:nsid w:val="5B4C4C4B"/>
     <w:multiLevelType w:val="hybridMultilevel"/>
     <w:tmpl w:val="30384556"/>
@@ -8930,7 +9969,7 @@
       </w:rPr>
     </w:lvl>
   </w:abstractNum>
-  <w:abstractNum w:abstractNumId="12">
+  <w:abstractNum w:abstractNumId="12" w15:restartNumberingAfterBreak="0">
     <w:nsid w:val="5EC861E0"/>
     <w:multiLevelType w:val="hybridMultilevel"/>
     <w:tmpl w:val="26922D9C"/>
@@ -9044,7 +10083,7 @@
       </w:rPr>
     </w:lvl>
   </w:abstractNum>
-  <w:abstractNum w:abstractNumId="13">
+  <w:abstractNum w:abstractNumId="13" w15:restartNumberingAfterBreak="0">
     <w:nsid w:val="60AA1569"/>
     <w:multiLevelType w:val="hybridMultilevel"/>
     <w:tmpl w:val="2536D340"/>
@@ -9157,7 +10196,7 @@
       </w:rPr>
     </w:lvl>
   </w:abstractNum>
-  <w:abstractNum w:abstractNumId="14">
+  <w:abstractNum w:abstractNumId="14" w15:restartNumberingAfterBreak="0">
     <w:nsid w:val="708E589C"/>
     <w:multiLevelType w:val="multilevel"/>
     <w:tmpl w:val="381042DE"/>
@@ -9297,7 +10336,7 @@
       </w:rPr>
     </w:lvl>
   </w:abstractNum>
-  <w:abstractNum w:abstractNumId="15">
+  <w:abstractNum w:abstractNumId="15" w15:restartNumberingAfterBreak="0">
     <w:nsid w:val="7DD64906"/>
     <w:multiLevelType w:val="hybridMultilevel"/>
     <w:tmpl w:val="795E7434"/>
@@ -9411,7 +10450,7 @@
       </w:rPr>
     </w:lvl>
   </w:abstractNum>
-  <w:abstractNum w:abstractNumId="16">
+  <w:abstractNum w:abstractNumId="16" w15:restartNumberingAfterBreak="0">
     <w:nsid w:val="7EBC55E3"/>
     <w:multiLevelType w:val="hybridMultilevel"/>
     <w:tmpl w:val="68D07CCE"/>
@@ -9585,7 +10624,7 @@
 </file>
 
 <file path=word/styles.xml><?xml version="1.0" encoding="utf-8"?>
-<w:styles xmlns:mc="http://schemas.openxmlformats.org/markup-compatibility/2006" xmlns:r="http://schemas.openxmlformats.org/officeDocument/2006/relationships" xmlns:w="http://schemas.openxmlformats.org/wordprocessingml/2006/main" xmlns:w14="http://schemas.microsoft.com/office/word/2010/wordml" xmlns:w15="http://schemas.microsoft.com/office/word/2012/wordml" mc:Ignorable="w14 w15">
+<w:styles xmlns:mc="http://schemas.openxmlformats.org/markup-compatibility/2006" xmlns:r="http://schemas.openxmlformats.org/officeDocument/2006/relationships" xmlns:w="http://schemas.openxmlformats.org/wordprocessingml/2006/main" xmlns:w14="http://schemas.microsoft.com/office/word/2010/wordml" xmlns:w15="http://schemas.microsoft.com/office/word/2012/wordml" xmlns:w16se="http://schemas.microsoft.com/office/word/2015/wordml/symex" mc:Ignorable="w14 w15 w16se">
   <w:docDefaults>
     <w:rPrDefault>
       <w:rPr>
@@ -10460,7 +11499,7 @@
       <w:u w:val="single"/>
     </w:rPr>
   </w:style>
-  <w:style w:type="paragraph" w:styleId="TtulodeTDC">
+  <w:style w:type="paragraph" w:styleId="TtuloTDC">
     <w:name w:val="TOC Heading"/>
     <w:basedOn w:val="Ttulo1"/>
     <w:next w:val="Normal"/>
@@ -10632,11 +11671,11 @@
     <w:qFormat/>
     <w:rsid w:val="005F60BA"/>
   </w:style>
-  <w:style w:type="paragraph" w:styleId="Puesto">
+  <w:style w:type="paragraph" w:styleId="Ttulo">
     <w:name w:val="Title"/>
     <w:basedOn w:val="Normal"/>
     <w:next w:val="Normal"/>
-    <w:link w:val="PuestoCar"/>
+    <w:link w:val="TtuloCar"/>
     <w:uiPriority w:val="10"/>
     <w:qFormat/>
     <w:rsid w:val="009A3173"/>
@@ -10656,10 +11695,10 @@
       <w:szCs w:val="52"/>
     </w:rPr>
   </w:style>
-  <w:style w:type="character" w:customStyle="1" w:styleId="PuestoCar">
-    <w:name w:val="Puesto Car"/>
+  <w:style w:type="character" w:customStyle="1" w:styleId="TtuloCar">
+    <w:name w:val="Título Car"/>
     <w:basedOn w:val="Fuentedeprrafopredeter"/>
-    <w:link w:val="Puesto"/>
+    <w:link w:val="Ttulo"/>
     <w:uiPriority w:val="10"/>
     <w:rsid w:val="009A3173"/>
     <w:rPr>
@@ -10673,7 +11712,7 @@
   </w:style>
   <w:style w:type="paragraph" w:customStyle="1" w:styleId="PSI-Ttulo">
     <w:name w:val="PSI - Título"/>
-    <w:basedOn w:val="Puesto"/>
+    <w:basedOn w:val="Ttulo"/>
     <w:autoRedefine/>
     <w:qFormat/>
     <w:rsid w:val="009A3173"/>
@@ -10719,7 +11758,6 @@
       <w:lang w:val="en-US"/>
     </w:rPr>
     <w:tblPr>
-      <w:tblInd w:w="0" w:type="dxa"/>
       <w:tblBorders>
         <w:top w:val="single" w:sz="4" w:space="0" w:color="auto"/>
         <w:left w:val="single" w:sz="4" w:space="0" w:color="auto"/>
@@ -10728,12 +11766,6 @@
         <w:insideH w:val="single" w:sz="4" w:space="0" w:color="auto"/>
         <w:insideV w:val="single" w:sz="4" w:space="0" w:color="auto"/>
       </w:tblBorders>
-      <w:tblCellMar>
-        <w:top w:w="0" w:type="dxa"/>
-        <w:left w:w="108" w:type="dxa"/>
-        <w:bottom w:w="0" w:type="dxa"/>
-        <w:right w:w="108" w:type="dxa"/>
-      </w:tblCellMar>
     </w:tblPr>
   </w:style>
   <w:style w:type="table" w:styleId="Tabladecuadrcula2-nfasis3">
@@ -10747,19 +11779,12 @@
     <w:tblPr>
       <w:tblStyleRowBandSize w:val="1"/>
       <w:tblStyleColBandSize w:val="1"/>
-      <w:tblInd w:w="0" w:type="dxa"/>
       <w:tblBorders>
         <w:top w:val="single" w:sz="2" w:space="0" w:color="C2D69B" w:themeColor="accent3" w:themeTint="99"/>
         <w:bottom w:val="single" w:sz="2" w:space="0" w:color="C2D69B" w:themeColor="accent3" w:themeTint="99"/>
         <w:insideH w:val="single" w:sz="2" w:space="0" w:color="C2D69B" w:themeColor="accent3" w:themeTint="99"/>
         <w:insideV w:val="single" w:sz="2" w:space="0" w:color="C2D69B" w:themeColor="accent3" w:themeTint="99"/>
       </w:tblBorders>
-      <w:tblCellMar>
-        <w:top w:w="0" w:type="dxa"/>
-        <w:left w:w="108" w:type="dxa"/>
-        <w:bottom w:w="0" w:type="dxa"/>
-        <w:right w:w="108" w:type="dxa"/>
-      </w:tblCellMar>
     </w:tblPr>
     <w:tblStylePr w:type="firstRow">
       <w:rPr>
@@ -10840,6 +11865,17 @@
     <w:name w:val="notranslate"/>
     <w:basedOn w:val="Fuentedeprrafopredeter"/>
     <w:rsid w:val="00A40C51"/>
+  </w:style>
+  <w:style w:type="paragraph" w:styleId="Prrafodelista">
+    <w:name w:val="List Paragraph"/>
+    <w:basedOn w:val="Normal"/>
+    <w:uiPriority w:val="34"/>
+    <w:qFormat/>
+    <w:rsid w:val="00D11604"/>
+    <w:pPr>
+      <w:ind w:left="720"/>
+      <w:contextualSpacing/>
+    </w:pPr>
   </w:style>
 </w:styles>
 </file>
@@ -11151,7 +12187,7 @@
 </file>
 
 <file path=customXml/itemProps2.xml><?xml version="1.0" encoding="utf-8"?>
-<ds:datastoreItem xmlns:ds="http://schemas.openxmlformats.org/officeDocument/2006/customXml" ds:itemID="{6F488D02-3B8B-4D9E-AE9D-D0006F2504C1}">
+<ds:datastoreItem xmlns:ds="http://schemas.openxmlformats.org/officeDocument/2006/customXml" ds:itemID="{57AF4752-E785-4822-AC90-37307EE8BC7C}">
   <ds:schemaRefs>
     <ds:schemaRef ds:uri="http://schemas.openxmlformats.org/officeDocument/2006/bibliography"/>
   </ds:schemaRefs>

</xml_diff>

<commit_message>
modificacion final de version 1 de Plan de Iteracion
</commit_message>
<xml_diff>
--- a/Gestion del Proyecto/Planificacion/Plan de Iteración -1- face Inicio.docx
+++ b/Gestion del Proyecto/Planificacion/Plan de Iteración -1- face Inicio.docx
@@ -1673,188 +1673,6 @@
               <w:color w:val="auto"/>
             </w:rPr>
           </w:pPr>
-          <w:r>
-            <w:rPr>
-              <w:color w:val="auto"/>
-            </w:rPr>
-            <w:t>[Este documento es la plantilla base para elaborar el documento</w:t>
-          </w:r>
-          <w:r>
-            <w:rPr>
-              <w:color w:val="auto"/>
-            </w:rPr>
-            <w:t xml:space="preserve"> </w:t>
-          </w:r>
-          <w:sdt>
-            <w:sdtPr>
-              <w:rPr>
-                <w:color w:val="auto"/>
-              </w:rPr>
-              <w:alias w:val="Título"/>
-              <w:id w:val="3709524"/>
-              <w:dataBinding w:prefixMappings="xmlns:ns0='http://purl.org/dc/elements/1.1/' xmlns:ns1='http://schemas.openxmlformats.org/package/2006/metadata/core-properties' " w:xpath="/ns1:coreProperties[1]/ns0:title[1]" w:storeItemID="{6C3C8BC8-F283-45AE-878A-BAB7291924A1}"/>
-              <w:text/>
-            </w:sdtPr>
-            <w:sdtEndPr/>
-            <w:sdtContent>
-              <w:r>
-                <w:rPr>
-                  <w:color w:val="auto"/>
-                </w:rPr>
-                <w:t>Plan de Iteración</w:t>
-              </w:r>
-            </w:sdtContent>
-          </w:sdt>
-          <w:r>
-            <w:rPr>
-              <w:color w:val="auto"/>
-            </w:rPr>
-            <w:t xml:space="preserve">, correspondiente a la </w:t>
-          </w:r>
-          <w:sdt>
-            <w:sdtPr>
-              <w:rPr>
-                <w:color w:val="auto"/>
-              </w:rPr>
-              <w:alias w:val="Categoría"/>
-              <w:id w:val="17012057"/>
-              <w:dataBinding w:prefixMappings="xmlns:ns0='http://purl.org/dc/elements/1.1/' xmlns:ns1='http://schemas.openxmlformats.org/package/2006/metadata/core-properties' " w:xpath="/ns1:coreProperties[1]/ns1:category[1]" w:storeItemID="{6C3C8BC8-F283-45AE-878A-BAB7291924A1}"/>
-              <w:text/>
-            </w:sdtPr>
-            <w:sdtEndPr/>
-            <w:sdtContent>
-              <w:r>
-                <w:rPr>
-                  <w:color w:val="auto"/>
-                </w:rPr>
-                <w:t>Fase de Inicio, Iteración 1</w:t>
-              </w:r>
-            </w:sdtContent>
-          </w:sdt>
-          <w:r>
-            <w:rPr>
-              <w:color w:val="auto"/>
-            </w:rPr>
-            <w:t>.</w:t>
-          </w:r>
-        </w:p>
-        <w:p>
-          <w:pPr>
-            <w:pStyle w:val="PSI-Comentario"/>
-            <w:rPr>
-              <w:color w:val="auto"/>
-            </w:rPr>
-          </w:pPr>
-          <w:r>
-            <w:rPr>
-              <w:color w:val="auto"/>
-            </w:rPr>
-            <w:t xml:space="preserve">Los textos que aparecen entre </w:t>
-          </w:r>
-          <w:r>
-            <w:rPr>
-              <w:color w:val="auto"/>
-            </w:rPr>
-            <w:t>corchetes</w:t>
-          </w:r>
-          <w:r>
-            <w:rPr>
-              <w:color w:val="auto"/>
-            </w:rPr>
-            <w:t xml:space="preserve"> son explicaciones de que debe contener cada sección</w:t>
-          </w:r>
-          <w:r>
-            <w:rPr>
-              <w:color w:val="auto"/>
-            </w:rPr>
-            <w:t>, los cuales se encuentran con estilo “PSI – Comentario”</w:t>
-          </w:r>
-          <w:r>
-            <w:rPr>
-              <w:color w:val="auto"/>
-            </w:rPr>
-            <w:t>. Dichos textos se deben seleccionar y sustituir por el contenido que corresponda</w:t>
-          </w:r>
-          <w:r>
-            <w:rPr>
-              <w:color w:val="auto"/>
-            </w:rPr>
-            <w:t xml:space="preserve"> en estilo “</w:t>
-          </w:r>
-          <w:r>
-            <w:rPr>
-              <w:color w:val="auto"/>
-            </w:rPr>
-            <w:t xml:space="preserve">PSI - </w:t>
-          </w:r>
-          <w:r>
-            <w:rPr>
-              <w:color w:val="auto"/>
-            </w:rPr>
-            <w:t>Normal”</w:t>
-          </w:r>
-          <w:r>
-            <w:rPr>
-              <w:color w:val="auto"/>
-            </w:rPr>
-            <w:t>.</w:t>
-          </w:r>
-        </w:p>
-        <w:p>
-          <w:pPr>
-            <w:pStyle w:val="PSI-Comentario"/>
-            <w:rPr>
-              <w:color w:val="auto"/>
-            </w:rPr>
-          </w:pPr>
-          <w:r>
-            <w:rPr>
-              <w:color w:val="auto"/>
-            </w:rPr>
-            <w:t xml:space="preserve"> Para actualizar la tabla de Contenido, haga clic con el botón derecho del ratón sobre cualquier línea del contenido de la misma y seleccione Actualizar campos, en el cuadro que aparece seleccione Actualizar toda la tabla y ha</w:t>
-          </w:r>
-          <w:r>
-            <w:rPr>
-              <w:color w:val="auto"/>
-            </w:rPr>
-            <w:t>ga clic en el botón Aceptar.</w:t>
-          </w:r>
-        </w:p>
-        <w:p>
-          <w:pPr>
-            <w:pStyle w:val="PSI-Comentario"/>
-            <w:rPr>
-              <w:color w:val="auto"/>
-            </w:rPr>
-          </w:pPr>
-          <w:r>
-            <w:rPr>
-              <w:color w:val="auto"/>
-            </w:rPr>
-            <w:t xml:space="preserve">Para actualizar los campos en Microsoft Word (los cuales se muestran sobre un fondo gris cuando se selecciona], ir a Archivo &gt; Propiedades &gt; Resumen y reemplazar los campos “Asunto” con el Nombre del Proyecto  y “Autor” con el nombre del autor de este documento después ir a Personalizar y actualizar el valor “Numero de Documento” en la lista de propiedades del mismo dialogo, por el nuevo número de versión. Posteriormente cerrar el dialogo actualizar el documento seleccionando en el menú Editar &gt; Seleccionar todo o </w:t>
-          </w:r>
-          <w:proofErr w:type="spellStart"/>
-          <w:r>
-            <w:rPr>
-              <w:color w:val="auto"/>
-            </w:rPr>
-            <w:t>Ctrl</w:t>
-          </w:r>
-          <w:proofErr w:type="spellEnd"/>
-          <w:r>
-            <w:rPr>
-              <w:color w:val="auto"/>
-            </w:rPr>
-            <w:t>–E y presionar F9, o simplemente dar un clic sobre el campo y presionar F9. Esto debe repetirse también en el índice, encabezado y  pie de página, en todas sus secciones.]</w:t>
-          </w:r>
-        </w:p>
-        <w:p>
-          <w:pPr>
-            <w:pStyle w:val="PSI-Comentario"/>
-            <w:rPr>
-              <w:color w:val="auto"/>
-            </w:rPr>
-          </w:pPr>
         </w:p>
         <w:p/>
       </w:sdtContent>
@@ -3211,82 +3029,66 @@
     </w:p>
     <w:p>
       <w:pPr>
-        <w:pStyle w:val="PSI-Comentario"/>
+        <w:pStyle w:val="PSI-Normal"/>
+        <w:ind w:left="0" w:firstLine="0"/>
         <w:rPr>
           <w:rFonts w:cstheme="minorHAnsi"/>
-          <w:color w:val="auto"/>
         </w:rPr>
       </w:pPr>
       <w:r>
         <w:rPr>
           <w:rFonts w:cstheme="minorHAnsi"/>
-          <w:color w:val="auto"/>
-          <w:lang w:val="es-ES"/>
-        </w:rPr>
-        <w:t>[</w:t>
+        </w:rPr>
+        <w:t>Para cada plan de iteración es necesario detallar la programación estimada para la iteración, los recursos a emplear, los casos de uso y escenarios que van ser tomados en cuenta</w:t>
       </w:r>
       <w:r>
         <w:rPr>
           <w:rFonts w:cstheme="minorHAnsi"/>
-          <w:color w:val="auto"/>
-        </w:rPr>
-        <w:t>Para cada plan de iteración es necesario detallar la programación estimada para la iteración, los recursos a emplear, los casos de uso y escenarios que van ser tomados en cuenta</w:t>
+        </w:rPr>
+        <w:t>,</w:t>
       </w:r>
       <w:r>
         <w:rPr>
           <w:rFonts w:cstheme="minorHAnsi"/>
-          <w:color w:val="auto"/>
-        </w:rPr>
-        <w:t>,</w:t>
+        </w:rPr>
+        <w:t xml:space="preserve"> y finamente se deben establecer los criterios de evaluación que se van a tener para la iteración. Es recomendable para las iteraciones emplear herramientas para la planeación de proyectos con el fin de hacer </w:t>
       </w:r>
       <w:r>
         <w:rPr>
           <w:rFonts w:cstheme="minorHAnsi"/>
-          <w:color w:val="auto"/>
-        </w:rPr>
-        <w:t xml:space="preserve"> y finamente se deben establecer los criterios de evaluación que se van a tener para la iteración. Es recomendable para las iteraciones emplear herramientas para la planeación de proyectos con el fin de hacer </w:t>
+        </w:rPr>
+        <w:t>más</w:t>
       </w:r>
       <w:r>
         <w:rPr>
           <w:rFonts w:cstheme="minorHAnsi"/>
-          <w:color w:val="auto"/>
-        </w:rPr>
-        <w:t>más</w:t>
+        </w:rPr>
+        <w:t xml:space="preserve"> fácil y organizada esta tarea, de ser empleada cualquier herramienta sus resultados debe ser reflejados en el </w:t>
       </w:r>
       <w:r>
         <w:rPr>
           <w:rFonts w:cstheme="minorHAnsi"/>
-          <w:color w:val="auto"/>
-        </w:rPr>
-        <w:t xml:space="preserve"> fácil y organizada esta tarea, de ser empleada cualquier herramienta sus resultados debe ser reflejados en el </w:t>
+        </w:rPr>
+        <w:t xml:space="preserve">este </w:t>
       </w:r>
       <w:r>
         <w:rPr>
           <w:rFonts w:cstheme="minorHAnsi"/>
-          <w:color w:val="auto"/>
-        </w:rPr>
-        <w:t xml:space="preserve">este </w:t>
-      </w:r>
-      <w:r>
-        <w:rPr>
-          <w:rFonts w:cstheme="minorHAnsi"/>
-          <w:color w:val="auto"/>
         </w:rPr>
         <w:t xml:space="preserve">plan. </w:t>
       </w:r>
     </w:p>
     <w:p>
       <w:pPr>
-        <w:pStyle w:val="PSI-Comentario"/>
+        <w:pStyle w:val="PSI-Normal"/>
+        <w:ind w:left="0" w:firstLine="0"/>
         <w:rPr>
           <w:rFonts w:cstheme="minorHAnsi"/>
-          <w:color w:val="auto"/>
         </w:rPr>
       </w:pPr>
       <w:r>
         <w:rPr>
           <w:rFonts w:cstheme="minorHAnsi"/>
-          <w:color w:val="auto"/>
         </w:rPr>
         <w:t xml:space="preserve">Para poder definir una iteración es necesario tomar en cuenta: </w:t>
       </w:r>
@@ -3296,12 +3098,14 @@
         <w:pStyle w:val="PSI-ComentarioNumeracin"/>
         <w:rPr>
           <w:rFonts w:cstheme="minorHAnsi"/>
+          <w:i w:val="0"/>
           <w:color w:val="auto"/>
         </w:rPr>
       </w:pPr>
       <w:r>
         <w:rPr>
           <w:rFonts w:cstheme="minorHAnsi"/>
+          <w:i w:val="0"/>
           <w:color w:val="auto"/>
         </w:rPr>
         <w:t xml:space="preserve">La planificación del proyecto. </w:t>
@@ -3312,12 +3116,14 @@
         <w:pStyle w:val="PSI-ComentarioNumeracin"/>
         <w:rPr>
           <w:rFonts w:cstheme="minorHAnsi"/>
+          <w:i w:val="0"/>
           <w:color w:val="auto"/>
         </w:rPr>
       </w:pPr>
       <w:r>
         <w:rPr>
           <w:rFonts w:cstheme="minorHAnsi"/>
+          <w:i w:val="0"/>
           <w:color w:val="auto"/>
         </w:rPr>
         <w:t>El estado actual en el que se encuentra el proyecto (proyecto dentro de los tiempos estipulados, proyecto retrasado con respecto al tiempo estipulado, un gran número de problemas encontrados, etc.</w:t>
@@ -3325,6 +3131,7 @@
       <w:r>
         <w:rPr>
           <w:rFonts w:cstheme="minorHAnsi"/>
+          <w:i w:val="0"/>
           <w:color w:val="auto"/>
         </w:rPr>
         <w:t>)</w:t>
@@ -3332,6 +3139,7 @@
       <w:r>
         <w:rPr>
           <w:rFonts w:cstheme="minorHAnsi"/>
+          <w:i w:val="0"/>
           <w:color w:val="auto"/>
         </w:rPr>
         <w:t xml:space="preserve"> </w:t>
@@ -3342,12 +3150,14 @@
         <w:pStyle w:val="PSI-ComentarioNumeracin"/>
         <w:rPr>
           <w:rFonts w:cstheme="minorHAnsi"/>
+          <w:i w:val="0"/>
           <w:color w:val="auto"/>
         </w:rPr>
       </w:pPr>
       <w:r>
         <w:rPr>
           <w:rFonts w:cstheme="minorHAnsi"/>
+          <w:i w:val="0"/>
           <w:color w:val="auto"/>
         </w:rPr>
         <w:t xml:space="preserve">Los elementos a ser implementados. La lista de casos de uso y de escenarios que deben ser cumplidos al final de la iteración. </w:t>
@@ -3358,12 +3168,14 @@
         <w:pStyle w:val="PSI-ComentarioNumeracin"/>
         <w:rPr>
           <w:rFonts w:cstheme="minorHAnsi"/>
+          <w:i w:val="0"/>
           <w:color w:val="auto"/>
         </w:rPr>
       </w:pPr>
       <w:r>
         <w:rPr>
           <w:rFonts w:cstheme="minorHAnsi"/>
+          <w:i w:val="0"/>
           <w:color w:val="auto"/>
         </w:rPr>
         <w:t>La lista de los cambios que deben ser incorporados (corrección de errores, cambios de requerimientos).</w:t>
@@ -3374,24 +3186,26 @@
         <w:pStyle w:val="PSI-ComentarioNumeracin"/>
         <w:rPr>
           <w:rFonts w:cstheme="minorHAnsi"/>
+          <w:i w:val="0"/>
           <w:color w:val="auto"/>
         </w:rPr>
       </w:pPr>
       <w:r>
         <w:rPr>
           <w:rFonts w:cstheme="minorHAnsi"/>
-          <w:color w:val="auto"/>
-        </w:rPr>
-        <w:t>Los riegos que se pueden correr en la iteración.]</w:t>
-      </w:r>
-    </w:p>
-    <w:p>
-      <w:pPr>
-        <w:pStyle w:val="PSI-Normal"/>
+          <w:i w:val="0"/>
+          <w:color w:val="auto"/>
+        </w:rPr>
+        <w:t>Los riegos que se</w:t>
+      </w:r>
+      <w:r>
         <w:rPr>
           <w:rFonts w:cstheme="minorHAnsi"/>
-        </w:rPr>
-      </w:pPr>
+          <w:i w:val="0"/>
+          <w:color w:val="auto"/>
+        </w:rPr>
+        <w:t xml:space="preserve"> pueden correr en la iteración.</w:t>
+      </w:r>
     </w:p>
     <w:p>
       <w:pPr>
@@ -3458,22 +3272,6 @@
         <w:t>Referencias</w:t>
       </w:r>
       <w:bookmarkEnd w:id="2"/>
-    </w:p>
-    <w:p>
-      <w:pPr>
-        <w:pStyle w:val="PSI-Comentario"/>
-        <w:rPr>
-          <w:rFonts w:cstheme="minorHAnsi"/>
-          <w:color w:val="auto"/>
-        </w:rPr>
-      </w:pPr>
-      <w:r>
-        <w:rPr>
-          <w:rFonts w:cstheme="minorHAnsi"/>
-          <w:color w:val="auto"/>
-        </w:rPr>
-        <w:t>[Indicar otros documentos relacionados con el presente plan.]</w:t>
-      </w:r>
     </w:p>
     <w:p>
       <w:pPr>
@@ -3508,7 +3306,7 @@
         <w:rPr>
           <w:rFonts w:cstheme="minorHAnsi"/>
         </w:rPr>
-        <w:t>Plan de Gestión de Configuraciones</w:t>
+        <w:t>Plan de Gestión de Riesgos</w:t>
       </w:r>
     </w:p>
     <w:p>
@@ -3526,42 +3324,25 @@
         <w:rPr>
           <w:rFonts w:cstheme="minorHAnsi"/>
         </w:rPr>
-        <w:t>Plan de Gestión de Riesgos</w:t>
+        <w:t>Plan de Estimación</w:t>
       </w:r>
     </w:p>
     <w:p>
       <w:pPr>
         <w:pStyle w:val="PSI-Normal"/>
-        <w:numPr>
-          <w:ilvl w:val="0"/>
-          <w:numId w:val="13"/>
-        </w:numPr>
+        <w:ind w:left="0" w:firstLine="0"/>
         <w:rPr>
           <w:rFonts w:cstheme="minorHAnsi"/>
         </w:rPr>
       </w:pPr>
-      <w:r>
-        <w:rPr>
-          <w:rFonts w:cstheme="minorHAnsi"/>
-        </w:rPr>
-        <w:t>Plan de Estimación</w:t>
-      </w:r>
     </w:p>
     <w:p>
       <w:pPr>
-        <w:pStyle w:val="PSI-Normal"/>
-        <w:ind w:left="0" w:firstLine="0"/>
-        <w:rPr>
-          <w:rFonts w:cstheme="minorHAnsi"/>
-        </w:rPr>
-      </w:pPr>
-    </w:p>
-    <w:p>
-      <w:pPr>
         <w:pStyle w:val="PSI-Ttulo1"/>
       </w:pPr>
       <w:bookmarkStart w:id="3" w:name="_Toc257627931"/>
       <w:r>
+        <w:lastRenderedPageBreak/>
         <w:t>Objetivos</w:t>
       </w:r>
       <w:bookmarkEnd w:id="3"/>
@@ -3583,38 +3364,6 @@
         <w:t>Criterios de Evaluación</w:t>
       </w:r>
       <w:bookmarkEnd w:id="4"/>
-    </w:p>
-    <w:p>
-      <w:pPr>
-        <w:pStyle w:val="PSI-Comentario"/>
-        <w:rPr>
-          <w:rFonts w:cstheme="minorHAnsi"/>
-          <w:color w:val="auto"/>
-        </w:rPr>
-      </w:pPr>
-      <w:r>
-        <w:rPr>
-          <w:rFonts w:cstheme="minorHAnsi"/>
-          <w:color w:val="auto"/>
-        </w:rPr>
-        <w:t xml:space="preserve">[Listar en esta sección los objetivos que se pretenden alcanzar al finalizar esta iteración. Estos criterios servirán de guía para la evaluación del trabajo realizado en este período, permitiendo establecer de una forma más sencilla las tareas que pueden darse por concluidas y las que deben </w:t>
-      </w:r>
-      <w:proofErr w:type="spellStart"/>
-      <w:r>
-        <w:rPr>
-          <w:rFonts w:cstheme="minorHAnsi"/>
-          <w:color w:val="auto"/>
-        </w:rPr>
-        <w:t>replanificarse</w:t>
-      </w:r>
-      <w:proofErr w:type="spellEnd"/>
-      <w:r>
-        <w:rPr>
-          <w:rFonts w:cstheme="minorHAnsi"/>
-          <w:color w:val="auto"/>
-        </w:rPr>
-        <w:t>.]</w:t>
-      </w:r>
     </w:p>
     <w:p>
       <w:pPr>
@@ -3872,6 +3621,16 @@
           <w:lang w:val="es-AR"/>
         </w:rPr>
       </w:pPr>
+      <w:r>
+        <w:rPr>
+          <w:b/>
+          <w:color w:val="auto"/>
+          <w:sz w:val="22"/>
+          <w:szCs w:val="22"/>
+          <w:lang w:val="es-AR"/>
+        </w:rPr>
+        <w:t xml:space="preserve">Documento </w:t>
+      </w:r>
       <w:r>
         <w:rPr>
           <w:b/>
@@ -4629,7 +4388,6 @@
               <w:rPr>
                 <w:lang w:val="es-AR"/>
               </w:rPr>
-              <w:lastRenderedPageBreak/>
               <w:t xml:space="preserve">Reunión de grupo </w:t>
             </w:r>
             <w:r>
@@ -4818,6 +4576,7 @@
                 <w:color w:val="auto"/>
                 <w:lang w:val="es-ES"/>
               </w:rPr>
+              <w:lastRenderedPageBreak/>
               <w:t>Segunda entrevista con los clientes</w:t>
             </w:r>
           </w:p>
@@ -5673,6 +5432,13 @@
                 <w:color w:val="auto"/>
               </w:rPr>
             </w:pPr>
+            <w:r>
+              <w:rPr>
+                <w:rFonts w:cstheme="minorHAnsi"/>
+                <w:color w:val="auto"/>
+              </w:rPr>
+              <w:t>todos</w:t>
+            </w:r>
           </w:p>
         </w:tc>
         <w:tc>
@@ -5973,68 +5739,1005 @@
     </w:p>
     <w:p>
       <w:pPr>
-        <w:pStyle w:val="PSI-Comentario"/>
-        <w:rPr>
-          <w:rFonts w:eastAsia="Calibri" w:cstheme="minorHAnsi"/>
-          <w:color w:val="auto"/>
-        </w:rPr>
-      </w:pPr>
-      <w:r>
-        <w:rPr>
-          <w:rFonts w:cstheme="minorHAnsi"/>
-          <w:color w:val="auto"/>
-        </w:rPr>
-        <w:t>[</w:t>
-      </w:r>
-      <w:r>
-        <w:rPr>
-          <w:rFonts w:eastAsia="Calibri" w:cstheme="minorHAnsi"/>
-          <w:color w:val="auto"/>
-        </w:rPr>
-        <w:t>En este apartado hay que listar los Casos de Uso y los  escenarios que corresponden a esa iteración, los cuales están descritos en el documento de Arquitectura del Software y en el de  Especificaciones de Requerimiento de Software.</w:t>
-      </w:r>
-      <w:r>
-        <w:rPr>
-          <w:rFonts w:cstheme="minorHAnsi"/>
-          <w:color w:val="auto"/>
-        </w:rPr>
-        <w:t>]</w:t>
+        <w:pStyle w:val="TDC2"/>
+        <w:numPr>
+          <w:ilvl w:val="0"/>
+          <w:numId w:val="21"/>
+        </w:numPr>
+        <w:spacing w:before="0"/>
+        <w:rPr>
+          <w:rFonts w:eastAsiaTheme="minorEastAsia"/>
+          <w:i w:val="0"/>
+          <w:iCs w:val="0"/>
+          <w:noProof/>
+          <w:sz w:val="22"/>
+          <w:szCs w:val="22"/>
+          <w:lang w:val="es-AR" w:eastAsia="es-AR"/>
+        </w:rPr>
+      </w:pPr>
+      <w:hyperlink w:anchor="_Toc493202196" w:history="1">
+        <w:r>
+          <w:rPr>
+            <w:rFonts w:eastAsiaTheme="minorEastAsia"/>
+            <w:i w:val="0"/>
+            <w:iCs w:val="0"/>
+            <w:sz w:val="22"/>
+            <w:szCs w:val="22"/>
+            <w:lang w:val="es-AR" w:eastAsia="es-AR"/>
+          </w:rPr>
+          <w:t xml:space="preserve">[CU01 - </w:t>
+        </w:r>
+        <w:proofErr w:type="spellStart"/>
+        <w:r>
+          <w:rPr>
+            <w:rFonts w:eastAsiaTheme="minorEastAsia"/>
+            <w:i w:val="0"/>
+            <w:iCs w:val="0"/>
+            <w:sz w:val="22"/>
+            <w:szCs w:val="22"/>
+            <w:lang w:val="es-AR" w:eastAsia="es-AR"/>
+          </w:rPr>
+          <w:t>Login</w:t>
+        </w:r>
+        <w:proofErr w:type="spellEnd"/>
+        <w:r>
+          <w:rPr>
+            <w:rFonts w:eastAsiaTheme="minorEastAsia"/>
+            <w:i w:val="0"/>
+            <w:iCs w:val="0"/>
+            <w:sz w:val="22"/>
+            <w:szCs w:val="22"/>
+            <w:lang w:val="es-AR" w:eastAsia="es-AR"/>
+          </w:rPr>
+          <w:t>]</w:t>
+        </w:r>
+      </w:hyperlink>
+      <w:r>
+        <w:rPr>
+          <w:rFonts w:eastAsiaTheme="minorEastAsia"/>
+          <w:i w:val="0"/>
+          <w:iCs w:val="0"/>
+          <w:noProof/>
+          <w:sz w:val="22"/>
+          <w:szCs w:val="22"/>
+          <w:lang w:val="es-AR" w:eastAsia="es-AR"/>
+        </w:rPr>
+        <w:t xml:space="preserve"> </w:t>
       </w:r>
     </w:p>
     <w:p>
       <w:pPr>
-        <w:pStyle w:val="PSI-Normal"/>
-        <w:rPr>
-          <w:rFonts w:cstheme="minorHAnsi"/>
-        </w:rPr>
-      </w:pPr>
+        <w:pStyle w:val="TDC2"/>
+        <w:numPr>
+          <w:ilvl w:val="0"/>
+          <w:numId w:val="21"/>
+        </w:numPr>
+        <w:spacing w:before="0"/>
+        <w:rPr>
+          <w:rFonts w:eastAsiaTheme="minorEastAsia"/>
+          <w:i w:val="0"/>
+          <w:iCs w:val="0"/>
+          <w:noProof/>
+          <w:sz w:val="22"/>
+          <w:szCs w:val="22"/>
+          <w:lang w:val="es-AR" w:eastAsia="es-AR"/>
+        </w:rPr>
+      </w:pPr>
+      <w:r>
+        <w:rPr>
+          <w:rFonts w:eastAsiaTheme="minorEastAsia"/>
+          <w:i w:val="0"/>
+          <w:iCs w:val="0"/>
+          <w:noProof/>
+          <w:sz w:val="22"/>
+          <w:szCs w:val="22"/>
+          <w:lang w:val="es-AR" w:eastAsia="es-AR"/>
+        </w:rPr>
+        <w:t>[CU02 - HabilitarServicio]</w:t>
+      </w:r>
     </w:p>
     <w:p>
       <w:pPr>
-        <w:pStyle w:val="PSI-Ttulo1"/>
-      </w:pPr>
-      <w:bookmarkStart w:id="9" w:name="_Toc257627936"/>
-      <w:r>
-        <w:lastRenderedPageBreak/>
-        <w:t>Recursos</w:t>
-      </w:r>
-      <w:bookmarkEnd w:id="9"/>
+        <w:pStyle w:val="TDC2"/>
+        <w:numPr>
+          <w:ilvl w:val="0"/>
+          <w:numId w:val="21"/>
+        </w:numPr>
+        <w:spacing w:before="0"/>
+        <w:rPr>
+          <w:rFonts w:eastAsiaTheme="minorEastAsia"/>
+          <w:i w:val="0"/>
+          <w:iCs w:val="0"/>
+          <w:noProof/>
+          <w:sz w:val="22"/>
+          <w:szCs w:val="22"/>
+          <w:lang w:val="es-AR" w:eastAsia="es-AR"/>
+        </w:rPr>
+      </w:pPr>
+      <w:r>
+        <w:rPr>
+          <w:rFonts w:eastAsiaTheme="minorEastAsia"/>
+          <w:i w:val="0"/>
+          <w:iCs w:val="0"/>
+          <w:noProof/>
+          <w:sz w:val="22"/>
+          <w:szCs w:val="22"/>
+          <w:lang w:val="es-AR" w:eastAsia="es-AR"/>
+        </w:rPr>
+        <w:t>[CU03 - AsignarEncargadoAServicio]</w:t>
+      </w:r>
     </w:p>
     <w:p>
       <w:pPr>
-        <w:pStyle w:val="PSI-Comentario"/>
-        <w:rPr>
-          <w:rFonts w:cstheme="minorHAnsi"/>
-          <w:color w:val="auto"/>
-        </w:rPr>
-      </w:pPr>
-      <w:r>
-        <w:rPr>
-          <w:rFonts w:cstheme="minorHAnsi"/>
-          <w:color w:val="auto"/>
-        </w:rPr>
-        <w:t>[Aquí se puede hacer referencia a los recursos adicionales que serán necesarios para el desarrollo de las actividades planificadas, por ejemplo equipos informáticos, bibliografía, etc.]</w:t>
-      </w:r>
+        <w:pStyle w:val="TDC2"/>
+        <w:numPr>
+          <w:ilvl w:val="0"/>
+          <w:numId w:val="21"/>
+        </w:numPr>
+        <w:spacing w:before="0"/>
+        <w:rPr>
+          <w:rFonts w:eastAsiaTheme="minorEastAsia"/>
+          <w:i w:val="0"/>
+          <w:iCs w:val="0"/>
+          <w:noProof/>
+          <w:sz w:val="22"/>
+          <w:szCs w:val="22"/>
+          <w:lang w:val="es-AR" w:eastAsia="es-AR"/>
+        </w:rPr>
+      </w:pPr>
+      <w:r>
+        <w:rPr>
+          <w:rFonts w:eastAsiaTheme="minorEastAsia"/>
+          <w:i w:val="0"/>
+          <w:iCs w:val="0"/>
+          <w:noProof/>
+          <w:sz w:val="22"/>
+          <w:szCs w:val="22"/>
+          <w:lang w:val="es-AR" w:eastAsia="es-AR"/>
+        </w:rPr>
+        <w:t>[CU04 - EditarServicio]</w:t>
+      </w:r>
+    </w:p>
+    <w:p>
+      <w:pPr>
+        <w:pStyle w:val="TDC2"/>
+        <w:numPr>
+          <w:ilvl w:val="0"/>
+          <w:numId w:val="21"/>
+        </w:numPr>
+        <w:spacing w:before="0"/>
+        <w:rPr>
+          <w:rFonts w:eastAsiaTheme="minorEastAsia"/>
+          <w:i w:val="0"/>
+          <w:iCs w:val="0"/>
+          <w:noProof/>
+          <w:sz w:val="22"/>
+          <w:szCs w:val="22"/>
+          <w:lang w:val="es-AR" w:eastAsia="es-AR"/>
+        </w:rPr>
+      </w:pPr>
+      <w:r>
+        <w:rPr>
+          <w:rFonts w:eastAsiaTheme="minorEastAsia"/>
+          <w:i w:val="0"/>
+          <w:iCs w:val="0"/>
+          <w:noProof/>
+          <w:sz w:val="22"/>
+          <w:szCs w:val="22"/>
+          <w:lang w:val="es-AR" w:eastAsia="es-AR"/>
+        </w:rPr>
+        <w:t>[CU05 - DeshabilitarServicio]</w:t>
+      </w:r>
+    </w:p>
+    <w:p>
+      <w:pPr>
+        <w:pStyle w:val="TDC2"/>
+        <w:numPr>
+          <w:ilvl w:val="0"/>
+          <w:numId w:val="21"/>
+        </w:numPr>
+        <w:spacing w:before="0"/>
+        <w:rPr>
+          <w:rFonts w:eastAsiaTheme="minorEastAsia"/>
+          <w:i w:val="0"/>
+          <w:iCs w:val="0"/>
+          <w:noProof/>
+          <w:sz w:val="22"/>
+          <w:szCs w:val="22"/>
+          <w:lang w:val="es-AR" w:eastAsia="es-AR"/>
+        </w:rPr>
+      </w:pPr>
+      <w:hyperlink w:anchor="_Toc493202214" w:history="1">
+        <w:r>
+          <w:rPr>
+            <w:rFonts w:eastAsiaTheme="minorEastAsia"/>
+            <w:i w:val="0"/>
+            <w:iCs w:val="0"/>
+            <w:sz w:val="22"/>
+            <w:szCs w:val="22"/>
+            <w:lang w:val="es-AR" w:eastAsia="es-AR"/>
+          </w:rPr>
+          <w:t xml:space="preserve">[CU06 - </w:t>
+        </w:r>
+        <w:proofErr w:type="spellStart"/>
+        <w:r>
+          <w:rPr>
+            <w:rFonts w:eastAsiaTheme="minorEastAsia"/>
+            <w:i w:val="0"/>
+            <w:iCs w:val="0"/>
+            <w:sz w:val="22"/>
+            <w:szCs w:val="22"/>
+            <w:lang w:val="es-AR" w:eastAsia="es-AR"/>
+          </w:rPr>
+          <w:t>TipificarOpcionesDeValoracion</w:t>
+        </w:r>
+        <w:proofErr w:type="spellEnd"/>
+        <w:r>
+          <w:rPr>
+            <w:rFonts w:eastAsiaTheme="minorEastAsia"/>
+            <w:i w:val="0"/>
+            <w:iCs w:val="0"/>
+            <w:sz w:val="22"/>
+            <w:szCs w:val="22"/>
+            <w:lang w:val="es-AR" w:eastAsia="es-AR"/>
+          </w:rPr>
+          <w:t>]</w:t>
+        </w:r>
+      </w:hyperlink>
+      <w:r>
+        <w:rPr>
+          <w:rFonts w:eastAsiaTheme="minorEastAsia"/>
+          <w:i w:val="0"/>
+          <w:iCs w:val="0"/>
+          <w:noProof/>
+          <w:sz w:val="22"/>
+          <w:szCs w:val="22"/>
+          <w:lang w:val="es-AR" w:eastAsia="es-AR"/>
+        </w:rPr>
+        <w:t xml:space="preserve"> </w:t>
+      </w:r>
+    </w:p>
+    <w:p>
+      <w:pPr>
+        <w:pStyle w:val="TDC2"/>
+        <w:numPr>
+          <w:ilvl w:val="0"/>
+          <w:numId w:val="21"/>
+        </w:numPr>
+        <w:spacing w:before="0"/>
+        <w:rPr>
+          <w:rFonts w:eastAsiaTheme="minorEastAsia"/>
+          <w:i w:val="0"/>
+          <w:iCs w:val="0"/>
+          <w:noProof/>
+          <w:sz w:val="22"/>
+          <w:szCs w:val="22"/>
+          <w:lang w:val="es-AR" w:eastAsia="es-AR"/>
+        </w:rPr>
+      </w:pPr>
+      <w:hyperlink w:anchor="_Toc493202218" w:history="1">
+        <w:r>
+          <w:rPr>
+            <w:rFonts w:eastAsiaTheme="minorEastAsia"/>
+            <w:i w:val="0"/>
+            <w:iCs w:val="0"/>
+            <w:sz w:val="22"/>
+            <w:szCs w:val="22"/>
+            <w:lang w:val="es-AR" w:eastAsia="es-AR"/>
+          </w:rPr>
+          <w:t xml:space="preserve">[CU07 - </w:t>
+        </w:r>
+        <w:proofErr w:type="spellStart"/>
+        <w:r>
+          <w:rPr>
+            <w:rFonts w:eastAsiaTheme="minorEastAsia"/>
+            <w:i w:val="0"/>
+            <w:iCs w:val="0"/>
+            <w:sz w:val="22"/>
+            <w:szCs w:val="22"/>
+            <w:lang w:val="es-AR" w:eastAsia="es-AR"/>
+          </w:rPr>
+          <w:t>HabilitaEnSector</w:t>
+        </w:r>
+        <w:proofErr w:type="spellEnd"/>
+        <w:r>
+          <w:rPr>
+            <w:rFonts w:eastAsiaTheme="minorEastAsia"/>
+            <w:i w:val="0"/>
+            <w:iCs w:val="0"/>
+            <w:sz w:val="22"/>
+            <w:szCs w:val="22"/>
+            <w:lang w:val="es-AR" w:eastAsia="es-AR"/>
+          </w:rPr>
+          <w:t>]</w:t>
+        </w:r>
+      </w:hyperlink>
+      <w:r>
+        <w:rPr>
+          <w:rFonts w:eastAsiaTheme="minorEastAsia"/>
+          <w:i w:val="0"/>
+          <w:iCs w:val="0"/>
+          <w:noProof/>
+          <w:sz w:val="22"/>
+          <w:szCs w:val="22"/>
+          <w:lang w:val="es-AR" w:eastAsia="es-AR"/>
+        </w:rPr>
+        <w:t xml:space="preserve"> </w:t>
+      </w:r>
+    </w:p>
+    <w:p>
+      <w:pPr>
+        <w:pStyle w:val="TDC2"/>
+        <w:numPr>
+          <w:ilvl w:val="0"/>
+          <w:numId w:val="21"/>
+        </w:numPr>
+        <w:spacing w:before="0"/>
+        <w:rPr>
+          <w:rFonts w:eastAsiaTheme="minorEastAsia"/>
+          <w:i w:val="0"/>
+          <w:iCs w:val="0"/>
+          <w:noProof/>
+          <w:sz w:val="22"/>
+          <w:szCs w:val="22"/>
+          <w:lang w:val="es-AR" w:eastAsia="es-AR"/>
+        </w:rPr>
+      </w:pPr>
+      <w:hyperlink w:anchor="_Toc493202221" w:history="1">
+        <w:r>
+          <w:rPr>
+            <w:rFonts w:eastAsiaTheme="minorEastAsia"/>
+            <w:i w:val="0"/>
+            <w:iCs w:val="0"/>
+            <w:sz w:val="22"/>
+            <w:szCs w:val="22"/>
+            <w:lang w:val="es-AR" w:eastAsia="es-AR"/>
+          </w:rPr>
+          <w:t xml:space="preserve">[CU08 - </w:t>
+        </w:r>
+        <w:proofErr w:type="spellStart"/>
+        <w:r>
+          <w:rPr>
+            <w:rFonts w:eastAsiaTheme="minorEastAsia"/>
+            <w:i w:val="0"/>
+            <w:iCs w:val="0"/>
+            <w:sz w:val="22"/>
+            <w:szCs w:val="22"/>
+            <w:lang w:val="es-AR" w:eastAsia="es-AR"/>
+          </w:rPr>
+          <w:t>EditarOpcionesDeValoracion</w:t>
+        </w:r>
+        <w:proofErr w:type="spellEnd"/>
+        <w:r>
+          <w:rPr>
+            <w:rFonts w:eastAsiaTheme="minorEastAsia"/>
+            <w:i w:val="0"/>
+            <w:iCs w:val="0"/>
+            <w:sz w:val="22"/>
+            <w:szCs w:val="22"/>
+            <w:lang w:val="es-AR" w:eastAsia="es-AR"/>
+          </w:rPr>
+          <w:t>]</w:t>
+        </w:r>
+      </w:hyperlink>
+      <w:r>
+        <w:rPr>
+          <w:rFonts w:eastAsiaTheme="minorEastAsia"/>
+          <w:i w:val="0"/>
+          <w:iCs w:val="0"/>
+          <w:noProof/>
+          <w:sz w:val="22"/>
+          <w:szCs w:val="22"/>
+          <w:lang w:val="es-AR" w:eastAsia="es-AR"/>
+        </w:rPr>
+        <w:t xml:space="preserve"> </w:t>
+      </w:r>
+    </w:p>
+    <w:p>
+      <w:pPr>
+        <w:pStyle w:val="TDC2"/>
+        <w:numPr>
+          <w:ilvl w:val="0"/>
+          <w:numId w:val="21"/>
+        </w:numPr>
+        <w:spacing w:before="0"/>
+        <w:rPr>
+          <w:rFonts w:eastAsiaTheme="minorEastAsia"/>
+          <w:i w:val="0"/>
+          <w:iCs w:val="0"/>
+          <w:noProof/>
+          <w:sz w:val="22"/>
+          <w:szCs w:val="22"/>
+          <w:lang w:val="es-AR" w:eastAsia="es-AR"/>
+        </w:rPr>
+      </w:pPr>
+      <w:hyperlink w:anchor="_Toc493202225" w:history="1">
+        <w:r>
+          <w:rPr>
+            <w:rFonts w:eastAsiaTheme="minorEastAsia"/>
+            <w:i w:val="0"/>
+            <w:iCs w:val="0"/>
+            <w:sz w:val="22"/>
+            <w:szCs w:val="22"/>
+            <w:lang w:val="es-AR" w:eastAsia="es-AR"/>
+          </w:rPr>
+          <w:t xml:space="preserve">[CU09 - </w:t>
+        </w:r>
+        <w:proofErr w:type="spellStart"/>
+        <w:r>
+          <w:rPr>
+            <w:rFonts w:eastAsiaTheme="minorEastAsia"/>
+            <w:i w:val="0"/>
+            <w:iCs w:val="0"/>
+            <w:sz w:val="22"/>
+            <w:szCs w:val="22"/>
+            <w:lang w:val="es-AR" w:eastAsia="es-AR"/>
+          </w:rPr>
+          <w:t>EliminarOpcionesDeValoracion</w:t>
+        </w:r>
+        <w:proofErr w:type="spellEnd"/>
+        <w:r>
+          <w:rPr>
+            <w:rFonts w:eastAsiaTheme="minorEastAsia"/>
+            <w:i w:val="0"/>
+            <w:iCs w:val="0"/>
+            <w:sz w:val="22"/>
+            <w:szCs w:val="22"/>
+            <w:lang w:val="es-AR" w:eastAsia="es-AR"/>
+          </w:rPr>
+          <w:t>]</w:t>
+        </w:r>
+      </w:hyperlink>
+      <w:r>
+        <w:rPr>
+          <w:rFonts w:eastAsiaTheme="minorEastAsia"/>
+          <w:i w:val="0"/>
+          <w:iCs w:val="0"/>
+          <w:noProof/>
+          <w:sz w:val="22"/>
+          <w:szCs w:val="22"/>
+          <w:lang w:val="es-AR" w:eastAsia="es-AR"/>
+        </w:rPr>
+        <w:t xml:space="preserve"> </w:t>
+      </w:r>
+    </w:p>
+    <w:p>
+      <w:pPr>
+        <w:pStyle w:val="TDC2"/>
+        <w:numPr>
+          <w:ilvl w:val="0"/>
+          <w:numId w:val="21"/>
+        </w:numPr>
+        <w:spacing w:before="0"/>
+        <w:rPr>
+          <w:rFonts w:eastAsiaTheme="minorEastAsia"/>
+          <w:i w:val="0"/>
+          <w:iCs w:val="0"/>
+          <w:noProof/>
+          <w:sz w:val="22"/>
+          <w:szCs w:val="22"/>
+          <w:lang w:val="es-AR" w:eastAsia="es-AR"/>
+        </w:rPr>
+      </w:pPr>
+      <w:hyperlink w:anchor="_Toc493202229" w:history="1">
+        <w:r>
+          <w:rPr>
+            <w:rFonts w:eastAsiaTheme="minorEastAsia"/>
+            <w:i w:val="0"/>
+            <w:iCs w:val="0"/>
+            <w:sz w:val="22"/>
+            <w:szCs w:val="22"/>
+            <w:lang w:val="es-AR" w:eastAsia="es-AR"/>
+          </w:rPr>
+          <w:t>[CU10 - AñadirSector]</w:t>
+        </w:r>
+      </w:hyperlink>
+      <w:r>
+        <w:rPr>
+          <w:rFonts w:eastAsiaTheme="minorEastAsia"/>
+          <w:i w:val="0"/>
+          <w:iCs w:val="0"/>
+          <w:noProof/>
+          <w:sz w:val="22"/>
+          <w:szCs w:val="22"/>
+          <w:lang w:val="es-AR" w:eastAsia="es-AR"/>
+        </w:rPr>
+        <w:t xml:space="preserve"> </w:t>
+      </w:r>
+    </w:p>
+    <w:p>
+      <w:pPr>
+        <w:pStyle w:val="TDC2"/>
+        <w:numPr>
+          <w:ilvl w:val="0"/>
+          <w:numId w:val="21"/>
+        </w:numPr>
+        <w:spacing w:before="0"/>
+        <w:rPr>
+          <w:rFonts w:eastAsiaTheme="minorEastAsia"/>
+          <w:i w:val="0"/>
+          <w:iCs w:val="0"/>
+          <w:noProof/>
+          <w:sz w:val="22"/>
+          <w:szCs w:val="22"/>
+          <w:lang w:val="es-AR" w:eastAsia="es-AR"/>
+        </w:rPr>
+      </w:pPr>
+      <w:hyperlink w:anchor="_Toc493202233" w:history="1">
+        <w:r>
+          <w:rPr>
+            <w:rFonts w:eastAsiaTheme="minorEastAsia"/>
+            <w:i w:val="0"/>
+            <w:iCs w:val="0"/>
+            <w:sz w:val="22"/>
+            <w:szCs w:val="22"/>
+            <w:lang w:val="es-AR" w:eastAsia="es-AR"/>
+          </w:rPr>
+          <w:t>[CU11 - ModificarSector]</w:t>
+        </w:r>
+      </w:hyperlink>
+      <w:r>
+        <w:rPr>
+          <w:rFonts w:eastAsiaTheme="minorEastAsia"/>
+          <w:i w:val="0"/>
+          <w:iCs w:val="0"/>
+          <w:noProof/>
+          <w:sz w:val="22"/>
+          <w:szCs w:val="22"/>
+          <w:lang w:val="es-AR" w:eastAsia="es-AR"/>
+        </w:rPr>
+        <w:t xml:space="preserve"> </w:t>
+      </w:r>
+    </w:p>
+    <w:p>
+      <w:pPr>
+        <w:pStyle w:val="TDC2"/>
+        <w:numPr>
+          <w:ilvl w:val="0"/>
+          <w:numId w:val="21"/>
+        </w:numPr>
+        <w:spacing w:before="0"/>
+        <w:rPr>
+          <w:rFonts w:eastAsiaTheme="minorEastAsia"/>
+          <w:i w:val="0"/>
+          <w:iCs w:val="0"/>
+          <w:noProof/>
+          <w:sz w:val="22"/>
+          <w:szCs w:val="22"/>
+          <w:lang w:val="es-AR" w:eastAsia="es-AR"/>
+        </w:rPr>
+      </w:pPr>
+      <w:hyperlink w:anchor="_Toc493202237" w:history="1">
+        <w:r>
+          <w:rPr>
+            <w:rFonts w:eastAsiaTheme="minorEastAsia"/>
+            <w:i w:val="0"/>
+            <w:iCs w:val="0"/>
+            <w:sz w:val="22"/>
+            <w:szCs w:val="22"/>
+            <w:lang w:val="es-AR" w:eastAsia="es-AR"/>
+          </w:rPr>
+          <w:t>[CU12 - EliminarSector]</w:t>
+        </w:r>
+      </w:hyperlink>
+      <w:r>
+        <w:rPr>
+          <w:rFonts w:eastAsiaTheme="minorEastAsia"/>
+          <w:i w:val="0"/>
+          <w:iCs w:val="0"/>
+          <w:noProof/>
+          <w:sz w:val="22"/>
+          <w:szCs w:val="22"/>
+          <w:lang w:val="es-AR" w:eastAsia="es-AR"/>
+        </w:rPr>
+        <w:t xml:space="preserve"> </w:t>
+      </w:r>
+    </w:p>
+    <w:p>
+      <w:pPr>
+        <w:pStyle w:val="TDC2"/>
+        <w:numPr>
+          <w:ilvl w:val="0"/>
+          <w:numId w:val="21"/>
+        </w:numPr>
+        <w:spacing w:before="0"/>
+        <w:rPr>
+          <w:rFonts w:eastAsiaTheme="minorEastAsia"/>
+          <w:i w:val="0"/>
+          <w:iCs w:val="0"/>
+          <w:noProof/>
+          <w:sz w:val="22"/>
+          <w:szCs w:val="22"/>
+          <w:lang w:val="es-AR" w:eastAsia="es-AR"/>
+        </w:rPr>
+      </w:pPr>
+      <w:hyperlink w:anchor="_Toc493202241" w:history="1">
+        <w:r>
+          <w:rPr>
+            <w:rFonts w:eastAsiaTheme="minorEastAsia"/>
+            <w:i w:val="0"/>
+            <w:iCs w:val="0"/>
+            <w:sz w:val="22"/>
+            <w:szCs w:val="22"/>
+            <w:lang w:val="es-AR" w:eastAsia="es-AR"/>
+          </w:rPr>
+          <w:t>[CU13 - AtiendeValoracion</w:t>
+        </w:r>
+      </w:hyperlink>
+      <w:r>
+        <w:rPr>
+          <w:rFonts w:eastAsiaTheme="minorEastAsia"/>
+          <w:i w:val="0"/>
+          <w:iCs w:val="0"/>
+          <w:noProof/>
+          <w:sz w:val="22"/>
+          <w:szCs w:val="22"/>
+          <w:lang w:val="es-AR" w:eastAsia="es-AR"/>
+        </w:rPr>
+        <w:t>]</w:t>
+      </w:r>
+    </w:p>
+    <w:p>
+      <w:pPr>
+        <w:pStyle w:val="TDC2"/>
+        <w:numPr>
+          <w:ilvl w:val="0"/>
+          <w:numId w:val="21"/>
+        </w:numPr>
+        <w:spacing w:before="0"/>
+        <w:rPr>
+          <w:rFonts w:eastAsiaTheme="minorEastAsia"/>
+          <w:i w:val="0"/>
+          <w:iCs w:val="0"/>
+          <w:noProof/>
+          <w:sz w:val="22"/>
+          <w:szCs w:val="22"/>
+          <w:lang w:val="es-AR" w:eastAsia="es-AR"/>
+        </w:rPr>
+      </w:pPr>
+      <w:hyperlink w:anchor="_Toc493202245" w:history="1">
+        <w:r>
+          <w:rPr>
+            <w:rFonts w:eastAsiaTheme="minorEastAsia"/>
+            <w:i w:val="0"/>
+            <w:iCs w:val="0"/>
+            <w:sz w:val="22"/>
+            <w:szCs w:val="22"/>
+            <w:lang w:val="es-AR" w:eastAsia="es-AR"/>
+          </w:rPr>
+          <w:t>[CU14 - RealizaDevolucion]</w:t>
+        </w:r>
+      </w:hyperlink>
+      <w:r>
+        <w:rPr>
+          <w:rFonts w:eastAsiaTheme="minorEastAsia"/>
+          <w:i w:val="0"/>
+          <w:iCs w:val="0"/>
+          <w:noProof/>
+          <w:sz w:val="22"/>
+          <w:szCs w:val="22"/>
+          <w:lang w:val="es-AR" w:eastAsia="es-AR"/>
+        </w:rPr>
+        <w:t xml:space="preserve"> </w:t>
+      </w:r>
+    </w:p>
+    <w:p>
+      <w:pPr>
+        <w:pStyle w:val="TDC2"/>
+        <w:numPr>
+          <w:ilvl w:val="0"/>
+          <w:numId w:val="21"/>
+        </w:numPr>
+        <w:spacing w:before="0"/>
+        <w:rPr>
+          <w:rFonts w:eastAsiaTheme="minorEastAsia"/>
+          <w:i w:val="0"/>
+          <w:iCs w:val="0"/>
+          <w:noProof/>
+          <w:sz w:val="22"/>
+          <w:szCs w:val="22"/>
+          <w:lang w:val="es-AR" w:eastAsia="es-AR"/>
+        </w:rPr>
+      </w:pPr>
+      <w:hyperlink w:anchor="_Toc493202248" w:history="1">
+        <w:r>
+          <w:rPr>
+            <w:rFonts w:eastAsiaTheme="minorEastAsia"/>
+            <w:i w:val="0"/>
+            <w:iCs w:val="0"/>
+            <w:sz w:val="22"/>
+            <w:szCs w:val="22"/>
+            <w:lang w:val="es-AR" w:eastAsia="es-AR"/>
+          </w:rPr>
+          <w:t>[CU15 – RealizarValoracion]</w:t>
+        </w:r>
+      </w:hyperlink>
+      <w:r>
+        <w:rPr>
+          <w:rFonts w:eastAsiaTheme="minorEastAsia"/>
+          <w:i w:val="0"/>
+          <w:iCs w:val="0"/>
+          <w:noProof/>
+          <w:sz w:val="22"/>
+          <w:szCs w:val="22"/>
+          <w:lang w:val="es-AR" w:eastAsia="es-AR"/>
+        </w:rPr>
+        <w:t xml:space="preserve"> </w:t>
+      </w:r>
+    </w:p>
+    <w:p>
+      <w:pPr>
+        <w:pStyle w:val="TDC2"/>
+        <w:numPr>
+          <w:ilvl w:val="0"/>
+          <w:numId w:val="21"/>
+        </w:numPr>
+        <w:spacing w:before="0"/>
+        <w:rPr>
+          <w:rFonts w:eastAsiaTheme="minorEastAsia"/>
+          <w:i w:val="0"/>
+          <w:iCs w:val="0"/>
+          <w:noProof/>
+          <w:sz w:val="22"/>
+          <w:szCs w:val="22"/>
+          <w:lang w:val="es-AR" w:eastAsia="es-AR"/>
+        </w:rPr>
+      </w:pPr>
+      <w:hyperlink w:anchor="_Toc493202252" w:history="1">
+        <w:r>
+          <w:rPr>
+            <w:rFonts w:eastAsiaTheme="minorEastAsia"/>
+            <w:i w:val="0"/>
+            <w:iCs w:val="0"/>
+            <w:sz w:val="22"/>
+            <w:szCs w:val="22"/>
+            <w:lang w:val="es-AR" w:eastAsia="es-AR"/>
+          </w:rPr>
+          <w:t>[CU16 – IndicarUbicacion]</w:t>
+        </w:r>
+      </w:hyperlink>
+      <w:r>
+        <w:rPr>
+          <w:rFonts w:eastAsiaTheme="minorEastAsia"/>
+          <w:i w:val="0"/>
+          <w:iCs w:val="0"/>
+          <w:noProof/>
+          <w:sz w:val="22"/>
+          <w:szCs w:val="22"/>
+          <w:lang w:val="es-AR" w:eastAsia="es-AR"/>
+        </w:rPr>
+        <w:t xml:space="preserve"> </w:t>
+      </w:r>
+    </w:p>
+    <w:p>
+      <w:pPr>
+        <w:pStyle w:val="TDC2"/>
+        <w:numPr>
+          <w:ilvl w:val="0"/>
+          <w:numId w:val="21"/>
+        </w:numPr>
+        <w:spacing w:before="0"/>
+        <w:rPr>
+          <w:rFonts w:eastAsiaTheme="minorEastAsia"/>
+          <w:i w:val="0"/>
+          <w:iCs w:val="0"/>
+          <w:noProof/>
+          <w:sz w:val="22"/>
+          <w:szCs w:val="22"/>
+          <w:lang w:val="es-AR" w:eastAsia="es-AR"/>
+        </w:rPr>
+      </w:pPr>
+      <w:hyperlink w:anchor="_Toc493202256" w:history="1">
+        <w:r>
+          <w:rPr>
+            <w:rFonts w:eastAsiaTheme="minorEastAsia"/>
+            <w:i w:val="0"/>
+            <w:iCs w:val="0"/>
+            <w:sz w:val="22"/>
+            <w:szCs w:val="22"/>
+            <w:lang w:val="es-AR" w:eastAsia="es-AR"/>
+          </w:rPr>
+          <w:t>[CU17 – EscanearCodigoQR]</w:t>
+        </w:r>
+      </w:hyperlink>
+      <w:r>
+        <w:rPr>
+          <w:rFonts w:eastAsiaTheme="minorEastAsia"/>
+          <w:i w:val="0"/>
+          <w:iCs w:val="0"/>
+          <w:noProof/>
+          <w:sz w:val="22"/>
+          <w:szCs w:val="22"/>
+          <w:lang w:val="es-AR" w:eastAsia="es-AR"/>
+        </w:rPr>
+        <w:t xml:space="preserve"> </w:t>
+      </w:r>
+    </w:p>
+    <w:p>
+      <w:pPr>
+        <w:pStyle w:val="TDC2"/>
+        <w:numPr>
+          <w:ilvl w:val="0"/>
+          <w:numId w:val="21"/>
+        </w:numPr>
+        <w:spacing w:before="0"/>
+        <w:rPr>
+          <w:rFonts w:eastAsiaTheme="minorEastAsia"/>
+          <w:i w:val="0"/>
+          <w:iCs w:val="0"/>
+          <w:noProof/>
+          <w:sz w:val="22"/>
+          <w:szCs w:val="22"/>
+          <w:lang w:val="es-AR" w:eastAsia="es-AR"/>
+        </w:rPr>
+      </w:pPr>
+      <w:hyperlink w:anchor="_Toc493202259" w:history="1">
+        <w:r>
+          <w:rPr>
+            <w:rFonts w:eastAsiaTheme="minorEastAsia"/>
+            <w:i w:val="0"/>
+            <w:iCs w:val="0"/>
+            <w:sz w:val="22"/>
+            <w:szCs w:val="22"/>
+            <w:lang w:val="es-AR" w:eastAsia="es-AR"/>
+          </w:rPr>
+          <w:t>[CU18 – AgregarDescripcion]</w:t>
+        </w:r>
+      </w:hyperlink>
+      <w:r>
+        <w:rPr>
+          <w:rFonts w:eastAsiaTheme="minorEastAsia"/>
+          <w:i w:val="0"/>
+          <w:iCs w:val="0"/>
+          <w:noProof/>
+          <w:sz w:val="22"/>
+          <w:szCs w:val="22"/>
+          <w:lang w:val="es-AR" w:eastAsia="es-AR"/>
+        </w:rPr>
+        <w:t xml:space="preserve"> </w:t>
+      </w:r>
+    </w:p>
+    <w:p>
+      <w:pPr>
+        <w:pStyle w:val="TDC2"/>
+        <w:numPr>
+          <w:ilvl w:val="0"/>
+          <w:numId w:val="21"/>
+        </w:numPr>
+        <w:spacing w:before="0"/>
+        <w:rPr>
+          <w:rFonts w:eastAsiaTheme="minorEastAsia"/>
+          <w:i w:val="0"/>
+          <w:iCs w:val="0"/>
+          <w:noProof/>
+          <w:sz w:val="22"/>
+          <w:szCs w:val="22"/>
+          <w:lang w:val="es-AR" w:eastAsia="es-AR"/>
+        </w:rPr>
+      </w:pPr>
+      <w:hyperlink w:anchor="_Toc493202262" w:history="1">
+        <w:r>
+          <w:rPr>
+            <w:rFonts w:eastAsiaTheme="minorEastAsia"/>
+            <w:i w:val="0"/>
+            <w:iCs w:val="0"/>
+            <w:sz w:val="22"/>
+            <w:szCs w:val="22"/>
+            <w:lang w:val="es-AR" w:eastAsia="es-AR"/>
+          </w:rPr>
+          <w:t>[CU19 – AgregarFotografia]</w:t>
+        </w:r>
+      </w:hyperlink>
+      <w:r>
+        <w:rPr>
+          <w:rFonts w:eastAsiaTheme="minorEastAsia"/>
+          <w:i w:val="0"/>
+          <w:iCs w:val="0"/>
+          <w:noProof/>
+          <w:sz w:val="22"/>
+          <w:szCs w:val="22"/>
+          <w:lang w:val="es-AR" w:eastAsia="es-AR"/>
+        </w:rPr>
+        <w:t xml:space="preserve"> </w:t>
+      </w:r>
+    </w:p>
+    <w:p>
+      <w:pPr>
+        <w:pStyle w:val="TDC2"/>
+        <w:numPr>
+          <w:ilvl w:val="0"/>
+          <w:numId w:val="21"/>
+        </w:numPr>
+        <w:spacing w:before="0"/>
+        <w:rPr>
+          <w:rFonts w:eastAsiaTheme="minorEastAsia"/>
+          <w:i w:val="0"/>
+          <w:iCs w:val="0"/>
+          <w:noProof/>
+          <w:sz w:val="22"/>
+          <w:szCs w:val="22"/>
+          <w:lang w:val="es-AR" w:eastAsia="es-AR"/>
+        </w:rPr>
+      </w:pPr>
+      <w:hyperlink w:anchor="_Toc493202265" w:history="1">
+        <w:r>
+          <w:rPr>
+            <w:rFonts w:eastAsiaTheme="minorEastAsia"/>
+            <w:i w:val="0"/>
+            <w:iCs w:val="0"/>
+            <w:sz w:val="22"/>
+            <w:szCs w:val="22"/>
+            <w:lang w:val="es-AR" w:eastAsia="es-AR"/>
+          </w:rPr>
+          <w:t>[CU20 – AgregarEmail]</w:t>
+        </w:r>
+      </w:hyperlink>
+      <w:r>
+        <w:rPr>
+          <w:rFonts w:eastAsiaTheme="minorEastAsia"/>
+          <w:i w:val="0"/>
+          <w:iCs w:val="0"/>
+          <w:noProof/>
+          <w:sz w:val="22"/>
+          <w:szCs w:val="22"/>
+          <w:lang w:val="es-AR" w:eastAsia="es-AR"/>
+        </w:rPr>
+        <w:t xml:space="preserve"> </w:t>
+      </w:r>
+    </w:p>
+    <w:p>
+      <w:pPr>
+        <w:pStyle w:val="TDC2"/>
+        <w:numPr>
+          <w:ilvl w:val="0"/>
+          <w:numId w:val="21"/>
+        </w:numPr>
+        <w:spacing w:before="0"/>
+        <w:rPr>
+          <w:rFonts w:eastAsiaTheme="minorEastAsia"/>
+          <w:i w:val="0"/>
+          <w:iCs w:val="0"/>
+          <w:noProof/>
+          <w:sz w:val="22"/>
+          <w:szCs w:val="22"/>
+          <w:lang w:val="es-AR" w:eastAsia="es-AR"/>
+        </w:rPr>
+      </w:pPr>
+      <w:hyperlink w:anchor="_Toc493202268" w:history="1">
+        <w:r>
+          <w:rPr>
+            <w:rFonts w:eastAsiaTheme="minorEastAsia"/>
+            <w:i w:val="0"/>
+            <w:iCs w:val="0"/>
+            <w:sz w:val="22"/>
+            <w:szCs w:val="22"/>
+            <w:lang w:val="es-AR" w:eastAsia="es-AR"/>
+          </w:rPr>
+          <w:t>[CU21 – GeneraEstadistica]</w:t>
+        </w:r>
+      </w:hyperlink>
+      <w:r>
+        <w:rPr>
+          <w:rFonts w:eastAsiaTheme="minorEastAsia"/>
+          <w:i w:val="0"/>
+          <w:iCs w:val="0"/>
+          <w:noProof/>
+          <w:sz w:val="22"/>
+          <w:szCs w:val="22"/>
+          <w:lang w:val="es-AR" w:eastAsia="es-AR"/>
+        </w:rPr>
+        <w:t xml:space="preserve"> </w:t>
+      </w:r>
+    </w:p>
+    <w:p>
+      <w:pPr>
+        <w:pStyle w:val="PSI-Ttulo1"/>
+      </w:pPr>
+      <w:bookmarkStart w:id="9" w:name="_Toc257627936"/>
+      <w:r>
+        <w:t>Recursos</w:t>
+      </w:r>
+      <w:bookmarkEnd w:id="9"/>
     </w:p>
     <w:p>
       <w:pPr>
@@ -6302,6 +7005,14 @@
           <w:szCs w:val="22"/>
         </w:rPr>
       </w:pPr>
+      <w:r>
+        <w:rPr>
+          <w:color w:val="auto"/>
+          <w:sz w:val="22"/>
+          <w:szCs w:val="22"/>
+        </w:rPr>
+        <w:t>1 PC AMD Phenom II x 4 3.4 GHz 16GB RAM</w:t>
+      </w:r>
     </w:p>
     <w:p>
       <w:pPr>
@@ -6312,7 +7023,6 @@
           <w:color w:val="auto"/>
           <w:sz w:val="22"/>
           <w:szCs w:val="22"/>
-          <w:lang w:val="es-AR"/>
         </w:rPr>
       </w:pPr>
     </w:p>
@@ -6333,7 +7043,6 @@
           <w:color w:val="auto"/>
           <w:sz w:val="22"/>
           <w:szCs w:val="22"/>
-          <w:lang w:val="es-AR"/>
         </w:rPr>
         <w:t xml:space="preserve"> </w:t>
       </w:r>
@@ -6382,12 +7091,7 @@
       </w:pPr>
       <w:bookmarkStart w:id="10" w:name="_Toc257627937"/>
       <w:r>
-        <w:t>Evalua</w:t>
-      </w:r>
-      <w:bookmarkStart w:id="11" w:name="_GoBack"/>
-      <w:bookmarkEnd w:id="11"/>
-      <w:r>
-        <w:t>ción</w:t>
+        <w:t>Evaluación</w:t>
       </w:r>
       <w:r>
         <w:t xml:space="preserve"> </w:t>
@@ -6399,30 +7103,13 @@
     </w:p>
     <w:p>
       <w:pPr>
-        <w:pStyle w:val="PSI-Comentario"/>
-        <w:rPr>
-          <w:rFonts w:cstheme="minorHAnsi"/>
-          <w:color w:val="auto"/>
-          <w:u w:val="single"/>
-        </w:rPr>
-      </w:pPr>
-      <w:r>
-        <w:rPr>
-          <w:rFonts w:cstheme="minorHAnsi"/>
-          <w:color w:val="auto"/>
-        </w:rPr>
-        <w:t>[Está sección deberá completarse una vez concluida la iteración. Basándose en los criterios previamente establecidos, evaluar el trabajo realizado y los logros obtenidos, como así también determinar los elementos de configuración que formarán parte de la línea base.]</w:t>
-      </w:r>
-    </w:p>
-    <w:p>
-      <w:pPr>
         <w:pStyle w:val="PSI-Ttulo2"/>
         <w:rPr>
           <w:rFonts w:asciiTheme="minorHAnsi" w:hAnsiTheme="minorHAnsi" w:cstheme="minorHAnsi"/>
           <w:color w:val="92D050"/>
         </w:rPr>
       </w:pPr>
-      <w:bookmarkStart w:id="12" w:name="_Toc257627938"/>
+      <w:bookmarkStart w:id="11" w:name="_Toc257627938"/>
       <w:r>
         <w:rPr>
           <w:rFonts w:asciiTheme="minorHAnsi" w:hAnsiTheme="minorHAnsi" w:cstheme="minorHAnsi"/>
@@ -6430,7 +7117,7 @@
         </w:rPr>
         <w:t>Objetivos Alcanzados</w:t>
       </w:r>
-      <w:bookmarkEnd w:id="12"/>
+      <w:bookmarkEnd w:id="11"/>
     </w:p>
     <w:p>
       <w:pPr>
@@ -6488,17 +7175,7 @@
           <w:szCs w:val="22"/>
           <w:lang w:val="es-AR"/>
         </w:rPr>
-        <w:t>Entrevistas y sus respectivos documentos</w:t>
-      </w:r>
-      <w:r>
-        <w:rPr>
-          <w:b/>
-          <w:color w:val="auto"/>
-          <w:sz w:val="22"/>
-          <w:szCs w:val="22"/>
-          <w:lang w:val="es-AR"/>
-        </w:rPr>
-        <w:t xml:space="preserve">. </w:t>
+        <w:t xml:space="preserve">Entrevistas y sus respectivos documentos. </w:t>
       </w:r>
     </w:p>
     <w:p>
@@ -6730,7 +7407,25 @@
           <w:szCs w:val="22"/>
           <w:lang w:val="es-AR"/>
         </w:rPr>
-        <w:t>Se confecciono el documento, presentando el problema presentado por el cliente y las posibilidades de solución a grandes rasgos.</w:t>
+        <w:t xml:space="preserve">Se confecciono el documento, presentando el problema </w:t>
+      </w:r>
+      <w:r>
+        <w:rPr>
+          <w:color w:val="auto"/>
+          <w:sz w:val="22"/>
+          <w:szCs w:val="22"/>
+          <w:lang w:val="es-AR"/>
+        </w:rPr>
+        <w:t>existente</w:t>
+      </w:r>
+      <w:r>
+        <w:rPr>
+          <w:color w:val="auto"/>
+          <w:sz w:val="22"/>
+          <w:szCs w:val="22"/>
+          <w:lang w:val="es-AR"/>
+        </w:rPr>
+        <w:t xml:space="preserve"> y las posibilidades de solución a grandes rasgos.</w:t>
       </w:r>
     </w:p>
     <w:p>
@@ -6790,6 +7485,7 @@
           <w:szCs w:val="22"/>
           <w:lang w:val="es-AR"/>
         </w:rPr>
+        <w:lastRenderedPageBreak/>
         <w:t xml:space="preserve">Se confecciono el documento de captura de requerimientos haciendo uso de los </w:t>
       </w:r>
       <w:r>
@@ -6867,7 +7563,6 @@
           <w:szCs w:val="22"/>
           <w:lang w:val="es-AR"/>
         </w:rPr>
-        <w:lastRenderedPageBreak/>
         <w:t xml:space="preserve">Se creó en GitHub el repositorio necesario para trabajar el control de versiones, como gestor se procedió al uso de </w:t>
       </w:r>
       <w:proofErr w:type="spellStart"/>
@@ -6969,16 +7664,63 @@
           <w:szCs w:val="22"/>
           <w:lang w:val="es-AR"/>
         </w:rPr>
-        <w:t>Este documento ira creciendo a lo largo de todo el proceso de desarrollo, conforme aparezcan nuevas definiciones que requieran definición.</w:t>
-      </w:r>
-      <w:r>
-        <w:rPr>
-          <w:color w:val="auto"/>
-          <w:sz w:val="22"/>
-          <w:szCs w:val="22"/>
-          <w:lang w:val="es-AR"/>
-        </w:rPr>
-        <w:t xml:space="preserve"> </w:t>
+        <w:t>Este documento ira creciendo a lo largo de todo el proceso de desarrollo, conforme aparezcan nuev</w:t>
+      </w:r>
+      <w:r>
+        <w:rPr>
+          <w:color w:val="auto"/>
+          <w:sz w:val="22"/>
+          <w:szCs w:val="22"/>
+          <w:lang w:val="es-AR"/>
+        </w:rPr>
+        <w:t>o</w:t>
+      </w:r>
+      <w:r>
+        <w:rPr>
+          <w:color w:val="auto"/>
+          <w:sz w:val="22"/>
+          <w:szCs w:val="22"/>
+          <w:lang w:val="es-AR"/>
+        </w:rPr>
+        <w:t xml:space="preserve">s </w:t>
+      </w:r>
+      <w:r>
+        <w:rPr>
+          <w:color w:val="auto"/>
+          <w:sz w:val="22"/>
+          <w:szCs w:val="22"/>
+          <w:lang w:val="es-AR"/>
+        </w:rPr>
+        <w:t>t</w:t>
+      </w:r>
+      <w:r>
+        <w:rPr>
+          <w:color w:val="auto"/>
+          <w:sz w:val="22"/>
+          <w:szCs w:val="22"/>
+          <w:lang w:val="es-AR"/>
+        </w:rPr>
+        <w:t>é</w:t>
+      </w:r>
+      <w:bookmarkStart w:id="12" w:name="_GoBack"/>
+      <w:bookmarkEnd w:id="12"/>
+      <w:r>
+        <w:rPr>
+          <w:color w:val="auto"/>
+          <w:sz w:val="22"/>
+          <w:szCs w:val="22"/>
+          <w:lang w:val="es-AR"/>
+        </w:rPr>
+        <w:t>rminos</w:t>
+      </w:r>
+      <w:r>
+        <w:rPr>
+          <w:color w:val="auto"/>
+          <w:sz w:val="22"/>
+          <w:szCs w:val="22"/>
+          <w:lang w:val="es-AR"/>
+        </w:rPr>
+        <w:t xml:space="preserve"> que requieran definición. </w:t>
       </w:r>
     </w:p>
     <w:p>
@@ -7256,255 +7998,266 @@
     </w:p>
     <w:p>
       <w:pPr>
-        <w:pStyle w:val="PSI-Ttulo2"/>
-        <w:rPr>
-          <w:rFonts w:asciiTheme="minorHAnsi" w:hAnsiTheme="minorHAnsi" w:cstheme="minorHAnsi"/>
-          <w:color w:val="92D050"/>
-        </w:rPr>
-      </w:pPr>
-      <w:bookmarkStart w:id="14" w:name="_Toc257627940"/>
-      <w:r>
-        <w:rPr>
-          <w:rFonts w:asciiTheme="minorHAnsi" w:hAnsiTheme="minorHAnsi" w:cstheme="minorHAnsi"/>
-          <w:color w:val="92D050"/>
-        </w:rPr>
-        <w:t>Elementos incluidos en la Línea Base</w:t>
+        <w:pStyle w:val="PSI-Ttulo1"/>
+      </w:pPr>
+      <w:bookmarkStart w:id="14" w:name="_Toc257627941"/>
+    </w:p>
+    <w:p>
+      <w:pPr>
+        <w:pStyle w:val="PSI-Ttulo1"/>
+      </w:pPr>
+      <w:r>
+        <w:t>Conclusión</w:t>
       </w:r>
       <w:bookmarkEnd w:id="14"/>
     </w:p>
     <w:p>
       <w:pPr>
-        <w:pStyle w:val="PSI-Comentario"/>
-        <w:rPr>
-          <w:rFonts w:cstheme="minorHAnsi"/>
-          <w:color w:val="auto"/>
-        </w:rPr>
-      </w:pPr>
-      <w:r>
-        <w:rPr>
-          <w:rFonts w:cstheme="minorHAnsi"/>
-          <w:color w:val="auto"/>
-        </w:rPr>
-        <w:t xml:space="preserve">[Describir los </w:t>
-      </w:r>
-      <w:r>
-        <w:rPr>
-          <w:rFonts w:cstheme="minorHAnsi"/>
-          <w:color w:val="auto"/>
-          <w:highlight w:val="yellow"/>
-        </w:rPr>
-        <w:t>elementos que se encuentran incluidos en la Línea Base]</w:t>
-      </w:r>
+        <w:pStyle w:val="Default"/>
+        <w:rPr>
+          <w:lang w:val="es-AR"/>
+        </w:rPr>
+      </w:pPr>
     </w:p>
     <w:p>
       <w:pPr>
-        <w:pStyle w:val="PSI-Ttulo1"/>
-      </w:pPr>
+        <w:pStyle w:val="Default"/>
+        <w:jc w:val="both"/>
+        <w:rPr>
+          <w:lang w:val="es-AR"/>
+        </w:rPr>
+      </w:pPr>
+      <w:r>
+        <w:rPr>
+          <w:lang w:val="es-AR"/>
+        </w:rPr>
+        <w:t xml:space="preserve">Culminada esta </w:t>
+      </w:r>
+      <w:r>
+        <w:rPr>
+          <w:lang w:val="es-AR"/>
+        </w:rPr>
+        <w:t>iteración</w:t>
+      </w:r>
+      <w:r>
+        <w:rPr>
+          <w:lang w:val="es-AR"/>
+        </w:rPr>
+        <w:t xml:space="preserve"> es considerable el avance </w:t>
+      </w:r>
+      <w:r>
+        <w:rPr>
+          <w:lang w:val="es-AR"/>
+        </w:rPr>
+        <w:t>alcanzado</w:t>
+      </w:r>
+      <w:r>
+        <w:rPr>
+          <w:lang w:val="es-AR"/>
+        </w:rPr>
+        <w:t xml:space="preserve">, aunque la falta de experiencia en cuanto a la </w:t>
+      </w:r>
+      <w:r>
+        <w:rPr>
+          <w:lang w:val="es-AR"/>
+        </w:rPr>
+        <w:t>documentación</w:t>
+      </w:r>
+      <w:r>
+        <w:rPr>
+          <w:lang w:val="es-AR"/>
+        </w:rPr>
+        <w:t xml:space="preserve"> necesaria a </w:t>
+      </w:r>
+      <w:r>
+        <w:rPr>
+          <w:lang w:val="es-AR"/>
+        </w:rPr>
+        <w:t>presentar</w:t>
+      </w:r>
+      <w:r>
+        <w:rPr>
+          <w:lang w:val="es-AR"/>
+        </w:rPr>
+        <w:t xml:space="preserve"> y la manera en como </w:t>
+      </w:r>
+      <w:r>
+        <w:rPr>
+          <w:lang w:val="es-AR"/>
+        </w:rPr>
+        <w:t>completar</w:t>
+      </w:r>
+      <w:r>
+        <w:rPr>
+          <w:lang w:val="es-AR"/>
+        </w:rPr>
+        <w:t xml:space="preserve"> las </w:t>
+      </w:r>
+      <w:r>
+        <w:rPr>
+          <w:lang w:val="es-AR"/>
+        </w:rPr>
+        <w:t>plantillas</w:t>
+      </w:r>
+      <w:r>
+        <w:rPr>
+          <w:lang w:val="es-AR"/>
+        </w:rPr>
+        <w:t xml:space="preserve"> de </w:t>
+      </w:r>
+      <w:r>
+        <w:rPr>
+          <w:lang w:val="es-AR"/>
+        </w:rPr>
+        <w:t>documento</w:t>
+      </w:r>
+      <w:r>
+        <w:rPr>
+          <w:lang w:val="es-AR"/>
+        </w:rPr>
+        <w:t xml:space="preserve"> brindadas</w:t>
+      </w:r>
+      <w:r>
+        <w:rPr>
+          <w:lang w:val="es-AR"/>
+        </w:rPr>
+        <w:t xml:space="preserve"> supuso y </w:t>
+      </w:r>
+      <w:r>
+        <w:rPr>
+          <w:lang w:val="es-AR"/>
+        </w:rPr>
+        <w:t>quizás</w:t>
+      </w:r>
+      <w:r>
+        <w:rPr>
+          <w:lang w:val="es-AR"/>
+        </w:rPr>
+        <w:t xml:space="preserve"> </w:t>
+      </w:r>
+      <w:r>
+        <w:rPr>
+          <w:lang w:val="es-AR"/>
+        </w:rPr>
+        <w:t>supondrá</w:t>
+      </w:r>
+      <w:r>
+        <w:rPr>
+          <w:lang w:val="es-AR"/>
+        </w:rPr>
+        <w:t xml:space="preserve"> un factor problemático a la hora de alcanzar las metas planeadas.</w:t>
+      </w:r>
     </w:p>
     <w:p>
       <w:pPr>
-        <w:pStyle w:val="PSI-Ttulo1"/>
-      </w:pPr>
-      <w:bookmarkStart w:id="15" w:name="_Toc257627941"/>
-      <w:r>
-        <w:t>Conclusión</w:t>
-      </w:r>
-      <w:bookmarkEnd w:id="15"/>
+        <w:pStyle w:val="Default"/>
+        <w:jc w:val="both"/>
+        <w:rPr>
+          <w:lang w:val="es-AR"/>
+        </w:rPr>
+      </w:pPr>
+      <w:r>
+        <w:rPr>
+          <w:lang w:val="es-AR"/>
+        </w:rPr>
+        <w:t xml:space="preserve">De acuerdo al estado de completitud de esta iteración y en virtud de las tareas no </w:t>
+      </w:r>
+      <w:r>
+        <w:rPr>
+          <w:lang w:val="es-AR"/>
+        </w:rPr>
+        <w:t>alcanzadas</w:t>
+      </w:r>
+      <w:r>
+        <w:rPr>
+          <w:lang w:val="es-AR"/>
+        </w:rPr>
+        <w:t xml:space="preserve"> creemos conveniente generar una nueva iteración, con un plan que permita alcanzar estos faltantes necesarios para pasar a la siguiente fase. </w:t>
+      </w:r>
     </w:p>
     <w:p>
       <w:pPr>
-        <w:pStyle w:val="Default"/>
-      </w:pPr>
+        <w:pStyle w:val="PSI-Ttulo2"/>
+        <w:ind w:left="0" w:firstLine="0"/>
+        <w:rPr>
+          <w:rFonts w:asciiTheme="minorHAnsi" w:hAnsiTheme="minorHAnsi" w:cstheme="minorHAnsi"/>
+          <w:color w:val="auto"/>
+        </w:rPr>
+      </w:pPr>
+      <w:bookmarkStart w:id="15" w:name="_Toc238197620"/>
     </w:p>
     <w:p>
       <w:pPr>
-        <w:pStyle w:val="Default"/>
-        <w:jc w:val="both"/>
-        <w:rPr>
-          <w:lang w:val="es-AR"/>
-        </w:rPr>
-      </w:pPr>
-      <w:r>
-        <w:rPr>
-          <w:lang w:val="es-AR"/>
-        </w:rPr>
-        <w:t xml:space="preserve">Culminada esta </w:t>
-      </w:r>
-      <w:r>
-        <w:rPr>
-          <w:lang w:val="es-AR"/>
-        </w:rPr>
-        <w:t>iteración</w:t>
-      </w:r>
-      <w:r>
-        <w:rPr>
-          <w:lang w:val="es-AR"/>
-        </w:rPr>
-        <w:t xml:space="preserve"> es considerable el avance </w:t>
-      </w:r>
-      <w:r>
-        <w:rPr>
-          <w:lang w:val="es-AR"/>
-        </w:rPr>
-        <w:t>alcanzado</w:t>
-      </w:r>
-      <w:r>
-        <w:rPr>
-          <w:lang w:val="es-AR"/>
-        </w:rPr>
-        <w:t xml:space="preserve">, aunque la falta de experiencia en cuanto a la </w:t>
-      </w:r>
-      <w:r>
-        <w:rPr>
-          <w:lang w:val="es-AR"/>
-        </w:rPr>
-        <w:t>documentación</w:t>
-      </w:r>
-      <w:r>
-        <w:rPr>
-          <w:lang w:val="es-AR"/>
-        </w:rPr>
-        <w:t xml:space="preserve"> necesaria a </w:t>
-      </w:r>
-      <w:r>
-        <w:rPr>
-          <w:lang w:val="es-AR"/>
-        </w:rPr>
-        <w:t>presentar</w:t>
-      </w:r>
-      <w:r>
-        <w:rPr>
-          <w:lang w:val="es-AR"/>
-        </w:rPr>
-        <w:t xml:space="preserve"> y la manera en como </w:t>
-      </w:r>
-      <w:r>
-        <w:rPr>
-          <w:lang w:val="es-AR"/>
-        </w:rPr>
-        <w:t>completar</w:t>
-      </w:r>
-      <w:r>
-        <w:rPr>
-          <w:lang w:val="es-AR"/>
-        </w:rPr>
-        <w:t xml:space="preserve"> las </w:t>
-      </w:r>
-      <w:r>
-        <w:rPr>
-          <w:lang w:val="es-AR"/>
-        </w:rPr>
-        <w:t>plantillas</w:t>
-      </w:r>
-      <w:r>
-        <w:rPr>
-          <w:lang w:val="es-AR"/>
-        </w:rPr>
-        <w:t xml:space="preserve"> de </w:t>
-      </w:r>
-      <w:r>
-        <w:rPr>
-          <w:lang w:val="es-AR"/>
-        </w:rPr>
-        <w:t>documento</w:t>
-      </w:r>
-      <w:r>
-        <w:rPr>
-          <w:lang w:val="es-AR"/>
-        </w:rPr>
-        <w:t xml:space="preserve"> brindadas</w:t>
-      </w:r>
-      <w:r>
-        <w:rPr>
-          <w:lang w:val="es-AR"/>
-        </w:rPr>
-        <w:t xml:space="preserve"> supuso y </w:t>
-      </w:r>
-      <w:r>
-        <w:rPr>
-          <w:lang w:val="es-AR"/>
-        </w:rPr>
-        <w:t>quizás</w:t>
-      </w:r>
-      <w:r>
-        <w:rPr>
-          <w:lang w:val="es-AR"/>
-        </w:rPr>
-        <w:t xml:space="preserve"> </w:t>
-      </w:r>
-      <w:r>
-        <w:rPr>
-          <w:lang w:val="es-AR"/>
-        </w:rPr>
-        <w:t>supondrá</w:t>
-      </w:r>
-      <w:r>
-        <w:rPr>
-          <w:lang w:val="es-AR"/>
-        </w:rPr>
-        <w:t xml:space="preserve"> un factor problemático a la hora de alcanzar las metas planeadas.</w:t>
-      </w:r>
+        <w:pStyle w:val="PSI-Ttulo2"/>
+        <w:rPr>
+          <w:rFonts w:asciiTheme="minorHAnsi" w:hAnsiTheme="minorHAnsi" w:cstheme="minorHAnsi"/>
+          <w:color w:val="92D050"/>
+        </w:rPr>
+      </w:pPr>
+      <w:bookmarkStart w:id="16" w:name="_Toc257627942"/>
+      <w:r>
+        <w:rPr>
+          <w:rFonts w:asciiTheme="minorHAnsi" w:hAnsiTheme="minorHAnsi" w:cstheme="minorHAnsi"/>
+          <w:color w:val="92D050"/>
+        </w:rPr>
+        <w:t>Estado del repositorio</w:t>
+      </w:r>
+      <w:bookmarkEnd w:id="15"/>
+      <w:bookmarkEnd w:id="16"/>
     </w:p>
     <w:p>
       <w:pPr>
-        <w:pStyle w:val="Default"/>
-        <w:jc w:val="both"/>
-        <w:rPr>
-          <w:lang w:val="es-AR"/>
-        </w:rPr>
-      </w:pPr>
-      <w:r>
-        <w:rPr>
-          <w:lang w:val="es-AR"/>
-        </w:rPr>
-        <w:t xml:space="preserve">De acuerdo al estado de completitud de esta iteración y en virtud de las tareas no </w:t>
-      </w:r>
-      <w:r>
-        <w:rPr>
-          <w:lang w:val="es-AR"/>
-        </w:rPr>
-        <w:t>alcanzadas</w:t>
-      </w:r>
-      <w:r>
-        <w:rPr>
-          <w:lang w:val="es-AR"/>
-        </w:rPr>
-        <w:t xml:space="preserve"> creemos conveniente generar una nueva iteración, con un plan que permita alcanzar estos faltantes necesarios para pasar a la siguiente fase. </w:t>
+        <w:pStyle w:val="PSI-Comentario"/>
+        <w:rPr>
+          <w:rFonts w:cstheme="minorHAnsi"/>
+          <w:color w:val="auto"/>
+        </w:rPr>
+      </w:pPr>
+      <w:r>
+        <w:rPr>
+          <w:rFonts w:cstheme="minorHAnsi"/>
+          <w:color w:val="auto"/>
+        </w:rPr>
+        <w:t xml:space="preserve">Revisión del repositorio: </w:t>
       </w:r>
     </w:p>
     <w:p>
       <w:pPr>
-        <w:pStyle w:val="PSI-Ttulo2"/>
-        <w:ind w:left="0" w:firstLine="0"/>
-        <w:rPr>
-          <w:rFonts w:asciiTheme="minorHAnsi" w:hAnsiTheme="minorHAnsi" w:cstheme="minorHAnsi"/>
-          <w:color w:val="auto"/>
-        </w:rPr>
-      </w:pPr>
-      <w:bookmarkStart w:id="16" w:name="_Toc238197620"/>
+        <w:pStyle w:val="PSI-Comentario"/>
+        <w:numPr>
+          <w:ilvl w:val="0"/>
+          <w:numId w:val="20"/>
+        </w:numPr>
+        <w:ind w:left="851"/>
+        <w:rPr>
+          <w:rFonts w:cstheme="minorHAnsi"/>
+          <w:color w:val="auto"/>
+        </w:rPr>
+      </w:pPr>
+      <w:r>
+        <w:rPr>
+          <w:rFonts w:cstheme="minorHAnsi"/>
+          <w:color w:val="auto"/>
+        </w:rPr>
+        <w:t xml:space="preserve">Estado Inicial </w:t>
+      </w:r>
+      <w:r>
+        <w:rPr>
+          <w:rFonts w:cstheme="minorHAnsi"/>
+          <w:b/>
+          <w:color w:val="auto"/>
+        </w:rPr>
+        <w:t>0</w:t>
+      </w:r>
     </w:p>
     <w:p>
       <w:pPr>
-        <w:pStyle w:val="PSI-Ttulo2"/>
-        <w:rPr>
-          <w:rFonts w:asciiTheme="minorHAnsi" w:hAnsiTheme="minorHAnsi" w:cstheme="minorHAnsi"/>
-          <w:color w:val="92D050"/>
-        </w:rPr>
-      </w:pPr>
-      <w:bookmarkStart w:id="17" w:name="_Toc257627942"/>
-      <w:r>
-        <w:rPr>
-          <w:rFonts w:asciiTheme="minorHAnsi" w:hAnsiTheme="minorHAnsi" w:cstheme="minorHAnsi"/>
-          <w:color w:val="92D050"/>
-        </w:rPr>
-        <w:t>Estado del repositorio</w:t>
-      </w:r>
-      <w:bookmarkEnd w:id="16"/>
-      <w:bookmarkEnd w:id="17"/>
-    </w:p>
-    <w:p>
-      <w:pPr>
         <w:pStyle w:val="PSI-Comentario"/>
+        <w:numPr>
+          <w:ilvl w:val="0"/>
+          <w:numId w:val="20"/>
+        </w:numPr>
+        <w:ind w:left="851"/>
         <w:rPr>
           <w:rFonts w:cstheme="minorHAnsi"/>
           <w:color w:val="auto"/>
@@ -7515,7 +8268,7 @@
           <w:rFonts w:cstheme="minorHAnsi"/>
           <w:color w:val="auto"/>
         </w:rPr>
-        <w:t xml:space="preserve">Revisión del repositorio: </w:t>
+        <w:t xml:space="preserve">Estado Final </w:t>
       </w:r>
       <w:r>
         <w:rPr>
@@ -7525,23 +8278,6 @@
         </w:rPr>
         <w:t>43</w:t>
       </w:r>
-    </w:p>
-    <w:p>
-      <w:pPr>
-        <w:pStyle w:val="PSI-Normal"/>
-        <w:rPr>
-          <w:rFonts w:cstheme="minorHAnsi"/>
-        </w:rPr>
-      </w:pPr>
-    </w:p>
-    <w:p>
-      <w:pPr>
-        <w:pStyle w:val="PSI-Comentario"/>
-        <w:rPr>
-          <w:rFonts w:cstheme="minorHAnsi"/>
-          <w:color w:val="auto"/>
-        </w:rPr>
-      </w:pPr>
     </w:p>
     <w:sectPr>
       <w:headerReference w:type="default" r:id="rId11"/>
@@ -9231,6 +9967,118 @@
     </w:lvl>
   </w:abstractNum>
   <w:abstractNum w:abstractNumId="5" w15:restartNumberingAfterBreak="0">
+    <w:nsid w:val="2467456B"/>
+    <w:multiLevelType w:val="hybridMultilevel"/>
+    <w:tmpl w:val="0D166FBE"/>
+    <w:lvl w:ilvl="0" w:tplc="421A5B40">
+      <w:numFmt w:val="bullet"/>
+      <w:lvlText w:val="-"/>
+      <w:lvlJc w:val="left"/>
+      <w:pPr>
+        <w:ind w:left="469" w:hanging="360"/>
+      </w:pPr>
+      <w:rPr>
+        <w:rFonts w:ascii="Calibri" w:eastAsiaTheme="minorHAnsi" w:hAnsi="Calibri" w:cs="Calibri" w:hint="default"/>
+      </w:rPr>
+    </w:lvl>
+    <w:lvl w:ilvl="1" w:tplc="04090003" w:tentative="1">
+      <w:start w:val="1"/>
+      <w:numFmt w:val="bullet"/>
+      <w:lvlText w:val="o"/>
+      <w:lvlJc w:val="left"/>
+      <w:pPr>
+        <w:ind w:left="1189" w:hanging="360"/>
+      </w:pPr>
+      <w:rPr>
+        <w:rFonts w:ascii="Courier New" w:hAnsi="Courier New" w:cs="Courier New" w:hint="default"/>
+      </w:rPr>
+    </w:lvl>
+    <w:lvl w:ilvl="2" w:tplc="04090005" w:tentative="1">
+      <w:start w:val="1"/>
+      <w:numFmt w:val="bullet"/>
+      <w:lvlText w:val=""/>
+      <w:lvlJc w:val="left"/>
+      <w:pPr>
+        <w:ind w:left="1909" w:hanging="360"/>
+      </w:pPr>
+      <w:rPr>
+        <w:rFonts w:ascii="Wingdings" w:hAnsi="Wingdings" w:hint="default"/>
+      </w:rPr>
+    </w:lvl>
+    <w:lvl w:ilvl="3" w:tplc="04090001" w:tentative="1">
+      <w:start w:val="1"/>
+      <w:numFmt w:val="bullet"/>
+      <w:lvlText w:val=""/>
+      <w:lvlJc w:val="left"/>
+      <w:pPr>
+        <w:ind w:left="2629" w:hanging="360"/>
+      </w:pPr>
+      <w:rPr>
+        <w:rFonts w:ascii="Symbol" w:hAnsi="Symbol" w:hint="default"/>
+      </w:rPr>
+    </w:lvl>
+    <w:lvl w:ilvl="4" w:tplc="04090003" w:tentative="1">
+      <w:start w:val="1"/>
+      <w:numFmt w:val="bullet"/>
+      <w:lvlText w:val="o"/>
+      <w:lvlJc w:val="left"/>
+      <w:pPr>
+        <w:ind w:left="3349" w:hanging="360"/>
+      </w:pPr>
+      <w:rPr>
+        <w:rFonts w:ascii="Courier New" w:hAnsi="Courier New" w:cs="Courier New" w:hint="default"/>
+      </w:rPr>
+    </w:lvl>
+    <w:lvl w:ilvl="5" w:tplc="04090005" w:tentative="1">
+      <w:start w:val="1"/>
+      <w:numFmt w:val="bullet"/>
+      <w:lvlText w:val=""/>
+      <w:lvlJc w:val="left"/>
+      <w:pPr>
+        <w:ind w:left="4069" w:hanging="360"/>
+      </w:pPr>
+      <w:rPr>
+        <w:rFonts w:ascii="Wingdings" w:hAnsi="Wingdings" w:hint="default"/>
+      </w:rPr>
+    </w:lvl>
+    <w:lvl w:ilvl="6" w:tplc="04090001" w:tentative="1">
+      <w:start w:val="1"/>
+      <w:numFmt w:val="bullet"/>
+      <w:lvlText w:val=""/>
+      <w:lvlJc w:val="left"/>
+      <w:pPr>
+        <w:ind w:left="4789" w:hanging="360"/>
+      </w:pPr>
+      <w:rPr>
+        <w:rFonts w:ascii="Symbol" w:hAnsi="Symbol" w:hint="default"/>
+      </w:rPr>
+    </w:lvl>
+    <w:lvl w:ilvl="7" w:tplc="04090003" w:tentative="1">
+      <w:start w:val="1"/>
+      <w:numFmt w:val="bullet"/>
+      <w:lvlText w:val="o"/>
+      <w:lvlJc w:val="left"/>
+      <w:pPr>
+        <w:ind w:left="5509" w:hanging="360"/>
+      </w:pPr>
+      <w:rPr>
+        <w:rFonts w:ascii="Courier New" w:hAnsi="Courier New" w:cs="Courier New" w:hint="default"/>
+      </w:rPr>
+    </w:lvl>
+    <w:lvl w:ilvl="8" w:tplc="04090005" w:tentative="1">
+      <w:start w:val="1"/>
+      <w:numFmt w:val="bullet"/>
+      <w:lvlText w:val=""/>
+      <w:lvlJc w:val="left"/>
+      <w:pPr>
+        <w:ind w:left="6229" w:hanging="360"/>
+      </w:pPr>
+      <w:rPr>
+        <w:rFonts w:ascii="Wingdings" w:hAnsi="Wingdings" w:hint="default"/>
+      </w:rPr>
+    </w:lvl>
+  </w:abstractNum>
+  <w:abstractNum w:abstractNumId="6" w15:restartNumberingAfterBreak="0">
     <w:nsid w:val="255F5799"/>
     <w:multiLevelType w:val="hybridMultilevel"/>
     <w:tmpl w:val="B8F40458"/>
@@ -9316,7 +10164,120 @@
       </w:pPr>
     </w:lvl>
   </w:abstractNum>
-  <w:abstractNum w:abstractNumId="6" w15:restartNumberingAfterBreak="0">
+  <w:abstractNum w:abstractNumId="7" w15:restartNumberingAfterBreak="0">
+    <w:nsid w:val="302D6732"/>
+    <w:multiLevelType w:val="hybridMultilevel"/>
+    <w:tmpl w:val="67FEF8B2"/>
+    <w:lvl w:ilvl="0" w:tplc="04090001">
+      <w:start w:val="1"/>
+      <w:numFmt w:val="bullet"/>
+      <w:lvlText w:val=""/>
+      <w:lvlJc w:val="left"/>
+      <w:pPr>
+        <w:ind w:left="583" w:hanging="360"/>
+      </w:pPr>
+      <w:rPr>
+        <w:rFonts w:ascii="Symbol" w:hAnsi="Symbol" w:hint="default"/>
+      </w:rPr>
+    </w:lvl>
+    <w:lvl w:ilvl="1" w:tplc="04090003" w:tentative="1">
+      <w:start w:val="1"/>
+      <w:numFmt w:val="bullet"/>
+      <w:lvlText w:val="o"/>
+      <w:lvlJc w:val="left"/>
+      <w:pPr>
+        <w:ind w:left="1303" w:hanging="360"/>
+      </w:pPr>
+      <w:rPr>
+        <w:rFonts w:ascii="Courier New" w:hAnsi="Courier New" w:cs="Courier New" w:hint="default"/>
+      </w:rPr>
+    </w:lvl>
+    <w:lvl w:ilvl="2" w:tplc="04090005" w:tentative="1">
+      <w:start w:val="1"/>
+      <w:numFmt w:val="bullet"/>
+      <w:lvlText w:val=""/>
+      <w:lvlJc w:val="left"/>
+      <w:pPr>
+        <w:ind w:left="2023" w:hanging="360"/>
+      </w:pPr>
+      <w:rPr>
+        <w:rFonts w:ascii="Wingdings" w:hAnsi="Wingdings" w:hint="default"/>
+      </w:rPr>
+    </w:lvl>
+    <w:lvl w:ilvl="3" w:tplc="04090001" w:tentative="1">
+      <w:start w:val="1"/>
+      <w:numFmt w:val="bullet"/>
+      <w:lvlText w:val=""/>
+      <w:lvlJc w:val="left"/>
+      <w:pPr>
+        <w:ind w:left="2743" w:hanging="360"/>
+      </w:pPr>
+      <w:rPr>
+        <w:rFonts w:ascii="Symbol" w:hAnsi="Symbol" w:hint="default"/>
+      </w:rPr>
+    </w:lvl>
+    <w:lvl w:ilvl="4" w:tplc="04090003" w:tentative="1">
+      <w:start w:val="1"/>
+      <w:numFmt w:val="bullet"/>
+      <w:lvlText w:val="o"/>
+      <w:lvlJc w:val="left"/>
+      <w:pPr>
+        <w:ind w:left="3463" w:hanging="360"/>
+      </w:pPr>
+      <w:rPr>
+        <w:rFonts w:ascii="Courier New" w:hAnsi="Courier New" w:cs="Courier New" w:hint="default"/>
+      </w:rPr>
+    </w:lvl>
+    <w:lvl w:ilvl="5" w:tplc="04090005" w:tentative="1">
+      <w:start w:val="1"/>
+      <w:numFmt w:val="bullet"/>
+      <w:lvlText w:val=""/>
+      <w:lvlJc w:val="left"/>
+      <w:pPr>
+        <w:ind w:left="4183" w:hanging="360"/>
+      </w:pPr>
+      <w:rPr>
+        <w:rFonts w:ascii="Wingdings" w:hAnsi="Wingdings" w:hint="default"/>
+      </w:rPr>
+    </w:lvl>
+    <w:lvl w:ilvl="6" w:tplc="04090001" w:tentative="1">
+      <w:start w:val="1"/>
+      <w:numFmt w:val="bullet"/>
+      <w:lvlText w:val=""/>
+      <w:lvlJc w:val="left"/>
+      <w:pPr>
+        <w:ind w:left="4903" w:hanging="360"/>
+      </w:pPr>
+      <w:rPr>
+        <w:rFonts w:ascii="Symbol" w:hAnsi="Symbol" w:hint="default"/>
+      </w:rPr>
+    </w:lvl>
+    <w:lvl w:ilvl="7" w:tplc="04090003" w:tentative="1">
+      <w:start w:val="1"/>
+      <w:numFmt w:val="bullet"/>
+      <w:lvlText w:val="o"/>
+      <w:lvlJc w:val="left"/>
+      <w:pPr>
+        <w:ind w:left="5623" w:hanging="360"/>
+      </w:pPr>
+      <w:rPr>
+        <w:rFonts w:ascii="Courier New" w:hAnsi="Courier New" w:cs="Courier New" w:hint="default"/>
+      </w:rPr>
+    </w:lvl>
+    <w:lvl w:ilvl="8" w:tplc="04090005" w:tentative="1">
+      <w:start w:val="1"/>
+      <w:numFmt w:val="bullet"/>
+      <w:lvlText w:val=""/>
+      <w:lvlJc w:val="left"/>
+      <w:pPr>
+        <w:ind w:left="6343" w:hanging="360"/>
+      </w:pPr>
+      <w:rPr>
+        <w:rFonts w:ascii="Wingdings" w:hAnsi="Wingdings" w:hint="default"/>
+      </w:rPr>
+    </w:lvl>
+  </w:abstractNum>
+  <w:abstractNum w:abstractNumId="8" w15:restartNumberingAfterBreak="0">
     <w:nsid w:val="487036EC"/>
     <w:multiLevelType w:val="hybridMultilevel"/>
     <w:tmpl w:val="BDFE724A"/>
@@ -9402,7 +10363,7 @@
       </w:pPr>
     </w:lvl>
   </w:abstractNum>
-  <w:abstractNum w:abstractNumId="7" w15:restartNumberingAfterBreak="0">
+  <w:abstractNum w:abstractNumId="9" w15:restartNumberingAfterBreak="0">
     <w:nsid w:val="518521F3"/>
     <w:multiLevelType w:val="hybridMultilevel"/>
     <w:tmpl w:val="24E4A1A6"/>
@@ -9515,7 +10476,7 @@
       </w:rPr>
     </w:lvl>
   </w:abstractNum>
-  <w:abstractNum w:abstractNumId="8" w15:restartNumberingAfterBreak="0">
+  <w:abstractNum w:abstractNumId="10" w15:restartNumberingAfterBreak="0">
     <w:nsid w:val="52D90BB8"/>
     <w:multiLevelType w:val="hybridMultilevel"/>
     <w:tmpl w:val="1D2461DE"/>
@@ -9629,7 +10590,7 @@
       </w:rPr>
     </w:lvl>
   </w:abstractNum>
-  <w:abstractNum w:abstractNumId="9" w15:restartNumberingAfterBreak="0">
+  <w:abstractNum w:abstractNumId="11" w15:restartNumberingAfterBreak="0">
     <w:nsid w:val="548E177D"/>
     <w:multiLevelType w:val="hybridMultilevel"/>
     <w:tmpl w:val="A88C859C"/>
@@ -9743,7 +10704,7 @@
       </w:rPr>
     </w:lvl>
   </w:abstractNum>
-  <w:abstractNum w:abstractNumId="10" w15:restartNumberingAfterBreak="0">
+  <w:abstractNum w:abstractNumId="12" w15:restartNumberingAfterBreak="0">
     <w:nsid w:val="57686FD4"/>
     <w:multiLevelType w:val="hybridMultilevel"/>
     <w:tmpl w:val="04CC7B74"/>
@@ -9856,7 +10817,7 @@
       </w:rPr>
     </w:lvl>
   </w:abstractNum>
-  <w:abstractNum w:abstractNumId="11" w15:restartNumberingAfterBreak="0">
+  <w:abstractNum w:abstractNumId="13" w15:restartNumberingAfterBreak="0">
     <w:nsid w:val="5B4C4C4B"/>
     <w:multiLevelType w:val="hybridMultilevel"/>
     <w:tmpl w:val="30384556"/>
@@ -9969,7 +10930,7 @@
       </w:rPr>
     </w:lvl>
   </w:abstractNum>
-  <w:abstractNum w:abstractNumId="12" w15:restartNumberingAfterBreak="0">
+  <w:abstractNum w:abstractNumId="14" w15:restartNumberingAfterBreak="0">
     <w:nsid w:val="5EC861E0"/>
     <w:multiLevelType w:val="hybridMultilevel"/>
     <w:tmpl w:val="26922D9C"/>
@@ -10083,7 +11044,7 @@
       </w:rPr>
     </w:lvl>
   </w:abstractNum>
-  <w:abstractNum w:abstractNumId="13" w15:restartNumberingAfterBreak="0">
+  <w:abstractNum w:abstractNumId="15" w15:restartNumberingAfterBreak="0">
     <w:nsid w:val="60AA1569"/>
     <w:multiLevelType w:val="hybridMultilevel"/>
     <w:tmpl w:val="2536D340"/>
@@ -10196,7 +11157,7 @@
       </w:rPr>
     </w:lvl>
   </w:abstractNum>
-  <w:abstractNum w:abstractNumId="14" w15:restartNumberingAfterBreak="0">
+  <w:abstractNum w:abstractNumId="16" w15:restartNumberingAfterBreak="0">
     <w:nsid w:val="708E589C"/>
     <w:multiLevelType w:val="multilevel"/>
     <w:tmpl w:val="381042DE"/>
@@ -10336,7 +11297,7 @@
       </w:rPr>
     </w:lvl>
   </w:abstractNum>
-  <w:abstractNum w:abstractNumId="15" w15:restartNumberingAfterBreak="0">
+  <w:abstractNum w:abstractNumId="17" w15:restartNumberingAfterBreak="0">
     <w:nsid w:val="7DD64906"/>
     <w:multiLevelType w:val="hybridMultilevel"/>
     <w:tmpl w:val="795E7434"/>
@@ -10450,7 +11411,7 @@
       </w:rPr>
     </w:lvl>
   </w:abstractNum>
-  <w:abstractNum w:abstractNumId="16" w15:restartNumberingAfterBreak="0">
+  <w:abstractNum w:abstractNumId="18" w15:restartNumberingAfterBreak="0">
     <w:nsid w:val="7EBC55E3"/>
     <w:multiLevelType w:val="hybridMultilevel"/>
     <w:tmpl w:val="68D07CCE"/>
@@ -10564,16 +11525,16 @@
     </w:lvl>
   </w:abstractNum>
   <w:num w:numId="1">
-    <w:abstractNumId w:val="5"/>
+    <w:abstractNumId w:val="6"/>
   </w:num>
   <w:num w:numId="2">
-    <w:abstractNumId w:val="6"/>
+    <w:abstractNumId w:val="8"/>
   </w:num>
   <w:num w:numId="3">
-    <w:abstractNumId w:val="6"/>
+    <w:abstractNumId w:val="8"/>
   </w:num>
   <w:num w:numId="4">
-    <w:abstractNumId w:val="6"/>
+    <w:abstractNumId w:val="8"/>
   </w:num>
   <w:num w:numId="5">
     <w:abstractNumId w:val="1"/>
@@ -10588,37 +11549,43 @@
     <w:abstractNumId w:val="0"/>
   </w:num>
   <w:num w:numId="9">
-    <w:abstractNumId w:val="14"/>
+    <w:abstractNumId w:val="16"/>
   </w:num>
   <w:num w:numId="10">
-    <w:abstractNumId w:val="15"/>
+    <w:abstractNumId w:val="17"/>
   </w:num>
   <w:num w:numId="11">
     <w:abstractNumId w:val="4"/>
   </w:num>
   <w:num w:numId="12">
-    <w:abstractNumId w:val="8"/>
+    <w:abstractNumId w:val="10"/>
   </w:num>
   <w:num w:numId="13">
-    <w:abstractNumId w:val="7"/>
+    <w:abstractNumId w:val="9"/>
   </w:num>
   <w:num w:numId="14">
-    <w:abstractNumId w:val="16"/>
+    <w:abstractNumId w:val="18"/>
   </w:num>
   <w:num w:numId="15">
-    <w:abstractNumId w:val="10"/>
+    <w:abstractNumId w:val="12"/>
   </w:num>
   <w:num w:numId="16">
+    <w:abstractNumId w:val="15"/>
+  </w:num>
+  <w:num w:numId="17">
+    <w:abstractNumId w:val="11"/>
+  </w:num>
+  <w:num w:numId="18">
+    <w:abstractNumId w:val="14"/>
+  </w:num>
+  <w:num w:numId="19">
     <w:abstractNumId w:val="13"/>
   </w:num>
-  <w:num w:numId="17">
-    <w:abstractNumId w:val="9"/>
+  <w:num w:numId="20">
+    <w:abstractNumId w:val="5"/>
   </w:num>
-  <w:num w:numId="18">
-    <w:abstractNumId w:val="12"/>
-  </w:num>
-  <w:num w:numId="19">
-    <w:abstractNumId w:val="11"/>
+  <w:num w:numId="21">
+    <w:abstractNumId w:val="7"/>
   </w:num>
 </w:numbering>
 </file>
@@ -12187,7 +13154,7 @@
 </file>
 
 <file path=customXml/itemProps2.xml><?xml version="1.0" encoding="utf-8"?>
-<ds:datastoreItem xmlns:ds="http://schemas.openxmlformats.org/officeDocument/2006/customXml" ds:itemID="{57AF4752-E785-4822-AC90-37307EE8BC7C}">
+<ds:datastoreItem xmlns:ds="http://schemas.openxmlformats.org/officeDocument/2006/customXml" ds:itemID="{B1D86981-135C-46AA-A403-E5C0192B1337}">
   <ds:schemaRefs>
     <ds:schemaRef ds:uri="http://schemas.openxmlformats.org/officeDocument/2006/bibliography"/>
   </ds:schemaRefs>

</xml_diff>

<commit_message>
Actualizacion de los nombres de los CU actualizados anteriormente
Como cambie el nombre de unos escenarios y de algunos CU, ademas del agregado de un actor, realice una actualizacion de aquellos documentos que hacian uso de estos datos.
</commit_message>
<xml_diff>
--- a/Gestion del Proyecto/Planificacion/Plan de Iteración -1- face Inicio.docx
+++ b/Gestion del Proyecto/Planificacion/Plan de Iteración -1- face Inicio.docx
@@ -1,6 +1,6 @@
 
 <file path=word/document.xml><?xml version="1.0" encoding="utf-8"?>
-<w:document xmlns:wpc="http://schemas.microsoft.com/office/word/2010/wordprocessingCanvas" xmlns:cx="http://schemas.microsoft.com/office/drawing/2014/chartex" xmlns:mc="http://schemas.openxmlformats.org/markup-compatibility/2006" xmlns:o="urn:schemas-microsoft-com:office:office" xmlns:r="http://schemas.openxmlformats.org/officeDocument/2006/relationships" xmlns:m="http://schemas.openxmlformats.org/officeDocument/2006/math" xmlns:v="urn:schemas-microsoft-com:vml" xmlns:wp14="http://schemas.microsoft.com/office/word/2010/wordprocessingDrawing" xmlns:wp="http://schemas.openxmlformats.org/drawingml/2006/wordprocessingDrawing" xmlns:w10="urn:schemas-microsoft-com:office:word" xmlns:w="http://schemas.openxmlformats.org/wordprocessingml/2006/main" xmlns:w14="http://schemas.microsoft.com/office/word/2010/wordml" xmlns:w15="http://schemas.microsoft.com/office/word/2012/wordml" xmlns:w16se="http://schemas.microsoft.com/office/word/2015/wordml/symex" xmlns:wpg="http://schemas.microsoft.com/office/word/2010/wordprocessingGroup" xmlns:wpi="http://schemas.microsoft.com/office/word/2010/wordprocessingInk" xmlns:wne="http://schemas.microsoft.com/office/word/2006/wordml" xmlns:wps="http://schemas.microsoft.com/office/word/2010/wordprocessingShape" mc:Ignorable="w14 w15 w16se wp14">
+<w:document xmlns:wpc="http://schemas.microsoft.com/office/word/2010/wordprocessingCanvas" xmlns:mc="http://schemas.openxmlformats.org/markup-compatibility/2006" xmlns:o="urn:schemas-microsoft-com:office:office" xmlns:r="http://schemas.openxmlformats.org/officeDocument/2006/relationships" xmlns:m="http://schemas.openxmlformats.org/officeDocument/2006/math" xmlns:v="urn:schemas-microsoft-com:vml" xmlns:wp14="http://schemas.microsoft.com/office/word/2010/wordprocessingDrawing" xmlns:wp="http://schemas.openxmlformats.org/drawingml/2006/wordprocessingDrawing" xmlns:w10="urn:schemas-microsoft-com:office:word" xmlns:w="http://schemas.openxmlformats.org/wordprocessingml/2006/main" xmlns:w14="http://schemas.microsoft.com/office/word/2010/wordml" xmlns:wpg="http://schemas.microsoft.com/office/word/2010/wordprocessingGroup" xmlns:wpi="http://schemas.microsoft.com/office/word/2010/wordprocessingInk" xmlns:wne="http://schemas.microsoft.com/office/word/2006/wordml" xmlns:wps="http://schemas.microsoft.com/office/word/2010/wordprocessingShape" mc:Ignorable="w14 wp14">
   <w:body>
     <w:sdt>
       <w:sdtPr>
@@ -38,7 +38,7 @@
               <w:noProof/>
               <w:sz w:val="72"/>
               <w:szCs w:val="72"/>
-              <w:lang w:val="en-US"/>
+              <w:lang w:val="es-AR" w:eastAsia="es-AR"/>
             </w:rPr>
             <mc:AlternateContent>
               <mc:Choice Requires="wpg">
@@ -216,7 +216,7 @@
                                     <w:r>
                                       <w:rPr>
                                         <w:noProof/>
-                                        <w:lang w:val="en-US"/>
+                                        <w:lang w:val="es-AR" w:eastAsia="es-AR"/>
                                       </w:rPr>
                                       <w:drawing>
                                         <wp:inline distT="0" distB="0" distL="0" distR="0" wp14:anchorId="030DC52C" wp14:editId="4251ED18">
@@ -236,7 +236,7 @@
                                                   </pic:cNvPicPr>
                                                 </pic:nvPicPr>
                                                 <pic:blipFill>
-                                                  <a:blip r:embed="rId9">
+                                                  <a:blip r:embed="rId10">
                                                     <a:extLst>
                                                       <a:ext uri="{28A0092B-C50C-407E-A947-70E740481C1C}">
                                                         <a14:useLocalDpi xmlns:a14="http://schemas.microsoft.com/office/drawing/2010/main" val="0"/>
@@ -325,7 +325,7 @@
                                       <w:noProof/>
                                       <w:sz w:val="72"/>
                                       <w:szCs w:val="72"/>
-                                      <w:lang w:val="en-US"/>
+                                      <w:lang w:val="es-AR" w:eastAsia="es-AR"/>
                                     </w:rPr>
                                     <w:drawing>
                                       <wp:inline distT="0" distB="0" distL="0" distR="0" wp14:anchorId="32E4BF38" wp14:editId="0C888563">
@@ -345,7 +345,7 @@
                                                 </pic:cNvPicPr>
                                               </pic:nvPicPr>
                                               <pic:blipFill>
-                                                <a:blip r:embed="rId10">
+                                                <a:blip r:embed="rId11">
                                                   <a:extLst>
                                                     <a:ext uri="{28A0092B-C50C-407E-A947-70E740481C1C}">
                                                       <a14:useLocalDpi xmlns:a14="http://schemas.microsoft.com/office/drawing/2010/main" val="0"/>
@@ -390,12 +390,12 @@
               </mc:Choice>
               <mc:Fallback>
                 <w:pict>
-                  <v:group w14:anchorId="1139AF5B" id="Grupo 4" o:spid="_x0000_s1026" style="position:absolute;margin-left:-99.3pt;margin-top:-112.4pt;width:637pt;height:882.6pt;z-index:251695104" coordsize="80899,112090" o:gfxdata="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">
-                    <v:group id="Grupo 3" o:spid="_x0000_s1027" style="position:absolute;width:80899;height:112090" coordsize="80899,112090" o:gfxdata="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">
-                      <v:rect id="Rectangle 6" o:spid="_x0000_s1028" style="position:absolute;top:99060;width:79178;height:10369;visibility:visible;mso-wrap-style:square;v-text-anchor:top" o:gfxdata="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" fillcolor="#92d050" strokecolor="#00b050"/>
-                      <v:rect id="Rectangle 7" o:spid="_x0000_s1029" style="position:absolute;top:2667;width:79178;height:16859;visibility:visible;mso-wrap-style:square;v-text-anchor:top" o:gfxdata="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" fillcolor="#92d050" strokecolor="#00b050"/>
-                      <v:rect id="Rectangle 9" o:spid="_x0000_s1030" style="position:absolute;left:6762;width:908;height:112090;visibility:visible;mso-wrap-style:square;v-text-anchor:top" o:gfxdata="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" fillcolor="#eaf1dd [662]" strokecolor="#00b050"/>
-                      <v:rect id="Rectangle 33" o:spid="_x0000_s1031" style="position:absolute;left:49149;top:1714;width:31750;height:14630;visibility:visible;mso-wrap-style:square;v-text-anchor:top" o:gfxdata="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" filled="f" stroked="f">
+                  <v:group id="Grupo 4" o:spid="_x0000_s1026" style="position:absolute;margin-left:-99.3pt;margin-top:-112.4pt;width:637pt;height:882.6pt;z-index:251695104" coordsize="80899,112090" o:gfxdata="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">
+                    <v:group id="Grupo 3" o:spid="_x0000_s1027" style="position:absolute;width:80899;height:112090" coordsize="80899,112090" o:gfxdata="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">
+                      <v:rect id="Rectangle 6" o:spid="_x0000_s1028" style="position:absolute;top:99060;width:79178;height:10369;visibility:visible;mso-wrap-style:square;v-text-anchor:top" o:gfxdata="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" fillcolor="#92d050" strokecolor="#00b050"/>
+                      <v:rect id="Rectangle 7" o:spid="_x0000_s1029" style="position:absolute;top:2667;width:79178;height:16859;visibility:visible;mso-wrap-style:square;v-text-anchor:top" o:gfxdata="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" fillcolor="#92d050" strokecolor="#00b050"/>
+                      <v:rect id="Rectangle 9" o:spid="_x0000_s1030" style="position:absolute;left:6762;width:908;height:112090;visibility:visible;mso-wrap-style:square;v-text-anchor:top" o:gfxdata="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" fillcolor="#eaf1dd [662]" strokecolor="#00b050"/>
+                      <v:rect id="Rectangle 33" o:spid="_x0000_s1031" style="position:absolute;left:49149;top:1714;width:31750;height:14630;visibility:visible;mso-wrap-style:square;v-text-anchor:top" o:gfxdata="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" filled="f" stroked="f">
                         <v:textbox style="mso-fit-shape-to-text:t">
                           <w:txbxContent>
                             <w:p>
@@ -406,7 +406,7 @@
                               <w:r>
                                 <w:rPr>
                                   <w:noProof/>
-                                  <w:lang w:val="en-US"/>
+                                  <w:lang w:val="es-AR" w:eastAsia="es-AR"/>
                                 </w:rPr>
                                 <w:drawing>
                                   <wp:inline distT="0" distB="0" distL="0" distR="0" wp14:anchorId="030DC52C" wp14:editId="4251ED18">
@@ -426,7 +426,7 @@
                                             </pic:cNvPicPr>
                                           </pic:nvPicPr>
                                           <pic:blipFill>
-                                            <a:blip r:embed="rId9">
+                                            <a:blip r:embed="rId10">
                                               <a:extLst>
                                                 <a:ext uri="{28A0092B-C50C-407E-A947-70E740481C1C}">
                                                   <a14:useLocalDpi xmlns:a14="http://schemas.microsoft.com/office/drawing/2010/main" val="0"/>
@@ -462,7 +462,7 @@
                         </v:textbox>
                       </v:rect>
                     </v:group>
-                    <v:rect id="_x0000_s1032" style="position:absolute;left:25812;top:63055;width:29166;height:39478;visibility:visible;mso-wrap-style:square;v-text-anchor:top" o:gfxdata="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" filled="f" stroked="f">
+                    <v:rect id="_x0000_s1032" style="position:absolute;left:25812;top:63055;width:29166;height:39478;visibility:visible;mso-wrap-style:square;v-text-anchor:top" o:gfxdata="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" filled="f" stroked="f">
                       <v:textbox>
                         <w:txbxContent>
                           <w:p>
@@ -476,7 +476,7 @@
                                 <w:noProof/>
                                 <w:sz w:val="72"/>
                                 <w:szCs w:val="72"/>
-                                <w:lang w:val="en-US"/>
+                                <w:lang w:val="es-AR" w:eastAsia="es-AR"/>
                               </w:rPr>
                               <w:drawing>
                                 <wp:inline distT="0" distB="0" distL="0" distR="0" wp14:anchorId="32E4BF38" wp14:editId="0C888563">
@@ -496,7 +496,7 @@
                                           </pic:cNvPicPr>
                                         </pic:nvPicPr>
                                         <pic:blipFill>
-                                          <a:blip r:embed="rId10">
+                                          <a:blip r:embed="rId11">
                                             <a:extLst>
                                               <a:ext uri="{28A0092B-C50C-407E-A947-70E740481C1C}">
                                                 <a14:useLocalDpi xmlns:a14="http://schemas.microsoft.com/office/drawing/2010/main" val="0"/>
@@ -749,7 +749,7 @@
           <w:r>
             <w:rPr>
               <w:noProof/>
-              <w:lang w:val="en-US"/>
+              <w:lang w:eastAsia="es-AR"/>
             </w:rPr>
             <mc:AlternateContent>
               <mc:Choice Requires="wps">
@@ -820,7 +820,7 @@
                                     <w:noProof/>
                                     <w:sz w:val="72"/>
                                     <w:szCs w:val="72"/>
-                                    <w:lang w:val="en-US"/>
+                                    <w:lang w:val="es-AR" w:eastAsia="es-AR"/>
                                   </w:rPr>
                                   <w:drawing>
                                     <wp:inline distT="0" distB="0" distL="0" distR="0" wp14:anchorId="18E9DE72" wp14:editId="5F0770E9">
@@ -840,7 +840,7 @@
                                               </pic:cNvPicPr>
                                             </pic:nvPicPr>
                                             <pic:blipFill>
-                                              <a:blip r:embed="rId10">
+                                              <a:blip r:embed="rId11">
                                                 <a:extLst>
                                                   <a:ext uri="{28A0092B-C50C-407E-A947-70E740481C1C}">
                                                     <a14:useLocalDpi xmlns:a14="http://schemas.microsoft.com/office/drawing/2010/main" val="0"/>
@@ -890,7 +890,7 @@
               </mc:Choice>
               <mc:Fallback>
                 <w:pict>
-                  <v:rect w14:anchorId="085BD0CF" id="Rectangle 31" o:spid="_x0000_s1033" style="position:absolute;left:0;text-align:left;margin-left:187.6pt;margin-top:471.8pt;width:229.65pt;height:310.85pt;z-index:251689984;visibility:visible;mso-wrap-style:square;mso-width-percent:0;mso-height-percent:0;mso-wrap-distance-left:9pt;mso-wrap-distance-top:0;mso-wrap-distance-right:9pt;mso-wrap-distance-bottom:0;mso-position-horizontal:absolute;mso-position-horizontal-relative:margin;mso-position-vertical:absolute;mso-position-vertical-relative:text;mso-width-percent:0;mso-height-percent:0;mso-width-relative:page;mso-height-relative:page;v-text-anchor:top" o:gfxdata="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" filled="f" stroked="f">
+                  <v:rect id="Rectangle 31" o:spid="_x0000_s1033" style="position:absolute;left:0;text-align:left;margin-left:187.6pt;margin-top:471.8pt;width:229.65pt;height:310.85pt;z-index:251689984;visibility:visible;mso-wrap-style:square;mso-width-percent:0;mso-height-percent:0;mso-wrap-distance-left:9pt;mso-wrap-distance-top:0;mso-wrap-distance-right:9pt;mso-wrap-distance-bottom:0;mso-position-horizontal:absolute;mso-position-horizontal-relative:margin;mso-position-vertical:absolute;mso-position-vertical-relative:text;mso-width-percent:0;mso-height-percent:0;mso-width-relative:page;mso-height-relative:page;v-text-anchor:top" o:gfxdata="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" filled="f" stroked="f">
                     <v:textbox>
                       <w:txbxContent>
                         <w:p>
@@ -904,7 +904,7 @@
                               <w:noProof/>
                               <w:sz w:val="72"/>
                               <w:szCs w:val="72"/>
-                              <w:lang w:val="en-US"/>
+                              <w:lang w:val="es-AR" w:eastAsia="es-AR"/>
                             </w:rPr>
                             <w:drawing>
                               <wp:inline distT="0" distB="0" distL="0" distR="0" wp14:anchorId="18E9DE72" wp14:editId="5F0770E9">
@@ -924,7 +924,7 @@
                                         </pic:cNvPicPr>
                                       </pic:nvPicPr>
                                       <pic:blipFill>
-                                        <a:blip r:embed="rId10">
+                                        <a:blip r:embed="rId11">
                                           <a:extLst>
                                             <a:ext uri="{28A0092B-C50C-407E-A947-70E740481C1C}">
                                               <a14:useLocalDpi xmlns:a14="http://schemas.microsoft.com/office/drawing/2010/main" val="0"/>
@@ -972,7 +972,7 @@
           <w:r>
             <w:rPr>
               <w:noProof/>
-              <w:lang w:val="en-US"/>
+              <w:lang w:eastAsia="es-AR"/>
             </w:rPr>
             <mc:AlternateContent>
               <mc:Choice Requires="wps">
@@ -1043,7 +1043,7 @@
                                     <w:noProof/>
                                     <w:sz w:val="72"/>
                                     <w:szCs w:val="72"/>
-                                    <w:lang w:val="en-US"/>
+                                    <w:lang w:val="es-AR" w:eastAsia="es-AR"/>
                                   </w:rPr>
                                   <w:drawing>
                                     <wp:inline distT="0" distB="0" distL="0" distR="0" wp14:anchorId="6EECFB87" wp14:editId="147A49CE">
@@ -1063,7 +1063,7 @@
                                               </pic:cNvPicPr>
                                             </pic:nvPicPr>
                                             <pic:blipFill>
-                                              <a:blip r:embed="rId10">
+                                              <a:blip r:embed="rId11">
                                                 <a:extLst>
                                                   <a:ext uri="{28A0092B-C50C-407E-A947-70E740481C1C}">
                                                     <a14:useLocalDpi xmlns:a14="http://schemas.microsoft.com/office/drawing/2010/main" val="0"/>
@@ -1113,7 +1113,7 @@
               </mc:Choice>
               <mc:Fallback>
                 <w:pict>
-                  <v:rect w14:anchorId="0163567D" id="_x0000_s1034" style="position:absolute;left:0;text-align:left;margin-left:187.6pt;margin-top:471.8pt;width:229.65pt;height:310.85pt;z-index:251692032;visibility:visible;mso-wrap-style:square;mso-width-percent:0;mso-height-percent:0;mso-wrap-distance-left:9pt;mso-wrap-distance-top:0;mso-wrap-distance-right:9pt;mso-wrap-distance-bottom:0;mso-position-horizontal:absolute;mso-position-horizontal-relative:margin;mso-position-vertical:absolute;mso-position-vertical-relative:text;mso-width-percent:0;mso-height-percent:0;mso-width-relative:page;mso-height-relative:page;v-text-anchor:top" o:gfxdata="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" filled="f" stroked="f">
+                  <v:rect id="_x0000_s1034" style="position:absolute;left:0;text-align:left;margin-left:187.6pt;margin-top:471.8pt;width:229.65pt;height:310.85pt;z-index:251692032;visibility:visible;mso-wrap-style:square;mso-width-percent:0;mso-height-percent:0;mso-wrap-distance-left:9pt;mso-wrap-distance-top:0;mso-wrap-distance-right:9pt;mso-wrap-distance-bottom:0;mso-position-horizontal:absolute;mso-position-horizontal-relative:margin;mso-position-vertical:absolute;mso-position-vertical-relative:text;mso-width-percent:0;mso-height-percent:0;mso-width-relative:page;mso-height-relative:page;v-text-anchor:top" o:gfxdata="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" filled="f" stroked="f">
                     <v:textbox>
                       <w:txbxContent>
                         <w:p>
@@ -1127,7 +1127,7 @@
                               <w:noProof/>
                               <w:sz w:val="72"/>
                               <w:szCs w:val="72"/>
-                              <w:lang w:val="en-US"/>
+                              <w:lang w:val="es-AR" w:eastAsia="es-AR"/>
                             </w:rPr>
                             <w:drawing>
                               <wp:inline distT="0" distB="0" distL="0" distR="0" wp14:anchorId="6EECFB87" wp14:editId="147A49CE">
@@ -1147,7 +1147,7 @@
                                         </pic:cNvPicPr>
                                       </pic:nvPicPr>
                                       <pic:blipFill>
-                                        <a:blip r:embed="rId10">
+                                        <a:blip r:embed="rId11">
                                           <a:extLst>
                                             <a:ext uri="{28A0092B-C50C-407E-A947-70E740481C1C}">
                                               <a14:useLocalDpi xmlns:a14="http://schemas.microsoft.com/office/drawing/2010/main" val="0"/>
@@ -1189,7 +1189,7 @@
           <w:r>
             <w:rPr>
               <w:noProof/>
-              <w:lang w:val="en-US"/>
+              <w:lang w:eastAsia="es-AR"/>
             </w:rPr>
             <mc:AlternateContent>
               <mc:Choice Requires="wps">
@@ -1260,7 +1260,7 @@
                                     <w:noProof/>
                                     <w:sz w:val="72"/>
                                     <w:szCs w:val="72"/>
-                                    <w:lang w:val="en-US"/>
+                                    <w:lang w:val="es-AR" w:eastAsia="es-AR"/>
                                   </w:rPr>
                                   <w:drawing>
                                     <wp:inline distT="0" distB="0" distL="0" distR="0" wp14:anchorId="2DF8B2D1" wp14:editId="38F0BEC3">
@@ -1280,7 +1280,7 @@
                                               </pic:cNvPicPr>
                                             </pic:nvPicPr>
                                             <pic:blipFill>
-                                              <a:blip r:embed="rId10">
+                                              <a:blip r:embed="rId11">
                                                 <a:extLst>
                                                   <a:ext uri="{28A0092B-C50C-407E-A947-70E740481C1C}">
                                                     <a14:useLocalDpi xmlns:a14="http://schemas.microsoft.com/office/drawing/2010/main" val="0"/>
@@ -1330,7 +1330,7 @@
               </mc:Choice>
               <mc:Fallback>
                 <w:pict>
-                  <v:rect w14:anchorId="3581A820" id="_x0000_s1035" style="position:absolute;left:0;text-align:left;margin-left:187.6pt;margin-top:471.8pt;width:229.65pt;height:310.85pt;z-index:251687936;visibility:visible;mso-wrap-style:square;mso-width-percent:0;mso-height-percent:0;mso-wrap-distance-left:9pt;mso-wrap-distance-top:0;mso-wrap-distance-right:9pt;mso-wrap-distance-bottom:0;mso-position-horizontal:absolute;mso-position-horizontal-relative:margin;mso-position-vertical:absolute;mso-position-vertical-relative:text;mso-width-percent:0;mso-height-percent:0;mso-width-relative:page;mso-height-relative:page;v-text-anchor:top" o:gfxdata="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" filled="f" stroked="f">
+                  <v:rect id="_x0000_s1035" style="position:absolute;left:0;text-align:left;margin-left:187.6pt;margin-top:471.8pt;width:229.65pt;height:310.85pt;z-index:251687936;visibility:visible;mso-wrap-style:square;mso-width-percent:0;mso-height-percent:0;mso-wrap-distance-left:9pt;mso-wrap-distance-top:0;mso-wrap-distance-right:9pt;mso-wrap-distance-bottom:0;mso-position-horizontal:absolute;mso-position-horizontal-relative:margin;mso-position-vertical:absolute;mso-position-vertical-relative:text;mso-width-percent:0;mso-height-percent:0;mso-width-relative:page;mso-height-relative:page;v-text-anchor:top" o:gfxdata="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" filled="f" stroked="f">
                     <v:textbox>
                       <w:txbxContent>
                         <w:p>
@@ -1344,7 +1344,7 @@
                               <w:noProof/>
                               <w:sz w:val="72"/>
                               <w:szCs w:val="72"/>
-                              <w:lang w:val="en-US"/>
+                              <w:lang w:val="es-AR" w:eastAsia="es-AR"/>
                             </w:rPr>
                             <w:drawing>
                               <wp:inline distT="0" distB="0" distL="0" distR="0" wp14:anchorId="2DF8B2D1" wp14:editId="38F0BEC3">
@@ -1364,7 +1364,7 @@
                                         </pic:cNvPicPr>
                                       </pic:nvPicPr>
                                       <pic:blipFill>
-                                        <a:blip r:embed="rId10">
+                                        <a:blip r:embed="rId11">
                                           <a:extLst>
                                             <a:ext uri="{28A0092B-C50C-407E-A947-70E740481C1C}">
                                               <a14:useLocalDpi xmlns:a14="http://schemas.microsoft.com/office/drawing/2010/main" val="0"/>
@@ -1415,7 +1415,7 @@
             <w:rPr>
               <w:noProof/>
               <w:color w:val="auto"/>
-              <w:lang w:val="en-US"/>
+              <w:lang w:eastAsia="es-AR"/>
             </w:rPr>
             <w:lastRenderedPageBreak/>
             <mc:AlternateContent>
@@ -1477,7 +1477,7 @@
                   </wp:anchor>
                 </w:drawing>
               </mc:Choice>
-              <mc:Fallback>
+              <mc:Fallback xmlns:w16se="http://schemas.microsoft.com/office/word/2015/wordml/symex" xmlns:w15="http://schemas.microsoft.com/office/word/2012/wordml" xmlns:cx="http://schemas.microsoft.com/office/drawing/2014/chartex">
                 <w:pict>
                   <v:rect w14:anchorId="38E241C5" id="Rectangle 17" o:spid="_x0000_s1026" style="position:absolute;margin-left:315.7pt;margin-top:-95.5pt;width:195.35pt;height:864.15pt;z-index:-251645952;visibility:visible;mso-wrap-style:square;mso-width-percent:0;mso-height-percent:0;mso-wrap-distance-left:9pt;mso-wrap-distance-top:0;mso-wrap-distance-right:9pt;mso-wrap-distance-bottom:0;mso-position-horizontal:absolute;mso-position-horizontal-relative:margin;mso-position-vertical:absolute;mso-position-vertical-relative:margin;mso-width-percent:0;mso-height-percent:0;mso-width-relative:page;mso-height-relative:page;v-text-anchor:top" o:gfxdata="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" fillcolor="#92d050" strokecolor="#ffc000">
                     <w10:wrap type="square" anchorx="margin" anchory="margin"/>
@@ -1490,7 +1490,7 @@
             <w:rPr>
               <w:noProof/>
               <w:color w:val="auto"/>
-              <w:lang w:val="en-US"/>
+              <w:lang w:eastAsia="es-AR"/>
             </w:rPr>
             <mc:AlternateContent>
               <mc:Choice Requires="wps">
@@ -1605,7 +1605,7 @@
               </mc:Choice>
               <mc:Fallback>
                 <w:pict>
-                  <v:shapetype w14:anchorId="7B753815" id="_x0000_t202" coordsize="21600,21600" o:spt="202" path="m,l,21600r21600,l21600,xe">
+                  <v:shapetype id="_x0000_t202" coordsize="21600,21600" o:spt="202" path="m,l,21600r21600,l21600,xe">
                     <v:stroke joinstyle="miter"/>
                     <v:path gradientshapeok="t" o:connecttype="rect"/>
                   </v:shapetype>
@@ -1710,7 +1710,7 @@
       <w:sdtContent>
         <w:p>
           <w:pPr>
-            <w:pStyle w:val="TtuloTDC"/>
+            <w:pStyle w:val="TtulodeTDC"/>
             <w:tabs>
               <w:tab w:val="left" w:pos="5954"/>
             </w:tabs>
@@ -3879,7 +3879,7 @@
     </w:p>
     <w:tbl>
       <w:tblPr>
-        <w:tblStyle w:val="Tabladecuadrcula2-nfasis3"/>
+        <w:tblStyle w:val="GridTable2Accent3"/>
         <w:tblW w:w="0" w:type="auto"/>
         <w:tblLayout w:type="fixed"/>
         <w:tblLook w:val="0420" w:firstRow="1" w:lastRow="0" w:firstColumn="0" w:lastColumn="0" w:noHBand="0" w:noVBand="1"/>
@@ -6229,7 +6229,42 @@
             <w:szCs w:val="22"/>
             <w:lang w:val="es-AR" w:eastAsia="es-AR"/>
           </w:rPr>
-          <w:t>[CU10 - AñadirSector]</w:t>
+          <w:t xml:space="preserve">[CU10 - </w:t>
+        </w:r>
+        <w:proofErr w:type="spellStart"/>
+        <w:r>
+          <w:rPr>
+            <w:rFonts w:eastAsiaTheme="minorEastAsia"/>
+            <w:i w:val="0"/>
+            <w:iCs w:val="0"/>
+            <w:sz w:val="22"/>
+            <w:szCs w:val="22"/>
+            <w:lang w:val="es-AR" w:eastAsia="es-AR"/>
+          </w:rPr>
+          <w:t>Añadir</w:t>
+        </w:r>
+        <w:r>
+          <w:rPr>
+            <w:rFonts w:eastAsiaTheme="minorEastAsia"/>
+            <w:i w:val="0"/>
+            <w:iCs w:val="0"/>
+            <w:sz w:val="22"/>
+            <w:szCs w:val="22"/>
+            <w:lang w:val="es-AR" w:eastAsia="es-AR"/>
+          </w:rPr>
+          <w:t>Ubicacion</w:t>
+        </w:r>
+        <w:proofErr w:type="spellEnd"/>
+        <w:r>
+          <w:rPr>
+            <w:rFonts w:eastAsiaTheme="minorEastAsia"/>
+            <w:i w:val="0"/>
+            <w:iCs w:val="0"/>
+            <w:sz w:val="22"/>
+            <w:szCs w:val="22"/>
+            <w:lang w:val="es-AR" w:eastAsia="es-AR"/>
+          </w:rPr>
+          <w:t>]</w:t>
         </w:r>
       </w:hyperlink>
       <w:r>
@@ -6273,7 +6308,42 @@
             <w:szCs w:val="22"/>
             <w:lang w:val="es-AR" w:eastAsia="es-AR"/>
           </w:rPr>
-          <w:t>[CU11 - ModificarSector]</w:t>
+          <w:t xml:space="preserve">[CU11 - </w:t>
+        </w:r>
+        <w:proofErr w:type="spellStart"/>
+        <w:r>
+          <w:rPr>
+            <w:rFonts w:eastAsiaTheme="minorEastAsia"/>
+            <w:i w:val="0"/>
+            <w:iCs w:val="0"/>
+            <w:sz w:val="22"/>
+            <w:szCs w:val="22"/>
+            <w:lang w:val="es-AR" w:eastAsia="es-AR"/>
+          </w:rPr>
+          <w:t>Modificar</w:t>
+        </w:r>
+        <w:r>
+          <w:rPr>
+            <w:rFonts w:eastAsiaTheme="minorEastAsia"/>
+            <w:i w:val="0"/>
+            <w:iCs w:val="0"/>
+            <w:sz w:val="22"/>
+            <w:szCs w:val="22"/>
+            <w:lang w:val="es-AR" w:eastAsia="es-AR"/>
+          </w:rPr>
+          <w:t>Ubicacion</w:t>
+        </w:r>
+        <w:proofErr w:type="spellEnd"/>
+        <w:r>
+          <w:rPr>
+            <w:rFonts w:eastAsiaTheme="minorEastAsia"/>
+            <w:i w:val="0"/>
+            <w:iCs w:val="0"/>
+            <w:sz w:val="22"/>
+            <w:szCs w:val="22"/>
+            <w:lang w:val="es-AR" w:eastAsia="es-AR"/>
+          </w:rPr>
+          <w:t>]</w:t>
         </w:r>
       </w:hyperlink>
       <w:r>
@@ -6317,7 +6387,31 @@
             <w:szCs w:val="22"/>
             <w:lang w:val="es-AR" w:eastAsia="es-AR"/>
           </w:rPr>
-          <w:t>[CU12 - EliminarSector]</w:t>
+          <w:t>[CU12 - Eliminar</w:t>
+        </w:r>
+        <w:r>
+          <w:rPr>
+            <w:rFonts w:eastAsiaTheme="minorEastAsia"/>
+            <w:i w:val="0"/>
+            <w:iCs w:val="0"/>
+            <w:sz w:val="22"/>
+            <w:szCs w:val="22"/>
+            <w:lang w:val="es-AR" w:eastAsia="es-AR"/>
+          </w:rPr>
+          <w:t>Ubicacion</w:t>
+        </w:r>
+        <w:bookmarkStart w:id="9" w:name="_GoBack"/>
+        <w:bookmarkEnd w:id="9"/>
+        <w:r>
+          <w:rPr>
+            <w:rFonts w:eastAsiaTheme="minorEastAsia"/>
+            <w:i w:val="0"/>
+            <w:iCs w:val="0"/>
+            <w:sz w:val="22"/>
+            <w:szCs w:val="22"/>
+            <w:lang w:val="es-AR" w:eastAsia="es-AR"/>
+          </w:rPr>
+          <w:t>]</w:t>
         </w:r>
       </w:hyperlink>
       <w:r>
@@ -6733,11 +6827,11 @@
       <w:pPr>
         <w:pStyle w:val="PSI-Ttulo1"/>
       </w:pPr>
-      <w:bookmarkStart w:id="9" w:name="_Toc257627936"/>
+      <w:bookmarkStart w:id="10" w:name="_Toc257627936"/>
       <w:r>
         <w:t>Recursos</w:t>
       </w:r>
-      <w:bookmarkEnd w:id="9"/>
+      <w:bookmarkEnd w:id="10"/>
     </w:p>
     <w:p>
       <w:pPr>
@@ -7089,14 +7183,14 @@
       <w:pPr>
         <w:pStyle w:val="PSI-Ttulo1"/>
       </w:pPr>
-      <w:bookmarkStart w:id="10" w:name="_Toc257627937"/>
+      <w:bookmarkStart w:id="11" w:name="_Toc257627937"/>
       <w:r>
         <w:t>Evaluación</w:t>
       </w:r>
       <w:r>
         <w:t xml:space="preserve"> </w:t>
       </w:r>
-      <w:bookmarkEnd w:id="10"/>
+      <w:bookmarkEnd w:id="11"/>
       <w:r>
         <w:t>15-09-17</w:t>
       </w:r>
@@ -7109,7 +7203,7 @@
           <w:color w:val="92D050"/>
         </w:rPr>
       </w:pPr>
-      <w:bookmarkStart w:id="11" w:name="_Toc257627938"/>
+      <w:bookmarkStart w:id="12" w:name="_Toc257627938"/>
       <w:r>
         <w:rPr>
           <w:rFonts w:asciiTheme="minorHAnsi" w:hAnsiTheme="minorHAnsi" w:cstheme="minorHAnsi"/>
@@ -7117,7 +7211,7 @@
         </w:rPr>
         <w:t>Objetivos Alcanzados</w:t>
       </w:r>
-      <w:bookmarkEnd w:id="11"/>
+      <w:bookmarkEnd w:id="12"/>
     </w:p>
     <w:p>
       <w:pPr>
@@ -7702,8 +7796,6 @@
         </w:rPr>
         <w:t>é</w:t>
       </w:r>
-      <w:bookmarkStart w:id="12" w:name="_GoBack"/>
-      <w:bookmarkEnd w:id="12"/>
       <w:r>
         <w:rPr>
           <w:color w:val="auto"/>
@@ -8280,8 +8372,8 @@
       </w:r>
     </w:p>
     <w:sectPr>
-      <w:headerReference w:type="default" r:id="rId11"/>
-      <w:footerReference w:type="default" r:id="rId12"/>
+      <w:headerReference w:type="default" r:id="rId12"/>
+      <w:footerReference w:type="default" r:id="rId13"/>
       <w:pgSz w:w="11906" w:h="16838"/>
       <w:pgMar w:top="1843" w:right="1701" w:bottom="1417" w:left="1701" w:header="567" w:footer="572" w:gutter="0"/>
       <w:cols w:space="708"/>
@@ -8293,7 +8385,7 @@
 </file>
 
 <file path=word/endnotes.xml><?xml version="1.0" encoding="utf-8"?>
-<w:endnotes xmlns:wpc="http://schemas.microsoft.com/office/word/2010/wordprocessingCanvas" xmlns:cx="http://schemas.microsoft.com/office/drawing/2014/chartex" xmlns:mc="http://schemas.openxmlformats.org/markup-compatibility/2006" xmlns:o="urn:schemas-microsoft-com:office:office" xmlns:r="http://schemas.openxmlformats.org/officeDocument/2006/relationships" xmlns:m="http://schemas.openxmlformats.org/officeDocument/2006/math" xmlns:v="urn:schemas-microsoft-com:vml" xmlns:wp14="http://schemas.microsoft.com/office/word/2010/wordprocessingDrawing" xmlns:wp="http://schemas.openxmlformats.org/drawingml/2006/wordprocessingDrawing" xmlns:w10="urn:schemas-microsoft-com:office:word" xmlns:w="http://schemas.openxmlformats.org/wordprocessingml/2006/main" xmlns:w14="http://schemas.microsoft.com/office/word/2010/wordml" xmlns:w15="http://schemas.microsoft.com/office/word/2012/wordml" xmlns:w16se="http://schemas.microsoft.com/office/word/2015/wordml/symex" xmlns:wpg="http://schemas.microsoft.com/office/word/2010/wordprocessingGroup" xmlns:wpi="http://schemas.microsoft.com/office/word/2010/wordprocessingInk" xmlns:wne="http://schemas.microsoft.com/office/word/2006/wordml" xmlns:wps="http://schemas.microsoft.com/office/word/2010/wordprocessingShape" mc:Ignorable="w14 w15 w16se wp14">
+<w:endnotes xmlns:wpc="http://schemas.microsoft.com/office/word/2010/wordprocessingCanvas" xmlns:mc="http://schemas.openxmlformats.org/markup-compatibility/2006" xmlns:o="urn:schemas-microsoft-com:office:office" xmlns:r="http://schemas.openxmlformats.org/officeDocument/2006/relationships" xmlns:m="http://schemas.openxmlformats.org/officeDocument/2006/math" xmlns:v="urn:schemas-microsoft-com:vml" xmlns:wp14="http://schemas.microsoft.com/office/word/2010/wordprocessingDrawing" xmlns:wp="http://schemas.openxmlformats.org/drawingml/2006/wordprocessingDrawing" xmlns:w10="urn:schemas-microsoft-com:office:word" xmlns:w="http://schemas.openxmlformats.org/wordprocessingml/2006/main" xmlns:w14="http://schemas.microsoft.com/office/word/2010/wordml" xmlns:wpg="http://schemas.microsoft.com/office/word/2010/wordprocessingGroup" xmlns:wpi="http://schemas.microsoft.com/office/word/2010/wordprocessingInk" xmlns:wne="http://schemas.microsoft.com/office/word/2006/wordml" xmlns:wps="http://schemas.microsoft.com/office/word/2010/wordprocessingShape" mc:Ignorable="w14 wp14">
   <w:endnote w:type="separator" w:id="-1">
     <w:p>
       <w:pPr>
@@ -8320,7 +8412,7 @@
 </file>
 
 <file path=word/footer1.xml><?xml version="1.0" encoding="utf-8"?>
-<w:ftr xmlns:wpc="http://schemas.microsoft.com/office/word/2010/wordprocessingCanvas" xmlns:cx="http://schemas.microsoft.com/office/drawing/2014/chartex" xmlns:mc="http://schemas.openxmlformats.org/markup-compatibility/2006" xmlns:o="urn:schemas-microsoft-com:office:office" xmlns:r="http://schemas.openxmlformats.org/officeDocument/2006/relationships" xmlns:m="http://schemas.openxmlformats.org/officeDocument/2006/math" xmlns:v="urn:schemas-microsoft-com:vml" xmlns:wp14="http://schemas.microsoft.com/office/word/2010/wordprocessingDrawing" xmlns:wp="http://schemas.openxmlformats.org/drawingml/2006/wordprocessingDrawing" xmlns:w10="urn:schemas-microsoft-com:office:word" xmlns:w="http://schemas.openxmlformats.org/wordprocessingml/2006/main" xmlns:w14="http://schemas.microsoft.com/office/word/2010/wordml" xmlns:w15="http://schemas.microsoft.com/office/word/2012/wordml" xmlns:w16se="http://schemas.microsoft.com/office/word/2015/wordml/symex" xmlns:wpg="http://schemas.microsoft.com/office/word/2010/wordprocessingGroup" xmlns:wpi="http://schemas.microsoft.com/office/word/2010/wordprocessingInk" xmlns:wne="http://schemas.microsoft.com/office/word/2006/wordml" xmlns:wps="http://schemas.microsoft.com/office/word/2010/wordprocessingShape" mc:Ignorable="w14 w15 w16se wp14">
+<w:ftr xmlns:wpc="http://schemas.microsoft.com/office/word/2010/wordprocessingCanvas" xmlns:mc="http://schemas.openxmlformats.org/markup-compatibility/2006" xmlns:o="urn:schemas-microsoft-com:office:office" xmlns:r="http://schemas.openxmlformats.org/officeDocument/2006/relationships" xmlns:m="http://schemas.openxmlformats.org/officeDocument/2006/math" xmlns:v="urn:schemas-microsoft-com:vml" xmlns:wp14="http://schemas.microsoft.com/office/word/2010/wordprocessingDrawing" xmlns:wp="http://schemas.openxmlformats.org/drawingml/2006/wordprocessingDrawing" xmlns:w10="urn:schemas-microsoft-com:office:word" xmlns:w="http://schemas.openxmlformats.org/wordprocessingml/2006/main" xmlns:w14="http://schemas.microsoft.com/office/word/2010/wordml" xmlns:wpg="http://schemas.microsoft.com/office/word/2010/wordprocessingGroup" xmlns:wpi="http://schemas.microsoft.com/office/word/2010/wordprocessingInk" xmlns:wne="http://schemas.microsoft.com/office/word/2006/wordml" xmlns:wps="http://schemas.microsoft.com/office/word/2010/wordprocessingShape" mc:Ignorable="w14 wp14">
   <w:p>
     <w:pPr>
       <w:pStyle w:val="Piedepgina"/>
@@ -8328,7 +8420,7 @@
     <w:r>
       <w:rPr>
         <w:noProof/>
-        <w:lang w:val="en-US"/>
+        <w:lang w:val="es-AR" w:eastAsia="es-AR"/>
       </w:rPr>
       <mc:AlternateContent>
         <mc:Choice Requires="wps">
@@ -8396,7 +8488,7 @@
                           <w:r>
                             <w:rPr>
                               <w:noProof/>
-                              <w:lang w:val="en-US"/>
+                              <w:lang w:val="es-AR" w:eastAsia="es-AR"/>
                             </w:rPr>
                             <w:drawing>
                               <wp:inline distT="0" distB="0" distL="0" distR="0" wp14:anchorId="09E12505" wp14:editId="1D55DC34">
@@ -8467,7 +8559,7 @@
         </mc:Choice>
         <mc:Fallback>
           <w:pict>
-            <v:rect w14:anchorId="0A933ED5" id="Rectangle 45" o:spid="_x0000_s1038" style="position:absolute;left:0;text-align:left;margin-left:-1.6pt;margin-top:-34.85pt;width:137.8pt;height:76.4pt;z-index:251665408;visibility:visible;mso-wrap-style:square;mso-width-percent:0;mso-height-percent:0;mso-wrap-distance-left:9pt;mso-wrap-distance-top:0;mso-wrap-distance-right:9pt;mso-wrap-distance-bottom:0;mso-position-horizontal:absolute;mso-position-horizontal-relative:page;mso-position-vertical:absolute;mso-position-vertical-relative:text;mso-width-percent:0;mso-height-percent:0;mso-width-relative:page;mso-height-relative:page;v-text-anchor:top" o:gfxdata="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" filled="f" stroked="f">
+            <v:rect id="Rectangle 45" o:spid="_x0000_s1038" style="position:absolute;left:0;text-align:left;margin-left:-1.6pt;margin-top:-34.85pt;width:137.8pt;height:76.4pt;z-index:251665408;visibility:visible;mso-wrap-style:square;mso-width-percent:0;mso-height-percent:0;mso-wrap-distance-left:9pt;mso-wrap-distance-top:0;mso-wrap-distance-right:9pt;mso-wrap-distance-bottom:0;mso-position-horizontal:absolute;mso-position-horizontal-relative:page;mso-position-vertical:absolute;mso-position-vertical-relative:text;mso-width-percent:0;mso-height-percent:0;mso-width-relative:page;mso-height-relative:page;v-text-anchor:top" o:gfxdata="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" filled="f" stroked="f">
               <v:textbox style="mso-fit-shape-to-text:t">
                 <w:txbxContent>
                   <w:p>
@@ -8478,7 +8570,7 @@
                     <w:r>
                       <w:rPr>
                         <w:noProof/>
-                        <w:lang w:val="en-US"/>
+                        <w:lang w:val="es-AR" w:eastAsia="es-AR"/>
                       </w:rPr>
                       <w:drawing>
                         <wp:inline distT="0" distB="0" distL="0" distR="0" wp14:anchorId="09E12505" wp14:editId="1D55DC34">
@@ -8541,7 +8633,7 @@
     <w:r>
       <w:rPr>
         <w:noProof/>
-        <w:lang w:val="en-US"/>
+        <w:lang w:val="es-AR" w:eastAsia="es-AR"/>
       </w:rPr>
       <mc:AlternateContent>
         <mc:Choice Requires="wps">
@@ -8609,7 +8701,7 @@
                           <w:r>
                             <w:rPr>
                               <w:noProof/>
-                              <w:lang w:val="en-US"/>
+                              <w:lang w:val="es-AR" w:eastAsia="es-AR"/>
                             </w:rPr>
                             <w:drawing>
                               <wp:inline distT="0" distB="0" distL="0" distR="0" wp14:anchorId="0BFA4F87" wp14:editId="1CC9B634">
@@ -8691,7 +8783,7 @@
                     <w:r>
                       <w:rPr>
                         <w:noProof/>
-                        <w:lang w:val="en-US"/>
+                        <w:lang w:val="es-AR" w:eastAsia="es-AR"/>
                       </w:rPr>
                       <w:drawing>
                         <wp:inline distT="0" distB="0" distL="0" distR="0" wp14:anchorId="0BFA4F87" wp14:editId="1CC9B634">
@@ -8753,7 +8845,7 @@
     <w:r>
       <w:rPr>
         <w:noProof/>
-        <w:lang w:val="en-US"/>
+        <w:lang w:val="es-AR" w:eastAsia="es-AR"/>
       </w:rPr>
       <mc:AlternateContent>
         <mc:Choice Requires="wps">
@@ -8821,7 +8913,7 @@
                           <w:r>
                             <w:rPr>
                               <w:noProof/>
-                              <w:lang w:val="en-US"/>
+                              <w:lang w:val="es-AR" w:eastAsia="es-AR"/>
                             </w:rPr>
                             <w:drawing>
                               <wp:inline distT="0" distB="0" distL="0" distR="0" wp14:anchorId="7708B275" wp14:editId="23B324C6">
@@ -8903,7 +8995,7 @@
                     <w:r>
                       <w:rPr>
                         <w:noProof/>
-                        <w:lang w:val="en-US"/>
+                        <w:lang w:val="es-AR" w:eastAsia="es-AR"/>
                       </w:rPr>
                       <w:drawing>
                         <wp:inline distT="0" distB="0" distL="0" distR="0" wp14:anchorId="7708B275" wp14:editId="23B324C6">
@@ -8967,7 +9059,7 @@
 </file>
 
 <file path=word/footnotes.xml><?xml version="1.0" encoding="utf-8"?>
-<w:footnotes xmlns:wpc="http://schemas.microsoft.com/office/word/2010/wordprocessingCanvas" xmlns:cx="http://schemas.microsoft.com/office/drawing/2014/chartex" xmlns:mc="http://schemas.openxmlformats.org/markup-compatibility/2006" xmlns:o="urn:schemas-microsoft-com:office:office" xmlns:r="http://schemas.openxmlformats.org/officeDocument/2006/relationships" xmlns:m="http://schemas.openxmlformats.org/officeDocument/2006/math" xmlns:v="urn:schemas-microsoft-com:vml" xmlns:wp14="http://schemas.microsoft.com/office/word/2010/wordprocessingDrawing" xmlns:wp="http://schemas.openxmlformats.org/drawingml/2006/wordprocessingDrawing" xmlns:w10="urn:schemas-microsoft-com:office:word" xmlns:w="http://schemas.openxmlformats.org/wordprocessingml/2006/main" xmlns:w14="http://schemas.microsoft.com/office/word/2010/wordml" xmlns:w15="http://schemas.microsoft.com/office/word/2012/wordml" xmlns:w16se="http://schemas.microsoft.com/office/word/2015/wordml/symex" xmlns:wpg="http://schemas.microsoft.com/office/word/2010/wordprocessingGroup" xmlns:wpi="http://schemas.microsoft.com/office/word/2010/wordprocessingInk" xmlns:wne="http://schemas.microsoft.com/office/word/2006/wordml" xmlns:wps="http://schemas.microsoft.com/office/word/2010/wordprocessingShape" mc:Ignorable="w14 w15 w16se wp14">
+<w:footnotes xmlns:wpc="http://schemas.microsoft.com/office/word/2010/wordprocessingCanvas" xmlns:mc="http://schemas.openxmlformats.org/markup-compatibility/2006" xmlns:o="urn:schemas-microsoft-com:office:office" xmlns:r="http://schemas.openxmlformats.org/officeDocument/2006/relationships" xmlns:m="http://schemas.openxmlformats.org/officeDocument/2006/math" xmlns:v="urn:schemas-microsoft-com:vml" xmlns:wp14="http://schemas.microsoft.com/office/word/2010/wordprocessingDrawing" xmlns:wp="http://schemas.openxmlformats.org/drawingml/2006/wordprocessingDrawing" xmlns:w10="urn:schemas-microsoft-com:office:word" xmlns:w="http://schemas.openxmlformats.org/wordprocessingml/2006/main" xmlns:w14="http://schemas.microsoft.com/office/word/2010/wordml" xmlns:wpg="http://schemas.microsoft.com/office/word/2010/wordprocessingGroup" xmlns:wpi="http://schemas.microsoft.com/office/word/2010/wordprocessingInk" xmlns:wne="http://schemas.microsoft.com/office/word/2006/wordml" xmlns:wps="http://schemas.microsoft.com/office/word/2010/wordprocessingShape" mc:Ignorable="w14 wp14">
   <w:footnote w:type="separator" w:id="-1">
     <w:p>
       <w:pPr>
@@ -8994,7 +9086,7 @@
 </file>
 
 <file path=word/header1.xml><?xml version="1.0" encoding="utf-8"?>
-<w:hdr xmlns:wpc="http://schemas.microsoft.com/office/word/2010/wordprocessingCanvas" xmlns:cx="http://schemas.microsoft.com/office/drawing/2014/chartex" xmlns:mc="http://schemas.openxmlformats.org/markup-compatibility/2006" xmlns:o="urn:schemas-microsoft-com:office:office" xmlns:r="http://schemas.openxmlformats.org/officeDocument/2006/relationships" xmlns:m="http://schemas.openxmlformats.org/officeDocument/2006/math" xmlns:v="urn:schemas-microsoft-com:vml" xmlns:wp14="http://schemas.microsoft.com/office/word/2010/wordprocessingDrawing" xmlns:wp="http://schemas.openxmlformats.org/drawingml/2006/wordprocessingDrawing" xmlns:w10="urn:schemas-microsoft-com:office:word" xmlns:w="http://schemas.openxmlformats.org/wordprocessingml/2006/main" xmlns:w14="http://schemas.microsoft.com/office/word/2010/wordml" xmlns:w15="http://schemas.microsoft.com/office/word/2012/wordml" xmlns:w16se="http://schemas.microsoft.com/office/word/2015/wordml/symex" xmlns:wpg="http://schemas.microsoft.com/office/word/2010/wordprocessingGroup" xmlns:wpi="http://schemas.microsoft.com/office/word/2010/wordprocessingInk" xmlns:wne="http://schemas.microsoft.com/office/word/2006/wordml" xmlns:wps="http://schemas.microsoft.com/office/word/2010/wordprocessingShape" mc:Ignorable="w14 w15 w16se wp14">
+<w:hdr xmlns:wpc="http://schemas.microsoft.com/office/word/2010/wordprocessingCanvas" xmlns:mc="http://schemas.openxmlformats.org/markup-compatibility/2006" xmlns:o="urn:schemas-microsoft-com:office:office" xmlns:r="http://schemas.openxmlformats.org/officeDocument/2006/relationships" xmlns:m="http://schemas.openxmlformats.org/officeDocument/2006/math" xmlns:v="urn:schemas-microsoft-com:vml" xmlns:wp14="http://schemas.microsoft.com/office/word/2010/wordprocessingDrawing" xmlns:wp="http://schemas.openxmlformats.org/drawingml/2006/wordprocessingDrawing" xmlns:w10="urn:schemas-microsoft-com:office:word" xmlns:w="http://schemas.openxmlformats.org/wordprocessingml/2006/main" xmlns:w14="http://schemas.microsoft.com/office/word/2010/wordml" xmlns:wpg="http://schemas.microsoft.com/office/word/2010/wordprocessingGroup" xmlns:wpi="http://schemas.microsoft.com/office/word/2010/wordprocessingInk" xmlns:wne="http://schemas.microsoft.com/office/word/2006/wordml" xmlns:wps="http://schemas.microsoft.com/office/word/2010/wordprocessingShape" mc:Ignorable="w14 wp14">
   <w:p>
     <w:pPr>
       <w:pStyle w:val="Encabezado"/>
@@ -9002,7 +9094,7 @@
     <w:r>
       <w:rPr>
         <w:noProof/>
-        <w:lang w:val="en-US"/>
+        <w:lang w:val="es-AR" w:eastAsia="es-AR"/>
       </w:rPr>
       <mc:AlternateContent>
         <mc:Choice Requires="wps">
@@ -9073,7 +9165,7 @@
                               <w:noProof/>
                               <w:sz w:val="72"/>
                               <w:szCs w:val="72"/>
-                              <w:lang w:val="en-US"/>
+                              <w:lang w:val="es-AR" w:eastAsia="es-AR"/>
                             </w:rPr>
                             <w:drawing>
                               <wp:inline distT="0" distB="0" distL="0" distR="0" wp14:anchorId="1BB8CDDD" wp14:editId="1BBE515B">
@@ -9157,7 +9249,7 @@
                         <w:noProof/>
                         <w:sz w:val="72"/>
                         <w:szCs w:val="72"/>
-                        <w:lang w:val="en-US"/>
+                        <w:lang w:val="es-AR" w:eastAsia="es-AR"/>
                       </w:rPr>
                       <w:drawing>
                         <wp:inline distT="0" distB="0" distL="0" distR="0" wp14:anchorId="1BB8CDDD" wp14:editId="1BBE515B">
@@ -9220,8 +9312,8 @@
 </file>
 
 <file path=word/numbering.xml><?xml version="1.0" encoding="utf-8"?>
-<w:numbering xmlns:wpc="http://schemas.microsoft.com/office/word/2010/wordprocessingCanvas" xmlns:cx="http://schemas.microsoft.com/office/drawing/2014/chartex" xmlns:mc="http://schemas.openxmlformats.org/markup-compatibility/2006" xmlns:o="urn:schemas-microsoft-com:office:office" xmlns:r="http://schemas.openxmlformats.org/officeDocument/2006/relationships" xmlns:m="http://schemas.openxmlformats.org/officeDocument/2006/math" xmlns:v="urn:schemas-microsoft-com:vml" xmlns:wp14="http://schemas.microsoft.com/office/word/2010/wordprocessingDrawing" xmlns:wp="http://schemas.openxmlformats.org/drawingml/2006/wordprocessingDrawing" xmlns:w10="urn:schemas-microsoft-com:office:word" xmlns:w="http://schemas.openxmlformats.org/wordprocessingml/2006/main" xmlns:w14="http://schemas.microsoft.com/office/word/2010/wordml" xmlns:w15="http://schemas.microsoft.com/office/word/2012/wordml" xmlns:w16se="http://schemas.microsoft.com/office/word/2015/wordml/symex" xmlns:wpg="http://schemas.microsoft.com/office/word/2010/wordprocessingGroup" xmlns:wpi="http://schemas.microsoft.com/office/word/2010/wordprocessingInk" xmlns:wne="http://schemas.microsoft.com/office/word/2006/wordml" xmlns:wps="http://schemas.microsoft.com/office/word/2010/wordprocessingShape" mc:Ignorable="w14 w15 w16se wp14">
-  <w:abstractNum w:abstractNumId="0" w15:restartNumberingAfterBreak="0">
+<w:numbering xmlns:wpc="http://schemas.microsoft.com/office/word/2010/wordprocessingCanvas" xmlns:mc="http://schemas.openxmlformats.org/markup-compatibility/2006" xmlns:o="urn:schemas-microsoft-com:office:office" xmlns:r="http://schemas.openxmlformats.org/officeDocument/2006/relationships" xmlns:m="http://schemas.openxmlformats.org/officeDocument/2006/math" xmlns:v="urn:schemas-microsoft-com:vml" xmlns:wp14="http://schemas.microsoft.com/office/word/2010/wordprocessingDrawing" xmlns:wp="http://schemas.openxmlformats.org/drawingml/2006/wordprocessingDrawing" xmlns:w10="urn:schemas-microsoft-com:office:word" xmlns:w="http://schemas.openxmlformats.org/wordprocessingml/2006/main" xmlns:w14="http://schemas.microsoft.com/office/word/2010/wordml" xmlns:wpg="http://schemas.microsoft.com/office/word/2010/wordprocessingGroup" xmlns:wpi="http://schemas.microsoft.com/office/word/2010/wordprocessingInk" xmlns:wne="http://schemas.microsoft.com/office/word/2006/wordml" xmlns:wps="http://schemas.microsoft.com/office/word/2010/wordprocessingShape" mc:Ignorable="w14 wp14">
+  <w:abstractNum w:abstractNumId="0">
     <w:nsid w:val="00000003"/>
     <w:multiLevelType w:val="multilevel"/>
     <w:tmpl w:val="00000003"/>
@@ -9379,7 +9471,7 @@
       </w:rPr>
     </w:lvl>
   </w:abstractNum>
-  <w:abstractNum w:abstractNumId="1" w15:restartNumberingAfterBreak="0">
+  <w:abstractNum w:abstractNumId="1">
     <w:nsid w:val="00000004"/>
     <w:multiLevelType w:val="multilevel"/>
     <w:tmpl w:val="796A7516"/>
@@ -9537,7 +9629,7 @@
       </w:rPr>
     </w:lvl>
   </w:abstractNum>
-  <w:abstractNum w:abstractNumId="2" w15:restartNumberingAfterBreak="0">
+  <w:abstractNum w:abstractNumId="2">
     <w:nsid w:val="00000005"/>
     <w:multiLevelType w:val="multilevel"/>
     <w:tmpl w:val="00000005"/>
@@ -9695,7 +9787,7 @@
       </w:rPr>
     </w:lvl>
   </w:abstractNum>
-  <w:abstractNum w:abstractNumId="3" w15:restartNumberingAfterBreak="0">
+  <w:abstractNum w:abstractNumId="3">
     <w:nsid w:val="00000006"/>
     <w:multiLevelType w:val="multilevel"/>
     <w:tmpl w:val="00000006"/>
@@ -9853,7 +9945,7 @@
       </w:rPr>
     </w:lvl>
   </w:abstractNum>
-  <w:abstractNum w:abstractNumId="4" w15:restartNumberingAfterBreak="0">
+  <w:abstractNum w:abstractNumId="4">
     <w:nsid w:val="11EC450D"/>
     <w:multiLevelType w:val="hybridMultilevel"/>
     <w:tmpl w:val="8D1847A2"/>
@@ -9966,7 +10058,7 @@
       </w:rPr>
     </w:lvl>
   </w:abstractNum>
-  <w:abstractNum w:abstractNumId="5" w15:restartNumberingAfterBreak="0">
+  <w:abstractNum w:abstractNumId="5">
     <w:nsid w:val="2467456B"/>
     <w:multiLevelType w:val="hybridMultilevel"/>
     <w:tmpl w:val="0D166FBE"/>
@@ -10078,7 +10170,7 @@
       </w:rPr>
     </w:lvl>
   </w:abstractNum>
-  <w:abstractNum w:abstractNumId="6" w15:restartNumberingAfterBreak="0">
+  <w:abstractNum w:abstractNumId="6">
     <w:nsid w:val="255F5799"/>
     <w:multiLevelType w:val="hybridMultilevel"/>
     <w:tmpl w:val="B8F40458"/>
@@ -10164,7 +10256,7 @@
       </w:pPr>
     </w:lvl>
   </w:abstractNum>
-  <w:abstractNum w:abstractNumId="7" w15:restartNumberingAfterBreak="0">
+  <w:abstractNum w:abstractNumId="7">
     <w:nsid w:val="302D6732"/>
     <w:multiLevelType w:val="hybridMultilevel"/>
     <w:tmpl w:val="67FEF8B2"/>
@@ -10277,7 +10369,7 @@
       </w:rPr>
     </w:lvl>
   </w:abstractNum>
-  <w:abstractNum w:abstractNumId="8" w15:restartNumberingAfterBreak="0">
+  <w:abstractNum w:abstractNumId="8">
     <w:nsid w:val="487036EC"/>
     <w:multiLevelType w:val="hybridMultilevel"/>
     <w:tmpl w:val="BDFE724A"/>
@@ -10363,7 +10455,7 @@
       </w:pPr>
     </w:lvl>
   </w:abstractNum>
-  <w:abstractNum w:abstractNumId="9" w15:restartNumberingAfterBreak="0">
+  <w:abstractNum w:abstractNumId="9">
     <w:nsid w:val="518521F3"/>
     <w:multiLevelType w:val="hybridMultilevel"/>
     <w:tmpl w:val="24E4A1A6"/>
@@ -10476,7 +10568,7 @@
       </w:rPr>
     </w:lvl>
   </w:abstractNum>
-  <w:abstractNum w:abstractNumId="10" w15:restartNumberingAfterBreak="0">
+  <w:abstractNum w:abstractNumId="10">
     <w:nsid w:val="52D90BB8"/>
     <w:multiLevelType w:val="hybridMultilevel"/>
     <w:tmpl w:val="1D2461DE"/>
@@ -10590,7 +10682,7 @@
       </w:rPr>
     </w:lvl>
   </w:abstractNum>
-  <w:abstractNum w:abstractNumId="11" w15:restartNumberingAfterBreak="0">
+  <w:abstractNum w:abstractNumId="11">
     <w:nsid w:val="548E177D"/>
     <w:multiLevelType w:val="hybridMultilevel"/>
     <w:tmpl w:val="A88C859C"/>
@@ -10704,7 +10796,7 @@
       </w:rPr>
     </w:lvl>
   </w:abstractNum>
-  <w:abstractNum w:abstractNumId="12" w15:restartNumberingAfterBreak="0">
+  <w:abstractNum w:abstractNumId="12">
     <w:nsid w:val="57686FD4"/>
     <w:multiLevelType w:val="hybridMultilevel"/>
     <w:tmpl w:val="04CC7B74"/>
@@ -10817,7 +10909,7 @@
       </w:rPr>
     </w:lvl>
   </w:abstractNum>
-  <w:abstractNum w:abstractNumId="13" w15:restartNumberingAfterBreak="0">
+  <w:abstractNum w:abstractNumId="13">
     <w:nsid w:val="5B4C4C4B"/>
     <w:multiLevelType w:val="hybridMultilevel"/>
     <w:tmpl w:val="30384556"/>
@@ -10930,7 +11022,7 @@
       </w:rPr>
     </w:lvl>
   </w:abstractNum>
-  <w:abstractNum w:abstractNumId="14" w15:restartNumberingAfterBreak="0">
+  <w:abstractNum w:abstractNumId="14">
     <w:nsid w:val="5EC861E0"/>
     <w:multiLevelType w:val="hybridMultilevel"/>
     <w:tmpl w:val="26922D9C"/>
@@ -11044,7 +11136,7 @@
       </w:rPr>
     </w:lvl>
   </w:abstractNum>
-  <w:abstractNum w:abstractNumId="15" w15:restartNumberingAfterBreak="0">
+  <w:abstractNum w:abstractNumId="15">
     <w:nsid w:val="60AA1569"/>
     <w:multiLevelType w:val="hybridMultilevel"/>
     <w:tmpl w:val="2536D340"/>
@@ -11157,7 +11249,7 @@
       </w:rPr>
     </w:lvl>
   </w:abstractNum>
-  <w:abstractNum w:abstractNumId="16" w15:restartNumberingAfterBreak="0">
+  <w:abstractNum w:abstractNumId="16">
     <w:nsid w:val="708E589C"/>
     <w:multiLevelType w:val="multilevel"/>
     <w:tmpl w:val="381042DE"/>
@@ -11297,7 +11389,7 @@
       </w:rPr>
     </w:lvl>
   </w:abstractNum>
-  <w:abstractNum w:abstractNumId="17" w15:restartNumberingAfterBreak="0">
+  <w:abstractNum w:abstractNumId="17">
     <w:nsid w:val="7DD64906"/>
     <w:multiLevelType w:val="hybridMultilevel"/>
     <w:tmpl w:val="795E7434"/>
@@ -11411,7 +11503,7 @@
       </w:rPr>
     </w:lvl>
   </w:abstractNum>
-  <w:abstractNum w:abstractNumId="18" w15:restartNumberingAfterBreak="0">
+  <w:abstractNum w:abstractNumId="18">
     <w:nsid w:val="7EBC55E3"/>
     <w:multiLevelType w:val="hybridMultilevel"/>
     <w:tmpl w:val="68D07CCE"/>
@@ -11591,7 +11683,7 @@
 </file>
 
 <file path=word/styles.xml><?xml version="1.0" encoding="utf-8"?>
-<w:styles xmlns:mc="http://schemas.openxmlformats.org/markup-compatibility/2006" xmlns:r="http://schemas.openxmlformats.org/officeDocument/2006/relationships" xmlns:w="http://schemas.openxmlformats.org/wordprocessingml/2006/main" xmlns:w14="http://schemas.microsoft.com/office/word/2010/wordml" xmlns:w15="http://schemas.microsoft.com/office/word/2012/wordml" xmlns:w16se="http://schemas.microsoft.com/office/word/2015/wordml/symex" mc:Ignorable="w14 w15 w16se">
+<w:styles xmlns:mc="http://schemas.openxmlformats.org/markup-compatibility/2006" xmlns:r="http://schemas.openxmlformats.org/officeDocument/2006/relationships" xmlns:w="http://schemas.openxmlformats.org/wordprocessingml/2006/main" xmlns:w14="http://schemas.microsoft.com/office/word/2010/wordml" mc:Ignorable="w14">
   <w:docDefaults>
     <w:rPrDefault>
       <w:rPr>
@@ -11608,378 +11700,145 @@
       </w:pPr>
     </w:pPrDefault>
   </w:docDefaults>
-  <w:latentStyles w:defLockedState="0" w:defUIPriority="99" w:defSemiHidden="0" w:defUnhideWhenUsed="0" w:defQFormat="0" w:count="371">
-    <w:lsdException w:name="Normal" w:uiPriority="0" w:qFormat="1"/>
-    <w:lsdException w:name="heading 1" w:uiPriority="0" w:qFormat="1"/>
-    <w:lsdException w:name="heading 2" w:semiHidden="1" w:uiPriority="0" w:unhideWhenUsed="1" w:qFormat="1"/>
-    <w:lsdException w:name="heading 3" w:semiHidden="1" w:uiPriority="9" w:unhideWhenUsed="1" w:qFormat="1"/>
-    <w:lsdException w:name="heading 4" w:semiHidden="1" w:uiPriority="9" w:unhideWhenUsed="1" w:qFormat="1"/>
-    <w:lsdException w:name="heading 5" w:semiHidden="1" w:uiPriority="9" w:unhideWhenUsed="1" w:qFormat="1"/>
-    <w:lsdException w:name="heading 6" w:semiHidden="1" w:uiPriority="9" w:unhideWhenUsed="1" w:qFormat="1"/>
-    <w:lsdException w:name="heading 7" w:semiHidden="1" w:uiPriority="9" w:unhideWhenUsed="1" w:qFormat="1"/>
-    <w:lsdException w:name="heading 8" w:semiHidden="1" w:uiPriority="9" w:unhideWhenUsed="1" w:qFormat="1"/>
-    <w:lsdException w:name="heading 9" w:semiHidden="1" w:uiPriority="9" w:unhideWhenUsed="1" w:qFormat="1"/>
-    <w:lsdException w:name="index 1" w:semiHidden="1" w:unhideWhenUsed="1"/>
-    <w:lsdException w:name="index 2" w:semiHidden="1" w:unhideWhenUsed="1"/>
-    <w:lsdException w:name="index 3" w:semiHidden="1" w:unhideWhenUsed="1"/>
-    <w:lsdException w:name="index 4" w:semiHidden="1" w:unhideWhenUsed="1"/>
-    <w:lsdException w:name="index 5" w:semiHidden="1" w:unhideWhenUsed="1"/>
-    <w:lsdException w:name="index 6" w:semiHidden="1" w:unhideWhenUsed="1"/>
-    <w:lsdException w:name="index 7" w:semiHidden="1" w:unhideWhenUsed="1"/>
-    <w:lsdException w:name="index 8" w:semiHidden="1" w:unhideWhenUsed="1"/>
-    <w:lsdException w:name="index 9" w:semiHidden="1" w:unhideWhenUsed="1"/>
-    <w:lsdException w:name="toc 1" w:semiHidden="1" w:uiPriority="39" w:unhideWhenUsed="1" w:qFormat="1"/>
-    <w:lsdException w:name="toc 2" w:semiHidden="1" w:uiPriority="39" w:unhideWhenUsed="1" w:qFormat="1"/>
-    <w:lsdException w:name="toc 3" w:semiHidden="1" w:uiPriority="39" w:unhideWhenUsed="1" w:qFormat="1"/>
-    <w:lsdException w:name="toc 4" w:semiHidden="1" w:uiPriority="39" w:unhideWhenUsed="1"/>
-    <w:lsdException w:name="toc 5" w:semiHidden="1" w:uiPriority="39" w:unhideWhenUsed="1"/>
-    <w:lsdException w:name="toc 6" w:semiHidden="1" w:uiPriority="39" w:unhideWhenUsed="1"/>
-    <w:lsdException w:name="toc 7" w:semiHidden="1" w:uiPriority="39" w:unhideWhenUsed="1"/>
-    <w:lsdException w:name="toc 8" w:semiHidden="1" w:uiPriority="39" w:unhideWhenUsed="1"/>
-    <w:lsdException w:name="toc 9" w:semiHidden="1" w:uiPriority="39" w:unhideWhenUsed="1"/>
-    <w:lsdException w:name="Normal Indent" w:semiHidden="1" w:unhideWhenUsed="1"/>
-    <w:lsdException w:name="footnote text" w:semiHidden="1" w:unhideWhenUsed="1"/>
-    <w:lsdException w:name="annotation text" w:semiHidden="1" w:unhideWhenUsed="1"/>
-    <w:lsdException w:name="header" w:semiHidden="1" w:unhideWhenUsed="1"/>
-    <w:lsdException w:name="footer" w:semiHidden="1" w:unhideWhenUsed="1"/>
-    <w:lsdException w:name="index heading" w:semiHidden="1" w:unhideWhenUsed="1"/>
-    <w:lsdException w:name="caption" w:semiHidden="1" w:uiPriority="35" w:unhideWhenUsed="1" w:qFormat="1"/>
-    <w:lsdException w:name="table of figures" w:semiHidden="1" w:unhideWhenUsed="1"/>
-    <w:lsdException w:name="envelope address" w:semiHidden="1" w:unhideWhenUsed="1"/>
-    <w:lsdException w:name="envelope return" w:semiHidden="1" w:unhideWhenUsed="1"/>
-    <w:lsdException w:name="footnote reference" w:semiHidden="1" w:unhideWhenUsed="1"/>
-    <w:lsdException w:name="annotation reference" w:semiHidden="1" w:unhideWhenUsed="1"/>
-    <w:lsdException w:name="line number" w:semiHidden="1" w:unhideWhenUsed="1"/>
-    <w:lsdException w:name="page number" w:semiHidden="1" w:unhideWhenUsed="1"/>
-    <w:lsdException w:name="endnote reference" w:semiHidden="1" w:unhideWhenUsed="1"/>
-    <w:lsdException w:name="endnote text" w:semiHidden="1" w:unhideWhenUsed="1"/>
-    <w:lsdException w:name="table of authorities" w:semiHidden="1" w:unhideWhenUsed="1"/>
-    <w:lsdException w:name="macro" w:semiHidden="1" w:unhideWhenUsed="1"/>
-    <w:lsdException w:name="toa heading" w:semiHidden="1" w:unhideWhenUsed="1"/>
-    <w:lsdException w:name="List" w:semiHidden="1" w:unhideWhenUsed="1"/>
-    <w:lsdException w:name="List Bullet" w:semiHidden="1" w:unhideWhenUsed="1"/>
-    <w:lsdException w:name="List Number" w:semiHidden="1" w:unhideWhenUsed="1"/>
-    <w:lsdException w:name="List 2" w:semiHidden="1" w:unhideWhenUsed="1"/>
-    <w:lsdException w:name="List 3" w:semiHidden="1" w:unhideWhenUsed="1"/>
-    <w:lsdException w:name="List 4" w:semiHidden="1" w:unhideWhenUsed="1"/>
-    <w:lsdException w:name="List 5" w:semiHidden="1" w:unhideWhenUsed="1"/>
-    <w:lsdException w:name="List Bullet 2" w:semiHidden="1" w:unhideWhenUsed="1"/>
-    <w:lsdException w:name="List Bullet 3" w:semiHidden="1" w:unhideWhenUsed="1"/>
-    <w:lsdException w:name="List Bullet 4" w:semiHidden="1" w:unhideWhenUsed="1"/>
-    <w:lsdException w:name="List Bullet 5" w:semiHidden="1" w:unhideWhenUsed="1"/>
-    <w:lsdException w:name="List Number 2" w:semiHidden="1" w:unhideWhenUsed="1"/>
-    <w:lsdException w:name="List Number 3" w:semiHidden="1" w:unhideWhenUsed="1"/>
-    <w:lsdException w:name="List Number 4" w:semiHidden="1" w:unhideWhenUsed="1"/>
-    <w:lsdException w:name="List Number 5" w:semiHidden="1" w:unhideWhenUsed="1"/>
-    <w:lsdException w:name="Title" w:uiPriority="10" w:qFormat="1"/>
-    <w:lsdException w:name="Closing" w:semiHidden="1" w:unhideWhenUsed="1"/>
-    <w:lsdException w:name="Signature" w:semiHidden="1" w:unhideWhenUsed="1"/>
-    <w:lsdException w:name="Default Paragraph Font" w:semiHidden="1" w:uiPriority="1" w:unhideWhenUsed="1"/>
-    <w:lsdException w:name="Body Text" w:semiHidden="1" w:uiPriority="0" w:unhideWhenUsed="1"/>
-    <w:lsdException w:name="Body Text Indent" w:semiHidden="1" w:unhideWhenUsed="1"/>
-    <w:lsdException w:name="List Continue" w:semiHidden="1" w:unhideWhenUsed="1"/>
-    <w:lsdException w:name="List Continue 2" w:semiHidden="1" w:unhideWhenUsed="1"/>
-    <w:lsdException w:name="List Continue 3" w:semiHidden="1" w:unhideWhenUsed="1"/>
-    <w:lsdException w:name="List Continue 4" w:semiHidden="1" w:unhideWhenUsed="1"/>
-    <w:lsdException w:name="List Continue 5" w:semiHidden="1" w:unhideWhenUsed="1"/>
-    <w:lsdException w:name="Message Header" w:semiHidden="1" w:unhideWhenUsed="1"/>
-    <w:lsdException w:name="Subtitle" w:uiPriority="11" w:qFormat="1"/>
-    <w:lsdException w:name="Salutation" w:semiHidden="1" w:unhideWhenUsed="1"/>
-    <w:lsdException w:name="Date" w:semiHidden="1" w:unhideWhenUsed="1"/>
-    <w:lsdException w:name="Body Text First Indent" w:semiHidden="1" w:unhideWhenUsed="1"/>
-    <w:lsdException w:name="Body Text First Indent 2" w:semiHidden="1" w:unhideWhenUsed="1"/>
-    <w:lsdException w:name="Note Heading" w:semiHidden="1" w:unhideWhenUsed="1"/>
-    <w:lsdException w:name="Body Text 2" w:semiHidden="1" w:unhideWhenUsed="1"/>
-    <w:lsdException w:name="Body Text 3" w:semiHidden="1" w:unhideWhenUsed="1"/>
-    <w:lsdException w:name="Body Text Indent 2" w:semiHidden="1" w:unhideWhenUsed="1"/>
-    <w:lsdException w:name="Body Text Indent 3" w:semiHidden="1" w:unhideWhenUsed="1"/>
-    <w:lsdException w:name="Block Text" w:semiHidden="1" w:unhideWhenUsed="1"/>
-    <w:lsdException w:name="Hyperlink" w:semiHidden="1" w:unhideWhenUsed="1"/>
-    <w:lsdException w:name="FollowedHyperlink" w:semiHidden="1" w:unhideWhenUsed="1"/>
-    <w:lsdException w:name="Strong" w:uiPriority="22" w:qFormat="1"/>
-    <w:lsdException w:name="Emphasis" w:uiPriority="20" w:qFormat="1"/>
-    <w:lsdException w:name="Document Map" w:semiHidden="1" w:unhideWhenUsed="1"/>
-    <w:lsdException w:name="Plain Text" w:semiHidden="1" w:unhideWhenUsed="1"/>
-    <w:lsdException w:name="E-mail Signature" w:semiHidden="1" w:unhideWhenUsed="1"/>
-    <w:lsdException w:name="HTML Top of Form" w:semiHidden="1" w:unhideWhenUsed="1"/>
-    <w:lsdException w:name="HTML Bottom of Form" w:semiHidden="1" w:unhideWhenUsed="1"/>
-    <w:lsdException w:name="Normal (Web)" w:semiHidden="1" w:unhideWhenUsed="1"/>
-    <w:lsdException w:name="HTML Acronym" w:semiHidden="1" w:unhideWhenUsed="1"/>
-    <w:lsdException w:name="HTML Address" w:semiHidden="1" w:unhideWhenUsed="1"/>
-    <w:lsdException w:name="HTML Cite" w:semiHidden="1" w:unhideWhenUsed="1"/>
-    <w:lsdException w:name="HTML Code" w:semiHidden="1" w:unhideWhenUsed="1"/>
-    <w:lsdException w:name="HTML Definition" w:semiHidden="1" w:unhideWhenUsed="1"/>
-    <w:lsdException w:name="HTML Keyboard" w:semiHidden="1" w:unhideWhenUsed="1"/>
-    <w:lsdException w:name="HTML Preformatted" w:semiHidden="1" w:unhideWhenUsed="1"/>
-    <w:lsdException w:name="HTML Sample" w:semiHidden="1" w:unhideWhenUsed="1"/>
-    <w:lsdException w:name="HTML Typewriter" w:semiHidden="1" w:unhideWhenUsed="1"/>
-    <w:lsdException w:name="HTML Variable" w:semiHidden="1" w:unhideWhenUsed="1"/>
-    <w:lsdException w:name="Normal Table" w:semiHidden="1" w:unhideWhenUsed="1"/>
-    <w:lsdException w:name="annotation subject" w:semiHidden="1" w:unhideWhenUsed="1"/>
-    <w:lsdException w:name="No List" w:semiHidden="1" w:unhideWhenUsed="1"/>
-    <w:lsdException w:name="Outline List 1" w:semiHidden="1" w:unhideWhenUsed="1"/>
-    <w:lsdException w:name="Outline List 2" w:semiHidden="1" w:unhideWhenUsed="1"/>
-    <w:lsdException w:name="Outline List 3" w:semiHidden="1" w:unhideWhenUsed="1"/>
-    <w:lsdException w:name="Table Simple 1" w:semiHidden="1" w:unhideWhenUsed="1"/>
-    <w:lsdException w:name="Table Simple 2" w:semiHidden="1" w:unhideWhenUsed="1"/>
-    <w:lsdException w:name="Table Simple 3" w:semiHidden="1" w:unhideWhenUsed="1"/>
-    <w:lsdException w:name="Table Classic 1" w:semiHidden="1" w:unhideWhenUsed="1"/>
-    <w:lsdException w:name="Table Classic 2" w:semiHidden="1" w:unhideWhenUsed="1"/>
-    <w:lsdException w:name="Table Classic 3" w:semiHidden="1" w:unhideWhenUsed="1"/>
-    <w:lsdException w:name="Table Classic 4" w:semiHidden="1" w:unhideWhenUsed="1"/>
-    <w:lsdException w:name="Table Colorful 1" w:semiHidden="1" w:unhideWhenUsed="1"/>
-    <w:lsdException w:name="Table Colorful 2" w:semiHidden="1" w:unhideWhenUsed="1"/>
-    <w:lsdException w:name="Table Colorful 3" w:semiHidden="1" w:unhideWhenUsed="1"/>
-    <w:lsdException w:name="Table Columns 1" w:semiHidden="1" w:unhideWhenUsed="1"/>
-    <w:lsdException w:name="Table Columns 2" w:semiHidden="1" w:unhideWhenUsed="1"/>
-    <w:lsdException w:name="Table Columns 3" w:semiHidden="1" w:unhideWhenUsed="1"/>
-    <w:lsdException w:name="Table Columns 4" w:semiHidden="1" w:unhideWhenUsed="1"/>
-    <w:lsdException w:name="Table Columns 5" w:semiHidden="1" w:unhideWhenUsed="1"/>
-    <w:lsdException w:name="Table Grid 1" w:semiHidden="1" w:unhideWhenUsed="1"/>
-    <w:lsdException w:name="Table Grid 2" w:semiHidden="1" w:unhideWhenUsed="1"/>
-    <w:lsdException w:name="Table Grid 3" w:semiHidden="1" w:unhideWhenUsed="1"/>
-    <w:lsdException w:name="Table Grid 4" w:semiHidden="1" w:unhideWhenUsed="1"/>
-    <w:lsdException w:name="Table Grid 5" w:semiHidden="1" w:unhideWhenUsed="1"/>
-    <w:lsdException w:name="Table Grid 6" w:semiHidden="1" w:unhideWhenUsed="1"/>
-    <w:lsdException w:name="Table Grid 7" w:semiHidden="1" w:unhideWhenUsed="1"/>
-    <w:lsdException w:name="Table Grid 8" w:semiHidden="1" w:unhideWhenUsed="1"/>
-    <w:lsdException w:name="Table List 1" w:semiHidden="1" w:unhideWhenUsed="1"/>
-    <w:lsdException w:name="Table List 2" w:semiHidden="1" w:unhideWhenUsed="1"/>
-    <w:lsdException w:name="Table List 3" w:semiHidden="1" w:unhideWhenUsed="1"/>
-    <w:lsdException w:name="Table List 4" w:semiHidden="1" w:unhideWhenUsed="1"/>
-    <w:lsdException w:name="Table List 5" w:semiHidden="1" w:unhideWhenUsed="1"/>
-    <w:lsdException w:name="Table List 6" w:semiHidden="1" w:unhideWhenUsed="1"/>
-    <w:lsdException w:name="Table List 7" w:semiHidden="1" w:unhideWhenUsed="1"/>
-    <w:lsdException w:name="Table List 8" w:semiHidden="1" w:unhideWhenUsed="1"/>
-    <w:lsdException w:name="Table 3D effects 1" w:semiHidden="1" w:unhideWhenUsed="1"/>
-    <w:lsdException w:name="Table 3D effects 2" w:semiHidden="1" w:unhideWhenUsed="1"/>
-    <w:lsdException w:name="Table 3D effects 3" w:semiHidden="1" w:unhideWhenUsed="1"/>
-    <w:lsdException w:name="Table Contemporary" w:semiHidden="1" w:unhideWhenUsed="1"/>
-    <w:lsdException w:name="Table Elegant" w:semiHidden="1" w:unhideWhenUsed="1"/>
-    <w:lsdException w:name="Table Professional" w:semiHidden="1" w:unhideWhenUsed="1"/>
-    <w:lsdException w:name="Table Subtle 1" w:semiHidden="1" w:unhideWhenUsed="1"/>
-    <w:lsdException w:name="Table Subtle 2" w:semiHidden="1" w:unhideWhenUsed="1"/>
-    <w:lsdException w:name="Table Web 1" w:semiHidden="1" w:unhideWhenUsed="1"/>
-    <w:lsdException w:name="Table Web 2" w:semiHidden="1" w:unhideWhenUsed="1"/>
-    <w:lsdException w:name="Table Web 3" w:semiHidden="1" w:unhideWhenUsed="1"/>
-    <w:lsdException w:name="Balloon Text" w:semiHidden="1" w:unhideWhenUsed="1"/>
-    <w:lsdException w:name="Table Grid" w:uiPriority="0"/>
-    <w:lsdException w:name="Table Theme" w:semiHidden="1" w:unhideWhenUsed="1"/>
-    <w:lsdException w:name="Placeholder Text" w:semiHidden="1"/>
-    <w:lsdException w:name="No Spacing" w:uiPriority="1" w:qFormat="1"/>
-    <w:lsdException w:name="Light Shading" w:uiPriority="60"/>
-    <w:lsdException w:name="Light List" w:uiPriority="61"/>
-    <w:lsdException w:name="Light Grid" w:uiPriority="62"/>
-    <w:lsdException w:name="Medium Shading 1" w:uiPriority="63"/>
-    <w:lsdException w:name="Medium Shading 2" w:uiPriority="64"/>
-    <w:lsdException w:name="Medium List 1" w:uiPriority="65"/>
-    <w:lsdException w:name="Medium List 2" w:uiPriority="66"/>
-    <w:lsdException w:name="Medium Grid 1" w:uiPriority="67"/>
-    <w:lsdException w:name="Medium Grid 2" w:uiPriority="68"/>
-    <w:lsdException w:name="Medium Grid 3" w:uiPriority="69"/>
-    <w:lsdException w:name="Dark List" w:uiPriority="70"/>
-    <w:lsdException w:name="Colorful Shading" w:uiPriority="71"/>
-    <w:lsdException w:name="Colorful List" w:uiPriority="72"/>
-    <w:lsdException w:name="Colorful Grid" w:uiPriority="73"/>
-    <w:lsdException w:name="Light Shading Accent 1" w:uiPriority="60"/>
-    <w:lsdException w:name="Light List Accent 1" w:uiPriority="61"/>
-    <w:lsdException w:name="Light Grid Accent 1" w:uiPriority="62"/>
-    <w:lsdException w:name="Medium Shading 1 Accent 1" w:uiPriority="63"/>
-    <w:lsdException w:name="Medium Shading 2 Accent 1" w:uiPriority="64"/>
-    <w:lsdException w:name="Medium List 1 Accent 1" w:uiPriority="65"/>
-    <w:lsdException w:name="Revision" w:semiHidden="1"/>
-    <w:lsdException w:name="List Paragraph" w:uiPriority="34" w:qFormat="1"/>
-    <w:lsdException w:name="Quote" w:uiPriority="29" w:qFormat="1"/>
-    <w:lsdException w:name="Intense Quote" w:uiPriority="30" w:qFormat="1"/>
-    <w:lsdException w:name="Medium List 2 Accent 1" w:uiPriority="66"/>
-    <w:lsdException w:name="Medium Grid 1 Accent 1" w:uiPriority="67"/>
-    <w:lsdException w:name="Medium Grid 2 Accent 1" w:uiPriority="68"/>
-    <w:lsdException w:name="Medium Grid 3 Accent 1" w:uiPriority="69"/>
-    <w:lsdException w:name="Dark List Accent 1" w:uiPriority="70"/>
-    <w:lsdException w:name="Colorful Shading Accent 1" w:uiPriority="71"/>
-    <w:lsdException w:name="Colorful List Accent 1" w:uiPriority="72"/>
-    <w:lsdException w:name="Colorful Grid Accent 1" w:uiPriority="73"/>
-    <w:lsdException w:name="Light Shading Accent 2" w:uiPriority="60"/>
-    <w:lsdException w:name="Light List Accent 2" w:uiPriority="61"/>
-    <w:lsdException w:name="Light Grid Accent 2" w:uiPriority="62"/>
-    <w:lsdException w:name="Medium Shading 1 Accent 2" w:uiPriority="63"/>
-    <w:lsdException w:name="Medium Shading 2 Accent 2" w:uiPriority="64"/>
-    <w:lsdException w:name="Medium List 1 Accent 2" w:uiPriority="65"/>
-    <w:lsdException w:name="Medium List 2 Accent 2" w:uiPriority="66"/>
-    <w:lsdException w:name="Medium Grid 1 Accent 2" w:uiPriority="67"/>
-    <w:lsdException w:name="Medium Grid 2 Accent 2" w:uiPriority="68"/>
-    <w:lsdException w:name="Medium Grid 3 Accent 2" w:uiPriority="69"/>
-    <w:lsdException w:name="Dark List Accent 2" w:uiPriority="70"/>
-    <w:lsdException w:name="Colorful Shading Accent 2" w:uiPriority="71"/>
-    <w:lsdException w:name="Colorful List Accent 2" w:uiPriority="72"/>
-    <w:lsdException w:name="Colorful Grid Accent 2" w:uiPriority="73"/>
-    <w:lsdException w:name="Light Shading Accent 3" w:uiPriority="60"/>
-    <w:lsdException w:name="Light List Accent 3" w:uiPriority="61"/>
-    <w:lsdException w:name="Light Grid Accent 3" w:uiPriority="62"/>
-    <w:lsdException w:name="Medium Shading 1 Accent 3" w:uiPriority="63"/>
-    <w:lsdException w:name="Medium Shading 2 Accent 3" w:uiPriority="64"/>
-    <w:lsdException w:name="Medium List 1 Accent 3" w:uiPriority="65"/>
-    <w:lsdException w:name="Medium List 2 Accent 3" w:uiPriority="66"/>
-    <w:lsdException w:name="Medium Grid 1 Accent 3" w:uiPriority="67"/>
-    <w:lsdException w:name="Medium Grid 2 Accent 3" w:uiPriority="68"/>
-    <w:lsdException w:name="Medium Grid 3 Accent 3" w:uiPriority="69"/>
-    <w:lsdException w:name="Dark List Accent 3" w:uiPriority="70"/>
-    <w:lsdException w:name="Colorful Shading Accent 3" w:uiPriority="71"/>
-    <w:lsdException w:name="Colorful List Accent 3" w:uiPriority="72"/>
-    <w:lsdException w:name="Colorful Grid Accent 3" w:uiPriority="73"/>
-    <w:lsdException w:name="Light Shading Accent 4" w:uiPriority="60"/>
-    <w:lsdException w:name="Light List Accent 4" w:uiPriority="61"/>
-    <w:lsdException w:name="Light Grid Accent 4" w:uiPriority="62"/>
-    <w:lsdException w:name="Medium Shading 1 Accent 4" w:uiPriority="63"/>
-    <w:lsdException w:name="Medium Shading 2 Accent 4" w:uiPriority="64"/>
-    <w:lsdException w:name="Medium List 1 Accent 4" w:uiPriority="65"/>
-    <w:lsdException w:name="Medium List 2 Accent 4" w:uiPriority="66"/>
-    <w:lsdException w:name="Medium Grid 1 Accent 4" w:uiPriority="67"/>
-    <w:lsdException w:name="Medium Grid 2 Accent 4" w:uiPriority="68"/>
-    <w:lsdException w:name="Medium Grid 3 Accent 4" w:uiPriority="69"/>
-    <w:lsdException w:name="Dark List Accent 4" w:uiPriority="70"/>
-    <w:lsdException w:name="Colorful Shading Accent 4" w:uiPriority="71"/>
-    <w:lsdException w:name="Colorful List Accent 4" w:uiPriority="72"/>
-    <w:lsdException w:name="Colorful Grid Accent 4" w:uiPriority="73"/>
-    <w:lsdException w:name="Light Shading Accent 5" w:uiPriority="60"/>
-    <w:lsdException w:name="Light List Accent 5" w:uiPriority="61"/>
-    <w:lsdException w:name="Light Grid Accent 5" w:uiPriority="62"/>
-    <w:lsdException w:name="Medium Shading 1 Accent 5" w:uiPriority="63"/>
-    <w:lsdException w:name="Medium Shading 2 Accent 5" w:uiPriority="64"/>
-    <w:lsdException w:name="Medium List 1 Accent 5" w:uiPriority="65"/>
-    <w:lsdException w:name="Medium List 2 Accent 5" w:uiPriority="66"/>
-    <w:lsdException w:name="Medium Grid 1 Accent 5" w:uiPriority="67"/>
-    <w:lsdException w:name="Medium Grid 2 Accent 5" w:uiPriority="68"/>
-    <w:lsdException w:name="Medium Grid 3 Accent 5" w:uiPriority="69"/>
-    <w:lsdException w:name="Dark List Accent 5" w:uiPriority="70"/>
-    <w:lsdException w:name="Colorful Shading Accent 5" w:uiPriority="71"/>
-    <w:lsdException w:name="Colorful List Accent 5" w:uiPriority="72"/>
-    <w:lsdException w:name="Colorful Grid Accent 5" w:uiPriority="73"/>
-    <w:lsdException w:name="Light Shading Accent 6" w:uiPriority="60"/>
-    <w:lsdException w:name="Light List Accent 6" w:uiPriority="61"/>
-    <w:lsdException w:name="Light Grid Accent 6" w:uiPriority="62"/>
-    <w:lsdException w:name="Medium Shading 1 Accent 6" w:uiPriority="63"/>
-    <w:lsdException w:name="Medium Shading 2 Accent 6" w:uiPriority="64"/>
-    <w:lsdException w:name="Medium List 1 Accent 6" w:uiPriority="65"/>
-    <w:lsdException w:name="Medium List 2 Accent 6" w:uiPriority="66"/>
-    <w:lsdException w:name="Medium Grid 1 Accent 6" w:uiPriority="67"/>
-    <w:lsdException w:name="Medium Grid 2 Accent 6" w:uiPriority="68"/>
-    <w:lsdException w:name="Medium Grid 3 Accent 6" w:uiPriority="69"/>
-    <w:lsdException w:name="Dark List Accent 6" w:uiPriority="70"/>
-    <w:lsdException w:name="Colorful Shading Accent 6" w:uiPriority="71"/>
-    <w:lsdException w:name="Colorful List Accent 6" w:uiPriority="72"/>
-    <w:lsdException w:name="Colorful Grid Accent 6" w:uiPriority="73"/>
-    <w:lsdException w:name="Subtle Emphasis" w:uiPriority="19" w:qFormat="1"/>
-    <w:lsdException w:name="Intense Emphasis" w:uiPriority="21" w:qFormat="1"/>
-    <w:lsdException w:name="Subtle Reference" w:uiPriority="31" w:qFormat="1"/>
-    <w:lsdException w:name="Intense Reference" w:uiPriority="32" w:qFormat="1"/>
-    <w:lsdException w:name="Book Title" w:uiPriority="33" w:qFormat="1"/>
-    <w:lsdException w:name="Bibliography" w:semiHidden="1" w:uiPriority="37" w:unhideWhenUsed="1"/>
-    <w:lsdException w:name="TOC Heading" w:semiHidden="1" w:uiPriority="39" w:unhideWhenUsed="1" w:qFormat="1"/>
-    <w:lsdException w:name="Plain Table 1" w:uiPriority="41"/>
-    <w:lsdException w:name="Plain Table 2" w:uiPriority="42"/>
-    <w:lsdException w:name="Plain Table 3" w:uiPriority="43"/>
-    <w:lsdException w:name="Plain Table 4" w:uiPriority="44"/>
-    <w:lsdException w:name="Plain Table 5" w:uiPriority="45"/>
-    <w:lsdException w:name="Grid Table Light" w:uiPriority="40"/>
-    <w:lsdException w:name="Grid Table 1 Light" w:uiPriority="46"/>
-    <w:lsdException w:name="Grid Table 2" w:uiPriority="47"/>
-    <w:lsdException w:name="Grid Table 3" w:uiPriority="48"/>
-    <w:lsdException w:name="Grid Table 4" w:uiPriority="49"/>
-    <w:lsdException w:name="Grid Table 5 Dark" w:uiPriority="50"/>
-    <w:lsdException w:name="Grid Table 6 Colorful" w:uiPriority="51"/>
-    <w:lsdException w:name="Grid Table 7 Colorful" w:uiPriority="52"/>
-    <w:lsdException w:name="Grid Table 1 Light Accent 1" w:uiPriority="46"/>
-    <w:lsdException w:name="Grid Table 2 Accent 1" w:uiPriority="47"/>
-    <w:lsdException w:name="Grid Table 3 Accent 1" w:uiPriority="48"/>
-    <w:lsdException w:name="Grid Table 4 Accent 1" w:uiPriority="49"/>
-    <w:lsdException w:name="Grid Table 5 Dark Accent 1" w:uiPriority="50"/>
-    <w:lsdException w:name="Grid Table 6 Colorful Accent 1" w:uiPriority="51"/>
-    <w:lsdException w:name="Grid Table 7 Colorful Accent 1" w:uiPriority="52"/>
-    <w:lsdException w:name="Grid Table 1 Light Accent 2" w:uiPriority="46"/>
-    <w:lsdException w:name="Grid Table 2 Accent 2" w:uiPriority="47"/>
-    <w:lsdException w:name="Grid Table 3 Accent 2" w:uiPriority="48"/>
-    <w:lsdException w:name="Grid Table 4 Accent 2" w:uiPriority="49"/>
-    <w:lsdException w:name="Grid Table 5 Dark Accent 2" w:uiPriority="50"/>
-    <w:lsdException w:name="Grid Table 6 Colorful Accent 2" w:uiPriority="51"/>
-    <w:lsdException w:name="Grid Table 7 Colorful Accent 2" w:uiPriority="52"/>
-    <w:lsdException w:name="Grid Table 1 Light Accent 3" w:uiPriority="46"/>
-    <w:lsdException w:name="Grid Table 2 Accent 3" w:uiPriority="47"/>
-    <w:lsdException w:name="Grid Table 3 Accent 3" w:uiPriority="48"/>
-    <w:lsdException w:name="Grid Table 4 Accent 3" w:uiPriority="49"/>
-    <w:lsdException w:name="Grid Table 5 Dark Accent 3" w:uiPriority="50"/>
-    <w:lsdException w:name="Grid Table 6 Colorful Accent 3" w:uiPriority="51"/>
-    <w:lsdException w:name="Grid Table 7 Colorful Accent 3" w:uiPriority="52"/>
-    <w:lsdException w:name="Grid Table 1 Light Accent 4" w:uiPriority="46"/>
-    <w:lsdException w:name="Grid Table 2 Accent 4" w:uiPriority="47"/>
-    <w:lsdException w:name="Grid Table 3 Accent 4" w:uiPriority="48"/>
-    <w:lsdException w:name="Grid Table 4 Accent 4" w:uiPriority="49"/>
-    <w:lsdException w:name="Grid Table 5 Dark Accent 4" w:uiPriority="50"/>
-    <w:lsdException w:name="Grid Table 6 Colorful Accent 4" w:uiPriority="51"/>
-    <w:lsdException w:name="Grid Table 7 Colorful Accent 4" w:uiPriority="52"/>
-    <w:lsdException w:name="Grid Table 1 Light Accent 5" w:uiPriority="46"/>
-    <w:lsdException w:name="Grid Table 2 Accent 5" w:uiPriority="47"/>
-    <w:lsdException w:name="Grid Table 3 Accent 5" w:uiPriority="48"/>
-    <w:lsdException w:name="Grid Table 4 Accent 5" w:uiPriority="49"/>
-    <w:lsdException w:name="Grid Table 5 Dark Accent 5" w:uiPriority="50"/>
-    <w:lsdException w:name="Grid Table 6 Colorful Accent 5" w:uiPriority="51"/>
-    <w:lsdException w:name="Grid Table 7 Colorful Accent 5" w:uiPriority="52"/>
-    <w:lsdException w:name="Grid Table 1 Light Accent 6" w:uiPriority="46"/>
-    <w:lsdException w:name="Grid Table 2 Accent 6" w:uiPriority="47"/>
-    <w:lsdException w:name="Grid Table 3 Accent 6" w:uiPriority="48"/>
-    <w:lsdException w:name="Grid Table 4 Accent 6" w:uiPriority="49"/>
-    <w:lsdException w:name="Grid Table 5 Dark Accent 6" w:uiPriority="50"/>
-    <w:lsdException w:name="Grid Table 6 Colorful Accent 6" w:uiPriority="51"/>
-    <w:lsdException w:name="Grid Table 7 Colorful Accent 6" w:uiPriority="52"/>
-    <w:lsdException w:name="List Table 1 Light" w:uiPriority="46"/>
-    <w:lsdException w:name="List Table 2" w:uiPriority="47"/>
-    <w:lsdException w:name="List Table 3" w:uiPriority="48"/>
-    <w:lsdException w:name="List Table 4" w:uiPriority="49"/>
-    <w:lsdException w:name="List Table 5 Dark" w:uiPriority="50"/>
-    <w:lsdException w:name="List Table 6 Colorful" w:uiPriority="51"/>
-    <w:lsdException w:name="List Table 7 Colorful" w:uiPriority="52"/>
-    <w:lsdException w:name="List Table 1 Light Accent 1" w:uiPriority="46"/>
-    <w:lsdException w:name="List Table 2 Accent 1" w:uiPriority="47"/>
-    <w:lsdException w:name="List Table 3 Accent 1" w:uiPriority="48"/>
-    <w:lsdException w:name="List Table 4 Accent 1" w:uiPriority="49"/>
-    <w:lsdException w:name="List Table 5 Dark Accent 1" w:uiPriority="50"/>
-    <w:lsdException w:name="List Table 6 Colorful Accent 1" w:uiPriority="51"/>
-    <w:lsdException w:name="List Table 7 Colorful Accent 1" w:uiPriority="52"/>
-    <w:lsdException w:name="List Table 1 Light Accent 2" w:uiPriority="46"/>
-    <w:lsdException w:name="List Table 2 Accent 2" w:uiPriority="47"/>
-    <w:lsdException w:name="List Table 3 Accent 2" w:uiPriority="48"/>
-    <w:lsdException w:name="List Table 4 Accent 2" w:uiPriority="49"/>
-    <w:lsdException w:name="List Table 5 Dark Accent 2" w:uiPriority="50"/>
-    <w:lsdException w:name="List Table 6 Colorful Accent 2" w:uiPriority="51"/>
-    <w:lsdException w:name="List Table 7 Colorful Accent 2" w:uiPriority="52"/>
-    <w:lsdException w:name="List Table 1 Light Accent 3" w:uiPriority="46"/>
-    <w:lsdException w:name="List Table 2 Accent 3" w:uiPriority="47"/>
-    <w:lsdException w:name="List Table 3 Accent 3" w:uiPriority="48"/>
-    <w:lsdException w:name="List Table 4 Accent 3" w:uiPriority="49"/>
-    <w:lsdException w:name="List Table 5 Dark Accent 3" w:uiPriority="50"/>
-    <w:lsdException w:name="List Table 6 Colorful Accent 3" w:uiPriority="51"/>
-    <w:lsdException w:name="List Table 7 Colorful Accent 3" w:uiPriority="52"/>
-    <w:lsdException w:name="List Table 1 Light Accent 4" w:uiPriority="46"/>
-    <w:lsdException w:name="List Table 2 Accent 4" w:uiPriority="47"/>
-    <w:lsdException w:name="List Table 3 Accent 4" w:uiPriority="48"/>
-    <w:lsdException w:name="List Table 4 Accent 4" w:uiPriority="49"/>
-    <w:lsdException w:name="List Table 5 Dark Accent 4" w:uiPriority="50"/>
-    <w:lsdException w:name="List Table 6 Colorful Accent 4" w:uiPriority="51"/>
-    <w:lsdException w:name="List Table 7 Colorful Accent 4" w:uiPriority="52"/>
-    <w:lsdException w:name="List Table 1 Light Accent 5" w:uiPriority="46"/>
-    <w:lsdException w:name="List Table 2 Accent 5" w:uiPriority="47"/>
-    <w:lsdException w:name="List Table 3 Accent 5" w:uiPriority="48"/>
-    <w:lsdException w:name="List Table 4 Accent 5" w:uiPriority="49"/>
-    <w:lsdException w:name="List Table 5 Dark Accent 5" w:uiPriority="50"/>
-    <w:lsdException w:name="List Table 6 Colorful Accent 5" w:uiPriority="51"/>
-    <w:lsdException w:name="List Table 7 Colorful Accent 5" w:uiPriority="52"/>
-    <w:lsdException w:name="List Table 1 Light Accent 6" w:uiPriority="46"/>
-    <w:lsdException w:name="List Table 2 Accent 6" w:uiPriority="47"/>
-    <w:lsdException w:name="List Table 3 Accent 6" w:uiPriority="48"/>
-    <w:lsdException w:name="List Table 4 Accent 6" w:uiPriority="49"/>
-    <w:lsdException w:name="List Table 5 Dark Accent 6" w:uiPriority="50"/>
-    <w:lsdException w:name="List Table 6 Colorful Accent 6" w:uiPriority="51"/>
-    <w:lsdException w:name="List Table 7 Colorful Accent 6" w:uiPriority="52"/>
+  <w:latentStyles w:defLockedState="0" w:defUIPriority="99" w:defSemiHidden="1" w:defUnhideWhenUsed="1" w:defQFormat="0" w:count="267">
+    <w:lsdException w:name="Normal" w:semiHidden="0" w:uiPriority="0" w:unhideWhenUsed="0" w:qFormat="1"/>
+    <w:lsdException w:name="heading 1" w:semiHidden="0" w:uiPriority="0" w:unhideWhenUsed="0" w:qFormat="1"/>
+    <w:lsdException w:name="heading 2" w:uiPriority="0" w:qFormat="1"/>
+    <w:lsdException w:name="heading 3" w:uiPriority="9" w:qFormat="1"/>
+    <w:lsdException w:name="heading 4" w:uiPriority="9" w:qFormat="1"/>
+    <w:lsdException w:name="heading 5" w:uiPriority="9" w:qFormat="1"/>
+    <w:lsdException w:name="heading 6" w:uiPriority="9" w:qFormat="1"/>
+    <w:lsdException w:name="heading 7" w:uiPriority="9" w:qFormat="1"/>
+    <w:lsdException w:name="heading 8" w:uiPriority="9" w:qFormat="1"/>
+    <w:lsdException w:name="heading 9" w:uiPriority="9" w:qFormat="1"/>
+    <w:lsdException w:name="toc 1" w:uiPriority="39" w:qFormat="1"/>
+    <w:lsdException w:name="toc 2" w:uiPriority="39" w:qFormat="1"/>
+    <w:lsdException w:name="toc 3" w:uiPriority="39" w:qFormat="1"/>
+    <w:lsdException w:name="toc 4" w:uiPriority="39"/>
+    <w:lsdException w:name="toc 5" w:uiPriority="39"/>
+    <w:lsdException w:name="toc 6" w:uiPriority="39"/>
+    <w:lsdException w:name="toc 7" w:uiPriority="39"/>
+    <w:lsdException w:name="toc 8" w:uiPriority="39"/>
+    <w:lsdException w:name="toc 9" w:uiPriority="39"/>
+    <w:lsdException w:name="caption" w:uiPriority="35" w:qFormat="1"/>
+    <w:lsdException w:name="Title" w:semiHidden="0" w:uiPriority="10" w:unhideWhenUsed="0" w:qFormat="1"/>
+    <w:lsdException w:name="Default Paragraph Font" w:uiPriority="1"/>
+    <w:lsdException w:name="Body Text" w:uiPriority="0"/>
+    <w:lsdException w:name="Subtitle" w:semiHidden="0" w:uiPriority="11" w:unhideWhenUsed="0" w:qFormat="1"/>
+    <w:lsdException w:name="Strong" w:semiHidden="0" w:uiPriority="22" w:unhideWhenUsed="0" w:qFormat="1"/>
+    <w:lsdException w:name="Emphasis" w:semiHidden="0" w:uiPriority="20" w:unhideWhenUsed="0" w:qFormat="1"/>
+    <w:lsdException w:name="Table Grid" w:semiHidden="0" w:uiPriority="0" w:unhideWhenUsed="0"/>
+    <w:lsdException w:name="Placeholder Text" w:unhideWhenUsed="0"/>
+    <w:lsdException w:name="No Spacing" w:semiHidden="0" w:uiPriority="1" w:unhideWhenUsed="0" w:qFormat="1"/>
+    <w:lsdException w:name="Light Shading" w:semiHidden="0" w:uiPriority="60" w:unhideWhenUsed="0"/>
+    <w:lsdException w:name="Light List" w:semiHidden="0" w:uiPriority="61" w:unhideWhenUsed="0"/>
+    <w:lsdException w:name="Light Grid" w:semiHidden="0" w:uiPriority="62" w:unhideWhenUsed="0"/>
+    <w:lsdException w:name="Medium Shading 1" w:semiHidden="0" w:uiPriority="63" w:unhideWhenUsed="0"/>
+    <w:lsdException w:name="Medium Shading 2" w:semiHidden="0" w:uiPriority="64" w:unhideWhenUsed="0"/>
+    <w:lsdException w:name="Medium List 1" w:semiHidden="0" w:uiPriority="65" w:unhideWhenUsed="0"/>
+    <w:lsdException w:name="Medium List 2" w:semiHidden="0" w:uiPriority="66" w:unhideWhenUsed="0"/>
+    <w:lsdException w:name="Medium Grid 1" w:semiHidden="0" w:uiPriority="67" w:unhideWhenUsed="0"/>
+    <w:lsdException w:name="Medium Grid 2" w:semiHidden="0" w:uiPriority="68" w:unhideWhenUsed="0"/>
+    <w:lsdException w:name="Medium Grid 3" w:semiHidden="0" w:uiPriority="69" w:unhideWhenUsed="0"/>
+    <w:lsdException w:name="Dark List" w:semiHidden="0" w:uiPriority="70" w:unhideWhenUsed="0"/>
+    <w:lsdException w:name="Colorful Shading" w:semiHidden="0" w:uiPriority="71" w:unhideWhenUsed="0"/>
+    <w:lsdException w:name="Colorful List" w:semiHidden="0" w:uiPriority="72" w:unhideWhenUsed="0"/>
+    <w:lsdException w:name="Colorful Grid" w:semiHidden="0" w:uiPriority="73" w:unhideWhenUsed="0"/>
+    <w:lsdException w:name="Light Shading Accent 1" w:semiHidden="0" w:uiPriority="60" w:unhideWhenUsed="0"/>
+    <w:lsdException w:name="Light List Accent 1" w:semiHidden="0" w:uiPriority="61" w:unhideWhenUsed="0"/>
+    <w:lsdException w:name="Light Grid Accent 1" w:semiHidden="0" w:uiPriority="62" w:unhideWhenUsed="0"/>
+    <w:lsdException w:name="Medium Shading 1 Accent 1" w:semiHidden="0" w:uiPriority="63" w:unhideWhenUsed="0"/>
+    <w:lsdException w:name="Medium Shading 2 Accent 1" w:semiHidden="0" w:uiPriority="64" w:unhideWhenUsed="0"/>
+    <w:lsdException w:name="Medium List 1 Accent 1" w:semiHidden="0" w:uiPriority="65" w:unhideWhenUsed="0"/>
+    <w:lsdException w:name="Revision" w:unhideWhenUsed="0"/>
+    <w:lsdException w:name="List Paragraph" w:semiHidden="0" w:uiPriority="34" w:unhideWhenUsed="0" w:qFormat="1"/>
+    <w:lsdException w:name="Quote" w:semiHidden="0" w:uiPriority="29" w:unhideWhenUsed="0" w:qFormat="1"/>
+    <w:lsdException w:name="Intense Quote" w:semiHidden="0" w:uiPriority="30" w:unhideWhenUsed="0" w:qFormat="1"/>
+    <w:lsdException w:name="Medium List 2 Accent 1" w:semiHidden="0" w:uiPriority="66" w:unhideWhenUsed="0"/>
+    <w:lsdException w:name="Medium Grid 1 Accent 1" w:semiHidden="0" w:uiPriority="67" w:unhideWhenUsed="0"/>
+    <w:lsdException w:name="Medium Grid 2 Accent 1" w:semiHidden="0" w:uiPriority="68" w:unhideWhenUsed="0"/>
+    <w:lsdException w:name="Medium Grid 3 Accent 1" w:semiHidden="0" w:uiPriority="69" w:unhideWhenUsed="0"/>
+    <w:lsdException w:name="Dark List Accent 1" w:semiHidden="0" w:uiPriority="70" w:unhideWhenUsed="0"/>
+    <w:lsdException w:name="Colorful Shading Accent 1" w:semiHidden="0" w:uiPriority="71" w:unhideWhenUsed="0"/>
+    <w:lsdException w:name="Colorful List Accent 1" w:semiHidden="0" w:uiPriority="72" w:unhideWhenUsed="0"/>
+    <w:lsdException w:name="Colorful Grid Accent 1" w:semiHidden="0" w:uiPriority="73" w:unhideWhenUsed="0"/>
+    <w:lsdException w:name="Light Shading Accent 2" w:semiHidden="0" w:uiPriority="60" w:unhideWhenUsed="0"/>
+    <w:lsdException w:name="Light List Accent 2" w:semiHidden="0" w:uiPriority="61" w:unhideWhenUsed="0"/>
+    <w:lsdException w:name="Light Grid Accent 2" w:semiHidden="0" w:uiPriority="62" w:unhideWhenUsed="0"/>
+    <w:lsdException w:name="Medium Shading 1 Accent 2" w:semiHidden="0" w:uiPriority="63" w:unhideWhenUsed="0"/>
+    <w:lsdException w:name="Medium Shading 2 Accent 2" w:semiHidden="0" w:uiPriority="64" w:unhideWhenUsed="0"/>
+    <w:lsdException w:name="Medium List 1 Accent 2" w:semiHidden="0" w:uiPriority="65" w:unhideWhenUsed="0"/>
+    <w:lsdException w:name="Medium List 2 Accent 2" w:semiHidden="0" w:uiPriority="66" w:unhideWhenUsed="0"/>
+    <w:lsdException w:name="Medium Grid 1 Accent 2" w:semiHidden="0" w:uiPriority="67" w:unhideWhenUsed="0"/>
+    <w:lsdException w:name="Medium Grid 2 Accent 2" w:semiHidden="0" w:uiPriority="68" w:unhideWhenUsed="0"/>
+    <w:lsdException w:name="Medium Grid 3 Accent 2" w:semiHidden="0" w:uiPriority="69" w:unhideWhenUsed="0"/>
+    <w:lsdException w:name="Dark List Accent 2" w:semiHidden="0" w:uiPriority="70" w:unhideWhenUsed="0"/>
+    <w:lsdException w:name="Colorful Shading Accent 2" w:semiHidden="0" w:uiPriority="71" w:unhideWhenUsed="0"/>
+    <w:lsdException w:name="Colorful List Accent 2" w:semiHidden="0" w:uiPriority="72" w:unhideWhenUsed="0"/>
+    <w:lsdException w:name="Colorful Grid Accent 2" w:semiHidden="0" w:uiPriority="73" w:unhideWhenUsed="0"/>
+    <w:lsdException w:name="Light Shading Accent 3" w:semiHidden="0" w:uiPriority="60" w:unhideWhenUsed="0"/>
+    <w:lsdException w:name="Light List Accent 3" w:semiHidden="0" w:uiPriority="61" w:unhideWhenUsed="0"/>
+    <w:lsdException w:name="Light Grid Accent 3" w:semiHidden="0" w:uiPriority="62" w:unhideWhenUsed="0"/>
+    <w:lsdException w:name="Medium Shading 1 Accent 3" w:semiHidden="0" w:uiPriority="63" w:unhideWhenUsed="0"/>
+    <w:lsdException w:name="Medium Shading 2 Accent 3" w:semiHidden="0" w:uiPriority="64" w:unhideWhenUsed="0"/>
+    <w:lsdException w:name="Medium List 1 Accent 3" w:semiHidden="0" w:uiPriority="65" w:unhideWhenUsed="0"/>
+    <w:lsdException w:name="Medium List 2 Accent 3" w:semiHidden="0" w:uiPriority="66" w:unhideWhenUsed="0"/>
+    <w:lsdException w:name="Medium Grid 1 Accent 3" w:semiHidden="0" w:uiPriority="67" w:unhideWhenUsed="0"/>
+    <w:lsdException w:name="Medium Grid 2 Accent 3" w:semiHidden="0" w:uiPriority="68" w:unhideWhenUsed="0"/>
+    <w:lsdException w:name="Medium Grid 3 Accent 3" w:semiHidden="0" w:uiPriority="69" w:unhideWhenUsed="0"/>
+    <w:lsdException w:name="Dark List Accent 3" w:semiHidden="0" w:uiPriority="70" w:unhideWhenUsed="0"/>
+    <w:lsdException w:name="Colorful Shading Accent 3" w:semiHidden="0" w:uiPriority="71" w:unhideWhenUsed="0"/>
+    <w:lsdException w:name="Colorful List Accent 3" w:semiHidden="0" w:uiPriority="72" w:unhideWhenUsed="0"/>
+    <w:lsdException w:name="Colorful Grid Accent 3" w:semiHidden="0" w:uiPriority="73" w:unhideWhenUsed="0"/>
+    <w:lsdException w:name="Light Shading Accent 4" w:semiHidden="0" w:uiPriority="60" w:unhideWhenUsed="0"/>
+    <w:lsdException w:name="Light List Accent 4" w:semiHidden="0" w:uiPriority="61" w:unhideWhenUsed="0"/>
+    <w:lsdException w:name="Light Grid Accent 4" w:semiHidden="0" w:uiPriority="62" w:unhideWhenUsed="0"/>
+    <w:lsdException w:name="Medium Shading 1 Accent 4" w:semiHidden="0" w:uiPriority="63" w:unhideWhenUsed="0"/>
+    <w:lsdException w:name="Medium Shading 2 Accent 4" w:semiHidden="0" w:uiPriority="64" w:unhideWhenUsed="0"/>
+    <w:lsdException w:name="Medium List 1 Accent 4" w:semiHidden="0" w:uiPriority="65" w:unhideWhenUsed="0"/>
+    <w:lsdException w:name="Medium List 2 Accent 4" w:semiHidden="0" w:uiPriority="66" w:unhideWhenUsed="0"/>
+    <w:lsdException w:name="Medium Grid 1 Accent 4" w:semiHidden="0" w:uiPriority="67" w:unhideWhenUsed="0"/>
+    <w:lsdException w:name="Medium Grid 2 Accent 4" w:semiHidden="0" w:uiPriority="68" w:unhideWhenUsed="0"/>
+    <w:lsdException w:name="Medium Grid 3 Accent 4" w:semiHidden="0" w:uiPriority="69" w:unhideWhenUsed="0"/>
+    <w:lsdException w:name="Dark List Accent 4" w:semiHidden="0" w:uiPriority="70" w:unhideWhenUsed="0"/>
+    <w:lsdException w:name="Colorful Shading Accent 4" w:semiHidden="0" w:uiPriority="71" w:unhideWhenUsed="0"/>
+    <w:lsdException w:name="Colorful List Accent 4" w:semiHidden="0" w:uiPriority="72" w:unhideWhenUsed="0"/>
+    <w:lsdException w:name="Colorful Grid Accent 4" w:semiHidden="0" w:uiPriority="73" w:unhideWhenUsed="0"/>
+    <w:lsdException w:name="Light Shading Accent 5" w:semiHidden="0" w:uiPriority="60" w:unhideWhenUsed="0"/>
+    <w:lsdException w:name="Light List Accent 5" w:semiHidden="0" w:uiPriority="61" w:unhideWhenUsed="0"/>
+    <w:lsdException w:name="Light Grid Accent 5" w:semiHidden="0" w:uiPriority="62" w:unhideWhenUsed="0"/>
+    <w:lsdException w:name="Medium Shading 1 Accent 5" w:semiHidden="0" w:uiPriority="63" w:unhideWhenUsed="0"/>
+    <w:lsdException w:name="Medium Shading 2 Accent 5" w:semiHidden="0" w:uiPriority="64" w:unhideWhenUsed="0"/>
+    <w:lsdException w:name="Medium List 1 Accent 5" w:semiHidden="0" w:uiPriority="65" w:unhideWhenUsed="0"/>
+    <w:lsdException w:name="Medium List 2 Accent 5" w:semiHidden="0" w:uiPriority="66" w:unhideWhenUsed="0"/>
+    <w:lsdException w:name="Medium Grid 1 Accent 5" w:semiHidden="0" w:uiPriority="67" w:unhideWhenUsed="0"/>
+    <w:lsdException w:name="Medium Grid 2 Accent 5" w:semiHidden="0" w:uiPriority="68" w:unhideWhenUsed="0"/>
+    <w:lsdException w:name="Medium Grid 3 Accent 5" w:semiHidden="0" w:uiPriority="69" w:unhideWhenUsed="0"/>
+    <w:lsdException w:name="Dark List Accent 5" w:semiHidden="0" w:uiPriority="70" w:unhideWhenUsed="0"/>
+    <w:lsdException w:name="Colorful Shading Accent 5" w:semiHidden="0" w:uiPriority="71" w:unhideWhenUsed="0"/>
+    <w:lsdException w:name="Colorful List Accent 5" w:semiHidden="0" w:uiPriority="72" w:unhideWhenUsed="0"/>
+    <w:lsdException w:name="Colorful Grid Accent 5" w:semiHidden="0" w:uiPriority="73" w:unhideWhenUsed="0"/>
+    <w:lsdException w:name="Light Shading Accent 6" w:semiHidden="0" w:uiPriority="60" w:unhideWhenUsed="0"/>
+    <w:lsdException w:name="Light List Accent 6" w:semiHidden="0" w:uiPriority="61" w:unhideWhenUsed="0"/>
+    <w:lsdException w:name="Light Grid Accent 6" w:semiHidden="0" w:uiPriority="62" w:unhideWhenUsed="0"/>
+    <w:lsdException w:name="Medium Shading 1 Accent 6" w:semiHidden="0" w:uiPriority="63" w:unhideWhenUsed="0"/>
+    <w:lsdException w:name="Medium Shading 2 Accent 6" w:semiHidden="0" w:uiPriority="64" w:unhideWhenUsed="0"/>
+    <w:lsdException w:name="Medium List 1 Accent 6" w:semiHidden="0" w:uiPriority="65" w:unhideWhenUsed="0"/>
+    <w:lsdException w:name="Medium List 2 Accent 6" w:semiHidden="0" w:uiPriority="66" w:unhideWhenUsed="0"/>
+    <w:lsdException w:name="Medium Grid 1 Accent 6" w:semiHidden="0" w:uiPriority="67" w:unhideWhenUsed="0"/>
+    <w:lsdException w:name="Medium Grid 2 Accent 6" w:semiHidden="0" w:uiPriority="68" w:unhideWhenUsed="0"/>
+    <w:lsdException w:name="Medium Grid 3 Accent 6" w:semiHidden="0" w:uiPriority="69" w:unhideWhenUsed="0"/>
+    <w:lsdException w:name="Dark List Accent 6" w:semiHidden="0" w:uiPriority="70" w:unhideWhenUsed="0"/>
+    <w:lsdException w:name="Colorful Shading Accent 6" w:semiHidden="0" w:uiPriority="71" w:unhideWhenUsed="0"/>
+    <w:lsdException w:name="Colorful List Accent 6" w:semiHidden="0" w:uiPriority="72" w:unhideWhenUsed="0"/>
+    <w:lsdException w:name="Colorful Grid Accent 6" w:semiHidden="0" w:uiPriority="73" w:unhideWhenUsed="0"/>
+    <w:lsdException w:name="Subtle Emphasis" w:semiHidden="0" w:uiPriority="19" w:unhideWhenUsed="0" w:qFormat="1"/>
+    <w:lsdException w:name="Intense Emphasis" w:semiHidden="0" w:uiPriority="21" w:unhideWhenUsed="0" w:qFormat="1"/>
+    <w:lsdException w:name="Subtle Reference" w:semiHidden="0" w:uiPriority="31" w:unhideWhenUsed="0" w:qFormat="1"/>
+    <w:lsdException w:name="Intense Reference" w:semiHidden="0" w:uiPriority="32" w:unhideWhenUsed="0" w:qFormat="1"/>
+    <w:lsdException w:name="Book Title" w:semiHidden="0" w:uiPriority="33" w:unhideWhenUsed="0" w:qFormat="1"/>
+    <w:lsdException w:name="Bibliography" w:uiPriority="37"/>
+    <w:lsdException w:name="TOC Heading" w:uiPriority="39" w:qFormat="1"/>
   </w:latentStyles>
   <w:style w:type="paragraph" w:default="1" w:styleId="Normal">
     <w:name w:val="Normal"/>
@@ -12077,7 +11936,6 @@
   <w:style w:type="character" w:default="1" w:styleId="Fuentedeprrafopredeter">
     <w:name w:val="Default Paragraph Font"/>
     <w:uiPriority w:val="1"/>
-    <w:semiHidden/>
     <w:unhideWhenUsed/>
   </w:style>
   <w:style w:type="table" w:default="1" w:styleId="Tablanormal">
@@ -12466,7 +12324,7 @@
       <w:u w:val="single"/>
     </w:rPr>
   </w:style>
-  <w:style w:type="paragraph" w:styleId="TtuloTDC">
+  <w:style w:type="paragraph" w:styleId="TtulodeTDC">
     <w:name w:val="TOC Heading"/>
     <w:basedOn w:val="Ttulo1"/>
     <w:next w:val="Normal"/>
@@ -12735,7 +12593,1030 @@
       </w:tblBorders>
     </w:tblPr>
   </w:style>
-  <w:style w:type="table" w:styleId="Tabladecuadrcula2-nfasis3">
+  <w:style w:type="table" w:customStyle="1" w:styleId="GridTable2Accent3">
+    <w:name w:val="Grid Table 2 Accent 3"/>
+    <w:basedOn w:val="Tablanormal"/>
+    <w:uiPriority w:val="47"/>
+    <w:rsid w:val="00850C2A"/>
+    <w:pPr>
+      <w:spacing w:line="240" w:lineRule="auto"/>
+    </w:pPr>
+    <w:tblPr>
+      <w:tblStyleRowBandSize w:val="1"/>
+      <w:tblStyleColBandSize w:val="1"/>
+      <w:tblBorders>
+        <w:top w:val="single" w:sz="2" w:space="0" w:color="C2D69B" w:themeColor="accent3" w:themeTint="99"/>
+        <w:bottom w:val="single" w:sz="2" w:space="0" w:color="C2D69B" w:themeColor="accent3" w:themeTint="99"/>
+        <w:insideH w:val="single" w:sz="2" w:space="0" w:color="C2D69B" w:themeColor="accent3" w:themeTint="99"/>
+        <w:insideV w:val="single" w:sz="2" w:space="0" w:color="C2D69B" w:themeColor="accent3" w:themeTint="99"/>
+      </w:tblBorders>
+    </w:tblPr>
+    <w:tblStylePr w:type="firstRow">
+      <w:rPr>
+        <w:b/>
+        <w:bCs/>
+      </w:rPr>
+      <w:tblPr/>
+      <w:tcPr>
+        <w:tcBorders>
+          <w:top w:val="nil"/>
+          <w:bottom w:val="single" w:sz="12" w:space="0" w:color="C2D69B" w:themeColor="accent3" w:themeTint="99"/>
+          <w:insideH w:val="nil"/>
+          <w:insideV w:val="nil"/>
+        </w:tcBorders>
+        <w:shd w:val="clear" w:color="auto" w:fill="FFFFFF" w:themeFill="background1"/>
+      </w:tcPr>
+    </w:tblStylePr>
+    <w:tblStylePr w:type="lastRow">
+      <w:rPr>
+        <w:b/>
+        <w:bCs/>
+      </w:rPr>
+      <w:tblPr/>
+      <w:tcPr>
+        <w:tcBorders>
+          <w:top w:val="double" w:sz="2" w:space="0" w:color="C2D69B" w:themeColor="accent3" w:themeTint="99"/>
+          <w:bottom w:val="nil"/>
+          <w:insideH w:val="nil"/>
+          <w:insideV w:val="nil"/>
+        </w:tcBorders>
+        <w:shd w:val="clear" w:color="auto" w:fill="FFFFFF" w:themeFill="background1"/>
+      </w:tcPr>
+    </w:tblStylePr>
+    <w:tblStylePr w:type="firstCol">
+      <w:rPr>
+        <w:b/>
+        <w:bCs/>
+      </w:rPr>
+    </w:tblStylePr>
+    <w:tblStylePr w:type="lastCol">
+      <w:rPr>
+        <w:b/>
+        <w:bCs/>
+      </w:rPr>
+    </w:tblStylePr>
+    <w:tblStylePr w:type="band1Vert">
+      <w:tblPr/>
+      <w:tcPr>
+        <w:shd w:val="clear" w:color="auto" w:fill="EAF1DD" w:themeFill="accent3" w:themeFillTint="33"/>
+      </w:tcPr>
+    </w:tblStylePr>
+    <w:tblStylePr w:type="band1Horz">
+      <w:tblPr/>
+      <w:tcPr>
+        <w:shd w:val="clear" w:color="auto" w:fill="EAF1DD" w:themeFill="accent3" w:themeFillTint="33"/>
+      </w:tcPr>
+    </w:tblStylePr>
+  </w:style>
+  <w:style w:type="paragraph" w:customStyle="1" w:styleId="Default">
+    <w:name w:val="Default"/>
+    <w:rsid w:val="005E56DD"/>
+    <w:pPr>
+      <w:autoSpaceDE w:val="0"/>
+      <w:autoSpaceDN w:val="0"/>
+      <w:adjustRightInd w:val="0"/>
+      <w:spacing w:before="0" w:line="240" w:lineRule="auto"/>
+      <w:ind w:left="0" w:firstLine="0"/>
+    </w:pPr>
+    <w:rPr>
+      <w:rFonts w:ascii="Calibri" w:hAnsi="Calibri" w:cs="Calibri"/>
+      <w:color w:val="000000"/>
+      <w:sz w:val="24"/>
+      <w:szCs w:val="24"/>
+      <w:lang w:val="en-US"/>
+    </w:rPr>
+  </w:style>
+  <w:style w:type="character" w:customStyle="1" w:styleId="notranslate">
+    <w:name w:val="notranslate"/>
+    <w:basedOn w:val="Fuentedeprrafopredeter"/>
+    <w:rsid w:val="00A40C51"/>
+  </w:style>
+  <w:style w:type="paragraph" w:styleId="Prrafodelista">
+    <w:name w:val="List Paragraph"/>
+    <w:basedOn w:val="Normal"/>
+    <w:uiPriority w:val="34"/>
+    <w:qFormat/>
+    <w:rsid w:val="00D11604"/>
+    <w:pPr>
+      <w:ind w:left="720"/>
+      <w:contextualSpacing/>
+    </w:pPr>
+  </w:style>
+</w:styles>
+</file>
+
+<file path=word/stylesWithEffects.xml><?xml version="1.0" encoding="utf-8"?>
+<w:styles xmlns:wpc="http://schemas.microsoft.com/office/word/2010/wordprocessingCanvas" xmlns:mc="http://schemas.openxmlformats.org/markup-compatibility/2006" xmlns:o="urn:schemas-microsoft-com:office:office" xmlns:r="http://schemas.openxmlformats.org/officeDocument/2006/relationships" xmlns:m="http://schemas.openxmlformats.org/officeDocument/2006/math" xmlns:v="urn:schemas-microsoft-com:vml" xmlns:wp14="http://schemas.microsoft.com/office/word/2010/wordprocessingDrawing" xmlns:wp="http://schemas.openxmlformats.org/drawingml/2006/wordprocessingDrawing" xmlns:w10="urn:schemas-microsoft-com:office:word" xmlns:w="http://schemas.openxmlformats.org/wordprocessingml/2006/main" xmlns:w14="http://schemas.microsoft.com/office/word/2010/wordml" xmlns:wpg="http://schemas.microsoft.com/office/word/2010/wordprocessingGroup" xmlns:wpi="http://schemas.microsoft.com/office/word/2010/wordprocessingInk" xmlns:wne="http://schemas.microsoft.com/office/word/2006/wordml" xmlns:wps="http://schemas.microsoft.com/office/word/2010/wordprocessingShape" mc:Ignorable="w14 wp14">
+  <w:docDefaults>
+    <w:rPrDefault>
+      <w:rPr>
+        <w:rFonts w:asciiTheme="minorHAnsi" w:eastAsiaTheme="minorHAnsi" w:hAnsiTheme="minorHAnsi" w:cstheme="minorBidi"/>
+        <w:sz w:val="22"/>
+        <w:szCs w:val="22"/>
+        <w:lang w:val="es-ES" w:eastAsia="en-US" w:bidi="ar-SA"/>
+      </w:rPr>
+    </w:rPrDefault>
+    <w:pPrDefault>
+      <w:pPr>
+        <w:spacing w:before="200" w:line="276" w:lineRule="auto"/>
+        <w:ind w:left="357" w:hanging="357"/>
+      </w:pPr>
+    </w:pPrDefault>
+  </w:docDefaults>
+  <w:latentStyles w:defLockedState="0" w:defUIPriority="99" w:defSemiHidden="1" w:defUnhideWhenUsed="1" w:defQFormat="0" w:count="267">
+    <w:lsdException w:name="Normal" w:semiHidden="0" w:uiPriority="0" w:unhideWhenUsed="0" w:qFormat="1"/>
+    <w:lsdException w:name="heading 1" w:semiHidden="0" w:uiPriority="0" w:unhideWhenUsed="0" w:qFormat="1"/>
+    <w:lsdException w:name="heading 2" w:uiPriority="0" w:qFormat="1"/>
+    <w:lsdException w:name="heading 3" w:uiPriority="9" w:qFormat="1"/>
+    <w:lsdException w:name="heading 4" w:uiPriority="9" w:qFormat="1"/>
+    <w:lsdException w:name="heading 5" w:uiPriority="9" w:qFormat="1"/>
+    <w:lsdException w:name="heading 6" w:uiPriority="9" w:qFormat="1"/>
+    <w:lsdException w:name="heading 7" w:uiPriority="9" w:qFormat="1"/>
+    <w:lsdException w:name="heading 8" w:uiPriority="9" w:qFormat="1"/>
+    <w:lsdException w:name="heading 9" w:uiPriority="9" w:qFormat="1"/>
+    <w:lsdException w:name="toc 1" w:uiPriority="39" w:qFormat="1"/>
+    <w:lsdException w:name="toc 2" w:uiPriority="39" w:qFormat="1"/>
+    <w:lsdException w:name="toc 3" w:uiPriority="39" w:qFormat="1"/>
+    <w:lsdException w:name="toc 4" w:uiPriority="39"/>
+    <w:lsdException w:name="toc 5" w:uiPriority="39"/>
+    <w:lsdException w:name="toc 6" w:uiPriority="39"/>
+    <w:lsdException w:name="toc 7" w:uiPriority="39"/>
+    <w:lsdException w:name="toc 8" w:uiPriority="39"/>
+    <w:lsdException w:name="toc 9" w:uiPriority="39"/>
+    <w:lsdException w:name="caption" w:uiPriority="35" w:qFormat="1"/>
+    <w:lsdException w:name="Title" w:semiHidden="0" w:uiPriority="10" w:unhideWhenUsed="0" w:qFormat="1"/>
+    <w:lsdException w:name="Default Paragraph Font" w:uiPriority="1"/>
+    <w:lsdException w:name="Body Text" w:uiPriority="0"/>
+    <w:lsdException w:name="Subtitle" w:semiHidden="0" w:uiPriority="11" w:unhideWhenUsed="0" w:qFormat="1"/>
+    <w:lsdException w:name="Strong" w:semiHidden="0" w:uiPriority="22" w:unhideWhenUsed="0" w:qFormat="1"/>
+    <w:lsdException w:name="Emphasis" w:semiHidden="0" w:uiPriority="20" w:unhideWhenUsed="0" w:qFormat="1"/>
+    <w:lsdException w:name="Table Grid" w:semiHidden="0" w:uiPriority="0" w:unhideWhenUsed="0"/>
+    <w:lsdException w:name="Placeholder Text" w:unhideWhenUsed="0"/>
+    <w:lsdException w:name="No Spacing" w:semiHidden="0" w:uiPriority="1" w:unhideWhenUsed="0" w:qFormat="1"/>
+    <w:lsdException w:name="Light Shading" w:semiHidden="0" w:uiPriority="60" w:unhideWhenUsed="0"/>
+    <w:lsdException w:name="Light List" w:semiHidden="0" w:uiPriority="61" w:unhideWhenUsed="0"/>
+    <w:lsdException w:name="Light Grid" w:semiHidden="0" w:uiPriority="62" w:unhideWhenUsed="0"/>
+    <w:lsdException w:name="Medium Shading 1" w:semiHidden="0" w:uiPriority="63" w:unhideWhenUsed="0"/>
+    <w:lsdException w:name="Medium Shading 2" w:semiHidden="0" w:uiPriority="64" w:unhideWhenUsed="0"/>
+    <w:lsdException w:name="Medium List 1" w:semiHidden="0" w:uiPriority="65" w:unhideWhenUsed="0"/>
+    <w:lsdException w:name="Medium List 2" w:semiHidden="0" w:uiPriority="66" w:unhideWhenUsed="0"/>
+    <w:lsdException w:name="Medium Grid 1" w:semiHidden="0" w:uiPriority="67" w:unhideWhenUsed="0"/>
+    <w:lsdException w:name="Medium Grid 2" w:semiHidden="0" w:uiPriority="68" w:unhideWhenUsed="0"/>
+    <w:lsdException w:name="Medium Grid 3" w:semiHidden="0" w:uiPriority="69" w:unhideWhenUsed="0"/>
+    <w:lsdException w:name="Dark List" w:semiHidden="0" w:uiPriority="70" w:unhideWhenUsed="0"/>
+    <w:lsdException w:name="Colorful Shading" w:semiHidden="0" w:uiPriority="71" w:unhideWhenUsed="0"/>
+    <w:lsdException w:name="Colorful List" w:semiHidden="0" w:uiPriority="72" w:unhideWhenUsed="0"/>
+    <w:lsdException w:name="Colorful Grid" w:semiHidden="0" w:uiPriority="73" w:unhideWhenUsed="0"/>
+    <w:lsdException w:name="Light Shading Accent 1" w:semiHidden="0" w:uiPriority="60" w:unhideWhenUsed="0"/>
+    <w:lsdException w:name="Light List Accent 1" w:semiHidden="0" w:uiPriority="61" w:unhideWhenUsed="0"/>
+    <w:lsdException w:name="Light Grid Accent 1" w:semiHidden="0" w:uiPriority="62" w:unhideWhenUsed="0"/>
+    <w:lsdException w:name="Medium Shading 1 Accent 1" w:semiHidden="0" w:uiPriority="63" w:unhideWhenUsed="0"/>
+    <w:lsdException w:name="Medium Shading 2 Accent 1" w:semiHidden="0" w:uiPriority="64" w:unhideWhenUsed="0"/>
+    <w:lsdException w:name="Medium List 1 Accent 1" w:semiHidden="0" w:uiPriority="65" w:unhideWhenUsed="0"/>
+    <w:lsdException w:name="Revision" w:unhideWhenUsed="0"/>
+    <w:lsdException w:name="List Paragraph" w:semiHidden="0" w:uiPriority="34" w:unhideWhenUsed="0" w:qFormat="1"/>
+    <w:lsdException w:name="Quote" w:semiHidden="0" w:uiPriority="29" w:unhideWhenUsed="0" w:qFormat="1"/>
+    <w:lsdException w:name="Intense Quote" w:semiHidden="0" w:uiPriority="30" w:unhideWhenUsed="0" w:qFormat="1"/>
+    <w:lsdException w:name="Medium List 2 Accent 1" w:semiHidden="0" w:uiPriority="66" w:unhideWhenUsed="0"/>
+    <w:lsdException w:name="Medium Grid 1 Accent 1" w:semiHidden="0" w:uiPriority="67" w:unhideWhenUsed="0"/>
+    <w:lsdException w:name="Medium Grid 2 Accent 1" w:semiHidden="0" w:uiPriority="68" w:unhideWhenUsed="0"/>
+    <w:lsdException w:name="Medium Grid 3 Accent 1" w:semiHidden="0" w:uiPriority="69" w:unhideWhenUsed="0"/>
+    <w:lsdException w:name="Dark List Accent 1" w:semiHidden="0" w:uiPriority="70" w:unhideWhenUsed="0"/>
+    <w:lsdException w:name="Colorful Shading Accent 1" w:semiHidden="0" w:uiPriority="71" w:unhideWhenUsed="0"/>
+    <w:lsdException w:name="Colorful List Accent 1" w:semiHidden="0" w:uiPriority="72" w:unhideWhenUsed="0"/>
+    <w:lsdException w:name="Colorful Grid Accent 1" w:semiHidden="0" w:uiPriority="73" w:unhideWhenUsed="0"/>
+    <w:lsdException w:name="Light Shading Accent 2" w:semiHidden="0" w:uiPriority="60" w:unhideWhenUsed="0"/>
+    <w:lsdException w:name="Light List Accent 2" w:semiHidden="0" w:uiPriority="61" w:unhideWhenUsed="0"/>
+    <w:lsdException w:name="Light Grid Accent 2" w:semiHidden="0" w:uiPriority="62" w:unhideWhenUsed="0"/>
+    <w:lsdException w:name="Medium Shading 1 Accent 2" w:semiHidden="0" w:uiPriority="63" w:unhideWhenUsed="0"/>
+    <w:lsdException w:name="Medium Shading 2 Accent 2" w:semiHidden="0" w:uiPriority="64" w:unhideWhenUsed="0"/>
+    <w:lsdException w:name="Medium List 1 Accent 2" w:semiHidden="0" w:uiPriority="65" w:unhideWhenUsed="0"/>
+    <w:lsdException w:name="Medium List 2 Accent 2" w:semiHidden="0" w:uiPriority="66" w:unhideWhenUsed="0"/>
+    <w:lsdException w:name="Medium Grid 1 Accent 2" w:semiHidden="0" w:uiPriority="67" w:unhideWhenUsed="0"/>
+    <w:lsdException w:name="Medium Grid 2 Accent 2" w:semiHidden="0" w:uiPriority="68" w:unhideWhenUsed="0"/>
+    <w:lsdException w:name="Medium Grid 3 Accent 2" w:semiHidden="0" w:uiPriority="69" w:unhideWhenUsed="0"/>
+    <w:lsdException w:name="Dark List Accent 2" w:semiHidden="0" w:uiPriority="70" w:unhideWhenUsed="0"/>
+    <w:lsdException w:name="Colorful Shading Accent 2" w:semiHidden="0" w:uiPriority="71" w:unhideWhenUsed="0"/>
+    <w:lsdException w:name="Colorful List Accent 2" w:semiHidden="0" w:uiPriority="72" w:unhideWhenUsed="0"/>
+    <w:lsdException w:name="Colorful Grid Accent 2" w:semiHidden="0" w:uiPriority="73" w:unhideWhenUsed="0"/>
+    <w:lsdException w:name="Light Shading Accent 3" w:semiHidden="0" w:uiPriority="60" w:unhideWhenUsed="0"/>
+    <w:lsdException w:name="Light List Accent 3" w:semiHidden="0" w:uiPriority="61" w:unhideWhenUsed="0"/>
+    <w:lsdException w:name="Light Grid Accent 3" w:semiHidden="0" w:uiPriority="62" w:unhideWhenUsed="0"/>
+    <w:lsdException w:name="Medium Shading 1 Accent 3" w:semiHidden="0" w:uiPriority="63" w:unhideWhenUsed="0"/>
+    <w:lsdException w:name="Medium Shading 2 Accent 3" w:semiHidden="0" w:uiPriority="64" w:unhideWhenUsed="0"/>
+    <w:lsdException w:name="Medium List 1 Accent 3" w:semiHidden="0" w:uiPriority="65" w:unhideWhenUsed="0"/>
+    <w:lsdException w:name="Medium List 2 Accent 3" w:semiHidden="0" w:uiPriority="66" w:unhideWhenUsed="0"/>
+    <w:lsdException w:name="Medium Grid 1 Accent 3" w:semiHidden="0" w:uiPriority="67" w:unhideWhenUsed="0"/>
+    <w:lsdException w:name="Medium Grid 2 Accent 3" w:semiHidden="0" w:uiPriority="68" w:unhideWhenUsed="0"/>
+    <w:lsdException w:name="Medium Grid 3 Accent 3" w:semiHidden="0" w:uiPriority="69" w:unhideWhenUsed="0"/>
+    <w:lsdException w:name="Dark List Accent 3" w:semiHidden="0" w:uiPriority="70" w:unhideWhenUsed="0"/>
+    <w:lsdException w:name="Colorful Shading Accent 3" w:semiHidden="0" w:uiPriority="71" w:unhideWhenUsed="0"/>
+    <w:lsdException w:name="Colorful List Accent 3" w:semiHidden="0" w:uiPriority="72" w:unhideWhenUsed="0"/>
+    <w:lsdException w:name="Colorful Grid Accent 3" w:semiHidden="0" w:uiPriority="73" w:unhideWhenUsed="0"/>
+    <w:lsdException w:name="Light Shading Accent 4" w:semiHidden="0" w:uiPriority="60" w:unhideWhenUsed="0"/>
+    <w:lsdException w:name="Light List Accent 4" w:semiHidden="0" w:uiPriority="61" w:unhideWhenUsed="0"/>
+    <w:lsdException w:name="Light Grid Accent 4" w:semiHidden="0" w:uiPriority="62" w:unhideWhenUsed="0"/>
+    <w:lsdException w:name="Medium Shading 1 Accent 4" w:semiHidden="0" w:uiPriority="63" w:unhideWhenUsed="0"/>
+    <w:lsdException w:name="Medium Shading 2 Accent 4" w:semiHidden="0" w:uiPriority="64" w:unhideWhenUsed="0"/>
+    <w:lsdException w:name="Medium List 1 Accent 4" w:semiHidden="0" w:uiPriority="65" w:unhideWhenUsed="0"/>
+    <w:lsdException w:name="Medium List 2 Accent 4" w:semiHidden="0" w:uiPriority="66" w:unhideWhenUsed="0"/>
+    <w:lsdException w:name="Medium Grid 1 Accent 4" w:semiHidden="0" w:uiPriority="67" w:unhideWhenUsed="0"/>
+    <w:lsdException w:name="Medium Grid 2 Accent 4" w:semiHidden="0" w:uiPriority="68" w:unhideWhenUsed="0"/>
+    <w:lsdException w:name="Medium Grid 3 Accent 4" w:semiHidden="0" w:uiPriority="69" w:unhideWhenUsed="0"/>
+    <w:lsdException w:name="Dark List Accent 4" w:semiHidden="0" w:uiPriority="70" w:unhideWhenUsed="0"/>
+    <w:lsdException w:name="Colorful Shading Accent 4" w:semiHidden="0" w:uiPriority="71" w:unhideWhenUsed="0"/>
+    <w:lsdException w:name="Colorful List Accent 4" w:semiHidden="0" w:uiPriority="72" w:unhideWhenUsed="0"/>
+    <w:lsdException w:name="Colorful Grid Accent 4" w:semiHidden="0" w:uiPriority="73" w:unhideWhenUsed="0"/>
+    <w:lsdException w:name="Light Shading Accent 5" w:semiHidden="0" w:uiPriority="60" w:unhideWhenUsed="0"/>
+    <w:lsdException w:name="Light List Accent 5" w:semiHidden="0" w:uiPriority="61" w:unhideWhenUsed="0"/>
+    <w:lsdException w:name="Light Grid Accent 5" w:semiHidden="0" w:uiPriority="62" w:unhideWhenUsed="0"/>
+    <w:lsdException w:name="Medium Shading 1 Accent 5" w:semiHidden="0" w:uiPriority="63" w:unhideWhenUsed="0"/>
+    <w:lsdException w:name="Medium Shading 2 Accent 5" w:semiHidden="0" w:uiPriority="64" w:unhideWhenUsed="0"/>
+    <w:lsdException w:name="Medium List 1 Accent 5" w:semiHidden="0" w:uiPriority="65" w:unhideWhenUsed="0"/>
+    <w:lsdException w:name="Medium List 2 Accent 5" w:semiHidden="0" w:uiPriority="66" w:unhideWhenUsed="0"/>
+    <w:lsdException w:name="Medium Grid 1 Accent 5" w:semiHidden="0" w:uiPriority="67" w:unhideWhenUsed="0"/>
+    <w:lsdException w:name="Medium Grid 2 Accent 5" w:semiHidden="0" w:uiPriority="68" w:unhideWhenUsed="0"/>
+    <w:lsdException w:name="Medium Grid 3 Accent 5" w:semiHidden="0" w:uiPriority="69" w:unhideWhenUsed="0"/>
+    <w:lsdException w:name="Dark List Accent 5" w:semiHidden="0" w:uiPriority="70" w:unhideWhenUsed="0"/>
+    <w:lsdException w:name="Colorful Shading Accent 5" w:semiHidden="0" w:uiPriority="71" w:unhideWhenUsed="0"/>
+    <w:lsdException w:name="Colorful List Accent 5" w:semiHidden="0" w:uiPriority="72" w:unhideWhenUsed="0"/>
+    <w:lsdException w:name="Colorful Grid Accent 5" w:semiHidden="0" w:uiPriority="73" w:unhideWhenUsed="0"/>
+    <w:lsdException w:name="Light Shading Accent 6" w:semiHidden="0" w:uiPriority="60" w:unhideWhenUsed="0"/>
+    <w:lsdException w:name="Light List Accent 6" w:semiHidden="0" w:uiPriority="61" w:unhideWhenUsed="0"/>
+    <w:lsdException w:name="Light Grid Accent 6" w:semiHidden="0" w:uiPriority="62" w:unhideWhenUsed="0"/>
+    <w:lsdException w:name="Medium Shading 1 Accent 6" w:semiHidden="0" w:uiPriority="63" w:unhideWhenUsed="0"/>
+    <w:lsdException w:name="Medium Shading 2 Accent 6" w:semiHidden="0" w:uiPriority="64" w:unhideWhenUsed="0"/>
+    <w:lsdException w:name="Medium List 1 Accent 6" w:semiHidden="0" w:uiPriority="65" w:unhideWhenUsed="0"/>
+    <w:lsdException w:name="Medium List 2 Accent 6" w:semiHidden="0" w:uiPriority="66" w:unhideWhenUsed="0"/>
+    <w:lsdException w:name="Medium Grid 1 Accent 6" w:semiHidden="0" w:uiPriority="67" w:unhideWhenUsed="0"/>
+    <w:lsdException w:name="Medium Grid 2 Accent 6" w:semiHidden="0" w:uiPriority="68" w:unhideWhenUsed="0"/>
+    <w:lsdException w:name="Medium Grid 3 Accent 6" w:semiHidden="0" w:uiPriority="69" w:unhideWhenUsed="0"/>
+    <w:lsdException w:name="Dark List Accent 6" w:semiHidden="0" w:uiPriority="70" w:unhideWhenUsed="0"/>
+    <w:lsdException w:name="Colorful Shading Accent 6" w:semiHidden="0" w:uiPriority="71" w:unhideWhenUsed="0"/>
+    <w:lsdException w:name="Colorful List Accent 6" w:semiHidden="0" w:uiPriority="72" w:unhideWhenUsed="0"/>
+    <w:lsdException w:name="Colorful Grid Accent 6" w:semiHidden="0" w:uiPriority="73" w:unhideWhenUsed="0"/>
+    <w:lsdException w:name="Subtle Emphasis" w:semiHidden="0" w:uiPriority="19" w:unhideWhenUsed="0" w:qFormat="1"/>
+    <w:lsdException w:name="Intense Emphasis" w:semiHidden="0" w:uiPriority="21" w:unhideWhenUsed="0" w:qFormat="1"/>
+    <w:lsdException w:name="Subtle Reference" w:semiHidden="0" w:uiPriority="31" w:unhideWhenUsed="0" w:qFormat="1"/>
+    <w:lsdException w:name="Intense Reference" w:semiHidden="0" w:uiPriority="32" w:unhideWhenUsed="0" w:qFormat="1"/>
+    <w:lsdException w:name="Book Title" w:semiHidden="0" w:uiPriority="33" w:unhideWhenUsed="0" w:qFormat="1"/>
+    <w:lsdException w:name="Bibliography" w:uiPriority="37"/>
+    <w:lsdException w:name="TOC Heading" w:uiPriority="39" w:qFormat="1"/>
+  </w:latentStyles>
+  <w:style w:type="paragraph" w:default="1" w:styleId="Normal">
+    <w:name w:val="Normal"/>
+    <w:qFormat/>
+    <w:rsid w:val="00A0436A"/>
+  </w:style>
+  <w:style w:type="paragraph" w:styleId="Ttulo1">
+    <w:name w:val="heading 1"/>
+    <w:basedOn w:val="Normal"/>
+    <w:next w:val="Normal"/>
+    <w:link w:val="Ttulo1Car"/>
+    <w:qFormat/>
+    <w:rsid w:val="007F38C0"/>
+    <w:pPr>
+      <w:keepNext/>
+      <w:keepLines/>
+      <w:spacing w:before="480"/>
+      <w:outlineLvl w:val="0"/>
+    </w:pPr>
+    <w:rPr>
+      <w:rFonts w:asciiTheme="majorHAnsi" w:eastAsiaTheme="majorEastAsia" w:hAnsiTheme="majorHAnsi" w:cstheme="majorBidi"/>
+      <w:b/>
+      <w:bCs/>
+      <w:color w:val="365F91" w:themeColor="accent1" w:themeShade="BF"/>
+      <w:sz w:val="28"/>
+      <w:szCs w:val="28"/>
+    </w:rPr>
+  </w:style>
+  <w:style w:type="paragraph" w:styleId="Ttulo2">
+    <w:name w:val="heading 2"/>
+    <w:basedOn w:val="Normal"/>
+    <w:next w:val="Normal"/>
+    <w:link w:val="Ttulo2Car"/>
+    <w:unhideWhenUsed/>
+    <w:qFormat/>
+    <w:rsid w:val="00A670E3"/>
+    <w:pPr>
+      <w:keepNext/>
+      <w:keepLines/>
+      <w:outlineLvl w:val="1"/>
+    </w:pPr>
+    <w:rPr>
+      <w:rFonts w:asciiTheme="majorHAnsi" w:eastAsiaTheme="majorEastAsia" w:hAnsiTheme="majorHAnsi" w:cstheme="majorBidi"/>
+      <w:b/>
+      <w:bCs/>
+      <w:color w:val="4F81BD" w:themeColor="accent1"/>
+      <w:sz w:val="26"/>
+      <w:szCs w:val="26"/>
+    </w:rPr>
+  </w:style>
+  <w:style w:type="paragraph" w:styleId="Ttulo3">
+    <w:name w:val="heading 3"/>
+    <w:basedOn w:val="Normal"/>
+    <w:next w:val="Normal"/>
+    <w:link w:val="Ttulo3Car"/>
+    <w:uiPriority w:val="9"/>
+    <w:unhideWhenUsed/>
+    <w:qFormat/>
+    <w:rsid w:val="007F38C0"/>
+    <w:pPr>
+      <w:keepNext/>
+      <w:keepLines/>
+      <w:outlineLvl w:val="2"/>
+    </w:pPr>
+    <w:rPr>
+      <w:rFonts w:asciiTheme="majorHAnsi" w:eastAsiaTheme="majorEastAsia" w:hAnsiTheme="majorHAnsi" w:cstheme="majorBidi"/>
+      <w:b/>
+      <w:bCs/>
+      <w:color w:val="4F81BD" w:themeColor="accent1"/>
+    </w:rPr>
+  </w:style>
+  <w:style w:type="paragraph" w:styleId="Ttulo4">
+    <w:name w:val="heading 4"/>
+    <w:basedOn w:val="Normal"/>
+    <w:next w:val="Normal"/>
+    <w:link w:val="Ttulo4Car"/>
+    <w:uiPriority w:val="9"/>
+    <w:unhideWhenUsed/>
+    <w:qFormat/>
+    <w:rsid w:val="005F60BA"/>
+    <w:pPr>
+      <w:keepNext/>
+      <w:keepLines/>
+      <w:outlineLvl w:val="3"/>
+    </w:pPr>
+    <w:rPr>
+      <w:rFonts w:asciiTheme="majorHAnsi" w:eastAsiaTheme="majorEastAsia" w:hAnsiTheme="majorHAnsi" w:cstheme="majorBidi"/>
+      <w:b/>
+      <w:bCs/>
+      <w:i/>
+      <w:iCs/>
+      <w:color w:val="4F81BD" w:themeColor="accent1"/>
+    </w:rPr>
+  </w:style>
+  <w:style w:type="character" w:default="1" w:styleId="Fuentedeprrafopredeter">
+    <w:name w:val="Default Paragraph Font"/>
+    <w:uiPriority w:val="1"/>
+    <w:unhideWhenUsed/>
+  </w:style>
+  <w:style w:type="table" w:default="1" w:styleId="Tablanormal">
+    <w:name w:val="Normal Table"/>
+    <w:uiPriority w:val="99"/>
+    <w:semiHidden/>
+    <w:unhideWhenUsed/>
+    <w:tblPr>
+      <w:tblInd w:w="0" w:type="dxa"/>
+      <w:tblCellMar>
+        <w:top w:w="0" w:type="dxa"/>
+        <w:left w:w="108" w:type="dxa"/>
+        <w:bottom w:w="0" w:type="dxa"/>
+        <w:right w:w="108" w:type="dxa"/>
+      </w:tblCellMar>
+    </w:tblPr>
+  </w:style>
+  <w:style w:type="numbering" w:default="1" w:styleId="Sinlista">
+    <w:name w:val="No List"/>
+    <w:uiPriority w:val="99"/>
+    <w:semiHidden/>
+    <w:unhideWhenUsed/>
+  </w:style>
+  <w:style w:type="paragraph" w:customStyle="1" w:styleId="PSI-Comentario">
+    <w:name w:val="PSI - Comentario"/>
+    <w:basedOn w:val="Normal"/>
+    <w:autoRedefine/>
+    <w:qFormat/>
+    <w:rsid w:val="000F4F97"/>
+    <w:pPr>
+      <w:tabs>
+        <w:tab w:val="left" w:pos="0"/>
+      </w:tabs>
+      <w:ind w:left="115" w:hanging="6"/>
+      <w:jc w:val="both"/>
+    </w:pPr>
+    <w:rPr>
+      <w:i/>
+      <w:color w:val="548DD4"/>
+      <w:lang w:val="es-AR"/>
+    </w:rPr>
+  </w:style>
+  <w:style w:type="paragraph" w:customStyle="1" w:styleId="PSI-ComentarioenTabla">
+    <w:name w:val="PSI - Comentario en Tabla"/>
+    <w:basedOn w:val="PSI-Comentario"/>
+    <w:qFormat/>
+    <w:rsid w:val="008B3B0F"/>
+  </w:style>
+  <w:style w:type="paragraph" w:customStyle="1" w:styleId="PSI-DescripcindelDocumentos">
+    <w:name w:val="PSI - Descripción del Documentos"/>
+    <w:basedOn w:val="Normal"/>
+    <w:autoRedefine/>
+    <w:qFormat/>
+    <w:rsid w:val="0069686D"/>
+    <w:pPr>
+      <w:shd w:val="clear" w:color="auto" w:fill="FFFFFF" w:themeFill="background1"/>
+      <w:ind w:left="0" w:firstLine="0"/>
+      <w:jc w:val="both"/>
+    </w:pPr>
+    <w:rPr>
+      <w:i/>
+      <w:color w:val="548DD4"/>
+      <w:szCs w:val="21"/>
+      <w:lang w:val="es-AR"/>
+    </w:rPr>
+  </w:style>
+  <w:style w:type="character" w:customStyle="1" w:styleId="Ttulo2Car">
+    <w:name w:val="Título 2 Car"/>
+    <w:basedOn w:val="Fuentedeprrafopredeter"/>
+    <w:link w:val="Ttulo2"/>
+    <w:uiPriority w:val="9"/>
+    <w:rsid w:val="00A670E3"/>
+    <w:rPr>
+      <w:rFonts w:asciiTheme="majorHAnsi" w:eastAsiaTheme="majorEastAsia" w:hAnsiTheme="majorHAnsi" w:cstheme="majorBidi"/>
+      <w:b/>
+      <w:bCs/>
+      <w:color w:val="4F81BD" w:themeColor="accent1"/>
+      <w:sz w:val="26"/>
+      <w:szCs w:val="26"/>
+    </w:rPr>
+  </w:style>
+  <w:style w:type="paragraph" w:customStyle="1" w:styleId="PSI-Ttulo1">
+    <w:name w:val="PSI - Título 1"/>
+    <w:basedOn w:val="Ttulo1"/>
+    <w:autoRedefine/>
+    <w:qFormat/>
+    <w:rsid w:val="00850C2A"/>
+    <w:pPr>
+      <w:keepLines w:val="0"/>
+      <w:widowControl w:val="0"/>
+      <w:tabs>
+        <w:tab w:val="left" w:pos="0"/>
+      </w:tabs>
+      <w:suppressAutoHyphens/>
+      <w:spacing w:before="120" w:after="60" w:line="240" w:lineRule="atLeast"/>
+      <w:ind w:left="0" w:firstLine="0"/>
+    </w:pPr>
+    <w:rPr>
+      <w:rFonts w:asciiTheme="minorHAnsi" w:hAnsiTheme="minorHAnsi" w:cstheme="minorHAnsi"/>
+      <w:color w:val="00B050"/>
+      <w:lang w:val="es-AR"/>
+    </w:rPr>
+  </w:style>
+  <w:style w:type="paragraph" w:customStyle="1" w:styleId="PSI-ComentarioVieta">
+    <w:name w:val="PSI - Comentario + Viñeta"/>
+    <w:basedOn w:val="PSI-Comentario"/>
+    <w:autoRedefine/>
+    <w:qFormat/>
+    <w:rsid w:val="008B3B0F"/>
+    <w:pPr>
+      <w:numPr>
+        <w:numId w:val="10"/>
+      </w:numPr>
+      <w:spacing w:before="0" w:line="360" w:lineRule="auto"/>
+    </w:pPr>
+  </w:style>
+  <w:style w:type="paragraph" w:customStyle="1" w:styleId="PSI-Ttulo2">
+    <w:name w:val="PSI - Título 2"/>
+    <w:basedOn w:val="Ttulo2"/>
+    <w:qFormat/>
+    <w:rsid w:val="008B3B0F"/>
+    <w:rPr>
+      <w:lang w:val="es-AR"/>
+    </w:rPr>
+  </w:style>
+  <w:style w:type="paragraph" w:styleId="TDC4">
+    <w:name w:val="toc 4"/>
+    <w:basedOn w:val="Normal"/>
+    <w:next w:val="Normal"/>
+    <w:autoRedefine/>
+    <w:uiPriority w:val="39"/>
+    <w:unhideWhenUsed/>
+    <w:rsid w:val="000F79DF"/>
+    <w:pPr>
+      <w:spacing w:before="0"/>
+      <w:ind w:left="660"/>
+    </w:pPr>
+    <w:rPr>
+      <w:sz w:val="20"/>
+      <w:szCs w:val="20"/>
+    </w:rPr>
+  </w:style>
+  <w:style w:type="paragraph" w:styleId="TDC5">
+    <w:name w:val="toc 5"/>
+    <w:basedOn w:val="Normal"/>
+    <w:next w:val="Normal"/>
+    <w:autoRedefine/>
+    <w:uiPriority w:val="39"/>
+    <w:unhideWhenUsed/>
+    <w:rsid w:val="000F79DF"/>
+    <w:pPr>
+      <w:spacing w:before="0"/>
+      <w:ind w:left="880"/>
+    </w:pPr>
+    <w:rPr>
+      <w:sz w:val="20"/>
+      <w:szCs w:val="20"/>
+    </w:rPr>
+  </w:style>
+  <w:style w:type="paragraph" w:styleId="TDC6">
+    <w:name w:val="toc 6"/>
+    <w:basedOn w:val="Normal"/>
+    <w:next w:val="Normal"/>
+    <w:autoRedefine/>
+    <w:uiPriority w:val="39"/>
+    <w:unhideWhenUsed/>
+    <w:rsid w:val="000F79DF"/>
+    <w:pPr>
+      <w:spacing w:before="0"/>
+      <w:ind w:left="1100"/>
+    </w:pPr>
+    <w:rPr>
+      <w:sz w:val="20"/>
+      <w:szCs w:val="20"/>
+    </w:rPr>
+  </w:style>
+  <w:style w:type="paragraph" w:styleId="TDC7">
+    <w:name w:val="toc 7"/>
+    <w:basedOn w:val="Normal"/>
+    <w:next w:val="Normal"/>
+    <w:autoRedefine/>
+    <w:uiPriority w:val="39"/>
+    <w:unhideWhenUsed/>
+    <w:rsid w:val="000F79DF"/>
+    <w:pPr>
+      <w:spacing w:before="0"/>
+      <w:ind w:left="1320"/>
+    </w:pPr>
+    <w:rPr>
+      <w:sz w:val="20"/>
+      <w:szCs w:val="20"/>
+    </w:rPr>
+  </w:style>
+  <w:style w:type="paragraph" w:styleId="Encabezado">
+    <w:name w:val="header"/>
+    <w:basedOn w:val="Normal"/>
+    <w:link w:val="EncabezadoCar"/>
+    <w:uiPriority w:val="99"/>
+    <w:unhideWhenUsed/>
+    <w:rsid w:val="00C94FBE"/>
+    <w:pPr>
+      <w:tabs>
+        <w:tab w:val="center" w:pos="4252"/>
+        <w:tab w:val="right" w:pos="8504"/>
+      </w:tabs>
+      <w:spacing w:before="0" w:line="240" w:lineRule="auto"/>
+    </w:pPr>
+  </w:style>
+  <w:style w:type="character" w:customStyle="1" w:styleId="EncabezadoCar">
+    <w:name w:val="Encabezado Car"/>
+    <w:basedOn w:val="Fuentedeprrafopredeter"/>
+    <w:link w:val="Encabezado"/>
+    <w:uiPriority w:val="99"/>
+    <w:rsid w:val="00C94FBE"/>
+  </w:style>
+  <w:style w:type="paragraph" w:styleId="Piedepgina">
+    <w:name w:val="footer"/>
+    <w:basedOn w:val="Normal"/>
+    <w:link w:val="PiedepginaCar"/>
+    <w:uiPriority w:val="99"/>
+    <w:unhideWhenUsed/>
+    <w:rsid w:val="00C94FBE"/>
+    <w:pPr>
+      <w:tabs>
+        <w:tab w:val="center" w:pos="4252"/>
+        <w:tab w:val="right" w:pos="8504"/>
+      </w:tabs>
+      <w:spacing w:before="0" w:line="240" w:lineRule="auto"/>
+    </w:pPr>
+  </w:style>
+  <w:style w:type="character" w:customStyle="1" w:styleId="PiedepginaCar">
+    <w:name w:val="Pie de página Car"/>
+    <w:basedOn w:val="Fuentedeprrafopredeter"/>
+    <w:link w:val="Piedepgina"/>
+    <w:uiPriority w:val="99"/>
+    <w:rsid w:val="00C94FBE"/>
+  </w:style>
+  <w:style w:type="paragraph" w:customStyle="1" w:styleId="14B321CC4E794F07AD0E6FF1AA38FC7C">
+    <w:name w:val="14B321CC4E794F07AD0E6FF1AA38FC7C"/>
+    <w:rsid w:val="00C94FBE"/>
+    <w:pPr>
+      <w:spacing w:before="0" w:after="200"/>
+      <w:ind w:left="0" w:firstLine="0"/>
+    </w:pPr>
+    <w:rPr>
+      <w:rFonts w:eastAsiaTheme="minorEastAsia"/>
+      <w:lang w:val="en-US"/>
+    </w:rPr>
+  </w:style>
+  <w:style w:type="paragraph" w:styleId="Textodeglobo">
+    <w:name w:val="Balloon Text"/>
+    <w:basedOn w:val="Normal"/>
+    <w:link w:val="TextodegloboCar"/>
+    <w:uiPriority w:val="99"/>
+    <w:semiHidden/>
+    <w:unhideWhenUsed/>
+    <w:rsid w:val="00C94FBE"/>
+    <w:pPr>
+      <w:spacing w:before="0" w:line="240" w:lineRule="auto"/>
+    </w:pPr>
+    <w:rPr>
+      <w:rFonts w:ascii="Tahoma" w:hAnsi="Tahoma" w:cs="Tahoma"/>
+      <w:sz w:val="16"/>
+      <w:szCs w:val="16"/>
+    </w:rPr>
+  </w:style>
+  <w:style w:type="character" w:customStyle="1" w:styleId="TextodegloboCar">
+    <w:name w:val="Texto de globo Car"/>
+    <w:basedOn w:val="Fuentedeprrafopredeter"/>
+    <w:link w:val="Textodeglobo"/>
+    <w:uiPriority w:val="99"/>
+    <w:semiHidden/>
+    <w:rsid w:val="00C94FBE"/>
+    <w:rPr>
+      <w:rFonts w:ascii="Tahoma" w:hAnsi="Tahoma" w:cs="Tahoma"/>
+      <w:sz w:val="16"/>
+      <w:szCs w:val="16"/>
+    </w:rPr>
+  </w:style>
+  <w:style w:type="paragraph" w:styleId="Sinespaciado">
+    <w:name w:val="No Spacing"/>
+    <w:link w:val="SinespaciadoCar"/>
+    <w:uiPriority w:val="1"/>
+    <w:qFormat/>
+    <w:rsid w:val="00C94FBE"/>
+    <w:pPr>
+      <w:spacing w:before="0" w:line="240" w:lineRule="auto"/>
+      <w:ind w:left="0" w:firstLine="0"/>
+    </w:pPr>
+    <w:rPr>
+      <w:rFonts w:eastAsiaTheme="minorEastAsia"/>
+    </w:rPr>
+  </w:style>
+  <w:style w:type="character" w:customStyle="1" w:styleId="SinespaciadoCar">
+    <w:name w:val="Sin espaciado Car"/>
+    <w:basedOn w:val="Fuentedeprrafopredeter"/>
+    <w:link w:val="Sinespaciado"/>
+    <w:uiPriority w:val="1"/>
+    <w:rsid w:val="00C94FBE"/>
+    <w:rPr>
+      <w:rFonts w:eastAsiaTheme="minorEastAsia"/>
+    </w:rPr>
+  </w:style>
+  <w:style w:type="character" w:customStyle="1" w:styleId="Ttulo1Car">
+    <w:name w:val="Título 1 Car"/>
+    <w:basedOn w:val="Fuentedeprrafopredeter"/>
+    <w:link w:val="Ttulo1"/>
+    <w:uiPriority w:val="9"/>
+    <w:rsid w:val="007F38C0"/>
+    <w:rPr>
+      <w:rFonts w:asciiTheme="majorHAnsi" w:eastAsiaTheme="majorEastAsia" w:hAnsiTheme="majorHAnsi" w:cstheme="majorBidi"/>
+      <w:b/>
+      <w:bCs/>
+      <w:color w:val="365F91" w:themeColor="accent1" w:themeShade="BF"/>
+      <w:sz w:val="28"/>
+      <w:szCs w:val="28"/>
+    </w:rPr>
+  </w:style>
+  <w:style w:type="character" w:customStyle="1" w:styleId="Ttulo3Car">
+    <w:name w:val="Título 3 Car"/>
+    <w:basedOn w:val="Fuentedeprrafopredeter"/>
+    <w:link w:val="Ttulo3"/>
+    <w:uiPriority w:val="9"/>
+    <w:rsid w:val="007F38C0"/>
+    <w:rPr>
+      <w:rFonts w:asciiTheme="majorHAnsi" w:eastAsiaTheme="majorEastAsia" w:hAnsiTheme="majorHAnsi" w:cstheme="majorBidi"/>
+      <w:b/>
+      <w:bCs/>
+      <w:color w:val="4F81BD" w:themeColor="accent1"/>
+    </w:rPr>
+  </w:style>
+  <w:style w:type="paragraph" w:styleId="TDC1">
+    <w:name w:val="toc 1"/>
+    <w:basedOn w:val="Normal"/>
+    <w:next w:val="Normal"/>
+    <w:autoRedefine/>
+    <w:uiPriority w:val="39"/>
+    <w:unhideWhenUsed/>
+    <w:qFormat/>
+    <w:rsid w:val="0079204E"/>
+    <w:pPr>
+      <w:tabs>
+        <w:tab w:val="right" w:leader="dot" w:pos="8505"/>
+      </w:tabs>
+      <w:spacing w:before="240" w:after="120"/>
+      <w:ind w:left="0"/>
+    </w:pPr>
+    <w:rPr>
+      <w:b/>
+      <w:bCs/>
+      <w:sz w:val="20"/>
+      <w:szCs w:val="20"/>
+    </w:rPr>
+  </w:style>
+  <w:style w:type="paragraph" w:styleId="TDC2">
+    <w:name w:val="toc 2"/>
+    <w:basedOn w:val="Normal"/>
+    <w:next w:val="Normal"/>
+    <w:autoRedefine/>
+    <w:uiPriority w:val="39"/>
+    <w:unhideWhenUsed/>
+    <w:qFormat/>
+    <w:rsid w:val="0079204E"/>
+    <w:pPr>
+      <w:tabs>
+        <w:tab w:val="right" w:leader="dot" w:pos="8505"/>
+      </w:tabs>
+      <w:spacing w:before="120"/>
+      <w:ind w:left="220"/>
+    </w:pPr>
+    <w:rPr>
+      <w:i/>
+      <w:iCs/>
+      <w:sz w:val="20"/>
+      <w:szCs w:val="20"/>
+    </w:rPr>
+  </w:style>
+  <w:style w:type="character" w:styleId="Hipervnculo">
+    <w:name w:val="Hyperlink"/>
+    <w:basedOn w:val="Fuentedeprrafopredeter"/>
+    <w:uiPriority w:val="99"/>
+    <w:unhideWhenUsed/>
+    <w:rsid w:val="007F38C0"/>
+    <w:rPr>
+      <w:color w:val="0000FF" w:themeColor="hyperlink"/>
+      <w:u w:val="single"/>
+    </w:rPr>
+  </w:style>
+  <w:style w:type="paragraph" w:styleId="TtulodeTDC">
+    <w:name w:val="TOC Heading"/>
+    <w:basedOn w:val="Ttulo1"/>
+    <w:next w:val="Normal"/>
+    <w:uiPriority w:val="39"/>
+    <w:unhideWhenUsed/>
+    <w:qFormat/>
+    <w:rsid w:val="00A13DBA"/>
+    <w:pPr>
+      <w:ind w:left="0" w:firstLine="0"/>
+      <w:outlineLvl w:val="9"/>
+    </w:pPr>
+  </w:style>
+  <w:style w:type="paragraph" w:styleId="TDC3">
+    <w:name w:val="toc 3"/>
+    <w:basedOn w:val="Normal"/>
+    <w:next w:val="Normal"/>
+    <w:autoRedefine/>
+    <w:uiPriority w:val="39"/>
+    <w:unhideWhenUsed/>
+    <w:qFormat/>
+    <w:rsid w:val="00DA284A"/>
+    <w:pPr>
+      <w:tabs>
+        <w:tab w:val="right" w:leader="dot" w:pos="6096"/>
+      </w:tabs>
+      <w:spacing w:before="0"/>
+      <w:ind w:left="440"/>
+    </w:pPr>
+    <w:rPr>
+      <w:sz w:val="20"/>
+      <w:szCs w:val="20"/>
+    </w:rPr>
+  </w:style>
+  <w:style w:type="character" w:styleId="Textodelmarcadordeposicin">
+    <w:name w:val="Placeholder Text"/>
+    <w:basedOn w:val="Fuentedeprrafopredeter"/>
+    <w:uiPriority w:val="99"/>
+    <w:semiHidden/>
+    <w:rsid w:val="00570F4F"/>
+    <w:rPr>
+      <w:color w:val="808080"/>
+    </w:rPr>
+  </w:style>
+  <w:style w:type="paragraph" w:styleId="Textoindependiente">
+    <w:name w:val="Body Text"/>
+    <w:basedOn w:val="Normal"/>
+    <w:link w:val="TextoindependienteCar"/>
+    <w:rsid w:val="00570F4F"/>
+    <w:pPr>
+      <w:keepLines/>
+      <w:widowControl w:val="0"/>
+      <w:suppressAutoHyphens/>
+      <w:spacing w:before="0" w:after="120" w:line="240" w:lineRule="atLeast"/>
+      <w:ind w:left="720" w:firstLine="0"/>
+    </w:pPr>
+    <w:rPr>
+      <w:rFonts w:ascii="Times New Roman" w:eastAsia="Times New Roman" w:hAnsi="Times New Roman" w:cs="Times New Roman"/>
+      <w:sz w:val="20"/>
+      <w:szCs w:val="20"/>
+      <w:lang w:val="en-US" w:eastAsia="ar-SA"/>
+    </w:rPr>
+  </w:style>
+  <w:style w:type="character" w:customStyle="1" w:styleId="TextoindependienteCar">
+    <w:name w:val="Texto independiente Car"/>
+    <w:basedOn w:val="Fuentedeprrafopredeter"/>
+    <w:link w:val="Textoindependiente"/>
+    <w:semiHidden/>
+    <w:rsid w:val="00570F4F"/>
+    <w:rPr>
+      <w:rFonts w:ascii="Times New Roman" w:eastAsia="Times New Roman" w:hAnsi="Times New Roman" w:cs="Times New Roman"/>
+      <w:sz w:val="20"/>
+      <w:szCs w:val="20"/>
+      <w:lang w:val="en-US" w:eastAsia="ar-SA"/>
+    </w:rPr>
+  </w:style>
+  <w:style w:type="paragraph" w:styleId="TDC8">
+    <w:name w:val="toc 8"/>
+    <w:basedOn w:val="Normal"/>
+    <w:next w:val="Normal"/>
+    <w:autoRedefine/>
+    <w:uiPriority w:val="39"/>
+    <w:unhideWhenUsed/>
+    <w:rsid w:val="000F79DF"/>
+    <w:pPr>
+      <w:spacing w:before="0"/>
+      <w:ind w:left="1540"/>
+    </w:pPr>
+    <w:rPr>
+      <w:sz w:val="20"/>
+      <w:szCs w:val="20"/>
+    </w:rPr>
+  </w:style>
+  <w:style w:type="paragraph" w:customStyle="1" w:styleId="TableContents">
+    <w:name w:val="Table Contents"/>
+    <w:basedOn w:val="Normal"/>
+    <w:rsid w:val="00570F4F"/>
+    <w:pPr>
+      <w:widowControl w:val="0"/>
+      <w:suppressLineNumbers/>
+      <w:suppressAutoHyphens/>
+      <w:spacing w:before="0" w:line="240" w:lineRule="auto"/>
+      <w:ind w:left="0" w:firstLine="0"/>
+    </w:pPr>
+    <w:rPr>
+      <w:rFonts w:ascii="Nimbus Roman No9 L" w:eastAsia="DejaVu Sans" w:hAnsi="Nimbus Roman No9 L" w:cs="DejaVu Sans"/>
+      <w:sz w:val="24"/>
+      <w:szCs w:val="24"/>
+      <w:lang w:val="es-VE" w:eastAsia="es-ES_tradnl" w:bidi="es-ES_tradnl"/>
+    </w:rPr>
+  </w:style>
+  <w:style w:type="paragraph" w:customStyle="1" w:styleId="MNormal">
+    <w:name w:val="MNormal"/>
+    <w:basedOn w:val="Normal"/>
+    <w:rsid w:val="008B3B0F"/>
+    <w:pPr>
+      <w:spacing w:before="0" w:after="60" w:line="240" w:lineRule="auto"/>
+      <w:ind w:left="0" w:firstLine="0"/>
+    </w:pPr>
+    <w:rPr>
+      <w:rFonts w:ascii="Verdana" w:eastAsia="Times New Roman" w:hAnsi="Verdana" w:cs="Arial"/>
+      <w:sz w:val="20"/>
+      <w:szCs w:val="24"/>
+      <w:lang w:eastAsia="es-ES"/>
+    </w:rPr>
+  </w:style>
+  <w:style w:type="paragraph" w:styleId="TDC9">
+    <w:name w:val="toc 9"/>
+    <w:basedOn w:val="Normal"/>
+    <w:next w:val="Normal"/>
+    <w:autoRedefine/>
+    <w:uiPriority w:val="39"/>
+    <w:unhideWhenUsed/>
+    <w:rsid w:val="000F79DF"/>
+    <w:pPr>
+      <w:spacing w:before="0"/>
+      <w:ind w:left="1760"/>
+    </w:pPr>
+    <w:rPr>
+      <w:sz w:val="20"/>
+      <w:szCs w:val="20"/>
+    </w:rPr>
+  </w:style>
+  <w:style w:type="paragraph" w:customStyle="1" w:styleId="PSI-Ttulo3">
+    <w:name w:val="PSI - Título 3"/>
+    <w:basedOn w:val="Ttulo3"/>
+    <w:autoRedefine/>
+    <w:qFormat/>
+    <w:rsid w:val="005F60BA"/>
+  </w:style>
+  <w:style w:type="character" w:customStyle="1" w:styleId="Ttulo4Car">
+    <w:name w:val="Título 4 Car"/>
+    <w:basedOn w:val="Fuentedeprrafopredeter"/>
+    <w:link w:val="Ttulo4"/>
+    <w:uiPriority w:val="9"/>
+    <w:rsid w:val="005F60BA"/>
+    <w:rPr>
+      <w:rFonts w:asciiTheme="majorHAnsi" w:eastAsiaTheme="majorEastAsia" w:hAnsiTheme="majorHAnsi" w:cstheme="majorBidi"/>
+      <w:b/>
+      <w:bCs/>
+      <w:i/>
+      <w:iCs/>
+      <w:color w:val="4F81BD" w:themeColor="accent1"/>
+    </w:rPr>
+  </w:style>
+  <w:style w:type="paragraph" w:customStyle="1" w:styleId="PSI-Ttulo4">
+    <w:name w:val="PSI - Título 4"/>
+    <w:basedOn w:val="Ttulo4"/>
+    <w:autoRedefine/>
+    <w:qFormat/>
+    <w:rsid w:val="005F60BA"/>
+  </w:style>
+  <w:style w:type="paragraph" w:styleId="Ttulo">
+    <w:name w:val="Title"/>
+    <w:basedOn w:val="Normal"/>
+    <w:next w:val="Normal"/>
+    <w:link w:val="TtuloCar"/>
+    <w:uiPriority w:val="10"/>
+    <w:qFormat/>
+    <w:rsid w:val="009A3173"/>
+    <w:pPr>
+      <w:pBdr>
+        <w:bottom w:val="single" w:sz="8" w:space="4" w:color="4F81BD" w:themeColor="accent1"/>
+      </w:pBdr>
+      <w:spacing w:before="0" w:after="300" w:line="240" w:lineRule="auto"/>
+      <w:contextualSpacing/>
+    </w:pPr>
+    <w:rPr>
+      <w:rFonts w:asciiTheme="majorHAnsi" w:eastAsiaTheme="majorEastAsia" w:hAnsiTheme="majorHAnsi" w:cstheme="majorBidi"/>
+      <w:color w:val="17365D" w:themeColor="text2" w:themeShade="BF"/>
+      <w:spacing w:val="5"/>
+      <w:kern w:val="28"/>
+      <w:sz w:val="52"/>
+      <w:szCs w:val="52"/>
+    </w:rPr>
+  </w:style>
+  <w:style w:type="character" w:customStyle="1" w:styleId="TtuloCar">
+    <w:name w:val="Título Car"/>
+    <w:basedOn w:val="Fuentedeprrafopredeter"/>
+    <w:link w:val="Ttulo"/>
+    <w:uiPriority w:val="10"/>
+    <w:rsid w:val="009A3173"/>
+    <w:rPr>
+      <w:rFonts w:asciiTheme="majorHAnsi" w:eastAsiaTheme="majorEastAsia" w:hAnsiTheme="majorHAnsi" w:cstheme="majorBidi"/>
+      <w:color w:val="17365D" w:themeColor="text2" w:themeShade="BF"/>
+      <w:spacing w:val="5"/>
+      <w:kern w:val="28"/>
+      <w:sz w:val="52"/>
+      <w:szCs w:val="52"/>
+    </w:rPr>
+  </w:style>
+  <w:style w:type="paragraph" w:customStyle="1" w:styleId="PSI-Ttulo">
+    <w:name w:val="PSI - Título"/>
+    <w:basedOn w:val="Ttulo"/>
+    <w:autoRedefine/>
+    <w:qFormat/>
+    <w:rsid w:val="009A3173"/>
+  </w:style>
+  <w:style w:type="paragraph" w:customStyle="1" w:styleId="PSI-Normal">
+    <w:name w:val="PSI - Normal"/>
+    <w:basedOn w:val="Normal"/>
+    <w:qFormat/>
+    <w:rsid w:val="009A3173"/>
+    <w:pPr>
+      <w:jc w:val="both"/>
+    </w:pPr>
+    <w:rPr>
+      <w:lang w:val="es-AR"/>
+    </w:rPr>
+  </w:style>
+  <w:style w:type="paragraph" w:customStyle="1" w:styleId="PSI-ComentarioNumeracin">
+    <w:name w:val="PSI - Comentario + Numeración"/>
+    <w:basedOn w:val="PSI-ComentarioVieta"/>
+    <w:autoRedefine/>
+    <w:qFormat/>
+    <w:rsid w:val="00346864"/>
+    <w:pPr>
+      <w:numPr>
+        <w:numId w:val="12"/>
+      </w:numPr>
+    </w:pPr>
+  </w:style>
+  <w:style w:type="table" w:styleId="Tablaconcuadrcula">
+    <w:name w:val="Table Grid"/>
+    <w:basedOn w:val="Tablanormal"/>
+    <w:rsid w:val="00F70F4F"/>
+    <w:pPr>
+      <w:widowControl w:val="0"/>
+      <w:suppressAutoHyphens/>
+      <w:spacing w:before="0" w:line="240" w:lineRule="atLeast"/>
+      <w:ind w:left="0" w:firstLine="0"/>
+    </w:pPr>
+    <w:rPr>
+      <w:rFonts w:ascii="Times New Roman" w:eastAsia="Times New Roman" w:hAnsi="Times New Roman" w:cs="Times New Roman"/>
+      <w:sz w:val="20"/>
+      <w:szCs w:val="20"/>
+      <w:lang w:val="en-US"/>
+    </w:rPr>
+    <w:tblPr>
+      <w:tblBorders>
+        <w:top w:val="single" w:sz="4" w:space="0" w:color="auto"/>
+        <w:left w:val="single" w:sz="4" w:space="0" w:color="auto"/>
+        <w:bottom w:val="single" w:sz="4" w:space="0" w:color="auto"/>
+        <w:right w:val="single" w:sz="4" w:space="0" w:color="auto"/>
+        <w:insideH w:val="single" w:sz="4" w:space="0" w:color="auto"/>
+        <w:insideV w:val="single" w:sz="4" w:space="0" w:color="auto"/>
+      </w:tblBorders>
+    </w:tblPr>
+  </w:style>
+  <w:style w:type="table" w:customStyle="1" w:styleId="GridTable2Accent3">
     <w:name w:val="Grid Table 2 Accent 3"/>
     <w:basedOn w:val="Tablanormal"/>
     <w:uiPriority w:val="47"/>
@@ -13154,7 +14035,7 @@
 </file>
 
 <file path=customXml/itemProps2.xml><?xml version="1.0" encoding="utf-8"?>
-<ds:datastoreItem xmlns:ds="http://schemas.openxmlformats.org/officeDocument/2006/customXml" ds:itemID="{B1D86981-135C-46AA-A403-E5C0192B1337}">
+<ds:datastoreItem xmlns:ds="http://schemas.openxmlformats.org/officeDocument/2006/customXml" ds:itemID="{15A18665-A442-4282-9BE5-66EB81241085}">
   <ds:schemaRefs>
     <ds:schemaRef ds:uri="http://schemas.openxmlformats.org/officeDocument/2006/bibliography"/>
   </ds:schemaRefs>

</xml_diff>